<commit_message>
Separate out functions to create and print no starch file names
</commit_message>
<xml_diff>
--- a/nostarch/word/r-without-statistics.docx
+++ b/nostarch/word/r-without-statistics.docx
@@ -1320,6 +1320,14 @@
     </w:p>
     <w:p>
       <w:pPr>
+        <w:pStyle w:val="BodyText"/>
+      </w:pPr>
+      <w:r>
+        <w:t xml:space="preserve">[F02002.pdf]</w:t>
+      </w:r>
+    </w:p>
+    <w:p>
+      <w:pPr>
         <w:pStyle w:val="CaptionedFigure"/>
       </w:pPr>
       <w:r>
@@ -1332,7 +1340,7 @@
               <a:graphicData uri="http://schemas.openxmlformats.org/drawingml/2006/picture">
                 <pic:pic>
                   <pic:nvPicPr>
-                    <pic:cNvPr descr="data-viz_files/figure-docx/unnamed-chunk-3-1.png" id="47" name="Picture"/>
+                    <pic:cNvPr descr="data-viz_files/figure-docx/unnamed-chunk-4-1.png" id="47" name="Picture"/>
                     <pic:cNvPicPr>
                       <a:picLocks noChangeArrowheads="1" noChangeAspect="1"/>
                     </pic:cNvPicPr>
@@ -1378,14 +1386,6 @@
         <w:pStyle w:val="BodyText"/>
       </w:pPr>
       <w:r>
-        <w:t xml:space="preserve">[F02001.pdf]</w:t>
-      </w:r>
-    </w:p>
-    <w:p>
-      <w:pPr>
-        <w:pStyle w:val="BodyText"/>
-      </w:pPr>
-      <w:r>
         <w:t xml:space="preserve">To understand why this visualization is effective, let’s break it down into pieces.</w:t>
       </w:r>
     </w:p>
@@ -1434,6 +1434,14 @@
       </w:pPr>
       <w:r>
         <w:t xml:space="preserve">Need proof that Cédric and Georgios’s decluttered graph is better than the alternative? Here’s a version with a few small tweaks to the code to include grid lines and text labels on axes. Prepare yourself for clutter!</w:t>
+      </w:r>
+    </w:p>
+    <w:p>
+      <w:pPr>
+        <w:pStyle w:val="BodyText"/>
+      </w:pPr>
+      <w:r>
+        <w:t xml:space="preserve">[F02004.pdf]</w:t>
       </w:r>
     </w:p>
     <w:p>
@@ -1450,7 +1458,7 @@
               <a:graphicData uri="http://schemas.openxmlformats.org/drawingml/2006/picture">
                 <pic:pic>
                   <pic:nvPicPr>
-                    <pic:cNvPr descr="data-viz_files/figure-docx/unnamed-chunk-5-1.png" id="50" name="Picture"/>
+                    <pic:cNvPr descr="data-viz_files/figure-docx/unnamed-chunk-7-1.png" id="50" name="Picture"/>
                     <pic:cNvPicPr>
                       <a:picLocks noChangeArrowheads="1" noChangeAspect="1"/>
                     </pic:cNvPicPr>
@@ -1488,7 +1496,7 @@
         <w:pStyle w:val="BodyText"/>
       </w:pPr>
       <w:r>
-        <w:t xml:space="preserve">[F02002.pdf]</w:t>
+        <w:t xml:space="preserve">And, again, it’s not just that this cluttered version looks worse. The clutter actively inhibits understanding. Rather than focus on overall drought patterns (the point of the graph), our brain gets stuck reading repetitive and unnecessary axis text.</w:t>
       </w:r>
     </w:p>
     <w:p>
@@ -1496,7 +1504,7 @@
         <w:pStyle w:val="BodyText"/>
       </w:pPr>
       <w:r>
-        <w:t xml:space="preserve">And, again, it’s not just that this cluttered version looks worse. The clutter actively inhibits understanding. Rather than focus on overall drought patterns (the point of the graph), our brain gets stuck reading repetitive and unnecessary axis text.</w:t>
+        <w:t xml:space="preserve">One of the best ways to reduce clutter is to break a single chart into what are known as small multiples. When we look closely at the data viz, we see that it is not one chart but actually a set of charts. Each rectangle represents one region in one year. If we filter to show the Southwest region in 2003 and add axis titles, we can see that the x axis shows the week while the y axis shows the percentage of that region at different drought levels.</w:t>
       </w:r>
     </w:p>
     <w:p>
@@ -1504,7 +1512,7 @@
         <w:pStyle w:val="BodyText"/>
       </w:pPr>
       <w:r>
-        <w:t xml:space="preserve">One of the best ways to reduce clutter is to break a single chart into what are known as small multiples. When we look closely at the data viz, we see that it is not one chart but actually a set of charts. Each rectangle represents one region in one year. If we filter to show the Southwest region in 2003 and add axis titles, we can see that the x axis shows the week while the y axis shows the percentage of that region at different drought levels.</w:t>
+        <w:t xml:space="preserve">[F02006.pdf]</w:t>
       </w:r>
     </w:p>
     <w:p>
@@ -1521,7 +1529,7 @@
               <a:graphicData uri="http://schemas.openxmlformats.org/drawingml/2006/picture">
                 <pic:pic>
                   <pic:nvPicPr>
-                    <pic:cNvPr descr="data-viz_files/figure-docx/unnamed-chunk-7-1.png" id="53" name="Picture"/>
+                    <pic:cNvPr descr="data-viz_files/figure-docx/unnamed-chunk-10-1.png" id="53" name="Picture"/>
                     <pic:cNvPicPr>
                       <a:picLocks noChangeArrowheads="1" noChangeAspect="1"/>
                     </pic:cNvPicPr>
@@ -1559,14 +1567,6 @@
         <w:pStyle w:val="BodyText"/>
       </w:pPr>
       <w:r>
-        <w:t xml:space="preserve">[F02003.pdf]</w:t>
-      </w:r>
-    </w:p>
-    <w:p>
-      <w:pPr>
-        <w:pStyle w:val="BodyText"/>
-      </w:pPr>
-      <w:r>
         <w:t xml:space="preserve">Zooming in on a single region in a single year also makes the color choices more obvious. The lightest bars show the percentage of the region that is abnormally dry while the darkest bars shows the percentage in exceptional drought conditions. These colors, as we’ll see shortly, are intentionally chosen to make differences in the drought levels visible to all readers.</w:t>
       </w:r>
     </w:p>
@@ -1609,6 +1609,14 @@
       </w:pPr>
       <w:r>
         <w:t xml:space="preserve">If you’ve used Excel to make graphs, you’re probably familiar with this menu:</w:t>
+      </w:r>
+    </w:p>
+    <w:p>
+      <w:pPr>
+        <w:pStyle w:val="BodyText"/>
+      </w:pPr>
+      <w:r>
+        <w:t xml:space="preserve">[F02008.png]</w:t>
       </w:r>
     </w:p>
     <w:p>
@@ -1660,18 +1668,7 @@
     </w:p>
     <w:p>
       <w:pPr>
-        <w:pStyle w:val="SourceCode"/>
-      </w:pPr>
-      <w:r>
-        <w:rPr>
-          <w:rStyle w:val="VerbatimChar"/>
-        </w:rPr>
-        <w:t xml:space="preserve">#&gt; [F02004.png]</w:t>
-      </w:r>
-    </w:p>
-    <w:p>
-      <w:pPr>
-        <w:pStyle w:val="FirstParagraph"/>
+        <w:pStyle w:val="BodyText"/>
       </w:pPr>
       <w:r>
         <w:t xml:space="preserve">Working in Excel, your graph-making journey begins with the step of selecting the type of graph you want to make. Want a bar chart? Click the bar chart icon. Want a line chart? Click the line chart icon.</w:t>
@@ -1813,6 +1810,14 @@
       </w:pPr>
       <w:r>
         <w:t xml:space="preserve">Thinking about data visualization through the lens of the grammar of graphics allow us to see, for example, that graphs typically have data that is plotted on the x axis and other data that is plotted on the y axis. And this is the case no matter whether the type of graph we end up with is, to take just two examples, a bar chart of a line chart. Consider these two graphs, which use data on life expectancy in Afghanistan:</w:t>
+      </w:r>
+    </w:p>
+    <w:p>
+      <w:pPr>
+        <w:pStyle w:val="BodyText"/>
+      </w:pPr>
+      <w:r>
+        <w:t xml:space="preserve">[F02010.pdf]</w:t>
       </w:r>
     </w:p>
     <w:p>
@@ -1829,7 +1834,7 @@
               <a:graphicData uri="http://schemas.openxmlformats.org/drawingml/2006/picture">
                 <pic:pic>
                   <pic:nvPicPr>
-                    <pic:cNvPr descr="data-viz_files/figure-docx/unnamed-chunk-10-1.png" id="59" name="Picture"/>
+                    <pic:cNvPr descr="data-viz_files/figure-docx/unnamed-chunk-16-1.png" id="59" name="Picture"/>
                     <pic:cNvPicPr>
                       <a:picLocks noChangeArrowheads="1" noChangeAspect="1"/>
                     </pic:cNvPicPr>
@@ -1867,14 +1872,6 @@
         <w:pStyle w:val="BodyText"/>
       </w:pPr>
       <w:r>
-        <w:t xml:space="preserve">[F02005.pdf]</w:t>
-      </w:r>
-    </w:p>
-    <w:p>
-      <w:pPr>
-        <w:pStyle w:val="BodyText"/>
-      </w:pPr>
-      <w:r>
         <w:t xml:space="preserve">While they look different (and would, to the Excel user, be different types of graphs), Wilkinson’s grammar of graphics allows us to see their similarities.</w:t>
       </w:r>
     </w:p>
@@ -2252,6 +2249,14 @@
       </w:r>
       <w:r>
         <w:t xml:space="preserve">on the y axis.</w:t>
+      </w:r>
+    </w:p>
+    <w:p>
+      <w:pPr>
+        <w:pStyle w:val="BodyText"/>
+      </w:pPr>
+      <w:r>
+        <w:t xml:space="preserve">[F02012.pdf]</w:t>
       </w:r>
     </w:p>
     <w:p>
@@ -2399,7 +2404,7 @@
               <a:graphicData uri="http://schemas.openxmlformats.org/drawingml/2006/picture">
                 <pic:pic>
                   <pic:nvPicPr>
-                    <pic:cNvPr descr="data-viz_files/figure-docx/unnamed-chunk-13-1.png" id="63" name="Picture"/>
+                    <pic:cNvPr descr="data-viz_files/figure-docx/unnamed-chunk-20-1.png" id="63" name="Picture"/>
                     <pic:cNvPicPr>
                       <a:picLocks noChangeArrowheads="1" noChangeAspect="1"/>
                     </pic:cNvPicPr>
@@ -2437,7 +2442,7 @@
         <w:pStyle w:val="BodyText"/>
       </w:pPr>
       <w:r>
-        <w:t xml:space="preserve">[F02006.pdf]</w:t>
+        <w:t xml:space="preserve">When I run my code, what I get doesn’t look like much.</w:t>
       </w:r>
     </w:p>
     <w:p>
@@ -2445,7 +2450,7 @@
         <w:pStyle w:val="BodyText"/>
       </w:pPr>
       <w:r>
-        <w:t xml:space="preserve">When I run my code, what I get doesn’t look like much.</w:t>
+        <w:t xml:space="preserve">[F02014.pdf]</w:t>
       </w:r>
     </w:p>
     <w:p>
@@ -2462,7 +2467,7 @@
               <a:graphicData uri="http://schemas.openxmlformats.org/drawingml/2006/picture">
                 <pic:pic>
                   <pic:nvPicPr>
-                    <pic:cNvPr descr="data-viz_files/figure-docx/unnamed-chunk-15-1.png" id="66" name="Picture"/>
+                    <pic:cNvPr descr="data-viz_files/figure-docx/unnamed-chunk-23-1.png" id="66" name="Picture"/>
                     <pic:cNvPicPr>
                       <a:picLocks noChangeArrowheads="1" noChangeAspect="1"/>
                     </pic:cNvPicPr>
@@ -2587,6 +2592,14 @@
     </w:p>
     <w:p>
       <w:pPr>
+        <w:pStyle w:val="BodyText"/>
+      </w:pPr>
+      <w:r>
+        <w:t xml:space="preserve">[F02015.pdf]</w:t>
+      </w:r>
+    </w:p>
+    <w:p>
+      <w:pPr>
         <w:pStyle w:val="SourceCode"/>
       </w:pPr>
       <w:r>
@@ -2757,7 +2770,7 @@
               <a:graphicData uri="http://schemas.openxmlformats.org/drawingml/2006/picture">
                 <pic:pic>
                   <pic:nvPicPr>
-                    <pic:cNvPr descr="data-viz_files/figure-docx/unnamed-chunk-16-1.png" id="69" name="Picture"/>
+                    <pic:cNvPr descr="data-viz_files/figure-docx/unnamed-chunk-25-1.png" id="69" name="Picture"/>
                     <pic:cNvPicPr>
                       <a:picLocks noChangeArrowheads="1" noChangeAspect="1"/>
                     </pic:cNvPicPr>
@@ -2795,7 +2808,7 @@
         <w:pStyle w:val="BodyText"/>
       </w:pPr>
       <w:r>
-        <w:t xml:space="preserve">[F02007.pdf]</w:t>
+        <w:t xml:space="preserve">There we go! 1952 shows the life expectancy of about 28 and so on through every year in our data.</w:t>
       </w:r>
     </w:p>
     <w:p>
@@ -2803,7 +2816,34 @@
         <w:pStyle w:val="BodyText"/>
       </w:pPr>
       <w:r>
-        <w:t xml:space="preserve">There we go! 1952 shows the life expectancy of about 28 and so on through every year in our data.</w:t>
+        <w:t xml:space="preserve">Let’s say we change our mind and want to make a line chart instead. Well, all we have to do is replace</w:t>
+      </w:r>
+      <w:r>
+        <w:t xml:space="preserve"> </w:t>
+      </w:r>
+      <w:r>
+        <w:rPr>
+          <w:rStyle w:val="VerbatimChar"/>
+        </w:rPr>
+        <w:t xml:space="preserve">geom_point()</w:t>
+      </w:r>
+      <w:r>
+        <w:t xml:space="preserve"> </w:t>
+      </w:r>
+      <w:r>
+        <w:t xml:space="preserve">with</w:t>
+      </w:r>
+      <w:r>
+        <w:t xml:space="preserve"> </w:t>
+      </w:r>
+      <w:r>
+        <w:rPr>
+          <w:rStyle w:val="VerbatimChar"/>
+        </w:rPr>
+        <w:t xml:space="preserve">geom_line()</w:t>
+      </w:r>
+      <w:r>
+        <w:t xml:space="preserve">.</w:t>
       </w:r>
     </w:p>
     <w:p>
@@ -2811,34 +2851,7 @@
         <w:pStyle w:val="BodyText"/>
       </w:pPr>
       <w:r>
-        <w:t xml:space="preserve">Let’s say we change our mind and want to make a line chart instead. Well, all we have to do is replace</w:t>
-      </w:r>
-      <w:r>
-        <w:t xml:space="preserve"> </w:t>
-      </w:r>
-      <w:r>
-        <w:rPr>
-          <w:rStyle w:val="VerbatimChar"/>
-        </w:rPr>
-        <w:t xml:space="preserve">geom_point()</w:t>
-      </w:r>
-      <w:r>
-        <w:t xml:space="preserve"> </w:t>
-      </w:r>
-      <w:r>
-        <w:t xml:space="preserve">with</w:t>
-      </w:r>
-      <w:r>
-        <w:t xml:space="preserve"> </w:t>
-      </w:r>
-      <w:r>
-        <w:rPr>
-          <w:rStyle w:val="VerbatimChar"/>
-        </w:rPr>
-        <w:t xml:space="preserve">geom_line()</w:t>
-      </w:r>
-      <w:r>
-        <w:t xml:space="preserve">.</w:t>
+        <w:t xml:space="preserve">[F02017.pdf]</w:t>
       </w:r>
     </w:p>
     <w:p>
@@ -3013,7 +3026,7 @@
               <a:graphicData uri="http://schemas.openxmlformats.org/drawingml/2006/picture">
                 <pic:pic>
                   <pic:nvPicPr>
-                    <pic:cNvPr descr="data-viz_files/figure-docx/unnamed-chunk-18-1.png" id="72" name="Picture"/>
+                    <pic:cNvPr descr="data-viz_files/figure-docx/unnamed-chunk-28-1.png" id="72" name="Picture"/>
                     <pic:cNvPicPr>
                       <a:picLocks noChangeArrowheads="1" noChangeAspect="1"/>
                     </pic:cNvPicPr>
@@ -3051,14 +3064,6 @@
         <w:pStyle w:val="BodyText"/>
       </w:pPr>
       <w:r>
-        <w:t xml:space="preserve">[F02008.pdf]</w:t>
-      </w:r>
-    </w:p>
-    <w:p>
-      <w:pPr>
-        <w:pStyle w:val="BodyText"/>
-      </w:pPr>
-      <w:r>
         <w:t xml:space="preserve">Or (and now we’re really getting fancy), what if we add</w:t>
       </w:r>
       <w:r>
@@ -3097,6 +3102,14 @@
       </w:r>
       <w:r>
         <w:t xml:space="preserve">? A line chart with points!</w:t>
+      </w:r>
+    </w:p>
+    <w:p>
+      <w:pPr>
+        <w:pStyle w:val="BodyText"/>
+      </w:pPr>
+      <w:r>
+        <w:t xml:space="preserve">[F02019.pdf]</w:t>
       </w:r>
     </w:p>
     <w:p>
@@ -3298,7 +3311,7 @@
               <a:graphicData uri="http://schemas.openxmlformats.org/drawingml/2006/picture">
                 <pic:pic>
                   <pic:nvPicPr>
-                    <pic:cNvPr descr="data-viz_files/figure-docx/unnamed-chunk-20-1.png" id="75" name="Picture"/>
+                    <pic:cNvPr descr="data-viz_files/figure-docx/unnamed-chunk-31-1.png" id="75" name="Picture"/>
                     <pic:cNvPicPr>
                       <a:picLocks noChangeArrowheads="1" noChangeAspect="1"/>
                     </pic:cNvPicPr>
@@ -3336,14 +3349,6 @@
         <w:pStyle w:val="BodyText"/>
       </w:pPr>
       <w:r>
-        <w:t xml:space="preserve">[F02009.pdf]</w:t>
-      </w:r>
-    </w:p>
-    <w:p>
-      <w:pPr>
-        <w:pStyle w:val="BodyText"/>
-      </w:pPr>
-      <w:r>
         <w:t xml:space="preserve">We can extend this idea further, swapping in</w:t>
       </w:r>
       <w:r>
@@ -3534,7 +3539,7 @@
               <a:graphicData uri="http://schemas.openxmlformats.org/drawingml/2006/picture">
                 <pic:pic>
                   <pic:nvPicPr>
-                    <pic:cNvPr descr="data-viz_files/figure-docx/unnamed-chunk-22-1.png" id="78" name="Picture"/>
+                    <pic:cNvPr descr="data-viz_files/figure-docx/unnamed-chunk-33-1.png" id="78" name="Picture"/>
                     <pic:cNvPicPr>
                       <a:picLocks noChangeArrowheads="1" noChangeAspect="1"/>
                     </pic:cNvPicPr>
@@ -3572,7 +3577,7 @@
         <w:pStyle w:val="BodyText"/>
       </w:pPr>
       <w:r>
-        <w:t xml:space="preserve">[F02010.pdf]</w:t>
+        <w:t xml:space="preserve">I hope you’re seeing how ggplot is a direct implementation of Wilkinson’s grammar of graphics. The difference between a line chart and a bar chart isn’t as great as the Excel chart type picker might have us think. Both can have the same aesthetic properties (namely, putting year on the x axis and life expectancy on the y axis), but simply use different geometric objects to visually represent the data.</w:t>
       </w:r>
     </w:p>
     <w:p>
@@ -3580,7 +3585,52 @@
         <w:pStyle w:val="BodyText"/>
       </w:pPr>
       <w:r>
-        <w:t xml:space="preserve">I hope you’re seeing how ggplot is a direct implementation of Wilkinson’s grammar of graphics. The difference between a line chart and a bar chart isn’t as great as the Excel chart type picker might have us think. Both can have the same aesthetic properties (namely, putting year on the x axis and life expectancy on the y axis), but simply use different geometric objects to visually represent the data.</w:t>
+        <w:t xml:space="preserve">Before we return to the drought data viz, let’s look at a few additional layers that can help us can alter our bar chart. Let’s say we want to change the color of our bars. In the grammar of graphics approach to chart-making, this means mapping some variable to the aesthetic property of fill (slightly confusingly, the aesthetic property</w:t>
+      </w:r>
+      <w:r>
+        <w:t xml:space="preserve"> </w:t>
+      </w:r>
+      <w:r>
+        <w:t xml:space="preserve">“</w:t>
+      </w:r>
+      <w:r>
+        <w:t xml:space="preserve">color</w:t>
+      </w:r>
+      <w:r>
+        <w:t xml:space="preserve">”</w:t>
+      </w:r>
+      <w:r>
+        <w:t xml:space="preserve"> </w:t>
+      </w:r>
+      <w:r>
+        <w:t xml:space="preserve">would, for a bar chart, change the outline of each bar). In the same way that we mapped</w:t>
+      </w:r>
+      <w:r>
+        <w:t xml:space="preserve"> </w:t>
+      </w:r>
+      <w:r>
+        <w:rPr>
+          <w:rStyle w:val="VerbatimChar"/>
+        </w:rPr>
+        <w:t xml:space="preserve">year</w:t>
+      </w:r>
+      <w:r>
+        <w:t xml:space="preserve"> </w:t>
+      </w:r>
+      <w:r>
+        <w:t xml:space="preserve">to the x axis and y to</w:t>
+      </w:r>
+      <w:r>
+        <w:t xml:space="preserve"> </w:t>
+      </w:r>
+      <w:r>
+        <w:rPr>
+          <w:rStyle w:val="VerbatimChar"/>
+        </w:rPr>
+        <w:t xml:space="preserve">lifeExp</w:t>
+      </w:r>
+      <w:r>
+        <w:t xml:space="preserve">, we can also map fill to a variable. Let’s try mapping fill to the year variable.</w:t>
       </w:r>
     </w:p>
     <w:p>
@@ -3588,52 +3638,7 @@
         <w:pStyle w:val="BodyText"/>
       </w:pPr>
       <w:r>
-        <w:t xml:space="preserve">Before we return to the drought data viz, let’s look at a few additional layers that can help us can alter our bar chart. Let’s say we want to change the color of our bars. In the grammar of graphics approach to chart-making, this means mapping some variable to the aesthetic property of fill (slightly confusingly, the aesthetic property</w:t>
-      </w:r>
-      <w:r>
-        <w:t xml:space="preserve"> </w:t>
-      </w:r>
-      <w:r>
-        <w:t xml:space="preserve">“</w:t>
-      </w:r>
-      <w:r>
-        <w:t xml:space="preserve">color</w:t>
-      </w:r>
-      <w:r>
-        <w:t xml:space="preserve">”</w:t>
-      </w:r>
-      <w:r>
-        <w:t xml:space="preserve"> </w:t>
-      </w:r>
-      <w:r>
-        <w:t xml:space="preserve">would, for a bar chart, change the outline of each bar). In the same way that we mapped</w:t>
-      </w:r>
-      <w:r>
-        <w:t xml:space="preserve"> </w:t>
-      </w:r>
-      <w:r>
-        <w:rPr>
-          <w:rStyle w:val="VerbatimChar"/>
-        </w:rPr>
-        <w:t xml:space="preserve">year</w:t>
-      </w:r>
-      <w:r>
-        <w:t xml:space="preserve"> </w:t>
-      </w:r>
-      <w:r>
-        <w:t xml:space="preserve">to the x axis and y to</w:t>
-      </w:r>
-      <w:r>
-        <w:t xml:space="preserve"> </w:t>
-      </w:r>
-      <w:r>
-        <w:rPr>
-          <w:rStyle w:val="VerbatimChar"/>
-        </w:rPr>
-        <w:t xml:space="preserve">lifeExp</w:t>
-      </w:r>
-      <w:r>
-        <w:t xml:space="preserve">, we can also map fill to a variable. Let’s try mapping fill to the year variable.</w:t>
+        <w:t xml:space="preserve">[F02022.pdf]</w:t>
       </w:r>
     </w:p>
     <w:p>
@@ -3829,7 +3834,7 @@
               <a:graphicData uri="http://schemas.openxmlformats.org/drawingml/2006/picture">
                 <pic:pic>
                   <pic:nvPicPr>
-                    <pic:cNvPr descr="data-viz_files/figure-docx/unnamed-chunk-24-1.png" id="81" name="Picture"/>
+                    <pic:cNvPr descr="data-viz_files/figure-docx/unnamed-chunk-36-1.png" id="81" name="Picture"/>
                     <pic:cNvPicPr>
                       <a:picLocks noChangeArrowheads="1" noChangeAspect="1"/>
                     </pic:cNvPicPr>
@@ -3867,7 +3872,37 @@
         <w:pStyle w:val="BodyText"/>
       </w:pPr>
       <w:r>
-        <w:t xml:space="preserve">[F02011.pdf]</w:t>
+        <w:t xml:space="preserve">What we see now is that, for earlier years, the fill is darker while for later years, it is lighter (the legend, added to the right of our plot, shows this). What if we want to change the fill colors? For that, we use a new scale layer. In this case, I’ll use the</w:t>
+      </w:r>
+      <w:r>
+        <w:t xml:space="preserve"> </w:t>
+      </w:r>
+      <w:r>
+        <w:rPr>
+          <w:rStyle w:val="VerbatimChar"/>
+        </w:rPr>
+        <w:t xml:space="preserve">scale_fill_viridis_c()</w:t>
+      </w:r>
+      <w:r>
+        <w:t xml:space="preserve"> </w:t>
+      </w:r>
+      <w:r>
+        <w:t xml:space="preserve">function (the c at the end of the function name refers to the fact that the data is continuous). This function, just one of many functions that start with</w:t>
+      </w:r>
+      <w:r>
+        <w:t xml:space="preserve"> </w:t>
+      </w:r>
+      <w:r>
+        <w:rPr>
+          <w:rStyle w:val="VerbatimChar"/>
+        </w:rPr>
+        <w:t xml:space="preserve">scale_</w:t>
+      </w:r>
+      <w:r>
+        <w:t xml:space="preserve"> </w:t>
+      </w:r>
+      <w:r>
+        <w:t xml:space="preserve">and can alter the fill scale, changes the default palette to one that is colorblind-friendly and prints well in grayscale.</w:t>
       </w:r>
     </w:p>
     <w:p>
@@ -3875,37 +3910,7 @@
         <w:pStyle w:val="BodyText"/>
       </w:pPr>
       <w:r>
-        <w:t xml:space="preserve">What we see now is that, for earlier years, the fill is darker while for later years, it is lighter (the legend, added to the right of our plot, shows this). What if we want to change the fill colors? For that, we use a new scale layer. In this case, I’ll use the</w:t>
-      </w:r>
-      <w:r>
-        <w:t xml:space="preserve"> </w:t>
-      </w:r>
-      <w:r>
-        <w:rPr>
-          <w:rStyle w:val="VerbatimChar"/>
-        </w:rPr>
-        <w:t xml:space="preserve">scale_fill_viridis_c()</w:t>
-      </w:r>
-      <w:r>
-        <w:t xml:space="preserve"> </w:t>
-      </w:r>
-      <w:r>
-        <w:t xml:space="preserve">function (the c at the end of the function name refers to the fact that the data is continuous). This function, just one of many functions that start with</w:t>
-      </w:r>
-      <w:r>
-        <w:t xml:space="preserve"> </w:t>
-      </w:r>
-      <w:r>
-        <w:rPr>
-          <w:rStyle w:val="VerbatimChar"/>
-        </w:rPr>
-        <w:t xml:space="preserve">scale_</w:t>
-      </w:r>
-      <w:r>
-        <w:t xml:space="preserve"> </w:t>
-      </w:r>
-      <w:r>
-        <w:t xml:space="preserve">and can alter the fill scale, changes the default palette to one that is colorblind-friendly and prints well in grayscale.</w:t>
+        <w:t xml:space="preserve">[F02024.pdf]</w:t>
       </w:r>
     </w:p>
     <w:p>
@@ -4128,7 +4133,7 @@
               <a:graphicData uri="http://schemas.openxmlformats.org/drawingml/2006/picture">
                 <pic:pic>
                   <pic:nvPicPr>
-                    <pic:cNvPr descr="data-viz_files/figure-docx/unnamed-chunk-26-1.png" id="84" name="Picture"/>
+                    <pic:cNvPr descr="data-viz_files/figure-docx/unnamed-chunk-39-1.png" id="84" name="Picture"/>
                     <pic:cNvPicPr>
                       <a:picLocks noChangeArrowheads="1" noChangeAspect="1"/>
                     </pic:cNvPicPr>
@@ -4166,7 +4171,46 @@
         <w:pStyle w:val="BodyText"/>
       </w:pPr>
       <w:r>
-        <w:t xml:space="preserve">[F02012.pdf]</w:t>
+        <w:t xml:space="preserve">A final layer we’ll look at is the theme layer. This layer allows us to change the overall look-and-feel of plots (think: plot backgrounds, grid lines, etc). Just as there are a number of</w:t>
+      </w:r>
+      <w:r>
+        <w:t xml:space="preserve"> </w:t>
+      </w:r>
+      <w:r>
+        <w:rPr>
+          <w:rStyle w:val="VerbatimChar"/>
+        </w:rPr>
+        <w:t xml:space="preserve">scale_</w:t>
+      </w:r>
+      <w:r>
+        <w:t xml:space="preserve"> </w:t>
+      </w:r>
+      <w:r>
+        <w:t xml:space="preserve">functions, there are also a number of functions that start with</w:t>
+      </w:r>
+      <w:r>
+        <w:t xml:space="preserve"> </w:t>
+      </w:r>
+      <w:r>
+        <w:rPr>
+          <w:rStyle w:val="VerbatimChar"/>
+        </w:rPr>
+        <w:t xml:space="preserve">theme_</w:t>
+      </w:r>
+      <w:r>
+        <w:t xml:space="preserve">. Below, I’ve added</w:t>
+      </w:r>
+      <w:r>
+        <w:t xml:space="preserve"> </w:t>
+      </w:r>
+      <w:r>
+        <w:rPr>
+          <w:rStyle w:val="VerbatimChar"/>
+        </w:rPr>
+        <w:t xml:space="preserve">theme_minimal()</w:t>
+      </w:r>
+      <w:r>
+        <w:t xml:space="preserve">, which starts to declutter our plot.</w:t>
       </w:r>
     </w:p>
     <w:p>
@@ -4174,46 +4218,7 @@
         <w:pStyle w:val="BodyText"/>
       </w:pPr>
       <w:r>
-        <w:t xml:space="preserve">A final layer we’ll look at is the theme layer. This layer allows us to change the overall look-and-feel of plots (think: plot backgrounds, grid lines, etc). Just as there are a number of</w:t>
-      </w:r>
-      <w:r>
-        <w:t xml:space="preserve"> </w:t>
-      </w:r>
-      <w:r>
-        <w:rPr>
-          <w:rStyle w:val="VerbatimChar"/>
-        </w:rPr>
-        <w:t xml:space="preserve">scale_</w:t>
-      </w:r>
-      <w:r>
-        <w:t xml:space="preserve"> </w:t>
-      </w:r>
-      <w:r>
-        <w:t xml:space="preserve">functions, there are also a number of functions that start with</w:t>
-      </w:r>
-      <w:r>
-        <w:t xml:space="preserve"> </w:t>
-      </w:r>
-      <w:r>
-        <w:rPr>
-          <w:rStyle w:val="VerbatimChar"/>
-        </w:rPr>
-        <w:t xml:space="preserve">theme_</w:t>
-      </w:r>
-      <w:r>
-        <w:t xml:space="preserve">. Below, I’ve added</w:t>
-      </w:r>
-      <w:r>
-        <w:t xml:space="preserve"> </w:t>
-      </w:r>
-      <w:r>
-        <w:rPr>
-          <w:rStyle w:val="VerbatimChar"/>
-        </w:rPr>
-        <w:t xml:space="preserve">theme_minimal()</w:t>
-      </w:r>
-      <w:r>
-        <w:t xml:space="preserve">, which starts to declutter our plot.</w:t>
+        <w:t xml:space="preserve">[F02026.pdf]</w:t>
       </w:r>
     </w:p>
     <w:p>
@@ -4463,7 +4468,7 @@
               <a:graphicData uri="http://schemas.openxmlformats.org/drawingml/2006/picture">
                 <pic:pic>
                   <pic:nvPicPr>
-                    <pic:cNvPr descr="data-viz_files/figure-docx/unnamed-chunk-28-1.png" id="87" name="Picture"/>
+                    <pic:cNvPr descr="data-viz_files/figure-docx/unnamed-chunk-42-1.png" id="87" name="Picture"/>
                     <pic:cNvPicPr>
                       <a:picLocks noChangeArrowheads="1" noChangeAspect="1"/>
                     </pic:cNvPicPr>
@@ -4501,14 +4506,6 @@
         <w:pStyle w:val="BodyText"/>
       </w:pPr>
       <w:r>
-        <w:t xml:space="preserve">[F02013.pdf]</w:t>
-      </w:r>
-    </w:p>
-    <w:p>
-      <w:pPr>
-        <w:pStyle w:val="BodyText"/>
-      </w:pPr>
-      <w:r>
         <w:t xml:space="preserve">We’ve now seen why Hadley Wickham described the</w:t>
       </w:r>
       <w:r>
@@ -5156,6 +5153,14 @@
       </w:r>
       <w:r>
         <w:t xml:space="preserve">to create a bar chart where the fill color of each bar represents the percentage of the region in a single week that is at different drought levels. The colors don’t match the final version of the plot, but with this code we can start to see the outlines of Cédric and Georgios’s data viz. </w:t>
+      </w:r>
+    </w:p>
+    <w:p>
+      <w:pPr>
+        <w:pStyle w:val="BodyText"/>
+      </w:pPr>
+      <w:r>
+        <w:t xml:space="preserve">[F02028.pdf]</w:t>
       </w:r>
     </w:p>
     <w:p>
@@ -5339,7 +5344,7 @@
               <a:graphicData uri="http://schemas.openxmlformats.org/drawingml/2006/picture">
                 <pic:pic>
                   <pic:nvPicPr>
-                    <pic:cNvPr descr="data-viz_files/figure-docx/unnamed-chunk-32-1.png" id="91" name="Picture"/>
+                    <pic:cNvPr descr="data-viz_files/figure-docx/unnamed-chunk-47-1.png" id="91" name="Picture"/>
                     <pic:cNvPicPr>
                       <a:picLocks noChangeArrowheads="1" noChangeAspect="1"/>
                     </pic:cNvPicPr>
@@ -5377,7 +5382,103 @@
         <w:pStyle w:val="BodyText"/>
       </w:pPr>
       <w:r>
-        <w:t xml:space="preserve">[F02014.pdf]</w:t>
+        <w:t xml:space="preserve">Cédric and Georgios next select different fill colors for their bars. They use the</w:t>
+      </w:r>
+      <w:r>
+        <w:t xml:space="preserve"> </w:t>
+      </w:r>
+      <w:r>
+        <w:rPr>
+          <w:rStyle w:val="VerbatimChar"/>
+        </w:rPr>
+        <w:t xml:space="preserve">scale_fill_viridis_d()</w:t>
+      </w:r>
+      <w:r>
+        <w:t xml:space="preserve"> </w:t>
+      </w:r>
+      <w:r>
+        <w:t xml:space="preserve">function. The</w:t>
+      </w:r>
+      <w:r>
+        <w:t xml:space="preserve"> </w:t>
+      </w:r>
+      <w:r>
+        <w:t xml:space="preserve">“</w:t>
+      </w:r>
+      <w:r>
+        <w:t xml:space="preserve">d</w:t>
+      </w:r>
+      <w:r>
+        <w:t xml:space="preserve">”</w:t>
+      </w:r>
+      <w:r>
+        <w:t xml:space="preserve"> </w:t>
+      </w:r>
+      <w:r>
+        <w:t xml:space="preserve">here means the data that the fill scale is being applied to has discrete categories (D0, D1, D2, D3, D4, D5). They use the argument</w:t>
+      </w:r>
+      <w:r>
+        <w:t xml:space="preserve"> </w:t>
+      </w:r>
+      <w:r>
+        <w:rPr>
+          <w:rStyle w:val="VerbatimChar"/>
+        </w:rPr>
+        <w:t xml:space="preserve">option = "rocket"</w:t>
+      </w:r>
+      <w:r>
+        <w:t xml:space="preserve"> </w:t>
+      </w:r>
+      <w:r>
+        <w:t xml:space="preserve">in order to select the</w:t>
+      </w:r>
+      <w:r>
+        <w:t xml:space="preserve"> </w:t>
+      </w:r>
+      <w:r>
+        <w:t xml:space="preserve">“</w:t>
+      </w:r>
+      <w:r>
+        <w:t xml:space="preserve">rocket</w:t>
+      </w:r>
+      <w:r>
+        <w:t xml:space="preserve">”</w:t>
+      </w:r>
+      <w:r>
+        <w:t xml:space="preserve"> </w:t>
+      </w:r>
+      <w:r>
+        <w:t xml:space="preserve">palette (the</w:t>
+      </w:r>
+      <w:r>
+        <w:t xml:space="preserve"> </w:t>
+      </w:r>
+      <w:r>
+        <w:rPr>
+          <w:rStyle w:val="VerbatimChar"/>
+        </w:rPr>
+        <w:t xml:space="preserve">scale_fill_viridis_d()</w:t>
+      </w:r>
+      <w:r>
+        <w:t xml:space="preserve"> </w:t>
+      </w:r>
+      <w:r>
+        <w:t xml:space="preserve">function has several other palettes). And they use the</w:t>
+      </w:r>
+      <w:r>
+        <w:t xml:space="preserve"> </w:t>
+      </w:r>
+      <w:r>
+        <w:rPr>
+          <w:rStyle w:val="VerbatimChar"/>
+        </w:rPr>
+        <w:t xml:space="preserve">direction = -1</w:t>
+      </w:r>
+      <w:r>
+        <w:t xml:space="preserve"> </w:t>
+      </w:r>
+      <w:r>
+        <w:t xml:space="preserve">argument to reverse the order of fill colors so that darker colors mean higher drought conditions.</w:t>
       </w:r>
     </w:p>
     <w:p>
@@ -5385,103 +5486,7 @@
         <w:pStyle w:val="BodyText"/>
       </w:pPr>
       <w:r>
-        <w:t xml:space="preserve">Cédric and Georgios next select different fill colors for their bars. They use the</w:t>
-      </w:r>
-      <w:r>
-        <w:t xml:space="preserve"> </w:t>
-      </w:r>
-      <w:r>
-        <w:rPr>
-          <w:rStyle w:val="VerbatimChar"/>
-        </w:rPr>
-        <w:t xml:space="preserve">scale_fill_viridis_d()</w:t>
-      </w:r>
-      <w:r>
-        <w:t xml:space="preserve"> </w:t>
-      </w:r>
-      <w:r>
-        <w:t xml:space="preserve">function. The</w:t>
-      </w:r>
-      <w:r>
-        <w:t xml:space="preserve"> </w:t>
-      </w:r>
-      <w:r>
-        <w:t xml:space="preserve">“</w:t>
-      </w:r>
-      <w:r>
-        <w:t xml:space="preserve">d</w:t>
-      </w:r>
-      <w:r>
-        <w:t xml:space="preserve">”</w:t>
-      </w:r>
-      <w:r>
-        <w:t xml:space="preserve"> </w:t>
-      </w:r>
-      <w:r>
-        <w:t xml:space="preserve">here means the data that the fill scale is being applied to has discrete categories (D0, D1, D2, D3, D4, D5). They use the argument</w:t>
-      </w:r>
-      <w:r>
-        <w:t xml:space="preserve"> </w:t>
-      </w:r>
-      <w:r>
-        <w:rPr>
-          <w:rStyle w:val="VerbatimChar"/>
-        </w:rPr>
-        <w:t xml:space="preserve">option = "rocket"</w:t>
-      </w:r>
-      <w:r>
-        <w:t xml:space="preserve"> </w:t>
-      </w:r>
-      <w:r>
-        <w:t xml:space="preserve">in order to select the</w:t>
-      </w:r>
-      <w:r>
-        <w:t xml:space="preserve"> </w:t>
-      </w:r>
-      <w:r>
-        <w:t xml:space="preserve">“</w:t>
-      </w:r>
-      <w:r>
-        <w:t xml:space="preserve">rocket</w:t>
-      </w:r>
-      <w:r>
-        <w:t xml:space="preserve">”</w:t>
-      </w:r>
-      <w:r>
-        <w:t xml:space="preserve"> </w:t>
-      </w:r>
-      <w:r>
-        <w:t xml:space="preserve">palette (the</w:t>
-      </w:r>
-      <w:r>
-        <w:t xml:space="preserve"> </w:t>
-      </w:r>
-      <w:r>
-        <w:rPr>
-          <w:rStyle w:val="VerbatimChar"/>
-        </w:rPr>
-        <w:t xml:space="preserve">scale_fill_viridis_d()</w:t>
-      </w:r>
-      <w:r>
-        <w:t xml:space="preserve"> </w:t>
-      </w:r>
-      <w:r>
-        <w:t xml:space="preserve">function has several other palettes). And they use the</w:t>
-      </w:r>
-      <w:r>
-        <w:t xml:space="preserve"> </w:t>
-      </w:r>
-      <w:r>
-        <w:rPr>
-          <w:rStyle w:val="VerbatimChar"/>
-        </w:rPr>
-        <w:t xml:space="preserve">direction = -1</w:t>
-      </w:r>
-      <w:r>
-        <w:t xml:space="preserve"> </w:t>
-      </w:r>
-      <w:r>
-        <w:t xml:space="preserve">argument to reverse the order of fill colors so that darker colors mean higher drought conditions.</w:t>
+        <w:t xml:space="preserve">[F02030.pdf]</w:t>
       </w:r>
     </w:p>
     <w:p>
@@ -5767,7 +5772,7 @@
               <a:graphicData uri="http://schemas.openxmlformats.org/drawingml/2006/picture">
                 <pic:pic>
                   <pic:nvPicPr>
-                    <pic:cNvPr descr="data-viz_files/figure-docx/unnamed-chunk-34-1.png" id="94" name="Picture"/>
+                    <pic:cNvPr descr="data-viz_files/figure-docx/unnamed-chunk-50-1.png" id="94" name="Picture"/>
                     <pic:cNvPicPr>
                       <a:picLocks noChangeArrowheads="1" noChangeAspect="1"/>
                     </pic:cNvPicPr>
@@ -5805,7 +5810,88 @@
         <w:pStyle w:val="BodyText"/>
       </w:pPr>
       <w:r>
-        <w:t xml:space="preserve">[F02015.pdf]</w:t>
+        <w:t xml:space="preserve">In the language of ggplot, x and y axis are aesthetic properties, the same as fill color. Cédric and Georgios tweak the x axis to remove both the axis title (</w:t>
+      </w:r>
+      <w:r>
+        <w:t xml:space="preserve">“</w:t>
+      </w:r>
+      <w:r>
+        <w:t xml:space="preserve">week</w:t>
+      </w:r>
+      <w:r>
+        <w:t xml:space="preserve">”</w:t>
+      </w:r>
+      <w:r>
+        <w:t xml:space="preserve">) using</w:t>
+      </w:r>
+      <w:r>
+        <w:t xml:space="preserve"> </w:t>
+      </w:r>
+      <w:r>
+        <w:rPr>
+          <w:rStyle w:val="VerbatimChar"/>
+        </w:rPr>
+        <w:t xml:space="preserve">name = NULL</w:t>
+      </w:r>
+      <w:r>
+        <w:t xml:space="preserve"> </w:t>
+      </w:r>
+      <w:r>
+        <w:t xml:space="preserve">and the 0-50 axis text with</w:t>
+      </w:r>
+      <w:r>
+        <w:t xml:space="preserve"> </w:t>
+      </w:r>
+      <w:r>
+        <w:rPr>
+          <w:rStyle w:val="VerbatimChar"/>
+        </w:rPr>
+        <w:t xml:space="preserve">guide = none</w:t>
+      </w:r>
+      <w:r>
+        <w:t xml:space="preserve">. On the y axis, they remove the axis title and axis text (which was showing percentages in 0.00, 0.25, 0.50, 0.75 format) using</w:t>
+      </w:r>
+      <w:r>
+        <w:t xml:space="preserve"> </w:t>
+      </w:r>
+      <w:r>
+        <w:rPr>
+          <w:rStyle w:val="VerbatimChar"/>
+        </w:rPr>
+        <w:t xml:space="preserve">labels = NULL</w:t>
+      </w:r>
+      <w:r>
+        <w:t xml:space="preserve"> </w:t>
+      </w:r>
+      <w:r>
+        <w:t xml:space="preserve">(this functionally does the same thing as</w:t>
+      </w:r>
+      <w:r>
+        <w:t xml:space="preserve"> </w:t>
+      </w:r>
+      <w:r>
+        <w:rPr>
+          <w:rStyle w:val="VerbatimChar"/>
+        </w:rPr>
+        <w:t xml:space="preserve">guide = "none"</w:t>
+      </w:r>
+      <w:r>
+        <w:t xml:space="preserve">). They also move the axis lines themselves to the right side using</w:t>
+      </w:r>
+      <w:r>
+        <w:t xml:space="preserve"> </w:t>
+      </w:r>
+      <w:r>
+        <w:rPr>
+          <w:rStyle w:val="VerbatimChar"/>
+        </w:rPr>
+        <w:t xml:space="preserve">position = "right"</w:t>
+      </w:r>
+      <w:r>
+        <w:t xml:space="preserve"> </w:t>
+      </w:r>
+      <w:r>
+        <w:t xml:space="preserve">(they are only apparent as tick marks at this point, but will become more visible later).</w:t>
       </w:r>
     </w:p>
     <w:p>
@@ -5813,88 +5899,7 @@
         <w:pStyle w:val="BodyText"/>
       </w:pPr>
       <w:r>
-        <w:t xml:space="preserve">In the language of ggplot, x and y axis are aesthetic properties, the same as fill color. Cédric and Georgios tweak the x axis to remove both the axis title (</w:t>
-      </w:r>
-      <w:r>
-        <w:t xml:space="preserve">“</w:t>
-      </w:r>
-      <w:r>
-        <w:t xml:space="preserve">week</w:t>
-      </w:r>
-      <w:r>
-        <w:t xml:space="preserve">”</w:t>
-      </w:r>
-      <w:r>
-        <w:t xml:space="preserve">) using</w:t>
-      </w:r>
-      <w:r>
-        <w:t xml:space="preserve"> </w:t>
-      </w:r>
-      <w:r>
-        <w:rPr>
-          <w:rStyle w:val="VerbatimChar"/>
-        </w:rPr>
-        <w:t xml:space="preserve">name = NULL</w:t>
-      </w:r>
-      <w:r>
-        <w:t xml:space="preserve"> </w:t>
-      </w:r>
-      <w:r>
-        <w:t xml:space="preserve">and the 0-50 axis text with</w:t>
-      </w:r>
-      <w:r>
-        <w:t xml:space="preserve"> </w:t>
-      </w:r>
-      <w:r>
-        <w:rPr>
-          <w:rStyle w:val="VerbatimChar"/>
-        </w:rPr>
-        <w:t xml:space="preserve">guide = none</w:t>
-      </w:r>
-      <w:r>
-        <w:t xml:space="preserve">. On the y axis, they remove the axis title and axis text (which was showing percentages in 0.00, 0.25, 0.50, 0.75 format) using</w:t>
-      </w:r>
-      <w:r>
-        <w:t xml:space="preserve"> </w:t>
-      </w:r>
-      <w:r>
-        <w:rPr>
-          <w:rStyle w:val="VerbatimChar"/>
-        </w:rPr>
-        <w:t xml:space="preserve">labels = NULL</w:t>
-      </w:r>
-      <w:r>
-        <w:t xml:space="preserve"> </w:t>
-      </w:r>
-      <w:r>
-        <w:t xml:space="preserve">(this functionally does the same thing as</w:t>
-      </w:r>
-      <w:r>
-        <w:t xml:space="preserve"> </w:t>
-      </w:r>
-      <w:r>
-        <w:rPr>
-          <w:rStyle w:val="VerbatimChar"/>
-        </w:rPr>
-        <w:t xml:space="preserve">guide = "none"</w:t>
-      </w:r>
-      <w:r>
-        <w:t xml:space="preserve">). They also move the axis lines themselves to the right side using</w:t>
-      </w:r>
-      <w:r>
-        <w:t xml:space="preserve"> </w:t>
-      </w:r>
-      <w:r>
-        <w:rPr>
-          <w:rStyle w:val="VerbatimChar"/>
-        </w:rPr>
-        <w:t xml:space="preserve">position = "right"</w:t>
-      </w:r>
-      <w:r>
-        <w:t xml:space="preserve"> </w:t>
-      </w:r>
-      <w:r>
-        <w:t xml:space="preserve">(they are only apparent as tick marks at this point, but will become more visible later).</w:t>
+        <w:t xml:space="preserve">[F02032.pdf]</w:t>
       </w:r>
     </w:p>
     <w:p>
@@ -6381,7 +6386,7 @@
               <a:graphicData uri="http://schemas.openxmlformats.org/drawingml/2006/picture">
                 <pic:pic>
                   <pic:nvPicPr>
-                    <pic:cNvPr descr="data-viz_files/figure-docx/unnamed-chunk-36-1.png" id="97" name="Picture"/>
+                    <pic:cNvPr descr="data-viz_files/figure-docx/unnamed-chunk-53-1.png" id="97" name="Picture"/>
                     <pic:cNvPicPr>
                       <a:picLocks noChangeArrowheads="1" noChangeAspect="1"/>
                     </pic:cNvPicPr>
@@ -6419,7 +6424,67 @@
         <w:pStyle w:val="BodyText"/>
       </w:pPr>
       <w:r>
-        <w:t xml:space="preserve">[F02016.pdf]</w:t>
+        <w:t xml:space="preserve">Up to this point, we’ve focused on one of the single plots that make up the larger data viz. But the final product that Cédric and Georgios made is actually 176 plots (22 years and 8 regions). One of the most useful features of ggplot is what’s known as facetting (known more commonly in the data viz world as small multiples). With the</w:t>
+      </w:r>
+      <w:r>
+        <w:t xml:space="preserve"> </w:t>
+      </w:r>
+      <w:r>
+        <w:rPr>
+          <w:rStyle w:val="VerbatimChar"/>
+        </w:rPr>
+        <w:t xml:space="preserve">facet_grid()</w:t>
+      </w:r>
+      <w:r>
+        <w:t xml:space="preserve"> </w:t>
+      </w:r>
+      <w:r>
+        <w:t xml:space="preserve">function, we can select which variable to put in rows and which to put in columns of our facetted plot. Cédric and Georgios put</w:t>
+      </w:r>
+      <w:r>
+        <w:t xml:space="preserve"> </w:t>
+      </w:r>
+      <w:r>
+        <w:rPr>
+          <w:rStyle w:val="VerbatimChar"/>
+        </w:rPr>
+        <w:t xml:space="preserve">year</w:t>
+      </w:r>
+      <w:r>
+        <w:t xml:space="preserve"> </w:t>
+      </w:r>
+      <w:r>
+        <w:t xml:space="preserve">in rows and</w:t>
+      </w:r>
+      <w:r>
+        <w:t xml:space="preserve"> </w:t>
+      </w:r>
+      <w:r>
+        <w:rPr>
+          <w:rStyle w:val="VerbatimChar"/>
+        </w:rPr>
+        <w:t xml:space="preserve">hub</w:t>
+      </w:r>
+      <w:r>
+        <w:t xml:space="preserve"> </w:t>
+      </w:r>
+      <w:r>
+        <w:t xml:space="preserve">(region) in columns. The</w:t>
+      </w:r>
+      <w:r>
+        <w:t xml:space="preserve"> </w:t>
+      </w:r>
+      <w:r>
+        <w:rPr>
+          <w:rStyle w:val="VerbatimChar"/>
+        </w:rPr>
+        <w:t xml:space="preserve">switch = "y"</w:t>
+      </w:r>
+      <w:r>
+        <w:t xml:space="preserve"> </w:t>
+      </w:r>
+      <w:r>
+        <w:t xml:space="preserve">argument moves the year label from the right side (where it appears by default) to the left. With this code in place, we can see the final plot coming together. Space considerations require me to again include only four regions, but you get the idea.</w:t>
       </w:r>
     </w:p>
     <w:p>
@@ -6427,67 +6492,7 @@
         <w:pStyle w:val="BodyText"/>
       </w:pPr>
       <w:r>
-        <w:t xml:space="preserve">Up to this point, we’ve focused on one of the single plots that make up the larger data viz. But the final product that Cédric and Georgios made is actually 176 plots (22 years and 8 regions). One of the most useful features of ggplot is what’s known as facetting (known more commonly in the data viz world as small multiples). With the</w:t>
-      </w:r>
-      <w:r>
-        <w:t xml:space="preserve"> </w:t>
-      </w:r>
-      <w:r>
-        <w:rPr>
-          <w:rStyle w:val="VerbatimChar"/>
-        </w:rPr>
-        <w:t xml:space="preserve">facet_grid()</w:t>
-      </w:r>
-      <w:r>
-        <w:t xml:space="preserve"> </w:t>
-      </w:r>
-      <w:r>
-        <w:t xml:space="preserve">function, we can select which variable to put in rows and which to put in columns of our facetted plot. Cédric and Georgios put</w:t>
-      </w:r>
-      <w:r>
-        <w:t xml:space="preserve"> </w:t>
-      </w:r>
-      <w:r>
-        <w:rPr>
-          <w:rStyle w:val="VerbatimChar"/>
-        </w:rPr>
-        <w:t xml:space="preserve">year</w:t>
-      </w:r>
-      <w:r>
-        <w:t xml:space="preserve"> </w:t>
-      </w:r>
-      <w:r>
-        <w:t xml:space="preserve">in rows and</w:t>
-      </w:r>
-      <w:r>
-        <w:t xml:space="preserve"> </w:t>
-      </w:r>
-      <w:r>
-        <w:rPr>
-          <w:rStyle w:val="VerbatimChar"/>
-        </w:rPr>
-        <w:t xml:space="preserve">hub</w:t>
-      </w:r>
-      <w:r>
-        <w:t xml:space="preserve"> </w:t>
-      </w:r>
-      <w:r>
-        <w:t xml:space="preserve">(region) in columns. The</w:t>
-      </w:r>
-      <w:r>
-        <w:t xml:space="preserve"> </w:t>
-      </w:r>
-      <w:r>
-        <w:rPr>
-          <w:rStyle w:val="VerbatimChar"/>
-        </w:rPr>
-        <w:t xml:space="preserve">switch = "y"</w:t>
-      </w:r>
-      <w:r>
-        <w:t xml:space="preserve"> </w:t>
-      </w:r>
-      <w:r>
-        <w:t xml:space="preserve">argument moves the year label from the right side (where it appears by default) to the left. With this code in place, we can see the final plot coming together. Space considerations require me to again include only four regions, but you get the idea.</w:t>
+        <w:t xml:space="preserve">[F02034.pdf]</w:t>
       </w:r>
     </w:p>
     <w:p>
@@ -7181,7 +7186,7 @@
               <a:graphicData uri="http://schemas.openxmlformats.org/drawingml/2006/picture">
                 <pic:pic>
                   <pic:nvPicPr>
-                    <pic:cNvPr descr="data-viz_files/figure-docx/unnamed-chunk-38-1.png" id="100" name="Picture"/>
+                    <pic:cNvPr descr="data-viz_files/figure-docx/unnamed-chunk-56-1.png" id="100" name="Picture"/>
                     <pic:cNvPicPr>
                       <a:picLocks noChangeArrowheads="1" noChangeAspect="1"/>
                     </pic:cNvPicPr>
@@ -7219,7 +7224,7 @@
         <w:pStyle w:val="BodyText"/>
       </w:pPr>
       <w:r>
-        <w:t xml:space="preserve">[F02017.pdf]</w:t>
+        <w:t xml:space="preserve">Incredibly, the broad outlines of the plot took us just 10 lines to create. All of the final code from here on out falls in the category of small polishes. That’s not to minimize how important small polishes are (very) or the time it takes to create them (lots). But it is to say that a little bit of ggplot goes a long way.</w:t>
       </w:r>
     </w:p>
     <w:p>
@@ -7227,7 +7232,19 @@
         <w:pStyle w:val="BodyText"/>
       </w:pPr>
       <w:r>
-        <w:t xml:space="preserve">Incredibly, the broad outlines of the plot took us just 10 lines to create. All of the final code from here on out falls in the category of small polishes. That’s not to minimize how important small polishes are (very) or the time it takes to create them (lots). But it is to say that a little bit of ggplot goes a long way.</w:t>
+        <w:t xml:space="preserve">Let’s look at a few of the small polishes that Cédric and Georgios make. The first is to apply a theme. They use</w:t>
+      </w:r>
+      <w:r>
+        <w:t xml:space="preserve"> </w:t>
+      </w:r>
+      <w:r>
+        <w:rPr>
+          <w:rStyle w:val="VerbatimChar"/>
+        </w:rPr>
+        <w:t xml:space="preserve">theme_light()</w:t>
+      </w:r>
+      <w:r>
+        <w:t xml:space="preserve">, which removes the default gray background and changes the font to Roboto.</w:t>
       </w:r>
     </w:p>
     <w:p>
@@ -7235,19 +7252,7 @@
         <w:pStyle w:val="BodyText"/>
       </w:pPr>
       <w:r>
-        <w:t xml:space="preserve">Let’s look at a few of the small polishes that Cédric and Georgios make. The first is to apply a theme. They use</w:t>
-      </w:r>
-      <w:r>
-        <w:t xml:space="preserve"> </w:t>
-      </w:r>
-      <w:r>
-        <w:rPr>
-          <w:rStyle w:val="VerbatimChar"/>
-        </w:rPr>
-        <w:t xml:space="preserve">theme_light()</w:t>
-      </w:r>
-      <w:r>
-        <w:t xml:space="preserve">, which removes the default gray background and changes the font to Roboto.</w:t>
+        <w:t xml:space="preserve">[F02036.pdf]</w:t>
       </w:r>
     </w:p>
     <w:p>
@@ -7992,7 +7997,7 @@
               <a:graphicData uri="http://schemas.openxmlformats.org/drawingml/2006/picture">
                 <pic:pic>
                   <pic:nvPicPr>
-                    <pic:cNvPr descr="data-viz_files/figure-docx/unnamed-chunk-40-1.png" id="103" name="Picture"/>
+                    <pic:cNvPr descr="data-viz_files/figure-docx/unnamed-chunk-59-1.png" id="103" name="Picture"/>
                     <pic:cNvPicPr>
                       <a:picLocks noChangeArrowheads="1" noChangeAspect="1"/>
                     </pic:cNvPicPr>
@@ -8030,7 +8035,64 @@
         <w:pStyle w:val="BodyText"/>
       </w:pPr>
       <w:r>
-        <w:t xml:space="preserve">[F02018.pdf]</w:t>
+        <w:rPr>
+          <w:rStyle w:val="VerbatimChar"/>
+        </w:rPr>
+        <w:t xml:space="preserve">theme_light()</w:t>
+      </w:r>
+      <w:r>
+        <w:t xml:space="preserve"> </w:t>
+      </w:r>
+      <w:r>
+        <w:t xml:space="preserve">is what’s known as a</w:t>
+      </w:r>
+      <w:r>
+        <w:t xml:space="preserve"> </w:t>
+      </w:r>
+      <w:r>
+        <w:t xml:space="preserve">“</w:t>
+      </w:r>
+      <w:r>
+        <w:t xml:space="preserve">complete theme.</w:t>
+      </w:r>
+      <w:r>
+        <w:t xml:space="preserve">”</w:t>
+      </w:r>
+      <w:r>
+        <w:t xml:space="preserve"> </w:t>
+      </w:r>
+      <w:r>
+        <w:t xml:space="preserve">So-called complete themes change the overall look-and-feel of a plot. But Cédric and Georgios don’t stop with applying a complete theme. From there, they use the</w:t>
+      </w:r>
+      <w:r>
+        <w:t xml:space="preserve"> </w:t>
+      </w:r>
+      <w:r>
+        <w:rPr>
+          <w:rStyle w:val="VerbatimChar"/>
+        </w:rPr>
+        <w:t xml:space="preserve">theme()</w:t>
+      </w:r>
+      <w:r>
+        <w:t xml:space="preserve"> </w:t>
+      </w:r>
+      <w:r>
+        <w:t xml:space="preserve">function to make additional tweaks to what</w:t>
+      </w:r>
+      <w:r>
+        <w:t xml:space="preserve"> </w:t>
+      </w:r>
+      <w:r>
+        <w:rPr>
+          <w:rStyle w:val="VerbatimChar"/>
+        </w:rPr>
+        <w:t xml:space="preserve">theme_light()</w:t>
+      </w:r>
+      <w:r>
+        <w:t xml:space="preserve"> </w:t>
+      </w:r>
+      <w:r>
+        <w:t xml:space="preserve">gives them.</w:t>
       </w:r>
     </w:p>
     <w:p>
@@ -8038,64 +8100,7 @@
         <w:pStyle w:val="BodyText"/>
       </w:pPr>
       <w:r>
-        <w:rPr>
-          <w:rStyle w:val="VerbatimChar"/>
-        </w:rPr>
-        <w:t xml:space="preserve">theme_light()</w:t>
-      </w:r>
-      <w:r>
-        <w:t xml:space="preserve"> </w:t>
-      </w:r>
-      <w:r>
-        <w:t xml:space="preserve">is what’s known as a</w:t>
-      </w:r>
-      <w:r>
-        <w:t xml:space="preserve"> </w:t>
-      </w:r>
-      <w:r>
-        <w:t xml:space="preserve">“</w:t>
-      </w:r>
-      <w:r>
-        <w:t xml:space="preserve">complete theme.</w:t>
-      </w:r>
-      <w:r>
-        <w:t xml:space="preserve">”</w:t>
-      </w:r>
-      <w:r>
-        <w:t xml:space="preserve"> </w:t>
-      </w:r>
-      <w:r>
-        <w:t xml:space="preserve">So-called complete themes change the overall look-and-feel of a plot. But Cédric and Georgios don’t stop with applying a complete theme. From there, they use the</w:t>
-      </w:r>
-      <w:r>
-        <w:t xml:space="preserve"> </w:t>
-      </w:r>
-      <w:r>
-        <w:rPr>
-          <w:rStyle w:val="VerbatimChar"/>
-        </w:rPr>
-        <w:t xml:space="preserve">theme()</w:t>
-      </w:r>
-      <w:r>
-        <w:t xml:space="preserve"> </w:t>
-      </w:r>
-      <w:r>
-        <w:t xml:space="preserve">function to make additional tweaks to what</w:t>
-      </w:r>
-      <w:r>
-        <w:t xml:space="preserve"> </w:t>
-      </w:r>
-      <w:r>
-        <w:rPr>
-          <w:rStyle w:val="VerbatimChar"/>
-        </w:rPr>
-        <w:t xml:space="preserve">theme_light()</w:t>
-      </w:r>
-      <w:r>
-        <w:t xml:space="preserve"> </w:t>
-      </w:r>
-      <w:r>
-        <w:t xml:space="preserve">gives them.</w:t>
+        <w:t xml:space="preserve">[F02038.pdf]</w:t>
       </w:r>
     </w:p>
     <w:p>
@@ -10508,7 +10513,7 @@
               <a:graphicData uri="http://schemas.openxmlformats.org/drawingml/2006/picture">
                 <pic:pic>
                   <pic:nvPicPr>
-                    <pic:cNvPr descr="data-viz_files/figure-docx/unnamed-chunk-42-1.png" id="106" name="Picture"/>
+                    <pic:cNvPr descr="data-viz_files/figure-docx/unnamed-chunk-62-1.png" id="106" name="Picture"/>
                     <pic:cNvPicPr>
                       <a:picLocks noChangeArrowheads="1" noChangeAspect="1"/>
                     </pic:cNvPicPr>
@@ -10546,7 +10551,22 @@
         <w:pStyle w:val="BodyText"/>
       </w:pPr>
       <w:r>
-        <w:t xml:space="preserve">[F02019.pdf]</w:t>
+        <w:t xml:space="preserve">The code in the</w:t>
+      </w:r>
+      <w:r>
+        <w:t xml:space="preserve"> </w:t>
+      </w:r>
+      <w:r>
+        <w:rPr>
+          <w:rStyle w:val="VerbatimChar"/>
+        </w:rPr>
+        <w:t xml:space="preserve">theme()</w:t>
+      </w:r>
+      <w:r>
+        <w:t xml:space="preserve"> </w:t>
+      </w:r>
+      <w:r>
+        <w:t xml:space="preserve">function does many different things, but let’s take a look at a few of the most important:</w:t>
       </w:r>
     </w:p>
     <w:p>
@@ -10554,22 +10574,16 @@
         <w:pStyle w:val="BodyText"/>
       </w:pPr>
       <w:r>
-        <w:t xml:space="preserve">The code in the</w:t>
-      </w:r>
-      <w:r>
-        <w:t xml:space="preserve"> </w:t>
-      </w:r>
-      <w:r>
         <w:rPr>
           <w:rStyle w:val="VerbatimChar"/>
         </w:rPr>
-        <w:t xml:space="preserve">theme()</w:t>
-      </w:r>
-      <w:r>
-        <w:t xml:space="preserve"> </w:t>
-      </w:r>
-      <w:r>
-        <w:t xml:space="preserve">function does many different things, but let’s take a look at a few of the most important:</w:t>
+        <w:t xml:space="preserve">legend.position = "top"</w:t>
+      </w:r>
+      <w:r>
+        <w:t xml:space="preserve"> </w:t>
+      </w:r>
+      <w:r>
+        <w:t xml:space="preserve">moves the legend from the right (the default) to the top of the plot.</w:t>
       </w:r>
     </w:p>
     <w:p>
@@ -10580,13 +10594,25 @@
         <w:rPr>
           <w:rStyle w:val="VerbatimChar"/>
         </w:rPr>
-        <w:t xml:space="preserve">legend.position = "top"</w:t>
-      </w:r>
-      <w:r>
-        <w:t xml:space="preserve"> </w:t>
-      </w:r>
-      <w:r>
-        <w:t xml:space="preserve">moves the legend from the right (the default) to the top of the plot.</w:t>
+        <w:t xml:space="preserve">strip.text.y.left = element_text(size = 18, angle = 0, vjust = .5, face = "plain", color = "black")</w:t>
+      </w:r>
+      <w:r>
+        <w:t xml:space="preserve"> </w:t>
+      </w:r>
+      <w:r>
+        <w:t xml:space="preserve">turns the year text in the columns so that it is no longer angled. Without the</w:t>
+      </w:r>
+      <w:r>
+        <w:t xml:space="preserve"> </w:t>
+      </w:r>
+      <w:r>
+        <w:rPr>
+          <w:rStyle w:val="VerbatimChar"/>
+        </w:rPr>
+        <w:t xml:space="preserve">angle = 0</w:t>
+      </w:r>
+      <w:r>
+        <w:t xml:space="preserve">, the years would be much less readable.</w:t>
       </w:r>
     </w:p>
     <w:p>
@@ -10594,28 +10620,7 @@
         <w:pStyle w:val="BodyText"/>
       </w:pPr>
       <w:r>
-        <w:rPr>
-          <w:rStyle w:val="VerbatimChar"/>
-        </w:rPr>
-        <w:t xml:space="preserve">strip.text.y.left = element_text(size = 18, angle = 0, vjust = .5, face = "plain", color = "black")</w:t>
-      </w:r>
-      <w:r>
-        <w:t xml:space="preserve"> </w:t>
-      </w:r>
-      <w:r>
-        <w:t xml:space="preserve">turns the year text in the columns so that it is no longer angled. Without the</w:t>
-      </w:r>
-      <w:r>
-        <w:t xml:space="preserve"> </w:t>
-      </w:r>
-      <w:r>
-        <w:rPr>
-          <w:rStyle w:val="VerbatimChar"/>
-        </w:rPr>
-        <w:t xml:space="preserve">angle = 0</w:t>
-      </w:r>
-      <w:r>
-        <w:t xml:space="preserve">, the years would be much less readable.</w:t>
+        <w:t xml:space="preserve">[F02040.pdf]</w:t>
       </w:r>
     </w:p>
     <w:p>
@@ -10632,7 +10637,7 @@
               <a:graphicData uri="http://schemas.openxmlformats.org/drawingml/2006/picture">
                 <pic:pic>
                   <pic:nvPicPr>
-                    <pic:cNvPr descr="data-viz_files/figure-docx/unnamed-chunk-44-1.png" id="109" name="Picture"/>
+                    <pic:cNvPr descr="data-viz_files/figure-docx/unnamed-chunk-65-1.png" id="109" name="Picture"/>
                     <pic:cNvPicPr>
                       <a:picLocks noChangeArrowheads="1" noChangeAspect="1"/>
                     </pic:cNvPicPr>
@@ -10670,7 +10675,293 @@
         <w:pStyle w:val="BodyText"/>
       </w:pPr>
       <w:r>
-        <w:t xml:space="preserve">[F02020.pdf]</w:t>
+        <w:t xml:space="preserve">The following lines make the distinctive axis lines and ticks that show up on the right side of the final plot:</w:t>
+      </w:r>
+    </w:p>
+    <w:p>
+      <w:pPr>
+        <w:pStyle w:val="SourceCode"/>
+      </w:pPr>
+      <w:r>
+        <w:rPr>
+          <w:rStyle w:val="NormalTok"/>
+        </w:rPr>
+        <w:t xml:space="preserve">axis.line.x </w:t>
+      </w:r>
+      <w:r>
+        <w:rPr>
+          <w:rStyle w:val="OtherTok"/>
+        </w:rPr>
+        <w:t xml:space="preserve">=</w:t>
+      </w:r>
+      <w:r>
+        <w:rPr>
+          <w:rStyle w:val="NormalTok"/>
+        </w:rPr>
+        <w:t xml:space="preserve"> </w:t>
+      </w:r>
+      <w:r>
+        <w:rPr>
+          <w:rStyle w:val="FunctionTok"/>
+        </w:rPr>
+        <w:t xml:space="preserve">element_blank</w:t>
+      </w:r>
+      <w:r>
+        <w:rPr>
+          <w:rStyle w:val="NormalTok"/>
+        </w:rPr>
+        <w:t xml:space="preserve">(),</w:t>
+      </w:r>
+      <w:r>
+        <w:br/>
+      </w:r>
+      <w:r>
+        <w:rPr>
+          <w:rStyle w:val="NormalTok"/>
+        </w:rPr>
+        <w:t xml:space="preserve">axis.line.y </w:t>
+      </w:r>
+      <w:r>
+        <w:rPr>
+          <w:rStyle w:val="OtherTok"/>
+        </w:rPr>
+        <w:t xml:space="preserve">=</w:t>
+      </w:r>
+      <w:r>
+        <w:rPr>
+          <w:rStyle w:val="NormalTok"/>
+        </w:rPr>
+        <w:t xml:space="preserve"> </w:t>
+      </w:r>
+      <w:r>
+        <w:rPr>
+          <w:rStyle w:val="FunctionTok"/>
+        </w:rPr>
+        <w:t xml:space="preserve">element_line</w:t>
+      </w:r>
+      <w:r>
+        <w:rPr>
+          <w:rStyle w:val="NormalTok"/>
+        </w:rPr>
+        <w:t xml:space="preserve">(</w:t>
+      </w:r>
+      <w:r>
+        <w:rPr>
+          <w:rStyle w:val="AttributeTok"/>
+        </w:rPr>
+        <w:t xml:space="preserve">color =</w:t>
+      </w:r>
+      <w:r>
+        <w:rPr>
+          <w:rStyle w:val="NormalTok"/>
+        </w:rPr>
+        <w:t xml:space="preserve"> </w:t>
+      </w:r>
+      <w:r>
+        <w:rPr>
+          <w:rStyle w:val="StringTok"/>
+        </w:rPr>
+        <w:t xml:space="preserve">"black"</w:t>
+      </w:r>
+      <w:r>
+        <w:rPr>
+          <w:rStyle w:val="NormalTok"/>
+        </w:rPr>
+        <w:t xml:space="preserve">, </w:t>
+      </w:r>
+      <w:r>
+        <w:rPr>
+          <w:rStyle w:val="AttributeTok"/>
+        </w:rPr>
+        <w:t xml:space="preserve">size =</w:t>
+      </w:r>
+      <w:r>
+        <w:rPr>
+          <w:rStyle w:val="NormalTok"/>
+        </w:rPr>
+        <w:t xml:space="preserve"> .</w:t>
+      </w:r>
+      <w:r>
+        <w:rPr>
+          <w:rStyle w:val="DecValTok"/>
+        </w:rPr>
+        <w:t xml:space="preserve">2</w:t>
+      </w:r>
+      <w:r>
+        <w:rPr>
+          <w:rStyle w:val="NormalTok"/>
+        </w:rPr>
+        <w:t xml:space="preserve">),</w:t>
+      </w:r>
+      <w:r>
+        <w:br/>
+      </w:r>
+      <w:r>
+        <w:rPr>
+          <w:rStyle w:val="NormalTok"/>
+        </w:rPr>
+        <w:t xml:space="preserve">axis.ticks.y </w:t>
+      </w:r>
+      <w:r>
+        <w:rPr>
+          <w:rStyle w:val="OtherTok"/>
+        </w:rPr>
+        <w:t xml:space="preserve">=</w:t>
+      </w:r>
+      <w:r>
+        <w:rPr>
+          <w:rStyle w:val="NormalTok"/>
+        </w:rPr>
+        <w:t xml:space="preserve"> </w:t>
+      </w:r>
+      <w:r>
+        <w:rPr>
+          <w:rStyle w:val="FunctionTok"/>
+        </w:rPr>
+        <w:t xml:space="preserve">element_line</w:t>
+      </w:r>
+      <w:r>
+        <w:rPr>
+          <w:rStyle w:val="NormalTok"/>
+        </w:rPr>
+        <w:t xml:space="preserve">(</w:t>
+      </w:r>
+      <w:r>
+        <w:rPr>
+          <w:rStyle w:val="AttributeTok"/>
+        </w:rPr>
+        <w:t xml:space="preserve">color =</w:t>
+      </w:r>
+      <w:r>
+        <w:rPr>
+          <w:rStyle w:val="NormalTok"/>
+        </w:rPr>
+        <w:t xml:space="preserve"> </w:t>
+      </w:r>
+      <w:r>
+        <w:rPr>
+          <w:rStyle w:val="StringTok"/>
+        </w:rPr>
+        <w:t xml:space="preserve">"black"</w:t>
+      </w:r>
+      <w:r>
+        <w:rPr>
+          <w:rStyle w:val="NormalTok"/>
+        </w:rPr>
+        <w:t xml:space="preserve">, </w:t>
+      </w:r>
+      <w:r>
+        <w:rPr>
+          <w:rStyle w:val="AttributeTok"/>
+        </w:rPr>
+        <w:t xml:space="preserve">size =</w:t>
+      </w:r>
+      <w:r>
+        <w:rPr>
+          <w:rStyle w:val="NormalTok"/>
+        </w:rPr>
+        <w:t xml:space="preserve"> .</w:t>
+      </w:r>
+      <w:r>
+        <w:rPr>
+          <w:rStyle w:val="DecValTok"/>
+        </w:rPr>
+        <w:t xml:space="preserve">2</w:t>
+      </w:r>
+      <w:r>
+        <w:rPr>
+          <w:rStyle w:val="NormalTok"/>
+        </w:rPr>
+        <w:t xml:space="preserve">),</w:t>
+      </w:r>
+      <w:r>
+        <w:br/>
+      </w:r>
+      <w:r>
+        <w:rPr>
+          <w:rStyle w:val="NormalTok"/>
+        </w:rPr>
+        <w:t xml:space="preserve">axis.ticks.length.y </w:t>
+      </w:r>
+      <w:r>
+        <w:rPr>
+          <w:rStyle w:val="OtherTok"/>
+        </w:rPr>
+        <w:t xml:space="preserve">=</w:t>
+      </w:r>
+      <w:r>
+        <w:rPr>
+          <w:rStyle w:val="NormalTok"/>
+        </w:rPr>
+        <w:t xml:space="preserve"> </w:t>
+      </w:r>
+      <w:r>
+        <w:rPr>
+          <w:rStyle w:val="FunctionTok"/>
+        </w:rPr>
+        <w:t xml:space="preserve">unit</w:t>
+      </w:r>
+      <w:r>
+        <w:rPr>
+          <w:rStyle w:val="NormalTok"/>
+        </w:rPr>
+        <w:t xml:space="preserve">(</w:t>
+      </w:r>
+      <w:r>
+        <w:rPr>
+          <w:rStyle w:val="DecValTok"/>
+        </w:rPr>
+        <w:t xml:space="preserve">2</w:t>
+      </w:r>
+      <w:r>
+        <w:rPr>
+          <w:rStyle w:val="NormalTok"/>
+        </w:rPr>
+        <w:t xml:space="preserve">, </w:t>
+      </w:r>
+      <w:r>
+        <w:rPr>
+          <w:rStyle w:val="StringTok"/>
+        </w:rPr>
+        <w:t xml:space="preserve">"mm"</w:t>
+      </w:r>
+      <w:r>
+        <w:rPr>
+          <w:rStyle w:val="NormalTok"/>
+        </w:rPr>
+        <w:t xml:space="preserve">)</w:t>
+      </w:r>
+    </w:p>
+    <w:p>
+      <w:pPr>
+        <w:pStyle w:val="FirstParagraph"/>
+      </w:pPr>
+      <w:r>
+        <w:rPr>
+          <w:rStyle w:val="VerbatimChar"/>
+        </w:rPr>
+        <w:t xml:space="preserve">panel.grid.minor = element_blank()</w:t>
+      </w:r>
+      <w:r>
+        <w:t xml:space="preserve"> </w:t>
+      </w:r>
+      <w:r>
+        <w:t xml:space="preserve">and</w:t>
+      </w:r>
+      <w:r>
+        <w:t xml:space="preserve"> </w:t>
+      </w:r>
+      <w:r>
+        <w:rPr>
+          <w:rStyle w:val="VerbatimChar"/>
+        </w:rPr>
+        <w:t xml:space="preserve">panel.grid.major = element_blank()</w:t>
+      </w:r>
+      <w:r>
+        <w:t xml:space="preserve"> </w:t>
+      </w:r>
+      <w:r>
+        <w:t xml:space="preserve">remove all grid lines from the final plot.</w:t>
       </w:r>
     </w:p>
     <w:p>
@@ -10678,7 +10969,7 @@
         <w:pStyle w:val="BodyText"/>
       </w:pPr>
       <w:r>
-        <w:t xml:space="preserve">The following lines make the distinctive axis lines and ticks that show up on the right side of the final plot:</w:t>
+        <w:t xml:space="preserve">And finally, these three lines remove the borders and make each of the individual plots have a transparent background.</w:t>
       </w:r>
     </w:p>
     <w:p>
@@ -10689,7 +10980,7 @@
         <w:rPr>
           <w:rStyle w:val="NormalTok"/>
         </w:rPr>
-        <w:t xml:space="preserve">axis.line.x </w:t>
+        <w:t xml:space="preserve">panel.background </w:t>
       </w:r>
       <w:r>
         <w:rPr>
@@ -10707,22 +10998,70 @@
         <w:rPr>
           <w:rStyle w:val="FunctionTok"/>
         </w:rPr>
-        <w:t xml:space="preserve">element_blank</w:t>
-      </w:r>
-      <w:r>
-        <w:rPr>
-          <w:rStyle w:val="NormalTok"/>
-        </w:rPr>
-        <w:t xml:space="preserve">(),</w:t>
-      </w:r>
-      <w:r>
-        <w:br/>
-      </w:r>
-      <w:r>
-        <w:rPr>
-          <w:rStyle w:val="NormalTok"/>
-        </w:rPr>
-        <w:t xml:space="preserve">axis.line.y </w:t>
+        <w:t xml:space="preserve">element_rect</w:t>
+      </w:r>
+      <w:r>
+        <w:rPr>
+          <w:rStyle w:val="NormalTok"/>
+        </w:rPr>
+        <w:t xml:space="preserve">(</w:t>
+      </w:r>
+      <w:r>
+        <w:rPr>
+          <w:rStyle w:val="AttributeTok"/>
+        </w:rPr>
+        <w:t xml:space="preserve">fill =</w:t>
+      </w:r>
+      <w:r>
+        <w:rPr>
+          <w:rStyle w:val="NormalTok"/>
+        </w:rPr>
+        <w:t xml:space="preserve"> </w:t>
+      </w:r>
+      <w:r>
+        <w:rPr>
+          <w:rStyle w:val="StringTok"/>
+        </w:rPr>
+        <w:t xml:space="preserve">"transparent"</w:t>
+      </w:r>
+      <w:r>
+        <w:rPr>
+          <w:rStyle w:val="NormalTok"/>
+        </w:rPr>
+        <w:t xml:space="preserve">, </w:t>
+      </w:r>
+      <w:r>
+        <w:rPr>
+          <w:rStyle w:val="AttributeTok"/>
+        </w:rPr>
+        <w:t xml:space="preserve">color =</w:t>
+      </w:r>
+      <w:r>
+        <w:rPr>
+          <w:rStyle w:val="NormalTok"/>
+        </w:rPr>
+        <w:t xml:space="preserve"> </w:t>
+      </w:r>
+      <w:r>
+        <w:rPr>
+          <w:rStyle w:val="StringTok"/>
+        </w:rPr>
+        <w:t xml:space="preserve">"transparent"</w:t>
+      </w:r>
+      <w:r>
+        <w:rPr>
+          <w:rStyle w:val="NormalTok"/>
+        </w:rPr>
+        <w:t xml:space="preserve">),</w:t>
+      </w:r>
+      <w:r>
+        <w:br/>
+      </w:r>
+      <w:r>
+        <w:rPr>
+          <w:rStyle w:val="NormalTok"/>
+        </w:rPr>
+        <w:t xml:space="preserve">panel.border </w:t>
       </w:r>
       <w:r>
         <w:rPr>
@@ -10740,7 +11079,7 @@
         <w:rPr>
           <w:rStyle w:val="FunctionTok"/>
         </w:rPr>
-        <w:t xml:space="preserve">element_line</w:t>
+        <w:t xml:space="preserve">element_rect</w:t>
       </w:r>
       <w:r>
         <w:rPr>
@@ -10764,7 +11103,7 @@
         <w:rPr>
           <w:rStyle w:val="StringTok"/>
         </w:rPr>
-        <w:t xml:space="preserve">"black"</w:t>
+        <w:t xml:space="preserve">"transparent"</w:t>
       </w:r>
       <w:r>
         <w:rPr>
@@ -10782,46 +11121,233 @@
         <w:rPr>
           <w:rStyle w:val="NormalTok"/>
         </w:rPr>
+        <w:t xml:space="preserve"> </w:t>
+      </w:r>
+      <w:r>
+        <w:rPr>
+          <w:rStyle w:val="DecValTok"/>
+        </w:rPr>
+        <w:t xml:space="preserve">0</w:t>
+      </w:r>
+      <w:r>
+        <w:rPr>
+          <w:rStyle w:val="NormalTok"/>
+        </w:rPr>
+        <w:t xml:space="preserve">),</w:t>
+      </w:r>
+      <w:r>
+        <w:br/>
+      </w:r>
+      <w:r>
+        <w:rPr>
+          <w:rStyle w:val="NormalTok"/>
+        </w:rPr>
+        <w:t xml:space="preserve">plot.background </w:t>
+      </w:r>
+      <w:r>
+        <w:rPr>
+          <w:rStyle w:val="OtherTok"/>
+        </w:rPr>
+        <w:t xml:space="preserve">=</w:t>
+      </w:r>
+      <w:r>
+        <w:rPr>
+          <w:rStyle w:val="NormalTok"/>
+        </w:rPr>
+        <w:t xml:space="preserve"> </w:t>
+      </w:r>
+      <w:r>
+        <w:rPr>
+          <w:rStyle w:val="FunctionTok"/>
+        </w:rPr>
+        <w:t xml:space="preserve">element_rect</w:t>
+      </w:r>
+      <w:r>
+        <w:rPr>
+          <w:rStyle w:val="NormalTok"/>
+        </w:rPr>
+        <w:t xml:space="preserve">(</w:t>
+      </w:r>
+      <w:r>
+        <w:rPr>
+          <w:rStyle w:val="AttributeTok"/>
+        </w:rPr>
+        <w:t xml:space="preserve">fill =</w:t>
+      </w:r>
+      <w:r>
+        <w:rPr>
+          <w:rStyle w:val="NormalTok"/>
+        </w:rPr>
+        <w:t xml:space="preserve"> </w:t>
+      </w:r>
+      <w:r>
+        <w:rPr>
+          <w:rStyle w:val="StringTok"/>
+        </w:rPr>
+        <w:t xml:space="preserve">"transparent"</w:t>
+      </w:r>
+      <w:r>
+        <w:rPr>
+          <w:rStyle w:val="NormalTok"/>
+        </w:rPr>
+        <w:t xml:space="preserve">, </w:t>
+      </w:r>
+      <w:r>
+        <w:rPr>
+          <w:rStyle w:val="AttributeTok"/>
+        </w:rPr>
+        <w:t xml:space="preserve">color =</w:t>
+      </w:r>
+      <w:r>
+        <w:rPr>
+          <w:rStyle w:val="NormalTok"/>
+        </w:rPr>
+        <w:t xml:space="preserve"> </w:t>
+      </w:r>
+      <w:r>
+        <w:rPr>
+          <w:rStyle w:val="StringTok"/>
+        </w:rPr>
+        <w:t xml:space="preserve">"transparent"</w:t>
+      </w:r>
+      <w:r>
+        <w:rPr>
+          <w:rStyle w:val="NormalTok"/>
+        </w:rPr>
+        <w:t xml:space="preserve">, </w:t>
+      </w:r>
+      <w:r>
+        <w:rPr>
+          <w:rStyle w:val="AttributeTok"/>
+        </w:rPr>
+        <w:t xml:space="preserve">size =</w:t>
+      </w:r>
+      <w:r>
+        <w:rPr>
+          <w:rStyle w:val="NormalTok"/>
+        </w:rPr>
         <w:t xml:space="preserve"> .</w:t>
       </w:r>
       <w:r>
         <w:rPr>
           <w:rStyle w:val="DecValTok"/>
         </w:rPr>
-        <w:t xml:space="preserve">2</w:t>
-      </w:r>
-      <w:r>
-        <w:rPr>
-          <w:rStyle w:val="NormalTok"/>
-        </w:rPr>
-        <w:t xml:space="preserve">),</w:t>
-      </w:r>
-      <w:r>
-        <w:br/>
-      </w:r>
-      <w:r>
-        <w:rPr>
-          <w:rStyle w:val="NormalTok"/>
-        </w:rPr>
-        <w:t xml:space="preserve">axis.ticks.y </w:t>
-      </w:r>
-      <w:r>
-        <w:rPr>
-          <w:rStyle w:val="OtherTok"/>
-        </w:rPr>
-        <w:t xml:space="preserve">=</w:t>
-      </w:r>
-      <w:r>
-        <w:rPr>
-          <w:rStyle w:val="NormalTok"/>
-        </w:rPr>
-        <w:t xml:space="preserve"> </w:t>
-      </w:r>
+        <w:t xml:space="preserve">4</w:t>
+      </w:r>
+      <w:r>
+        <w:rPr>
+          <w:rStyle w:val="NormalTok"/>
+        </w:rPr>
+        <w:t xml:space="preserve">)</w:t>
+      </w:r>
+    </w:p>
+    <w:p>
+      <w:pPr>
+        <w:pStyle w:val="FirstParagraph"/>
+      </w:pPr>
+      <w:r>
+        <w:t xml:space="preserve">Keen readers such as yourself may now be thinking:</w:t>
+      </w:r>
+      <w:r>
+        <w:t xml:space="preserve"> </w:t>
+      </w:r>
+      <w:r>
+        <w:t xml:space="preserve">“</w:t>
+      </w:r>
+      <w:r>
+        <w:t xml:space="preserve">wait, didn’t the individual plots have a gray background behind them?</w:t>
+      </w:r>
+      <w:r>
+        <w:t xml:space="preserve">”</w:t>
+      </w:r>
+      <w:r>
+        <w:t xml:space="preserve"> </w:t>
+      </w:r>
+      <w:r>
+        <w:t xml:space="preserve">Yes, dear reader, they did. How did Cédric and Georgios make these? They did this with a separate geom:</w:t>
+      </w:r>
+      <w:r>
+        <w:t xml:space="preserve"> </w:t>
+      </w:r>
+      <w:r>
+        <w:rPr>
+          <w:rStyle w:val="VerbatimChar"/>
+        </w:rPr>
+        <w:t xml:space="preserve">geom_rect()</w:t>
+      </w:r>
+      <w:r>
+        <w:t xml:space="preserve">. Here, they set some additional aesthetic properties specific to</w:t>
+      </w:r>
+      <w:r>
+        <w:t xml:space="preserve"> </w:t>
+      </w:r>
+      <w:r>
+        <w:rPr>
+          <w:rStyle w:val="VerbatimChar"/>
+        </w:rPr>
+        <w:t xml:space="preserve">geom_rect()</w:t>
+      </w:r>
+      <w:r>
+        <w:t xml:space="preserve"> </w:t>
+      </w:r>
+      <w:r>
+        <w:t xml:space="preserve">(</w:t>
+      </w:r>
+      <w:r>
+        <w:rPr>
+          <w:rStyle w:val="VerbatimChar"/>
+        </w:rPr>
+        <w:t xml:space="preserve">xmin</w:t>
+      </w:r>
+      <w:r>
+        <w:t xml:space="preserve">,</w:t>
+      </w:r>
+      <w:r>
+        <w:t xml:space="preserve"> </w:t>
+      </w:r>
+      <w:r>
+        <w:rPr>
+          <w:rStyle w:val="VerbatimChar"/>
+        </w:rPr>
+        <w:t xml:space="preserve">xmax</w:t>
+      </w:r>
+      <w:r>
+        <w:t xml:space="preserve">,</w:t>
+      </w:r>
+      <w:r>
+        <w:t xml:space="preserve"> </w:t>
+      </w:r>
+      <w:r>
+        <w:rPr>
+          <w:rStyle w:val="VerbatimChar"/>
+        </w:rPr>
+        <w:t xml:space="preserve">ymin</w:t>
+      </w:r>
+      <w:r>
+        <w:t xml:space="preserve">, and</w:t>
+      </w:r>
+      <w:r>
+        <w:t xml:space="preserve"> </w:t>
+      </w:r>
+      <w:r>
+        <w:rPr>
+          <w:rStyle w:val="VerbatimChar"/>
+        </w:rPr>
+        <w:t xml:space="preserve">ymax</w:t>
+      </w:r>
+      <w:r>
+        <w:t xml:space="preserve">). The result is a gray background drawn behind each small multiple.</w:t>
+      </w:r>
+    </w:p>
+    <w:p>
+      <w:pPr>
+        <w:pStyle w:val="SourceCode"/>
+      </w:pPr>
       <w:r>
         <w:rPr>
           <w:rStyle w:val="FunctionTok"/>
         </w:rPr>
-        <w:t xml:space="preserve">element_line</w:t>
+        <w:t xml:space="preserve">geom_rect</w:t>
       </w:r>
       <w:r>
         <w:rPr>
@@ -10830,6 +11356,222 @@
         <w:t xml:space="preserve">(</w:t>
       </w:r>
       <w:r>
+        <w:br/>
+      </w:r>
+      <w:r>
+        <w:rPr>
+          <w:rStyle w:val="NormalTok"/>
+        </w:rPr>
+        <w:t xml:space="preserve">  </w:t>
+      </w:r>
+      <w:r>
+        <w:rPr>
+          <w:rStyle w:val="FunctionTok"/>
+        </w:rPr>
+        <w:t xml:space="preserve">aes</w:t>
+      </w:r>
+      <w:r>
+        <w:rPr>
+          <w:rStyle w:val="NormalTok"/>
+        </w:rPr>
+        <w:t xml:space="preserve">(</w:t>
+      </w:r>
+      <w:r>
+        <w:br/>
+      </w:r>
+      <w:r>
+        <w:rPr>
+          <w:rStyle w:val="NormalTok"/>
+        </w:rPr>
+        <w:t xml:space="preserve">    </w:t>
+      </w:r>
+      <w:r>
+        <w:rPr>
+          <w:rStyle w:val="AttributeTok"/>
+        </w:rPr>
+        <w:t xml:space="preserve">xmin =</w:t>
+      </w:r>
+      <w:r>
+        <w:rPr>
+          <w:rStyle w:val="NormalTok"/>
+        </w:rPr>
+        <w:t xml:space="preserve"> .</w:t>
+      </w:r>
+      <w:r>
+        <w:rPr>
+          <w:rStyle w:val="DecValTok"/>
+        </w:rPr>
+        <w:t xml:space="preserve">5</w:t>
+      </w:r>
+      <w:r>
+        <w:rPr>
+          <w:rStyle w:val="NormalTok"/>
+        </w:rPr>
+        <w:t xml:space="preserve">,</w:t>
+      </w:r>
+      <w:r>
+        <w:br/>
+      </w:r>
+      <w:r>
+        <w:rPr>
+          <w:rStyle w:val="NormalTok"/>
+        </w:rPr>
+        <w:t xml:space="preserve">    </w:t>
+      </w:r>
+      <w:r>
+        <w:rPr>
+          <w:rStyle w:val="AttributeTok"/>
+        </w:rPr>
+        <w:t xml:space="preserve">xmax =</w:t>
+      </w:r>
+      <w:r>
+        <w:rPr>
+          <w:rStyle w:val="NormalTok"/>
+        </w:rPr>
+        <w:t xml:space="preserve"> max_week </w:t>
+      </w:r>
+      <w:r>
+        <w:rPr>
+          <w:rStyle w:val="SpecialCharTok"/>
+        </w:rPr>
+        <w:t xml:space="preserve">+</w:t>
+      </w:r>
+      <w:r>
+        <w:rPr>
+          <w:rStyle w:val="NormalTok"/>
+        </w:rPr>
+        <w:t xml:space="preserve"> .</w:t>
+      </w:r>
+      <w:r>
+        <w:rPr>
+          <w:rStyle w:val="DecValTok"/>
+        </w:rPr>
+        <w:t xml:space="preserve">5</w:t>
+      </w:r>
+      <w:r>
+        <w:rPr>
+          <w:rStyle w:val="NormalTok"/>
+        </w:rPr>
+        <w:t xml:space="preserve">,</w:t>
+      </w:r>
+      <w:r>
+        <w:br/>
+      </w:r>
+      <w:r>
+        <w:rPr>
+          <w:rStyle w:val="NormalTok"/>
+        </w:rPr>
+        <w:t xml:space="preserve">    </w:t>
+      </w:r>
+      <w:r>
+        <w:rPr>
+          <w:rStyle w:val="AttributeTok"/>
+        </w:rPr>
+        <w:t xml:space="preserve">ymin =</w:t>
+      </w:r>
+      <w:r>
+        <w:rPr>
+          <w:rStyle w:val="NormalTok"/>
+        </w:rPr>
+        <w:t xml:space="preserve"> </w:t>
+      </w:r>
+      <w:r>
+        <w:rPr>
+          <w:rStyle w:val="SpecialCharTok"/>
+        </w:rPr>
+        <w:t xml:space="preserve">-</w:t>
+      </w:r>
+      <w:r>
+        <w:rPr>
+          <w:rStyle w:val="FloatTok"/>
+        </w:rPr>
+        <w:t xml:space="preserve">0.005</w:t>
+      </w:r>
+      <w:r>
+        <w:rPr>
+          <w:rStyle w:val="NormalTok"/>
+        </w:rPr>
+        <w:t xml:space="preserve">,</w:t>
+      </w:r>
+      <w:r>
+        <w:br/>
+      </w:r>
+      <w:r>
+        <w:rPr>
+          <w:rStyle w:val="NormalTok"/>
+        </w:rPr>
+        <w:t xml:space="preserve">    </w:t>
+      </w:r>
+      <w:r>
+        <w:rPr>
+          <w:rStyle w:val="AttributeTok"/>
+        </w:rPr>
+        <w:t xml:space="preserve">ymax =</w:t>
+      </w:r>
+      <w:r>
+        <w:rPr>
+          <w:rStyle w:val="NormalTok"/>
+        </w:rPr>
+        <w:t xml:space="preserve"> </w:t>
+      </w:r>
+      <w:r>
+        <w:rPr>
+          <w:rStyle w:val="DecValTok"/>
+        </w:rPr>
+        <w:t xml:space="preserve">1</w:t>
+      </w:r>
+      <w:r>
+        <w:br/>
+      </w:r>
+      <w:r>
+        <w:rPr>
+          <w:rStyle w:val="NormalTok"/>
+        </w:rPr>
+        <w:t xml:space="preserve">  ),</w:t>
+      </w:r>
+      <w:r>
+        <w:br/>
+      </w:r>
+      <w:r>
+        <w:rPr>
+          <w:rStyle w:val="NormalTok"/>
+        </w:rPr>
+        <w:t xml:space="preserve">  </w:t>
+      </w:r>
+      <w:r>
+        <w:rPr>
+          <w:rStyle w:val="AttributeTok"/>
+        </w:rPr>
+        <w:t xml:space="preserve">fill =</w:t>
+      </w:r>
+      <w:r>
+        <w:rPr>
+          <w:rStyle w:val="NormalTok"/>
+        </w:rPr>
+        <w:t xml:space="preserve"> </w:t>
+      </w:r>
+      <w:r>
+        <w:rPr>
+          <w:rStyle w:val="StringTok"/>
+        </w:rPr>
+        <w:t xml:space="preserve">"#f4f4f9"</w:t>
+      </w:r>
+      <w:r>
+        <w:rPr>
+          <w:rStyle w:val="NormalTok"/>
+        </w:rPr>
+        <w:t xml:space="preserve">,</w:t>
+      </w:r>
+      <w:r>
+        <w:br/>
+      </w:r>
+      <w:r>
+        <w:rPr>
+          <w:rStyle w:val="NormalTok"/>
+        </w:rPr>
+        <w:t xml:space="preserve">  </w:t>
+      </w:r>
+      <w:r>
         <w:rPr>
           <w:rStyle w:val="AttributeTok"/>
         </w:rPr>
@@ -10843,15 +11585,24 @@
       </w:r>
       <w:r>
         <w:rPr>
-          <w:rStyle w:val="StringTok"/>
-        </w:rPr>
-        <w:t xml:space="preserve">"black"</w:t>
-      </w:r>
-      <w:r>
-        <w:rPr>
-          <w:rStyle w:val="NormalTok"/>
-        </w:rPr>
-        <w:t xml:space="preserve">, </w:t>
+          <w:rStyle w:val="ConstantTok"/>
+        </w:rPr>
+        <w:t xml:space="preserve">NA</w:t>
+      </w:r>
+      <w:r>
+        <w:rPr>
+          <w:rStyle w:val="NormalTok"/>
+        </w:rPr>
+        <w:t xml:space="preserve">,</w:t>
+      </w:r>
+      <w:r>
+        <w:br/>
+      </w:r>
+      <w:r>
+        <w:rPr>
+          <w:rStyle w:val="NormalTok"/>
+        </w:rPr>
+        <w:t xml:space="preserve">  </w:t>
       </w:r>
       <w:r>
         <w:rPr>
@@ -10863,70 +11614,16 @@
         <w:rPr>
           <w:rStyle w:val="NormalTok"/>
         </w:rPr>
-        <w:t xml:space="preserve"> .</w:t>
-      </w:r>
-      <w:r>
-        <w:rPr>
-          <w:rStyle w:val="DecValTok"/>
-        </w:rPr>
-        <w:t xml:space="preserve">2</w:t>
-      </w:r>
-      <w:r>
-        <w:rPr>
-          <w:rStyle w:val="NormalTok"/>
-        </w:rPr>
-        <w:t xml:space="preserve">),</w:t>
-      </w:r>
-      <w:r>
-        <w:br/>
-      </w:r>
-      <w:r>
-        <w:rPr>
-          <w:rStyle w:val="NormalTok"/>
-        </w:rPr>
-        <w:t xml:space="preserve">axis.ticks.length.y </w:t>
-      </w:r>
-      <w:r>
-        <w:rPr>
-          <w:rStyle w:val="OtherTok"/>
-        </w:rPr>
-        <w:t xml:space="preserve">=</w:t>
-      </w:r>
-      <w:r>
-        <w:rPr>
-          <w:rStyle w:val="NormalTok"/>
-        </w:rPr>
-        <w:t xml:space="preserve"> </w:t>
-      </w:r>
-      <w:r>
-        <w:rPr>
-          <w:rStyle w:val="FunctionTok"/>
-        </w:rPr>
-        <w:t xml:space="preserve">unit</w:t>
-      </w:r>
-      <w:r>
-        <w:rPr>
-          <w:rStyle w:val="NormalTok"/>
-        </w:rPr>
-        <w:t xml:space="preserve">(</w:t>
-      </w:r>
-      <w:r>
-        <w:rPr>
-          <w:rStyle w:val="DecValTok"/>
-        </w:rPr>
-        <w:t xml:space="preserve">2</w:t>
-      </w:r>
-      <w:r>
-        <w:rPr>
-          <w:rStyle w:val="NormalTok"/>
-        </w:rPr>
-        <w:t xml:space="preserve">, </w:t>
-      </w:r>
-      <w:r>
-        <w:rPr>
-          <w:rStyle w:val="StringTok"/>
-        </w:rPr>
-        <w:t xml:space="preserve">"mm"</w:t>
+        <w:t xml:space="preserve"> </w:t>
+      </w:r>
+      <w:r>
+        <w:rPr>
+          <w:rStyle w:val="FloatTok"/>
+        </w:rPr>
+        <w:t xml:space="preserve">0.4</w:t>
+      </w:r>
+      <w:r>
+        <w:br/>
       </w:r>
       <w:r>
         <w:rPr>
@@ -10940,704 +11637,12 @@
         <w:pStyle w:val="FirstParagraph"/>
       </w:pPr>
       <w:r>
-        <w:rPr>
-          <w:rStyle w:val="VerbatimChar"/>
-        </w:rPr>
-        <w:t xml:space="preserve">panel.grid.minor = element_blank()</w:t>
-      </w:r>
-      <w:r>
-        <w:t xml:space="preserve"> </w:t>
-      </w:r>
-      <w:r>
-        <w:t xml:space="preserve">and</w:t>
-      </w:r>
-      <w:r>
-        <w:t xml:space="preserve"> </w:t>
-      </w:r>
-      <w:r>
-        <w:rPr>
-          <w:rStyle w:val="VerbatimChar"/>
-        </w:rPr>
-        <w:t xml:space="preserve">panel.grid.major = element_blank()</w:t>
-      </w:r>
-      <w:r>
-        <w:t xml:space="preserve"> </w:t>
-      </w:r>
-      <w:r>
-        <w:t xml:space="preserve">remove all grid lines from the final plot.</w:t>
+        <w:t xml:space="preserve">[F02042.pdf]</w:t>
       </w:r>
     </w:p>
     <w:p>
       <w:pPr>
         <w:pStyle w:val="BodyText"/>
-      </w:pPr>
-      <w:r>
-        <w:t xml:space="preserve">And finally, these three lines remove the borders and make each of the individual plots have a transparent background.</w:t>
-      </w:r>
-    </w:p>
-    <w:p>
-      <w:pPr>
-        <w:pStyle w:val="SourceCode"/>
-      </w:pPr>
-      <w:r>
-        <w:rPr>
-          <w:rStyle w:val="NormalTok"/>
-        </w:rPr>
-        <w:t xml:space="preserve">panel.background </w:t>
-      </w:r>
-      <w:r>
-        <w:rPr>
-          <w:rStyle w:val="OtherTok"/>
-        </w:rPr>
-        <w:t xml:space="preserve">=</w:t>
-      </w:r>
-      <w:r>
-        <w:rPr>
-          <w:rStyle w:val="NormalTok"/>
-        </w:rPr>
-        <w:t xml:space="preserve"> </w:t>
-      </w:r>
-      <w:r>
-        <w:rPr>
-          <w:rStyle w:val="FunctionTok"/>
-        </w:rPr>
-        <w:t xml:space="preserve">element_rect</w:t>
-      </w:r>
-      <w:r>
-        <w:rPr>
-          <w:rStyle w:val="NormalTok"/>
-        </w:rPr>
-        <w:t xml:space="preserve">(</w:t>
-      </w:r>
-      <w:r>
-        <w:rPr>
-          <w:rStyle w:val="AttributeTok"/>
-        </w:rPr>
-        <w:t xml:space="preserve">fill =</w:t>
-      </w:r>
-      <w:r>
-        <w:rPr>
-          <w:rStyle w:val="NormalTok"/>
-        </w:rPr>
-        <w:t xml:space="preserve"> </w:t>
-      </w:r>
-      <w:r>
-        <w:rPr>
-          <w:rStyle w:val="StringTok"/>
-        </w:rPr>
-        <w:t xml:space="preserve">"transparent"</w:t>
-      </w:r>
-      <w:r>
-        <w:rPr>
-          <w:rStyle w:val="NormalTok"/>
-        </w:rPr>
-        <w:t xml:space="preserve">, </w:t>
-      </w:r>
-      <w:r>
-        <w:rPr>
-          <w:rStyle w:val="AttributeTok"/>
-        </w:rPr>
-        <w:t xml:space="preserve">color =</w:t>
-      </w:r>
-      <w:r>
-        <w:rPr>
-          <w:rStyle w:val="NormalTok"/>
-        </w:rPr>
-        <w:t xml:space="preserve"> </w:t>
-      </w:r>
-      <w:r>
-        <w:rPr>
-          <w:rStyle w:val="StringTok"/>
-        </w:rPr>
-        <w:t xml:space="preserve">"transparent"</w:t>
-      </w:r>
-      <w:r>
-        <w:rPr>
-          <w:rStyle w:val="NormalTok"/>
-        </w:rPr>
-        <w:t xml:space="preserve">),</w:t>
-      </w:r>
-      <w:r>
-        <w:br/>
-      </w:r>
-      <w:r>
-        <w:rPr>
-          <w:rStyle w:val="NormalTok"/>
-        </w:rPr>
-        <w:t xml:space="preserve">panel.border </w:t>
-      </w:r>
-      <w:r>
-        <w:rPr>
-          <w:rStyle w:val="OtherTok"/>
-        </w:rPr>
-        <w:t xml:space="preserve">=</w:t>
-      </w:r>
-      <w:r>
-        <w:rPr>
-          <w:rStyle w:val="NormalTok"/>
-        </w:rPr>
-        <w:t xml:space="preserve"> </w:t>
-      </w:r>
-      <w:r>
-        <w:rPr>
-          <w:rStyle w:val="FunctionTok"/>
-        </w:rPr>
-        <w:t xml:space="preserve">element_rect</w:t>
-      </w:r>
-      <w:r>
-        <w:rPr>
-          <w:rStyle w:val="NormalTok"/>
-        </w:rPr>
-        <w:t xml:space="preserve">(</w:t>
-      </w:r>
-      <w:r>
-        <w:rPr>
-          <w:rStyle w:val="AttributeTok"/>
-        </w:rPr>
-        <w:t xml:space="preserve">color =</w:t>
-      </w:r>
-      <w:r>
-        <w:rPr>
-          <w:rStyle w:val="NormalTok"/>
-        </w:rPr>
-        <w:t xml:space="preserve"> </w:t>
-      </w:r>
-      <w:r>
-        <w:rPr>
-          <w:rStyle w:val="StringTok"/>
-        </w:rPr>
-        <w:t xml:space="preserve">"transparent"</w:t>
-      </w:r>
-      <w:r>
-        <w:rPr>
-          <w:rStyle w:val="NormalTok"/>
-        </w:rPr>
-        <w:t xml:space="preserve">, </w:t>
-      </w:r>
-      <w:r>
-        <w:rPr>
-          <w:rStyle w:val="AttributeTok"/>
-        </w:rPr>
-        <w:t xml:space="preserve">size =</w:t>
-      </w:r>
-      <w:r>
-        <w:rPr>
-          <w:rStyle w:val="NormalTok"/>
-        </w:rPr>
-        <w:t xml:space="preserve"> </w:t>
-      </w:r>
-      <w:r>
-        <w:rPr>
-          <w:rStyle w:val="DecValTok"/>
-        </w:rPr>
-        <w:t xml:space="preserve">0</w:t>
-      </w:r>
-      <w:r>
-        <w:rPr>
-          <w:rStyle w:val="NormalTok"/>
-        </w:rPr>
-        <w:t xml:space="preserve">),</w:t>
-      </w:r>
-      <w:r>
-        <w:br/>
-      </w:r>
-      <w:r>
-        <w:rPr>
-          <w:rStyle w:val="NormalTok"/>
-        </w:rPr>
-        <w:t xml:space="preserve">plot.background </w:t>
-      </w:r>
-      <w:r>
-        <w:rPr>
-          <w:rStyle w:val="OtherTok"/>
-        </w:rPr>
-        <w:t xml:space="preserve">=</w:t>
-      </w:r>
-      <w:r>
-        <w:rPr>
-          <w:rStyle w:val="NormalTok"/>
-        </w:rPr>
-        <w:t xml:space="preserve"> </w:t>
-      </w:r>
-      <w:r>
-        <w:rPr>
-          <w:rStyle w:val="FunctionTok"/>
-        </w:rPr>
-        <w:t xml:space="preserve">element_rect</w:t>
-      </w:r>
-      <w:r>
-        <w:rPr>
-          <w:rStyle w:val="NormalTok"/>
-        </w:rPr>
-        <w:t xml:space="preserve">(</w:t>
-      </w:r>
-      <w:r>
-        <w:rPr>
-          <w:rStyle w:val="AttributeTok"/>
-        </w:rPr>
-        <w:t xml:space="preserve">fill =</w:t>
-      </w:r>
-      <w:r>
-        <w:rPr>
-          <w:rStyle w:val="NormalTok"/>
-        </w:rPr>
-        <w:t xml:space="preserve"> </w:t>
-      </w:r>
-      <w:r>
-        <w:rPr>
-          <w:rStyle w:val="StringTok"/>
-        </w:rPr>
-        <w:t xml:space="preserve">"transparent"</w:t>
-      </w:r>
-      <w:r>
-        <w:rPr>
-          <w:rStyle w:val="NormalTok"/>
-        </w:rPr>
-        <w:t xml:space="preserve">, </w:t>
-      </w:r>
-      <w:r>
-        <w:rPr>
-          <w:rStyle w:val="AttributeTok"/>
-        </w:rPr>
-        <w:t xml:space="preserve">color =</w:t>
-      </w:r>
-      <w:r>
-        <w:rPr>
-          <w:rStyle w:val="NormalTok"/>
-        </w:rPr>
-        <w:t xml:space="preserve"> </w:t>
-      </w:r>
-      <w:r>
-        <w:rPr>
-          <w:rStyle w:val="StringTok"/>
-        </w:rPr>
-        <w:t xml:space="preserve">"transparent"</w:t>
-      </w:r>
-      <w:r>
-        <w:rPr>
-          <w:rStyle w:val="NormalTok"/>
-        </w:rPr>
-        <w:t xml:space="preserve">, </w:t>
-      </w:r>
-      <w:r>
-        <w:rPr>
-          <w:rStyle w:val="AttributeTok"/>
-        </w:rPr>
-        <w:t xml:space="preserve">size =</w:t>
-      </w:r>
-      <w:r>
-        <w:rPr>
-          <w:rStyle w:val="NormalTok"/>
-        </w:rPr>
-        <w:t xml:space="preserve"> .</w:t>
-      </w:r>
-      <w:r>
-        <w:rPr>
-          <w:rStyle w:val="DecValTok"/>
-        </w:rPr>
-        <w:t xml:space="preserve">4</w:t>
-      </w:r>
-      <w:r>
-        <w:rPr>
-          <w:rStyle w:val="NormalTok"/>
-        </w:rPr>
-        <w:t xml:space="preserve">)</w:t>
-      </w:r>
-    </w:p>
-    <w:p>
-      <w:pPr>
-        <w:pStyle w:val="FirstParagraph"/>
-      </w:pPr>
-      <w:r>
-        <w:t xml:space="preserve">Keen readers such as yourself may now be thinking:</w:t>
-      </w:r>
-      <w:r>
-        <w:t xml:space="preserve"> </w:t>
-      </w:r>
-      <w:r>
-        <w:t xml:space="preserve">“</w:t>
-      </w:r>
-      <w:r>
-        <w:t xml:space="preserve">wait, didn’t the individual plots have a gray background behind them?</w:t>
-      </w:r>
-      <w:r>
-        <w:t xml:space="preserve">”</w:t>
-      </w:r>
-      <w:r>
-        <w:t xml:space="preserve"> </w:t>
-      </w:r>
-      <w:r>
-        <w:t xml:space="preserve">Yes, dear reader, they did. How did Cédric and Georgios make these? They did this with a separate geom:</w:t>
-      </w:r>
-      <w:r>
-        <w:t xml:space="preserve"> </w:t>
-      </w:r>
-      <w:r>
-        <w:rPr>
-          <w:rStyle w:val="VerbatimChar"/>
-        </w:rPr>
-        <w:t xml:space="preserve">geom_rect()</w:t>
-      </w:r>
-      <w:r>
-        <w:t xml:space="preserve">. Here, they set some additional aesthetic properties specific to</w:t>
-      </w:r>
-      <w:r>
-        <w:t xml:space="preserve"> </w:t>
-      </w:r>
-      <w:r>
-        <w:rPr>
-          <w:rStyle w:val="VerbatimChar"/>
-        </w:rPr>
-        <w:t xml:space="preserve">geom_rect()</w:t>
-      </w:r>
-      <w:r>
-        <w:t xml:space="preserve"> </w:t>
-      </w:r>
-      <w:r>
-        <w:t xml:space="preserve">(</w:t>
-      </w:r>
-      <w:r>
-        <w:rPr>
-          <w:rStyle w:val="VerbatimChar"/>
-        </w:rPr>
-        <w:t xml:space="preserve">xmin</w:t>
-      </w:r>
-      <w:r>
-        <w:t xml:space="preserve">,</w:t>
-      </w:r>
-      <w:r>
-        <w:t xml:space="preserve"> </w:t>
-      </w:r>
-      <w:r>
-        <w:rPr>
-          <w:rStyle w:val="VerbatimChar"/>
-        </w:rPr>
-        <w:t xml:space="preserve">xmax</w:t>
-      </w:r>
-      <w:r>
-        <w:t xml:space="preserve">,</w:t>
-      </w:r>
-      <w:r>
-        <w:t xml:space="preserve"> </w:t>
-      </w:r>
-      <w:r>
-        <w:rPr>
-          <w:rStyle w:val="VerbatimChar"/>
-        </w:rPr>
-        <w:t xml:space="preserve">ymin</w:t>
-      </w:r>
-      <w:r>
-        <w:t xml:space="preserve">, and</w:t>
-      </w:r>
-      <w:r>
-        <w:t xml:space="preserve"> </w:t>
-      </w:r>
-      <w:r>
-        <w:rPr>
-          <w:rStyle w:val="VerbatimChar"/>
-        </w:rPr>
-        <w:t xml:space="preserve">ymax</w:t>
-      </w:r>
-      <w:r>
-        <w:t xml:space="preserve">). The result is a gray background drawn behind each small multiple.</w:t>
-      </w:r>
-    </w:p>
-    <w:p>
-      <w:pPr>
-        <w:pStyle w:val="SourceCode"/>
-      </w:pPr>
-      <w:r>
-        <w:rPr>
-          <w:rStyle w:val="FunctionTok"/>
-        </w:rPr>
-        <w:t xml:space="preserve">geom_rect</w:t>
-      </w:r>
-      <w:r>
-        <w:rPr>
-          <w:rStyle w:val="NormalTok"/>
-        </w:rPr>
-        <w:t xml:space="preserve">(</w:t>
-      </w:r>
-      <w:r>
-        <w:br/>
-      </w:r>
-      <w:r>
-        <w:rPr>
-          <w:rStyle w:val="NormalTok"/>
-        </w:rPr>
-        <w:t xml:space="preserve">  </w:t>
-      </w:r>
-      <w:r>
-        <w:rPr>
-          <w:rStyle w:val="FunctionTok"/>
-        </w:rPr>
-        <w:t xml:space="preserve">aes</w:t>
-      </w:r>
-      <w:r>
-        <w:rPr>
-          <w:rStyle w:val="NormalTok"/>
-        </w:rPr>
-        <w:t xml:space="preserve">(</w:t>
-      </w:r>
-      <w:r>
-        <w:br/>
-      </w:r>
-      <w:r>
-        <w:rPr>
-          <w:rStyle w:val="NormalTok"/>
-        </w:rPr>
-        <w:t xml:space="preserve">    </w:t>
-      </w:r>
-      <w:r>
-        <w:rPr>
-          <w:rStyle w:val="AttributeTok"/>
-        </w:rPr>
-        <w:t xml:space="preserve">xmin =</w:t>
-      </w:r>
-      <w:r>
-        <w:rPr>
-          <w:rStyle w:val="NormalTok"/>
-        </w:rPr>
-        <w:t xml:space="preserve"> .</w:t>
-      </w:r>
-      <w:r>
-        <w:rPr>
-          <w:rStyle w:val="DecValTok"/>
-        </w:rPr>
-        <w:t xml:space="preserve">5</w:t>
-      </w:r>
-      <w:r>
-        <w:rPr>
-          <w:rStyle w:val="NormalTok"/>
-        </w:rPr>
-        <w:t xml:space="preserve">,</w:t>
-      </w:r>
-      <w:r>
-        <w:br/>
-      </w:r>
-      <w:r>
-        <w:rPr>
-          <w:rStyle w:val="NormalTok"/>
-        </w:rPr>
-        <w:t xml:space="preserve">    </w:t>
-      </w:r>
-      <w:r>
-        <w:rPr>
-          <w:rStyle w:val="AttributeTok"/>
-        </w:rPr>
-        <w:t xml:space="preserve">xmax =</w:t>
-      </w:r>
-      <w:r>
-        <w:rPr>
-          <w:rStyle w:val="NormalTok"/>
-        </w:rPr>
-        <w:t xml:space="preserve"> max_week </w:t>
-      </w:r>
-      <w:r>
-        <w:rPr>
-          <w:rStyle w:val="SpecialCharTok"/>
-        </w:rPr>
-        <w:t xml:space="preserve">+</w:t>
-      </w:r>
-      <w:r>
-        <w:rPr>
-          <w:rStyle w:val="NormalTok"/>
-        </w:rPr>
-        <w:t xml:space="preserve"> .</w:t>
-      </w:r>
-      <w:r>
-        <w:rPr>
-          <w:rStyle w:val="DecValTok"/>
-        </w:rPr>
-        <w:t xml:space="preserve">5</w:t>
-      </w:r>
-      <w:r>
-        <w:rPr>
-          <w:rStyle w:val="NormalTok"/>
-        </w:rPr>
-        <w:t xml:space="preserve">,</w:t>
-      </w:r>
-      <w:r>
-        <w:br/>
-      </w:r>
-      <w:r>
-        <w:rPr>
-          <w:rStyle w:val="NormalTok"/>
-        </w:rPr>
-        <w:t xml:space="preserve">    </w:t>
-      </w:r>
-      <w:r>
-        <w:rPr>
-          <w:rStyle w:val="AttributeTok"/>
-        </w:rPr>
-        <w:t xml:space="preserve">ymin =</w:t>
-      </w:r>
-      <w:r>
-        <w:rPr>
-          <w:rStyle w:val="NormalTok"/>
-        </w:rPr>
-        <w:t xml:space="preserve"> </w:t>
-      </w:r>
-      <w:r>
-        <w:rPr>
-          <w:rStyle w:val="SpecialCharTok"/>
-        </w:rPr>
-        <w:t xml:space="preserve">-</w:t>
-      </w:r>
-      <w:r>
-        <w:rPr>
-          <w:rStyle w:val="FloatTok"/>
-        </w:rPr>
-        <w:t xml:space="preserve">0.005</w:t>
-      </w:r>
-      <w:r>
-        <w:rPr>
-          <w:rStyle w:val="NormalTok"/>
-        </w:rPr>
-        <w:t xml:space="preserve">,</w:t>
-      </w:r>
-      <w:r>
-        <w:br/>
-      </w:r>
-      <w:r>
-        <w:rPr>
-          <w:rStyle w:val="NormalTok"/>
-        </w:rPr>
-        <w:t xml:space="preserve">    </w:t>
-      </w:r>
-      <w:r>
-        <w:rPr>
-          <w:rStyle w:val="AttributeTok"/>
-        </w:rPr>
-        <w:t xml:space="preserve">ymax =</w:t>
-      </w:r>
-      <w:r>
-        <w:rPr>
-          <w:rStyle w:val="NormalTok"/>
-        </w:rPr>
-        <w:t xml:space="preserve"> </w:t>
-      </w:r>
-      <w:r>
-        <w:rPr>
-          <w:rStyle w:val="DecValTok"/>
-        </w:rPr>
-        <w:t xml:space="preserve">1</w:t>
-      </w:r>
-      <w:r>
-        <w:br/>
-      </w:r>
-      <w:r>
-        <w:rPr>
-          <w:rStyle w:val="NormalTok"/>
-        </w:rPr>
-        <w:t xml:space="preserve">  ),</w:t>
-      </w:r>
-      <w:r>
-        <w:br/>
-      </w:r>
-      <w:r>
-        <w:rPr>
-          <w:rStyle w:val="NormalTok"/>
-        </w:rPr>
-        <w:t xml:space="preserve">  </w:t>
-      </w:r>
-      <w:r>
-        <w:rPr>
-          <w:rStyle w:val="AttributeTok"/>
-        </w:rPr>
-        <w:t xml:space="preserve">fill =</w:t>
-      </w:r>
-      <w:r>
-        <w:rPr>
-          <w:rStyle w:val="NormalTok"/>
-        </w:rPr>
-        <w:t xml:space="preserve"> </w:t>
-      </w:r>
-      <w:r>
-        <w:rPr>
-          <w:rStyle w:val="StringTok"/>
-        </w:rPr>
-        <w:t xml:space="preserve">"#f4f4f9"</w:t>
-      </w:r>
-      <w:r>
-        <w:rPr>
-          <w:rStyle w:val="NormalTok"/>
-        </w:rPr>
-        <w:t xml:space="preserve">,</w:t>
-      </w:r>
-      <w:r>
-        <w:br/>
-      </w:r>
-      <w:r>
-        <w:rPr>
-          <w:rStyle w:val="NormalTok"/>
-        </w:rPr>
-        <w:t xml:space="preserve">  </w:t>
-      </w:r>
-      <w:r>
-        <w:rPr>
-          <w:rStyle w:val="AttributeTok"/>
-        </w:rPr>
-        <w:t xml:space="preserve">color =</w:t>
-      </w:r>
-      <w:r>
-        <w:rPr>
-          <w:rStyle w:val="NormalTok"/>
-        </w:rPr>
-        <w:t xml:space="preserve"> </w:t>
-      </w:r>
-      <w:r>
-        <w:rPr>
-          <w:rStyle w:val="ConstantTok"/>
-        </w:rPr>
-        <w:t xml:space="preserve">NA</w:t>
-      </w:r>
-      <w:r>
-        <w:rPr>
-          <w:rStyle w:val="NormalTok"/>
-        </w:rPr>
-        <w:t xml:space="preserve">,</w:t>
-      </w:r>
-      <w:r>
-        <w:br/>
-      </w:r>
-      <w:r>
-        <w:rPr>
-          <w:rStyle w:val="NormalTok"/>
-        </w:rPr>
-        <w:t xml:space="preserve">  </w:t>
-      </w:r>
-      <w:r>
-        <w:rPr>
-          <w:rStyle w:val="AttributeTok"/>
-        </w:rPr>
-        <w:t xml:space="preserve">size =</w:t>
-      </w:r>
-      <w:r>
-        <w:rPr>
-          <w:rStyle w:val="NormalTok"/>
-        </w:rPr>
-        <w:t xml:space="preserve"> </w:t>
-      </w:r>
-      <w:r>
-        <w:rPr>
-          <w:rStyle w:val="FloatTok"/>
-        </w:rPr>
-        <w:t xml:space="preserve">0.4</w:t>
-      </w:r>
-      <w:r>
-        <w:br/>
-      </w:r>
-      <w:r>
-        <w:rPr>
-          <w:rStyle w:val="NormalTok"/>
-        </w:rPr>
-        <w:t xml:space="preserve">)</w:t>
-      </w:r>
-    </w:p>
-    <w:p>
-      <w:pPr>
-        <w:pStyle w:val="FirstParagraph"/>
       </w:pPr>
       <w:r>
         <w:drawing>
@@ -11649,7 +11654,7 @@
               <a:graphicData uri="http://schemas.openxmlformats.org/drawingml/2006/picture">
                 <pic:pic>
                   <pic:nvPicPr>
-                    <pic:cNvPr descr="data-viz_files/figure-docx/unnamed-chunk-49-1.png" id="112" name="Picture"/>
+                    <pic:cNvPr descr="data-viz_files/figure-docx/unnamed-chunk-71-1.png" id="112" name="Picture"/>
                     <pic:cNvPicPr>
                       <a:picLocks noChangeArrowheads="1" noChangeAspect="1"/>
                     </pic:cNvPicPr>
@@ -11687,337 +11692,337 @@
         <w:pStyle w:val="BodyText"/>
       </w:pPr>
       <w:r>
-        <w:t xml:space="preserve">[F02021.pdf]</w:t>
+        <w:t xml:space="preserve">The final polish to highlight is the tweaks to the legend. I previously showed a simplified version of the</w:t>
+      </w:r>
+      <w:r>
+        <w:t xml:space="preserve"> </w:t>
+      </w:r>
+      <w:r>
+        <w:rPr>
+          <w:rStyle w:val="VerbatimChar"/>
+        </w:rPr>
+        <w:t xml:space="preserve">scale_fill_viridis_d()</w:t>
+      </w:r>
+      <w:r>
+        <w:t xml:space="preserve"> </w:t>
+      </w:r>
+      <w:r>
+        <w:t xml:space="preserve">function. A more complete version is as follows. The</w:t>
+      </w:r>
+      <w:r>
+        <w:t xml:space="preserve"> </w:t>
+      </w:r>
+      <w:r>
+        <w:rPr>
+          <w:rStyle w:val="VerbatimChar"/>
+        </w:rPr>
+        <w:t xml:space="preserve">name</w:t>
+      </w:r>
+      <w:r>
+        <w:t xml:space="preserve"> </w:t>
+      </w:r>
+      <w:r>
+        <w:t xml:space="preserve">argument sets the legend title and the</w:t>
+      </w:r>
+      <w:r>
+        <w:t xml:space="preserve"> </w:t>
+      </w:r>
+      <w:r>
+        <w:rPr>
+          <w:rStyle w:val="VerbatimChar"/>
+        </w:rPr>
+        <w:t xml:space="preserve">labels</w:t>
+      </w:r>
+      <w:r>
+        <w:t xml:space="preserve"> </w:t>
+      </w:r>
+      <w:r>
+        <w:t xml:space="preserve">argument determine the labels that show up in the legend. Rather than D0, D1, D2, D3, and D4, we now have Abnormally Dry, Moderate Drought, Severe Drought, Extreme Drought, and Exceptional Drought.</w:t>
+      </w:r>
+    </w:p>
+    <w:p>
+      <w:pPr>
+        <w:pStyle w:val="SourceCode"/>
+      </w:pPr>
+      <w:r>
+        <w:rPr>
+          <w:rStyle w:val="FunctionTok"/>
+        </w:rPr>
+        <w:t xml:space="preserve">scale_fill_viridis_d</w:t>
+      </w:r>
+      <w:r>
+        <w:rPr>
+          <w:rStyle w:val="NormalTok"/>
+        </w:rPr>
+        <w:t xml:space="preserve">(</w:t>
+      </w:r>
+      <w:r>
+        <w:br/>
+      </w:r>
+      <w:r>
+        <w:rPr>
+          <w:rStyle w:val="NormalTok"/>
+        </w:rPr>
+        <w:t xml:space="preserve">  </w:t>
+      </w:r>
+      <w:r>
+        <w:rPr>
+          <w:rStyle w:val="AttributeTok"/>
+        </w:rPr>
+        <w:t xml:space="preserve">option =</w:t>
+      </w:r>
+      <w:r>
+        <w:rPr>
+          <w:rStyle w:val="NormalTok"/>
+        </w:rPr>
+        <w:t xml:space="preserve"> </w:t>
+      </w:r>
+      <w:r>
+        <w:rPr>
+          <w:rStyle w:val="StringTok"/>
+        </w:rPr>
+        <w:t xml:space="preserve">"rocket"</w:t>
+      </w:r>
+      <w:r>
+        <w:rPr>
+          <w:rStyle w:val="NormalTok"/>
+        </w:rPr>
+        <w:t xml:space="preserve">,</w:t>
+      </w:r>
+      <w:r>
+        <w:br/>
+      </w:r>
+      <w:r>
+        <w:rPr>
+          <w:rStyle w:val="NormalTok"/>
+        </w:rPr>
+        <w:t xml:space="preserve">  </w:t>
+      </w:r>
+      <w:r>
+        <w:rPr>
+          <w:rStyle w:val="AttributeTok"/>
+        </w:rPr>
+        <w:t xml:space="preserve">direction =</w:t>
+      </w:r>
+      <w:r>
+        <w:rPr>
+          <w:rStyle w:val="NormalTok"/>
+        </w:rPr>
+        <w:t xml:space="preserve"> </w:t>
+      </w:r>
+      <w:r>
+        <w:rPr>
+          <w:rStyle w:val="SpecialCharTok"/>
+        </w:rPr>
+        <w:t xml:space="preserve">-</w:t>
+      </w:r>
+      <w:r>
+        <w:rPr>
+          <w:rStyle w:val="DecValTok"/>
+        </w:rPr>
+        <w:t xml:space="preserve">1</w:t>
+      </w:r>
+      <w:r>
+        <w:rPr>
+          <w:rStyle w:val="NormalTok"/>
+        </w:rPr>
+        <w:t xml:space="preserve">,</w:t>
+      </w:r>
+      <w:r>
+        <w:br/>
+      </w:r>
+      <w:r>
+        <w:rPr>
+          <w:rStyle w:val="NormalTok"/>
+        </w:rPr>
+        <w:t xml:space="preserve">  </w:t>
+      </w:r>
+      <w:r>
+        <w:rPr>
+          <w:rStyle w:val="AttributeTok"/>
+        </w:rPr>
+        <w:t xml:space="preserve">name =</w:t>
+      </w:r>
+      <w:r>
+        <w:rPr>
+          <w:rStyle w:val="NormalTok"/>
+        </w:rPr>
+        <w:t xml:space="preserve"> </w:t>
+      </w:r>
+      <w:r>
+        <w:rPr>
+          <w:rStyle w:val="StringTok"/>
+        </w:rPr>
+        <w:t xml:space="preserve">"Category:"</w:t>
+      </w:r>
+      <w:r>
+        <w:rPr>
+          <w:rStyle w:val="NormalTok"/>
+        </w:rPr>
+        <w:t xml:space="preserve">,</w:t>
+      </w:r>
+      <w:r>
+        <w:br/>
+      </w:r>
+      <w:r>
+        <w:rPr>
+          <w:rStyle w:val="NormalTok"/>
+        </w:rPr>
+        <w:t xml:space="preserve">  </w:t>
+      </w:r>
+      <w:r>
+        <w:rPr>
+          <w:rStyle w:val="AttributeTok"/>
+        </w:rPr>
+        <w:t xml:space="preserve">labels =</w:t>
+      </w:r>
+      <w:r>
+        <w:rPr>
+          <w:rStyle w:val="NormalTok"/>
+        </w:rPr>
+        <w:t xml:space="preserve"> </w:t>
+      </w:r>
+      <w:r>
+        <w:rPr>
+          <w:rStyle w:val="FunctionTok"/>
+        </w:rPr>
+        <w:t xml:space="preserve">c</w:t>
+      </w:r>
+      <w:r>
+        <w:rPr>
+          <w:rStyle w:val="NormalTok"/>
+        </w:rPr>
+        <w:t xml:space="preserve">(</w:t>
+      </w:r>
+      <w:r>
+        <w:br/>
+      </w:r>
+      <w:r>
+        <w:rPr>
+          <w:rStyle w:val="NormalTok"/>
+        </w:rPr>
+        <w:t xml:space="preserve">    </w:t>
+      </w:r>
+      <w:r>
+        <w:rPr>
+          <w:rStyle w:val="StringTok"/>
+        </w:rPr>
+        <w:t xml:space="preserve">"Abnormally Dry"</w:t>
+      </w:r>
+      <w:r>
+        <w:rPr>
+          <w:rStyle w:val="NormalTok"/>
+        </w:rPr>
+        <w:t xml:space="preserve">,</w:t>
+      </w:r>
+      <w:r>
+        <w:br/>
+      </w:r>
+      <w:r>
+        <w:rPr>
+          <w:rStyle w:val="NormalTok"/>
+        </w:rPr>
+        <w:t xml:space="preserve">    </w:t>
+      </w:r>
+      <w:r>
+        <w:rPr>
+          <w:rStyle w:val="StringTok"/>
+        </w:rPr>
+        <w:t xml:space="preserve">"Moderate Drought"</w:t>
+      </w:r>
+      <w:r>
+        <w:rPr>
+          <w:rStyle w:val="NormalTok"/>
+        </w:rPr>
+        <w:t xml:space="preserve">,</w:t>
+      </w:r>
+      <w:r>
+        <w:br/>
+      </w:r>
+      <w:r>
+        <w:rPr>
+          <w:rStyle w:val="NormalTok"/>
+        </w:rPr>
+        <w:t xml:space="preserve">    </w:t>
+      </w:r>
+      <w:r>
+        <w:rPr>
+          <w:rStyle w:val="StringTok"/>
+        </w:rPr>
+        <w:t xml:space="preserve">"Severe Drought"</w:t>
+      </w:r>
+      <w:r>
+        <w:rPr>
+          <w:rStyle w:val="NormalTok"/>
+        </w:rPr>
+        <w:t xml:space="preserve">,</w:t>
+      </w:r>
+      <w:r>
+        <w:br/>
+      </w:r>
+      <w:r>
+        <w:rPr>
+          <w:rStyle w:val="NormalTok"/>
+        </w:rPr>
+        <w:t xml:space="preserve">    </w:t>
+      </w:r>
+      <w:r>
+        <w:rPr>
+          <w:rStyle w:val="StringTok"/>
+        </w:rPr>
+        <w:t xml:space="preserve">"Extreme Drought"</w:t>
+      </w:r>
+      <w:r>
+        <w:rPr>
+          <w:rStyle w:val="NormalTok"/>
+        </w:rPr>
+        <w:t xml:space="preserve">,</w:t>
+      </w:r>
+      <w:r>
+        <w:br/>
+      </w:r>
+      <w:r>
+        <w:rPr>
+          <w:rStyle w:val="NormalTok"/>
+        </w:rPr>
+        <w:t xml:space="preserve">    </w:t>
+      </w:r>
+      <w:r>
+        <w:rPr>
+          <w:rStyle w:val="StringTok"/>
+        </w:rPr>
+        <w:t xml:space="preserve">"Exceptional Drought"</w:t>
+      </w:r>
+      <w:r>
+        <w:br/>
+      </w:r>
+      <w:r>
+        <w:rPr>
+          <w:rStyle w:val="NormalTok"/>
+        </w:rPr>
+        <w:t xml:space="preserve">  )</w:t>
+      </w:r>
+      <w:r>
+        <w:br/>
+      </w:r>
+      <w:r>
+        <w:rPr>
+          <w:rStyle w:val="NormalTok"/>
+        </w:rPr>
+        <w:t xml:space="preserve">)</w:t>
+      </w:r>
+    </w:p>
+    <w:p>
+      <w:pPr>
+        <w:pStyle w:val="FirstParagraph"/>
+      </w:pPr>
+      <w:r>
+        <w:t xml:space="preserve">[F02044.pdf]</w:t>
       </w:r>
     </w:p>
     <w:p>
       <w:pPr>
         <w:pStyle w:val="BodyText"/>
-      </w:pPr>
-      <w:r>
-        <w:t xml:space="preserve">The final polish to highlight is the tweaks to the legend. I previously showed a simplified version of the</w:t>
-      </w:r>
-      <w:r>
-        <w:t xml:space="preserve"> </w:t>
-      </w:r>
-      <w:r>
-        <w:rPr>
-          <w:rStyle w:val="VerbatimChar"/>
-        </w:rPr>
-        <w:t xml:space="preserve">scale_fill_viridis_d()</w:t>
-      </w:r>
-      <w:r>
-        <w:t xml:space="preserve"> </w:t>
-      </w:r>
-      <w:r>
-        <w:t xml:space="preserve">function. A more complete version is as follows. The</w:t>
-      </w:r>
-      <w:r>
-        <w:t xml:space="preserve"> </w:t>
-      </w:r>
-      <w:r>
-        <w:rPr>
-          <w:rStyle w:val="VerbatimChar"/>
-        </w:rPr>
-        <w:t xml:space="preserve">name</w:t>
-      </w:r>
-      <w:r>
-        <w:t xml:space="preserve"> </w:t>
-      </w:r>
-      <w:r>
-        <w:t xml:space="preserve">argument sets the legend title and the</w:t>
-      </w:r>
-      <w:r>
-        <w:t xml:space="preserve"> </w:t>
-      </w:r>
-      <w:r>
-        <w:rPr>
-          <w:rStyle w:val="VerbatimChar"/>
-        </w:rPr>
-        <w:t xml:space="preserve">labels</w:t>
-      </w:r>
-      <w:r>
-        <w:t xml:space="preserve"> </w:t>
-      </w:r>
-      <w:r>
-        <w:t xml:space="preserve">argument determine the labels that show up in the legend. Rather than D0, D1, D2, D3, and D4, we now have Abnormally Dry, Moderate Drought, Severe Drought, Extreme Drought, and Exceptional Drought.</w:t>
-      </w:r>
-    </w:p>
-    <w:p>
-      <w:pPr>
-        <w:pStyle w:val="SourceCode"/>
-      </w:pPr>
-      <w:r>
-        <w:rPr>
-          <w:rStyle w:val="FunctionTok"/>
-        </w:rPr>
-        <w:t xml:space="preserve">scale_fill_viridis_d</w:t>
-      </w:r>
-      <w:r>
-        <w:rPr>
-          <w:rStyle w:val="NormalTok"/>
-        </w:rPr>
-        <w:t xml:space="preserve">(</w:t>
-      </w:r>
-      <w:r>
-        <w:br/>
-      </w:r>
-      <w:r>
-        <w:rPr>
-          <w:rStyle w:val="NormalTok"/>
-        </w:rPr>
-        <w:t xml:space="preserve">  </w:t>
-      </w:r>
-      <w:r>
-        <w:rPr>
-          <w:rStyle w:val="AttributeTok"/>
-        </w:rPr>
-        <w:t xml:space="preserve">option =</w:t>
-      </w:r>
-      <w:r>
-        <w:rPr>
-          <w:rStyle w:val="NormalTok"/>
-        </w:rPr>
-        <w:t xml:space="preserve"> </w:t>
-      </w:r>
-      <w:r>
-        <w:rPr>
-          <w:rStyle w:val="StringTok"/>
-        </w:rPr>
-        <w:t xml:space="preserve">"rocket"</w:t>
-      </w:r>
-      <w:r>
-        <w:rPr>
-          <w:rStyle w:val="NormalTok"/>
-        </w:rPr>
-        <w:t xml:space="preserve">,</w:t>
-      </w:r>
-      <w:r>
-        <w:br/>
-      </w:r>
-      <w:r>
-        <w:rPr>
-          <w:rStyle w:val="NormalTok"/>
-        </w:rPr>
-        <w:t xml:space="preserve">  </w:t>
-      </w:r>
-      <w:r>
-        <w:rPr>
-          <w:rStyle w:val="AttributeTok"/>
-        </w:rPr>
-        <w:t xml:space="preserve">direction =</w:t>
-      </w:r>
-      <w:r>
-        <w:rPr>
-          <w:rStyle w:val="NormalTok"/>
-        </w:rPr>
-        <w:t xml:space="preserve"> </w:t>
-      </w:r>
-      <w:r>
-        <w:rPr>
-          <w:rStyle w:val="SpecialCharTok"/>
-        </w:rPr>
-        <w:t xml:space="preserve">-</w:t>
-      </w:r>
-      <w:r>
-        <w:rPr>
-          <w:rStyle w:val="DecValTok"/>
-        </w:rPr>
-        <w:t xml:space="preserve">1</w:t>
-      </w:r>
-      <w:r>
-        <w:rPr>
-          <w:rStyle w:val="NormalTok"/>
-        </w:rPr>
-        <w:t xml:space="preserve">,</w:t>
-      </w:r>
-      <w:r>
-        <w:br/>
-      </w:r>
-      <w:r>
-        <w:rPr>
-          <w:rStyle w:val="NormalTok"/>
-        </w:rPr>
-        <w:t xml:space="preserve">  </w:t>
-      </w:r>
-      <w:r>
-        <w:rPr>
-          <w:rStyle w:val="AttributeTok"/>
-        </w:rPr>
-        <w:t xml:space="preserve">name =</w:t>
-      </w:r>
-      <w:r>
-        <w:rPr>
-          <w:rStyle w:val="NormalTok"/>
-        </w:rPr>
-        <w:t xml:space="preserve"> </w:t>
-      </w:r>
-      <w:r>
-        <w:rPr>
-          <w:rStyle w:val="StringTok"/>
-        </w:rPr>
-        <w:t xml:space="preserve">"Category:"</w:t>
-      </w:r>
-      <w:r>
-        <w:rPr>
-          <w:rStyle w:val="NormalTok"/>
-        </w:rPr>
-        <w:t xml:space="preserve">,</w:t>
-      </w:r>
-      <w:r>
-        <w:br/>
-      </w:r>
-      <w:r>
-        <w:rPr>
-          <w:rStyle w:val="NormalTok"/>
-        </w:rPr>
-        <w:t xml:space="preserve">  </w:t>
-      </w:r>
-      <w:r>
-        <w:rPr>
-          <w:rStyle w:val="AttributeTok"/>
-        </w:rPr>
-        <w:t xml:space="preserve">labels =</w:t>
-      </w:r>
-      <w:r>
-        <w:rPr>
-          <w:rStyle w:val="NormalTok"/>
-        </w:rPr>
-        <w:t xml:space="preserve"> </w:t>
-      </w:r>
-      <w:r>
-        <w:rPr>
-          <w:rStyle w:val="FunctionTok"/>
-        </w:rPr>
-        <w:t xml:space="preserve">c</w:t>
-      </w:r>
-      <w:r>
-        <w:rPr>
-          <w:rStyle w:val="NormalTok"/>
-        </w:rPr>
-        <w:t xml:space="preserve">(</w:t>
-      </w:r>
-      <w:r>
-        <w:br/>
-      </w:r>
-      <w:r>
-        <w:rPr>
-          <w:rStyle w:val="NormalTok"/>
-        </w:rPr>
-        <w:t xml:space="preserve">    </w:t>
-      </w:r>
-      <w:r>
-        <w:rPr>
-          <w:rStyle w:val="StringTok"/>
-        </w:rPr>
-        <w:t xml:space="preserve">"Abnormally Dry"</w:t>
-      </w:r>
-      <w:r>
-        <w:rPr>
-          <w:rStyle w:val="NormalTok"/>
-        </w:rPr>
-        <w:t xml:space="preserve">,</w:t>
-      </w:r>
-      <w:r>
-        <w:br/>
-      </w:r>
-      <w:r>
-        <w:rPr>
-          <w:rStyle w:val="NormalTok"/>
-        </w:rPr>
-        <w:t xml:space="preserve">    </w:t>
-      </w:r>
-      <w:r>
-        <w:rPr>
-          <w:rStyle w:val="StringTok"/>
-        </w:rPr>
-        <w:t xml:space="preserve">"Moderate Drought"</w:t>
-      </w:r>
-      <w:r>
-        <w:rPr>
-          <w:rStyle w:val="NormalTok"/>
-        </w:rPr>
-        <w:t xml:space="preserve">,</w:t>
-      </w:r>
-      <w:r>
-        <w:br/>
-      </w:r>
-      <w:r>
-        <w:rPr>
-          <w:rStyle w:val="NormalTok"/>
-        </w:rPr>
-        <w:t xml:space="preserve">    </w:t>
-      </w:r>
-      <w:r>
-        <w:rPr>
-          <w:rStyle w:val="StringTok"/>
-        </w:rPr>
-        <w:t xml:space="preserve">"Severe Drought"</w:t>
-      </w:r>
-      <w:r>
-        <w:rPr>
-          <w:rStyle w:val="NormalTok"/>
-        </w:rPr>
-        <w:t xml:space="preserve">,</w:t>
-      </w:r>
-      <w:r>
-        <w:br/>
-      </w:r>
-      <w:r>
-        <w:rPr>
-          <w:rStyle w:val="NormalTok"/>
-        </w:rPr>
-        <w:t xml:space="preserve">    </w:t>
-      </w:r>
-      <w:r>
-        <w:rPr>
-          <w:rStyle w:val="StringTok"/>
-        </w:rPr>
-        <w:t xml:space="preserve">"Extreme Drought"</w:t>
-      </w:r>
-      <w:r>
-        <w:rPr>
-          <w:rStyle w:val="NormalTok"/>
-        </w:rPr>
-        <w:t xml:space="preserve">,</w:t>
-      </w:r>
-      <w:r>
-        <w:br/>
-      </w:r>
-      <w:r>
-        <w:rPr>
-          <w:rStyle w:val="NormalTok"/>
-        </w:rPr>
-        <w:t xml:space="preserve">    </w:t>
-      </w:r>
-      <w:r>
-        <w:rPr>
-          <w:rStyle w:val="StringTok"/>
-        </w:rPr>
-        <w:t xml:space="preserve">"Exceptional Drought"</w:t>
-      </w:r>
-      <w:r>
-        <w:br/>
-      </w:r>
-      <w:r>
-        <w:rPr>
-          <w:rStyle w:val="NormalTok"/>
-        </w:rPr>
-        <w:t xml:space="preserve">  )</w:t>
-      </w:r>
-      <w:r>
-        <w:br/>
-      </w:r>
-      <w:r>
-        <w:rPr>
-          <w:rStyle w:val="NormalTok"/>
-        </w:rPr>
-        <w:t xml:space="preserve">)</w:t>
-      </w:r>
-    </w:p>
-    <w:p>
-      <w:pPr>
-        <w:pStyle w:val="FirstParagraph"/>
       </w:pPr>
       <w:r>
         <w:drawing>
@@ -12029,7 +12034,7 @@
               <a:graphicData uri="http://schemas.openxmlformats.org/drawingml/2006/picture">
                 <pic:pic>
                   <pic:nvPicPr>
-                    <pic:cNvPr descr="data-viz_files/figure-docx/unnamed-chunk-52-1.png" id="115" name="Picture"/>
+                    <pic:cNvPr descr="data-viz_files/figure-docx/unnamed-chunk-75-1.png" id="115" name="Picture"/>
                     <pic:cNvPicPr>
                       <a:picLocks noChangeArrowheads="1" noChangeAspect="1"/>
                     </pic:cNvPicPr>
@@ -12067,14 +12072,6 @@
         <w:pStyle w:val="BodyText"/>
       </w:pPr>
       <w:r>
-        <w:t xml:space="preserve">[F02022.pdf]</w:t>
-      </w:r>
-    </w:p>
-    <w:p>
-      <w:pPr>
-        <w:pStyle w:val="BodyText"/>
-      </w:pPr>
-      <w:r>
         <w:t xml:space="preserve">While I’ve showed you a nearly complete version of the code, I have made some small changes along the way to make it easier to understand. If you’re curious to see the full code Cédric and Georgios used to create the data viz, here it is. There are a few additional tweaks to colors and spacing, but nothing major beyond what we’ve seen so far.</w:t>
       </w:r>
     </w:p>
@@ -15669,14 +15666,6 @@
           <w:rStyle w:val="NormalTok"/>
         </w:rPr>
         <w:t xml:space="preserve">  )</w:t>
-      </w:r>
-    </w:p>
-    <w:p>
-      <w:pPr>
-        <w:pStyle w:val="FirstParagraph"/>
-      </w:pPr>
-      <w:r>
-        <w:t xml:space="preserve">[F02023.pdf]</w:t>
       </w:r>
     </w:p>
     <w:bookmarkEnd w:id="116"/>

</xml_diff>

<commit_message>
Rendering of Rmd and files all created for No Starch
</commit_message>
<xml_diff>
--- a/nostarch/word/r-without-statistics.docx
+++ b/nostarch/word/r-without-statistics.docx
@@ -1323,7 +1323,7 @@
         <w:pStyle w:val="BodyText"/>
       </w:pPr>
       <w:r>
-        <w:t xml:space="preserve">[F02002.pdf]</w:t>
+        <w:t xml:space="preserve">[F02001.pdf]</w:t>
       </w:r>
     </w:p>
     <w:p>
@@ -1441,7 +1441,7 @@
         <w:pStyle w:val="BodyText"/>
       </w:pPr>
       <w:r>
-        <w:t xml:space="preserve">[F02004.pdf]</w:t>
+        <w:t xml:space="preserve">[F02002.pdf]</w:t>
       </w:r>
     </w:p>
     <w:p>
@@ -1512,7 +1512,7 @@
         <w:pStyle w:val="BodyText"/>
       </w:pPr>
       <w:r>
-        <w:t xml:space="preserve">[F02006.pdf]</w:t>
+        <w:t xml:space="preserve">[F02003.pdf]</w:t>
       </w:r>
     </w:p>
     <w:p>
@@ -1616,7 +1616,7 @@
         <w:pStyle w:val="BodyText"/>
       </w:pPr>
       <w:r>
-        <w:t xml:space="preserve">[F02008.png]</w:t>
+        <w:t xml:space="preserve">[F02004.png]</w:t>
       </w:r>
     </w:p>
     <w:p>
@@ -1817,7 +1817,7 @@
         <w:pStyle w:val="BodyText"/>
       </w:pPr>
       <w:r>
-        <w:t xml:space="preserve">[F02010.pdf]</w:t>
+        <w:t xml:space="preserve">[F02005.pdf]</w:t>
       </w:r>
     </w:p>
     <w:p>
@@ -2256,7 +2256,7 @@
         <w:pStyle w:val="BodyText"/>
       </w:pPr>
       <w:r>
-        <w:t xml:space="preserve">[F02012.pdf]</w:t>
+        <w:t xml:space="preserve">[F02006.pdf]</w:t>
       </w:r>
     </w:p>
     <w:p>
@@ -2450,7 +2450,7 @@
         <w:pStyle w:val="BodyText"/>
       </w:pPr>
       <w:r>
-        <w:t xml:space="preserve">[F02014.pdf]</w:t>
+        <w:t xml:space="preserve">[F02007.pdf]</w:t>
       </w:r>
     </w:p>
     <w:p>
@@ -2595,7 +2595,7 @@
         <w:pStyle w:val="BodyText"/>
       </w:pPr>
       <w:r>
-        <w:t xml:space="preserve">[F02015.pdf]</w:t>
+        <w:t xml:space="preserve">[F02008.pdf]</w:t>
       </w:r>
     </w:p>
     <w:p>
@@ -2770,7 +2770,7 @@
               <a:graphicData uri="http://schemas.openxmlformats.org/drawingml/2006/picture">
                 <pic:pic>
                   <pic:nvPicPr>
-                    <pic:cNvPr descr="data-viz_files/figure-docx/unnamed-chunk-25-1.png" id="69" name="Picture"/>
+                    <pic:cNvPr descr="data-viz_files/figure-docx/unnamed-chunk-26-1.png" id="69" name="Picture"/>
                     <pic:cNvPicPr>
                       <a:picLocks noChangeArrowheads="1" noChangeAspect="1"/>
                     </pic:cNvPicPr>
@@ -2851,7 +2851,7 @@
         <w:pStyle w:val="BodyText"/>
       </w:pPr>
       <w:r>
-        <w:t xml:space="preserve">[F02017.pdf]</w:t>
+        <w:t xml:space="preserve">[F02009.pdf]</w:t>
       </w:r>
     </w:p>
     <w:p>
@@ -3026,7 +3026,7 @@
               <a:graphicData uri="http://schemas.openxmlformats.org/drawingml/2006/picture">
                 <pic:pic>
                   <pic:nvPicPr>
-                    <pic:cNvPr descr="data-viz_files/figure-docx/unnamed-chunk-28-1.png" id="72" name="Picture"/>
+                    <pic:cNvPr descr="data-viz_files/figure-docx/unnamed-chunk-29-1.png" id="72" name="Picture"/>
                     <pic:cNvPicPr>
                       <a:picLocks noChangeArrowheads="1" noChangeAspect="1"/>
                     </pic:cNvPicPr>
@@ -3109,7 +3109,7 @@
         <w:pStyle w:val="BodyText"/>
       </w:pPr>
       <w:r>
-        <w:t xml:space="preserve">[F02019.pdf]</w:t>
+        <w:t xml:space="preserve">[F02010.pdf]</w:t>
       </w:r>
     </w:p>
     <w:p>
@@ -3311,7 +3311,7 @@
               <a:graphicData uri="http://schemas.openxmlformats.org/drawingml/2006/picture">
                 <pic:pic>
                   <pic:nvPicPr>
-                    <pic:cNvPr descr="data-viz_files/figure-docx/unnamed-chunk-31-1.png" id="75" name="Picture"/>
+                    <pic:cNvPr descr="data-viz_files/figure-docx/unnamed-chunk-32-1.png" id="75" name="Picture"/>
                     <pic:cNvPicPr>
                       <a:picLocks noChangeArrowheads="1" noChangeAspect="1"/>
                     </pic:cNvPicPr>
@@ -3369,6 +3369,14 @@
     </w:p>
     <w:p>
       <w:pPr>
+        <w:pStyle w:val="BodyText"/>
+      </w:pPr>
+      <w:r>
+        <w:t xml:space="preserve">[F02011.pdf]</w:t>
+      </w:r>
+    </w:p>
+    <w:p>
+      <w:pPr>
         <w:pStyle w:val="SourceCode"/>
       </w:pPr>
       <w:r>
@@ -3539,7 +3547,7 @@
               <a:graphicData uri="http://schemas.openxmlformats.org/drawingml/2006/picture">
                 <pic:pic>
                   <pic:nvPicPr>
-                    <pic:cNvPr descr="data-viz_files/figure-docx/unnamed-chunk-33-1.png" id="78" name="Picture"/>
+                    <pic:cNvPr descr="data-viz_files/figure-docx/unnamed-chunk-35-1.png" id="78" name="Picture"/>
                     <pic:cNvPicPr>
                       <a:picLocks noChangeArrowheads="1" noChangeAspect="1"/>
                     </pic:cNvPicPr>
@@ -3638,7 +3646,7 @@
         <w:pStyle w:val="BodyText"/>
       </w:pPr>
       <w:r>
-        <w:t xml:space="preserve">[F02022.pdf]</w:t>
+        <w:t xml:space="preserve">[F02012.pdf]</w:t>
       </w:r>
     </w:p>
     <w:p>
@@ -3834,7 +3842,7 @@
               <a:graphicData uri="http://schemas.openxmlformats.org/drawingml/2006/picture">
                 <pic:pic>
                   <pic:nvPicPr>
-                    <pic:cNvPr descr="data-viz_files/figure-docx/unnamed-chunk-36-1.png" id="81" name="Picture"/>
+                    <pic:cNvPr descr="data-viz_files/figure-docx/unnamed-chunk-38-1.png" id="81" name="Picture"/>
                     <pic:cNvPicPr>
                       <a:picLocks noChangeArrowheads="1" noChangeAspect="1"/>
                     </pic:cNvPicPr>
@@ -3910,7 +3918,7 @@
         <w:pStyle w:val="BodyText"/>
       </w:pPr>
       <w:r>
-        <w:t xml:space="preserve">[F02024.pdf]</w:t>
+        <w:t xml:space="preserve">[F02013.pdf]</w:t>
       </w:r>
     </w:p>
     <w:p>
@@ -4133,7 +4141,7 @@
               <a:graphicData uri="http://schemas.openxmlformats.org/drawingml/2006/picture">
                 <pic:pic>
                   <pic:nvPicPr>
-                    <pic:cNvPr descr="data-viz_files/figure-docx/unnamed-chunk-39-1.png" id="84" name="Picture"/>
+                    <pic:cNvPr descr="data-viz_files/figure-docx/unnamed-chunk-41-1.png" id="84" name="Picture"/>
                     <pic:cNvPicPr>
                       <a:picLocks noChangeArrowheads="1" noChangeAspect="1"/>
                     </pic:cNvPicPr>
@@ -4218,7 +4226,7 @@
         <w:pStyle w:val="BodyText"/>
       </w:pPr>
       <w:r>
-        <w:t xml:space="preserve">[F02026.pdf]</w:t>
+        <w:t xml:space="preserve">[F02014.pdf]</w:t>
       </w:r>
     </w:p>
     <w:p>
@@ -4468,7 +4476,7 @@
               <a:graphicData uri="http://schemas.openxmlformats.org/drawingml/2006/picture">
                 <pic:pic>
                   <pic:nvPicPr>
-                    <pic:cNvPr descr="data-viz_files/figure-docx/unnamed-chunk-42-1.png" id="87" name="Picture"/>
+                    <pic:cNvPr descr="data-viz_files/figure-docx/unnamed-chunk-44-1.png" id="87" name="Picture"/>
                     <pic:cNvPicPr>
                       <a:picLocks noChangeArrowheads="1" noChangeAspect="1"/>
                     </pic:cNvPicPr>
@@ -5160,7 +5168,7 @@
         <w:pStyle w:val="BodyText"/>
       </w:pPr>
       <w:r>
-        <w:t xml:space="preserve">[F02028.pdf]</w:t>
+        <w:t xml:space="preserve">[F02015.pdf]</w:t>
       </w:r>
     </w:p>
     <w:p>
@@ -5344,7 +5352,7 @@
               <a:graphicData uri="http://schemas.openxmlformats.org/drawingml/2006/picture">
                 <pic:pic>
                   <pic:nvPicPr>
-                    <pic:cNvPr descr="data-viz_files/figure-docx/unnamed-chunk-47-1.png" id="91" name="Picture"/>
+                    <pic:cNvPr descr="data-viz_files/figure-docx/unnamed-chunk-49-1.png" id="91" name="Picture"/>
                     <pic:cNvPicPr>
                       <a:picLocks noChangeArrowheads="1" noChangeAspect="1"/>
                     </pic:cNvPicPr>
@@ -5486,7 +5494,7 @@
         <w:pStyle w:val="BodyText"/>
       </w:pPr>
       <w:r>
-        <w:t xml:space="preserve">[F02030.pdf]</w:t>
+        <w:t xml:space="preserve">[F02016.pdf]</w:t>
       </w:r>
     </w:p>
     <w:p>
@@ -5772,7 +5780,7 @@
               <a:graphicData uri="http://schemas.openxmlformats.org/drawingml/2006/picture">
                 <pic:pic>
                   <pic:nvPicPr>
-                    <pic:cNvPr descr="data-viz_files/figure-docx/unnamed-chunk-50-1.png" id="94" name="Picture"/>
+                    <pic:cNvPr descr="data-viz_files/figure-docx/unnamed-chunk-52-1.png" id="94" name="Picture"/>
                     <pic:cNvPicPr>
                       <a:picLocks noChangeArrowheads="1" noChangeAspect="1"/>
                     </pic:cNvPicPr>
@@ -5899,7 +5907,7 @@
         <w:pStyle w:val="BodyText"/>
       </w:pPr>
       <w:r>
-        <w:t xml:space="preserve">[F02032.pdf]</w:t>
+        <w:t xml:space="preserve">[F02017.pdf]</w:t>
       </w:r>
     </w:p>
     <w:p>
@@ -6386,7 +6394,7 @@
               <a:graphicData uri="http://schemas.openxmlformats.org/drawingml/2006/picture">
                 <pic:pic>
                   <pic:nvPicPr>
-                    <pic:cNvPr descr="data-viz_files/figure-docx/unnamed-chunk-53-1.png" id="97" name="Picture"/>
+                    <pic:cNvPr descr="data-viz_files/figure-docx/unnamed-chunk-55-1.png" id="97" name="Picture"/>
                     <pic:cNvPicPr>
                       <a:picLocks noChangeArrowheads="1" noChangeAspect="1"/>
                     </pic:cNvPicPr>
@@ -6492,7 +6500,7 @@
         <w:pStyle w:val="BodyText"/>
       </w:pPr>
       <w:r>
-        <w:t xml:space="preserve">[F02034.pdf]</w:t>
+        <w:t xml:space="preserve">[F02018.pdf]</w:t>
       </w:r>
     </w:p>
     <w:p>
@@ -7186,7 +7194,7 @@
               <a:graphicData uri="http://schemas.openxmlformats.org/drawingml/2006/picture">
                 <pic:pic>
                   <pic:nvPicPr>
-                    <pic:cNvPr descr="data-viz_files/figure-docx/unnamed-chunk-56-1.png" id="100" name="Picture"/>
+                    <pic:cNvPr descr="data-viz_files/figure-docx/unnamed-chunk-58-1.png" id="100" name="Picture"/>
                     <pic:cNvPicPr>
                       <a:picLocks noChangeArrowheads="1" noChangeAspect="1"/>
                     </pic:cNvPicPr>
@@ -7252,7 +7260,7 @@
         <w:pStyle w:val="BodyText"/>
       </w:pPr>
       <w:r>
-        <w:t xml:space="preserve">[F02036.pdf]</w:t>
+        <w:t xml:space="preserve">[F02019.pdf]</w:t>
       </w:r>
     </w:p>
     <w:p>
@@ -7997,7 +8005,7 @@
               <a:graphicData uri="http://schemas.openxmlformats.org/drawingml/2006/picture">
                 <pic:pic>
                   <pic:nvPicPr>
-                    <pic:cNvPr descr="data-viz_files/figure-docx/unnamed-chunk-59-1.png" id="103" name="Picture"/>
+                    <pic:cNvPr descr="data-viz_files/figure-docx/unnamed-chunk-61-1.png" id="103" name="Picture"/>
                     <pic:cNvPicPr>
                       <a:picLocks noChangeArrowheads="1" noChangeAspect="1"/>
                     </pic:cNvPicPr>
@@ -8100,7 +8108,7 @@
         <w:pStyle w:val="BodyText"/>
       </w:pPr>
       <w:r>
-        <w:t xml:space="preserve">[F02038.pdf]</w:t>
+        <w:t xml:space="preserve">[F02020.pdf]</w:t>
       </w:r>
     </w:p>
     <w:p>
@@ -10513,7 +10521,7 @@
               <a:graphicData uri="http://schemas.openxmlformats.org/drawingml/2006/picture">
                 <pic:pic>
                   <pic:nvPicPr>
-                    <pic:cNvPr descr="data-viz_files/figure-docx/unnamed-chunk-62-1.png" id="106" name="Picture"/>
+                    <pic:cNvPr descr="data-viz_files/figure-docx/unnamed-chunk-64-1.png" id="106" name="Picture"/>
                     <pic:cNvPicPr>
                       <a:picLocks noChangeArrowheads="1" noChangeAspect="1"/>
                     </pic:cNvPicPr>
@@ -10620,7 +10628,7 @@
         <w:pStyle w:val="BodyText"/>
       </w:pPr>
       <w:r>
-        <w:t xml:space="preserve">[F02040.pdf]</w:t>
+        <w:t xml:space="preserve">[F02021.pdf]</w:t>
       </w:r>
     </w:p>
     <w:p>
@@ -10637,7 +10645,7 @@
               <a:graphicData uri="http://schemas.openxmlformats.org/drawingml/2006/picture">
                 <pic:pic>
                   <pic:nvPicPr>
-                    <pic:cNvPr descr="data-viz_files/figure-docx/unnamed-chunk-65-1.png" id="109" name="Picture"/>
+                    <pic:cNvPr descr="data-viz_files/figure-docx/unnamed-chunk-67-1.png" id="109" name="Picture"/>
                     <pic:cNvPicPr>
                       <a:picLocks noChangeArrowheads="1" noChangeAspect="1"/>
                     </pic:cNvPicPr>
@@ -11637,7 +11645,7 @@
         <w:pStyle w:val="FirstParagraph"/>
       </w:pPr>
       <w:r>
-        <w:t xml:space="preserve">[F02042.pdf]</w:t>
+        <w:t xml:space="preserve">[F02022.pdf]</w:t>
       </w:r>
     </w:p>
     <w:p>
@@ -11654,7 +11662,7 @@
               <a:graphicData uri="http://schemas.openxmlformats.org/drawingml/2006/picture">
                 <pic:pic>
                   <pic:nvPicPr>
-                    <pic:cNvPr descr="data-viz_files/figure-docx/unnamed-chunk-71-1.png" id="112" name="Picture"/>
+                    <pic:cNvPr descr="data-viz_files/figure-docx/unnamed-chunk-73-1.png" id="112" name="Picture"/>
                     <pic:cNvPicPr>
                       <a:picLocks noChangeArrowheads="1" noChangeAspect="1"/>
                     </pic:cNvPicPr>
@@ -12017,7 +12025,7 @@
         <w:pStyle w:val="FirstParagraph"/>
       </w:pPr>
       <w:r>
-        <w:t xml:space="preserve">[F02044.pdf]</w:t>
+        <w:t xml:space="preserve">[F02023.pdf]</w:t>
       </w:r>
     </w:p>
     <w:p>
@@ -12034,7 +12042,7 @@
               <a:graphicData uri="http://schemas.openxmlformats.org/drawingml/2006/picture">
                 <pic:pic>
                   <pic:nvPicPr>
-                    <pic:cNvPr descr="data-viz_files/figure-docx/unnamed-chunk-75-1.png" id="115" name="Picture"/>
+                    <pic:cNvPr descr="data-viz_files/figure-docx/unnamed-chunk-77-1.png" id="115" name="Picture"/>
                     <pic:cNvPicPr>
                       <a:picLocks noChangeArrowheads="1" noChangeAspect="1"/>
                     </pic:cNvPicPr>

</xml_diff>

<commit_message>
Further work on formatting data viz chapter
</commit_message>
<xml_diff>
--- a/nostarch/word/r-without-statistics.docx
+++ b/nostarch/word/r-without-statistics.docx
@@ -1237,7 +1237,7 @@
     </w:p>
     <w:bookmarkEnd w:id="43"/>
     <w:bookmarkEnd w:id="44"/>
-    <w:bookmarkStart w:id="117" w:name="Xbc4677da473717113770b82a477dd4db399934e"/>
+    <w:bookmarkStart w:id="115" w:name="Xbc4677da473717113770b82a477dd4db399934e"/>
     <w:p>
       <w:pPr>
         <w:pStyle w:val="Heading1"/>
@@ -1878,7 +1878,7 @@
         <w:pStyle w:val="FirstParagraph"/>
       </w:pPr>
       <w:r>
-        <w:t xml:space="preserve">Thinking about data visualization through the lens of the grammar of graphics allow us to see, for example, that graphs typically have data that is plotted on the x axis and other data that is plotted on the y axis. And this is the case no matter whether the type of graph we end up with is, to take just two examples, a bar chart of a line chart. Consider</w:t>
+        <w:t xml:space="preserve">Thinking about data visualization through the lens of the grammar of graphics allow us to see, for example, that graphs typically have data that is plotted on the x axis and other data that is plotted on the y axis. And this is the case no matter whether the type of graph we end up with is, to take just two examples, a bar chart of a line chart. Consider Figure</w:t>
       </w:r>
       <w:r>
         <w:t xml:space="preserve"> </w:t>
@@ -2906,7 +2906,7 @@
         <w:t xml:space="preserve"> </w:t>
       </w:r>
       <w:r>
-        <w:t xml:space="preserve">and we get</w:t>
+        <w:t xml:space="preserve">and we get Figure</w:t>
       </w:r>
       <w:r>
         <w:t xml:space="preserve"> </w:t>
@@ -3957,7 +3957,7 @@
           <wp:inline>
             <wp:extent cx="4602684" cy="3682147"/>
             <wp:effectExtent b="0" l="0" r="0" t="0"/>
-            <wp:docPr descr="Figure 2-11 The same chart, now will added colors" title="" id="77" name="Picture"/>
+            <wp:docPr descr="Figure 2-11 The same chart, now with added colors" title="" id="77" name="Picture"/>
             <a:graphic>
               <a:graphicData uri="http://schemas.openxmlformats.org/drawingml/2006/picture">
                 <pic:pic>
@@ -4000,7 +4000,7 @@
         <w:pStyle w:val="ImageCaption"/>
       </w:pPr>
       <w:r>
-        <w:t xml:space="preserve">Figure 2-11 The same chart, now will added colors</w:t>
+        <w:t xml:space="preserve">Figure 2-11 The same chart, now with added colors</w:t>
       </w:r>
     </w:p>
     <w:p>
@@ -4038,7 +4038,7 @@
         <w:t xml:space="preserve"> </w:t>
       </w:r>
       <w:r>
-        <w:t xml:space="preserve">and can alter the fill scale, changes the default palette to one that is colorblind-friendly and prints well in grayscale. If you’re looking at</w:t>
+        <w:t xml:space="preserve">and can alter the fill scale, changes the default palette to one that is colorblind-friendly and prints well in grayscale. If you’re looking at Figure</w:t>
       </w:r>
       <w:r>
         <w:t xml:space="preserve"> </w:t>
@@ -8353,7 +8353,7 @@
         <w:t xml:space="preserve"> </w:t>
       </w:r>
       <w:r>
-        <w:t xml:space="preserve">gives them. The drought visualization as it currently stands is seen in</w:t>
+        <w:t xml:space="preserve">gives them. The drought visualization as it currently stands is seen in Figure</w:t>
       </w:r>
       <w:r>
         <w:t xml:space="preserve"> </w:t>
@@ -11622,7 +11622,7 @@
         <w:t xml:space="preserve">ymax</w:t>
       </w:r>
       <w:r>
-        <w:t xml:space="preserve">). The result is a gray background drawn behind each small multiple, as seen in</w:t>
+        <w:t xml:space="preserve">). The result is a gray background drawn behind each small multiple, as seen in Figure</w:t>
       </w:r>
       <w:r>
         <w:t xml:space="preserve"> </w:t>
@@ -15992,7 +15992,7 @@
       </w:r>
     </w:p>
     <w:bookmarkEnd w:id="113"/>
-    <w:bookmarkStart w:id="116" w:name="ggplot-is-your-data-viz-secret-weapon"/>
+    <w:bookmarkStart w:id="114" w:name="ggplot-is-your-data-viz-secret-weapon"/>
     <w:p>
       <w:pPr>
         <w:pStyle w:val="Heading2"/>
@@ -16006,16 +16006,7 @@
         <w:pStyle w:val="FirstParagraph"/>
       </w:pPr>
       <w:r>
-        <w:t xml:space="preserve">If you take up ggplot, you may start to think of it as a solution to all of your data viz problems. Yes, you have a new hammer, but no, everything is not a nail. If you look at the version of this data viz that appeared in Scientific American</w:t>
-      </w:r>
-      <w:r>
-        <w:rPr>
-          <w:rStyle w:val="FootnoteReference"/>
-        </w:rPr>
-        <w:footnoteReference w:id="114"/>
-      </w:r>
-      <w:r>
-        <w:t xml:space="preserve">, you’ll see that there are some annotations not visible in our recreation. That’s because they were added in post-production outside of ggplot. While you</w:t>
+        <w:t xml:space="preserve">If you take up ggplot, you may start to think of it as a solution to all of your data viz problems. Yes, you have a new hammer, but no, everything is not a nail. If you look at the version of this data viz that appeared in Scientific American in November 2021, you’ll see that there are some annotations not visible in our recreation. That’s because they were added in post-production outside of ggplot. While you</w:t>
       </w:r>
       <w:r>
         <w:t xml:space="preserve"> </w:t>
@@ -16184,9 +16175,47 @@
         <w:t xml:space="preserve">Code-based data viz tools like ggplot allow you to keep that record of the steps you made. In the end, that’s all code is: a set of instructions. And it’s a set of instructions that you can re-run or you can share with others for them to run. Or the reverse: others can share their code and you can learn from them. You don’t have to be the most talented designer to make high-quality data viz with ggplot. You can study others’ code, adapt it to your own needs, and create your own data viz with ggplot that is beautiful and communicates effectively.</w:t>
       </w:r>
     </w:p>
+    <w:bookmarkEnd w:id="114"/>
+    <w:bookmarkEnd w:id="115"/>
+    <w:bookmarkStart w:id="116" w:name="X18de85d7c1946d57ca50ec92535b018608bd867"/>
+    <w:p>
+      <w:pPr>
+        <w:pStyle w:val="Heading1"/>
+      </w:pPr>
+      <w:r>
+        <w:rPr>
+          <w:rStyle w:val="SectionNumber"/>
+        </w:rPr>
+        <w:t xml:space="preserve">3</w:t>
+      </w:r>
+      <w:r>
+        <w:tab/>
+      </w:r>
+      <w:r>
+        <w:t xml:space="preserve">Develop a Custom Theme to Keep Your Data Viz Consistent</w:t>
+      </w:r>
+    </w:p>
     <w:bookmarkEnd w:id="116"/>
+    <w:bookmarkStart w:id="117" w:name="r-is-a-full-fledged-map-making-tool"/>
+    <w:p>
+      <w:pPr>
+        <w:pStyle w:val="Heading1"/>
+      </w:pPr>
+      <w:r>
+        <w:rPr>
+          <w:rStyle w:val="SectionNumber"/>
+        </w:rPr>
+        <w:t xml:space="preserve">4</w:t>
+      </w:r>
+      <w:r>
+        <w:tab/>
+      </w:r>
+      <w:r>
+        <w:t xml:space="preserve">R is a Full-Fledged Map-Making Tool</w:t>
+      </w:r>
+    </w:p>
     <w:bookmarkEnd w:id="117"/>
-    <w:bookmarkStart w:id="118" w:name="X18de85d7c1946d57ca50ec92535b018608bd867"/>
+    <w:bookmarkStart w:id="119" w:name="X88fdd69ba809cd6e97d5a228af469924f327f91"/>
     <w:p>
       <w:pPr>
         <w:pStyle w:val="Heading1"/>
@@ -16195,50 +16224,12 @@
         <w:rPr>
           <w:rStyle w:val="SectionNumber"/>
         </w:rPr>
-        <w:t xml:space="preserve">3</w:t>
+        <w:t xml:space="preserve">5</w:t>
       </w:r>
       <w:r>
         <w:tab/>
       </w:r>
       <w:r>
-        <w:t xml:space="preserve">Develop a Custom Theme to Keep Your Data Viz Consistent</w:t>
-      </w:r>
-    </w:p>
-    <w:bookmarkEnd w:id="118"/>
-    <w:bookmarkStart w:id="119" w:name="r-is-a-full-fledged-map-making-tool"/>
-    <w:p>
-      <w:pPr>
-        <w:pStyle w:val="Heading1"/>
-      </w:pPr>
-      <w:r>
-        <w:rPr>
-          <w:rStyle w:val="SectionNumber"/>
-        </w:rPr>
-        <w:t xml:space="preserve">4</w:t>
-      </w:r>
-      <w:r>
-        <w:tab/>
-      </w:r>
-      <w:r>
-        <w:t xml:space="preserve">R is a Full-Fledged Map-Making Tool</w:t>
-      </w:r>
-    </w:p>
-    <w:bookmarkEnd w:id="119"/>
-    <w:bookmarkStart w:id="121" w:name="X88fdd69ba809cd6e97d5a228af469924f327f91"/>
-    <w:p>
-      <w:pPr>
-        <w:pStyle w:val="Heading1"/>
-      </w:pPr>
-      <w:r>
-        <w:rPr>
-          <w:rStyle w:val="SectionNumber"/>
-        </w:rPr>
-        <w:t xml:space="preserve">5</w:t>
-      </w:r>
-      <w:r>
-        <w:tab/>
-      </w:r>
-      <w:r>
         <w:t xml:space="preserve">Make Tables That Look Good and Share Results Effectively</w:t>
       </w:r>
     </w:p>
@@ -16246,7 +16237,7 @@
       <w:pPr>
         <w:pStyle w:val="FirstParagraph"/>
       </w:pPr>
-      <w:hyperlink r:id="rId120">
+      <w:hyperlink r:id="rId118">
         <w:r>
           <w:rPr>
             <w:rStyle w:val="Hyperlink"/>
@@ -16255,8 +16246,46 @@
         </w:r>
       </w:hyperlink>
     </w:p>
+    <w:bookmarkEnd w:id="119"/>
+    <w:bookmarkStart w:id="120" w:name="Xa7c5d306b2ff1a4ab7aceb83f626c2d50663205"/>
+    <w:p>
+      <w:pPr>
+        <w:pStyle w:val="Heading1"/>
+      </w:pPr>
+      <w:r>
+        <w:rPr>
+          <w:rStyle w:val="SectionNumber"/>
+        </w:rPr>
+        <w:t xml:space="preserve">6</w:t>
+      </w:r>
+      <w:r>
+        <w:tab/>
+      </w:r>
+      <w:r>
+        <w:t xml:space="preserve">Use RMarkdown to Communicate Accurately and Efficiently</w:t>
+      </w:r>
+    </w:p>
+    <w:bookmarkEnd w:id="120"/>
+    <w:bookmarkStart w:id="121" w:name="X83b70ffdd8c2aa038c21e3d61a3d92bf3ad3f25"/>
+    <w:p>
+      <w:pPr>
+        <w:pStyle w:val="Heading1"/>
+      </w:pPr>
+      <w:r>
+        <w:rPr>
+          <w:rStyle w:val="SectionNumber"/>
+        </w:rPr>
+        <w:t xml:space="preserve">7</w:t>
+      </w:r>
+      <w:r>
+        <w:tab/>
+      </w:r>
+      <w:r>
+        <w:t xml:space="preserve">Use RMarkdown to Instantly Generate Hundreds of Reports</w:t>
+      </w:r>
+    </w:p>
     <w:bookmarkEnd w:id="121"/>
-    <w:bookmarkStart w:id="122" w:name="Xa7c5d306b2ff1a4ab7aceb83f626c2d50663205"/>
+    <w:bookmarkStart w:id="122" w:name="X9c0defd160ee749d4ba2d9d3d54669fab71172b"/>
     <w:p>
       <w:pPr>
         <w:pStyle w:val="Heading1"/>
@@ -16265,55 +16294,17 @@
         <w:rPr>
           <w:rStyle w:val="SectionNumber"/>
         </w:rPr>
-        <w:t xml:space="preserve">6</w:t>
+        <w:t xml:space="preserve">8</w:t>
       </w:r>
       <w:r>
         <w:tab/>
       </w:r>
       <w:r>
-        <w:t xml:space="preserve">Use RMarkdown to Communicate Accurately and Efficiently</w:t>
+        <w:t xml:space="preserve">Create Beautiful Presentations with RMarkdown</w:t>
       </w:r>
     </w:p>
     <w:bookmarkEnd w:id="122"/>
-    <w:bookmarkStart w:id="123" w:name="X83b70ffdd8c2aa038c21e3d61a3d92bf3ad3f25"/>
-    <w:p>
-      <w:pPr>
-        <w:pStyle w:val="Heading1"/>
-      </w:pPr>
-      <w:r>
-        <w:rPr>
-          <w:rStyle w:val="SectionNumber"/>
-        </w:rPr>
-        <w:t xml:space="preserve">7</w:t>
-      </w:r>
-      <w:r>
-        <w:tab/>
-      </w:r>
-      <w:r>
-        <w:t xml:space="preserve">Use RMarkdown to Instantly Generate Hundreds of Reports</w:t>
-      </w:r>
-    </w:p>
-    <w:bookmarkEnd w:id="123"/>
-    <w:bookmarkStart w:id="124" w:name="X9c0defd160ee749d4ba2d9d3d54669fab71172b"/>
-    <w:p>
-      <w:pPr>
-        <w:pStyle w:val="Heading1"/>
-      </w:pPr>
-      <w:r>
-        <w:rPr>
-          <w:rStyle w:val="SectionNumber"/>
-        </w:rPr>
-        <w:t xml:space="preserve">8</w:t>
-      </w:r>
-      <w:r>
-        <w:tab/>
-      </w:r>
-      <w:r>
-        <w:t xml:space="preserve">Create Beautiful Presentations with RMarkdown</w:t>
-      </w:r>
-    </w:p>
-    <w:bookmarkEnd w:id="124"/>
-    <w:bookmarkStart w:id="125" w:name="make-websites-to-share-results-online"/>
+    <w:bookmarkStart w:id="123" w:name="make-websites-to-share-results-online"/>
     <w:p>
       <w:pPr>
         <w:pStyle w:val="Heading1"/>
@@ -16343,8 +16334,61 @@
         <w:t xml:space="preserve">When to do static vs when you need Shiny</w:t>
       </w:r>
     </w:p>
+    <w:bookmarkEnd w:id="123"/>
+    <w:bookmarkStart w:id="124" w:name="Xcde877492908e0e28225b078bc8a1420757e89e"/>
+    <w:p>
+      <w:pPr>
+        <w:pStyle w:val="Heading1"/>
+      </w:pPr>
+      <w:r>
+        <w:rPr>
+          <w:rStyle w:val="SectionNumber"/>
+        </w:rPr>
+        <w:t xml:space="preserve">10</w:t>
+      </w:r>
+      <w:r>
+        <w:tab/>
+      </w:r>
+      <w:r>
+        <w:t xml:space="preserve">Access Up to Date Census Data with the</w:t>
+      </w:r>
+      <w:r>
+        <w:t xml:space="preserve"> </w:t>
+      </w:r>
+      <w:r>
+        <w:rPr>
+          <w:rStyle w:val="VerbatimChar"/>
+        </w:rPr>
+        <w:t xml:space="preserve">tidycensus</w:t>
+      </w:r>
+      <w:r>
+        <w:t xml:space="preserve"> </w:t>
+      </w:r>
+      <w:r>
+        <w:t xml:space="preserve">Package</w:t>
+      </w:r>
+    </w:p>
+    <w:bookmarkEnd w:id="124"/>
+    <w:bookmarkStart w:id="125" w:name="X2683fd316d2d69437b60520746450f48bed5ab3"/>
+    <w:p>
+      <w:pPr>
+        <w:pStyle w:val="Heading1"/>
+      </w:pPr>
+      <w:r>
+        <w:rPr>
+          <w:rStyle w:val="SectionNumber"/>
+        </w:rPr>
+        <w:t xml:space="preserve">11</w:t>
+      </w:r>
+      <w:r>
+        <w:tab/>
+      </w:r>
+      <w:r>
+        <w:t xml:space="preserve">Pull in Survey Results as Soon as They Come In</w:t>
+      </w:r>
+    </w:p>
     <w:bookmarkEnd w:id="125"/>
-    <w:bookmarkStart w:id="126" w:name="Xcde877492908e0e28225b078bc8a1420757e89e"/>
+    <w:bookmarkStart w:id="126" w:name="X470e6d3273ab372b056fe9a6c8f27919500b67f"/>
     <w:p>
       <w:pPr>
         <w:pStyle w:val="Heading1"/>
@@ -16353,32 +16397,17 @@
         <w:rPr>
           <w:rStyle w:val="SectionNumber"/>
         </w:rPr>
-        <w:t xml:space="preserve">10</w:t>
+        <w:t xml:space="preserve">12</w:t>
       </w:r>
       <w:r>
         <w:tab/>
       </w:r>
       <w:r>
-        <w:t xml:space="preserve">Access Up to Date Census Data with the</w:t>
-      </w:r>
-      <w:r>
-        <w:t xml:space="preserve"> </w:t>
-      </w:r>
-      <w:r>
-        <w:rPr>
-          <w:rStyle w:val="VerbatimChar"/>
-        </w:rPr>
-        <w:t xml:space="preserve">tidycensus</w:t>
-      </w:r>
-      <w:r>
-        <w:t xml:space="preserve"> </w:t>
-      </w:r>
-      <w:r>
-        <w:t xml:space="preserve">Package</w:t>
+        <w:t xml:space="preserve">Stop Copying and Pasting Code by Creating Your Own Functions</w:t>
       </w:r>
     </w:p>
     <w:bookmarkEnd w:id="126"/>
-    <w:bookmarkStart w:id="127" w:name="X2683fd316d2d69437b60520746450f48bed5ab3"/>
+    <w:bookmarkStart w:id="127" w:name="X73106fd33ad6e7c03415979851ecf54031e4185"/>
     <w:p>
       <w:pPr>
         <w:pStyle w:val="Heading1"/>
@@ -16387,17 +16416,17 @@
         <w:rPr>
           <w:rStyle w:val="SectionNumber"/>
         </w:rPr>
-        <w:t xml:space="preserve">11</w:t>
+        <w:t xml:space="preserve">13</w:t>
       </w:r>
       <w:r>
         <w:tab/>
       </w:r>
       <w:r>
-        <w:t xml:space="preserve">Pull in Survey Results as Soon as They Come In</w:t>
+        <w:t xml:space="preserve">Bundle Your Functions Together in Your Own R Package</w:t>
       </w:r>
     </w:p>
     <w:bookmarkEnd w:id="127"/>
-    <w:bookmarkStart w:id="128" w:name="X470e6d3273ab372b056fe9a6c8f27919500b67f"/>
+    <w:bookmarkStart w:id="128" w:name="come-for-the-data-stay-for-the-community"/>
     <w:p>
       <w:pPr>
         <w:pStyle w:val="Heading1"/>
@@ -16406,54 +16435,16 @@
         <w:rPr>
           <w:rStyle w:val="SectionNumber"/>
         </w:rPr>
-        <w:t xml:space="preserve">12</w:t>
+        <w:t xml:space="preserve">14</w:t>
       </w:r>
       <w:r>
         <w:tab/>
       </w:r>
       <w:r>
-        <w:t xml:space="preserve">Stop Copying and Pasting Code by Creating Your Own Functions</w:t>
+        <w:t xml:space="preserve">Come for the Data, Stay for the Community</w:t>
       </w:r>
     </w:p>
     <w:bookmarkEnd w:id="128"/>
-    <w:bookmarkStart w:id="129" w:name="X73106fd33ad6e7c03415979851ecf54031e4185"/>
-    <w:p>
-      <w:pPr>
-        <w:pStyle w:val="Heading1"/>
-      </w:pPr>
-      <w:r>
-        <w:rPr>
-          <w:rStyle w:val="SectionNumber"/>
-        </w:rPr>
-        <w:t xml:space="preserve">13</w:t>
-      </w:r>
-      <w:r>
-        <w:tab/>
-      </w:r>
-      <w:r>
-        <w:t xml:space="preserve">Bundle Your Functions Together in Your Own R Package</w:t>
-      </w:r>
-    </w:p>
-    <w:bookmarkEnd w:id="129"/>
-    <w:bookmarkStart w:id="130" w:name="come-for-the-data-stay-for-the-community"/>
-    <w:p>
-      <w:pPr>
-        <w:pStyle w:val="Heading1"/>
-      </w:pPr>
-      <w:r>
-        <w:rPr>
-          <w:rStyle w:val="SectionNumber"/>
-        </w:rPr>
-        <w:t xml:space="preserve">14</w:t>
-      </w:r>
-      <w:r>
-        <w:tab/>
-      </w:r>
-      <w:r>
-        <w:t xml:space="preserve">Come for the Data, Stay for the Community</w:t>
-      </w:r>
-    </w:p>
-    <w:bookmarkEnd w:id="130"/>
     <w:sectPr/>
   </w:body>
 </w:document>
@@ -16477,30 +16468,6 @@
       <w:r>
         <w:separator/>
       </w:r>
-    </w:p>
-  </w:footnote>
-  <w:footnote w:id="114">
-    <w:p>
-      <w:pPr>
-        <w:pStyle w:val="FootnoteText"/>
-      </w:pPr>
-      <w:r>
-        <w:rPr>
-          <w:rStyle w:val="FootnoteReference"/>
-        </w:rPr>
-        <w:footnoteRef/>
-      </w:r>
-      <w:r>
-        <w:t xml:space="preserve"> </w:t>
-      </w:r>
-      <w:hyperlink r:id="rId115">
-        <w:r>
-          <w:rPr>
-            <w:rStyle w:val="Hyperlink"/>
-          </w:rPr>
-          <w:t xml:space="preserve">https://www.scientificamerican.com/article/climate-change-drives-escalating-drought/</w:t>
-        </w:r>
-      </w:hyperlink>
     </w:p>
   </w:footnote>
 </w:footnotes>

</xml_diff>

<commit_message>
Updates on data viz chatper etc
</commit_message>
<xml_diff>
--- a/nostarch/word/r-without-statistics.docx
+++ b/nostarch/word/r-without-statistics.docx
@@ -1347,7 +1347,7 @@
           <wp:inline>
             <wp:extent cx="4602684" cy="7364295"/>
             <wp:effectExtent b="0" l="0" r="0" t="0"/>
-            <wp:docPr descr="Figure 2-1 Section of the final drought visualization" title="" id="46" name="Picture"/>
+            <wp:docPr descr="Section of the final drought visualization" title="" id="46" name="Picture"/>
             <a:graphic>
               <a:graphicData uri="http://schemas.openxmlformats.org/drawingml/2006/picture">
                 <pic:pic>
@@ -1390,7 +1390,7 @@
         <w:pStyle w:val="ImageCaption"/>
       </w:pPr>
       <w:r>
-        <w:t xml:space="preserve">Figure 2-1 Section of the final drought visualization</w:t>
+        <w:t xml:space="preserve">Section of the final drought visualization</w:t>
       </w:r>
     </w:p>
     <w:p>
@@ -1477,7 +1477,7 @@
           <wp:inline>
             <wp:extent cx="4602684" cy="7364295"/>
             <wp:effectExtent b="0" l="0" r="0" t="0"/>
-            <wp:docPr descr="Figure 2-2 Cluttered version of the drought visualization" title="" id="49" name="Picture"/>
+            <wp:docPr descr="Cluttered version of the drought visualization" title="" id="49" name="Picture"/>
             <a:graphic>
               <a:graphicData uri="http://schemas.openxmlformats.org/drawingml/2006/picture">
                 <pic:pic>
@@ -1520,7 +1520,7 @@
         <w:pStyle w:val="ImageCaption"/>
       </w:pPr>
       <w:r>
-        <w:t xml:space="preserve">Figure 2-2 Cluttered version of the drought visualization</w:t>
+        <w:t xml:space="preserve">Cluttered version of the drought visualization</w:t>
       </w:r>
     </w:p>
     <w:p>
@@ -1568,7 +1568,7 @@
           <wp:inline>
             <wp:extent cx="4602684" cy="3682147"/>
             <wp:effectExtent b="0" l="0" r="0" t="0"/>
-            <wp:docPr descr="Figure 2-3 Drought visualization for Southwest in 2003" title="" id="52" name="Picture"/>
+            <wp:docPr descr="Drought visualization for Southwest in 2003" title="" id="52" name="Picture"/>
             <a:graphic>
               <a:graphicData uri="http://schemas.openxmlformats.org/drawingml/2006/picture">
                 <pic:pic>
@@ -1611,7 +1611,7 @@
         <w:pStyle w:val="ImageCaption"/>
       </w:pPr>
       <w:r>
-        <w:t xml:space="preserve">Figure 2-3 Drought visualization for Southwest in 2003</w:t>
+        <w:t xml:space="preserve">Drought visualization for Southwest in 2003</w:t>
       </w:r>
     </w:p>
     <w:p>
@@ -1689,7 +1689,7 @@
           <wp:inline>
             <wp:extent cx="4076700" cy="1041400"/>
             <wp:effectExtent b="0" l="0" r="0" t="0"/>
-            <wp:docPr descr="Figure 2-4 Excel chart chooser menu" title="" id="55" name="Picture"/>
+            <wp:docPr descr="Excel chart chooser menu" title="" id="55" name="Picture"/>
             <a:graphic>
               <a:graphicData uri="http://schemas.openxmlformats.org/drawingml/2006/picture">
                 <pic:pic>
@@ -1732,7 +1732,7 @@
         <w:pStyle w:val="ImageCaption"/>
       </w:pPr>
       <w:r>
-        <w:t xml:space="preserve">Figure 2-4 Excel chart chooser menu</w:t>
+        <w:t xml:space="preserve">Excel chart chooser menu</w:t>
       </w:r>
     </w:p>
     <w:p>
@@ -1907,7 +1907,7 @@
           <wp:inline>
             <wp:extent cx="4602684" cy="3682147"/>
             <wp:effectExtent b="0" l="0" r="0" t="0"/>
-            <wp:docPr descr="Figure 2-5 Bar chart and line chart showing identical data on Afghanistan life expectancy" title="" id="58" name="Picture"/>
+            <wp:docPr descr="Bar chart and line chart showing identical data on Afghanistan life expectancy" title="" id="58" name="Picture"/>
             <a:graphic>
               <a:graphicData uri="http://schemas.openxmlformats.org/drawingml/2006/picture">
                 <pic:pic>
@@ -1950,7 +1950,7 @@
         <w:pStyle w:val="ImageCaption"/>
       </w:pPr>
       <w:r>
-        <w:t xml:space="preserve">Figure 2-5 Bar chart and line chart showing identical data on Afghanistan life expectancy</w:t>
+        <w:t xml:space="preserve">Bar chart and line chart showing identical data on Afghanistan life expectancy</w:t>
       </w:r>
     </w:p>
     <w:p>
@@ -2036,13 +2036,13 @@
       </w:r>
     </w:p>
     <w:bookmarkEnd w:id="60"/>
-    <w:bookmarkStart w:id="85" w:name="ggplot2"/>
+    <w:bookmarkStart w:id="85" w:name="the-arrival-of-ggplot2"/>
     <w:p>
       <w:pPr>
         <w:pStyle w:val="Heading2"/>
       </w:pPr>
       <w:r>
-        <w:t xml:space="preserve">ggplot2</w:t>
+        <w:t xml:space="preserve">The Arrival of ggplot2</w:t>
       </w:r>
     </w:p>
     <w:p>
@@ -2497,7 +2497,7 @@
           <wp:inline>
             <wp:extent cx="4602684" cy="3682147"/>
             <wp:effectExtent b="0" l="0" r="0" t="0"/>
-            <wp:docPr descr="Figure 2-6 A blank chart" title="" id="62" name="Picture"/>
+            <wp:docPr descr="A blank chart" title="" id="62" name="Picture"/>
             <a:graphic>
               <a:graphicData uri="http://schemas.openxmlformats.org/drawingml/2006/picture">
                 <pic:pic>
@@ -2540,7 +2540,7 @@
         <w:pStyle w:val="ImageCaption"/>
       </w:pPr>
       <w:r>
-        <w:t xml:space="preserve">Figure 2-6 A blank chart</w:t>
+        <w:t xml:space="preserve">A blank chart</w:t>
       </w:r>
     </w:p>
     <w:p>
@@ -2817,7 +2817,7 @@
           <wp:inline>
             <wp:extent cx="4602684" cy="3682147"/>
             <wp:effectExtent b="0" l="0" r="0" t="0"/>
-            <wp:docPr descr="Figure 2-7 The same chart but with points added" title="" id="65" name="Picture"/>
+            <wp:docPr descr="The same chart but with points added" title="" id="65" name="Picture"/>
             <a:graphic>
               <a:graphicData uri="http://schemas.openxmlformats.org/drawingml/2006/picture">
                 <pic:pic>
@@ -2860,7 +2860,7 @@
         <w:pStyle w:val="ImageCaption"/>
       </w:pPr>
       <w:r>
-        <w:t xml:space="preserve">Figure 2-7 The same chart but with points added</w:t>
+        <w:t xml:space="preserve">The same chart but with points added</w:t>
       </w:r>
     </w:p>
     <w:p>
@@ -3093,7 +3093,7 @@
           <wp:inline>
             <wp:extent cx="4602684" cy="3682147"/>
             <wp:effectExtent b="0" l="0" r="0" t="0"/>
-            <wp:docPr descr="Figure 2-8 The same data but as a line chart" title="" id="68" name="Picture"/>
+            <wp:docPr descr="The same data but as a line chart" title="" id="68" name="Picture"/>
             <a:graphic>
               <a:graphicData uri="http://schemas.openxmlformats.org/drawingml/2006/picture">
                 <pic:pic>
@@ -3136,7 +3136,7 @@
         <w:pStyle w:val="ImageCaption"/>
       </w:pPr>
       <w:r>
-        <w:t xml:space="preserve">Figure 2-8 The same data but as a line chart</w:t>
+        <w:t xml:space="preserve">The same data but as a line chart</w:t>
       </w:r>
     </w:p>
     <w:p>
@@ -3395,7 +3395,7 @@
           <wp:inline>
             <wp:extent cx="4602684" cy="3682147"/>
             <wp:effectExtent b="0" l="0" r="0" t="0"/>
-            <wp:docPr descr="Figure 2-9 The same data with points and a line" title="" id="71" name="Picture"/>
+            <wp:docPr descr="The same data with points and a line" title="" id="71" name="Picture"/>
             <a:graphic>
               <a:graphicData uri="http://schemas.openxmlformats.org/drawingml/2006/picture">
                 <pic:pic>
@@ -3438,7 +3438,7 @@
         <w:pStyle w:val="ImageCaption"/>
       </w:pPr>
       <w:r>
-        <w:t xml:space="preserve">Figure 2-9 The same data with points and a line</w:t>
+        <w:t xml:space="preserve">The same data with points and a line</w:t>
       </w:r>
     </w:p>
     <w:p>
@@ -3648,7 +3648,7 @@
           <wp:inline>
             <wp:extent cx="4602684" cy="3682147"/>
             <wp:effectExtent b="0" l="0" r="0" t="0"/>
-            <wp:docPr descr="Figure 2-10 The same data as a bar chart" title="" id="74" name="Picture"/>
+            <wp:docPr descr="The same data as a bar chart" title="" id="74" name="Picture"/>
             <a:graphic>
               <a:graphicData uri="http://schemas.openxmlformats.org/drawingml/2006/picture">
                 <pic:pic>
@@ -3691,7 +3691,7 @@
         <w:pStyle w:val="ImageCaption"/>
       </w:pPr>
       <w:r>
-        <w:t xml:space="preserve">Figure 2-10 The same data as a bar chart</w:t>
+        <w:t xml:space="preserve">The same data as a bar chart</w:t>
       </w:r>
     </w:p>
     <w:p>
@@ -3759,6 +3759,9 @@
       </w:r>
       <w:r>
         <w:t xml:space="preserve">2.11</w:t>
+      </w:r>
+      <w:r>
+        <w:t xml:space="preserve">.</w:t>
       </w:r>
     </w:p>
     <w:p>
@@ -3957,7 +3960,7 @@
           <wp:inline>
             <wp:extent cx="4602684" cy="3682147"/>
             <wp:effectExtent b="0" l="0" r="0" t="0"/>
-            <wp:docPr descr="Figure 2-11 The same chart, now with added colors" title="" id="77" name="Picture"/>
+            <wp:docPr descr="The same chart, now with added colors" title="" id="77" name="Picture"/>
             <a:graphic>
               <a:graphicData uri="http://schemas.openxmlformats.org/drawingml/2006/picture">
                 <pic:pic>
@@ -4000,7 +4003,7 @@
         <w:pStyle w:val="ImageCaption"/>
       </w:pPr>
       <w:r>
-        <w:t xml:space="preserve">Figure 2-11 The same chart, now with added colors</w:t>
+        <w:t xml:space="preserve">The same chart, now with added colors</w:t>
       </w:r>
     </w:p>
     <w:p>
@@ -4276,7 +4279,7 @@
           <wp:inline>
             <wp:extent cx="4602684" cy="3682147"/>
             <wp:effectExtent b="0" l="0" r="0" t="0"/>
-            <wp:docPr descr="Figure 2-12 The same chart with a colorblind-friendly palette" title="" id="80" name="Picture"/>
+            <wp:docPr descr="The same chart with a colorblind-friendly palette" title="" id="80" name="Picture"/>
             <a:graphic>
               <a:graphicData uri="http://schemas.openxmlformats.org/drawingml/2006/picture">
                 <pic:pic>
@@ -4319,7 +4322,7 @@
         <w:pStyle w:val="ImageCaption"/>
       </w:pPr>
       <w:r>
-        <w:t xml:space="preserve">Figure 2-12 The same chart with a colorblind-friendly palette</w:t>
+        <w:t xml:space="preserve">The same chart with a colorblind-friendly palette</w:t>
       </w:r>
     </w:p>
     <w:p>
@@ -4327,7 +4330,7 @@
         <w:pStyle w:val="BodyText"/>
       </w:pPr>
       <w:r>
-        <w:t xml:space="preserve">A final layer we’ll look at is the theme layer. This layer allows us to change the overall look-and-feel of plots (think: plot backgrounds, grid lines, etc). Just as there are a number of</w:t>
+        <w:t xml:space="preserve">A final layer we’ll look at is the theme layer. This layer allows us to change the overall look-and-feel of plots (think: plot backgrounds, grid lines, and so on). Just as there are a number of</w:t>
       </w:r>
       <w:r>
         <w:t xml:space="preserve"> </w:t>
@@ -4628,7 +4631,7 @@
           <wp:inline>
             <wp:extent cx="4602684" cy="3682147"/>
             <wp:effectExtent b="0" l="0" r="0" t="0"/>
-            <wp:docPr descr="Figure 2-13 The same chart with theme_minimal() added" title="" id="83" name="Picture"/>
+            <wp:docPr descr="The same chart with theme_minimal() added" title="" id="83" name="Picture"/>
             <a:graphic>
               <a:graphicData uri="http://schemas.openxmlformats.org/drawingml/2006/picture">
                 <pic:pic>
@@ -4671,7 +4674,7 @@
         <w:pStyle w:val="ImageCaption"/>
       </w:pPr>
       <w:r>
-        <w:t xml:space="preserve">Figure 2-13 The same chart with theme_minimal() added</w:t>
+        <w:t xml:space="preserve">The same chart with theme_minimal() added</w:t>
       </w:r>
     </w:p>
     <w:p>
@@ -5521,7 +5524,7 @@
           <wp:inline>
             <wp:extent cx="4602684" cy="3682147"/>
             <wp:effectExtent b="0" l="0" r="0" t="0"/>
-            <wp:docPr descr="Figure 2-14 One year and one region of the drought visualization" title="" id="87" name="Picture"/>
+            <wp:docPr descr="One year and one region of the drought visualization" title="" id="87" name="Picture"/>
             <a:graphic>
               <a:graphicData uri="http://schemas.openxmlformats.org/drawingml/2006/picture">
                 <pic:pic>
@@ -5564,7 +5567,7 @@
         <w:pStyle w:val="ImageCaption"/>
       </w:pPr>
       <w:r>
-        <w:t xml:space="preserve">Figure 2-14 One year and one region of the drought visualization</w:t>
+        <w:t xml:space="preserve">One year and one region of the drought visualization</w:t>
       </w:r>
     </w:p>
     <w:p>
@@ -5966,7 +5969,7 @@
           <wp:inline>
             <wp:extent cx="4602684" cy="3682147"/>
             <wp:effectExtent b="0" l="0" r="0" t="0"/>
-            <wp:docPr descr="Figure 2-15 One year and one region of the drought visualization using a viridis palette" title="" id="90" name="Picture"/>
+            <wp:docPr descr="One year and one region of the drought visualization using a viridis palette" title="" id="90" name="Picture"/>
             <a:graphic>
               <a:graphicData uri="http://schemas.openxmlformats.org/drawingml/2006/picture">
                 <pic:pic>
@@ -6009,7 +6012,7 @@
         <w:pStyle w:val="ImageCaption"/>
       </w:pPr>
       <w:r>
-        <w:t xml:space="preserve">Figure 2-15 One year and one region of the drought visualization using a viridis palette</w:t>
+        <w:t xml:space="preserve">One year and one region of the drought visualization using a viridis palette</w:t>
       </w:r>
     </w:p>
     <w:p>
@@ -6600,7 +6603,7 @@
           <wp:inline>
             <wp:extent cx="4602684" cy="3682147"/>
             <wp:effectExtent b="0" l="0" r="0" t="0"/>
-            <wp:docPr descr="Figure 2-16 One year and one region of the drought visualization with adjustments to the x and y axes" title="" id="93" name="Picture"/>
+            <wp:docPr descr="One year and one region of the drought visualization with adjustments to the x and y axes" title="" id="93" name="Picture"/>
             <a:graphic>
               <a:graphicData uri="http://schemas.openxmlformats.org/drawingml/2006/picture">
                 <pic:pic>
@@ -6643,7 +6646,7 @@
         <w:pStyle w:val="ImageCaption"/>
       </w:pPr>
       <w:r>
-        <w:t xml:space="preserve">Figure 2-16 One year and one region of the drought visualization with adjustments to the x and y axes</w:t>
+        <w:t xml:space="preserve">One year and one region of the drought visualization with adjustments to the x and y axes</w:t>
       </w:r>
     </w:p>
     <w:p>
@@ -7417,7 +7420,7 @@
           <wp:inline>
             <wp:extent cx="4602684" cy="7364295"/>
             <wp:effectExtent b="0" l="0" r="0" t="0"/>
-            <wp:docPr descr="Figure 2-17 Facetted version of the drought visualization" title="" id="96" name="Picture"/>
+            <wp:docPr descr="Facetted version of the drought visualization" title="" id="96" name="Picture"/>
             <a:graphic>
               <a:graphicData uri="http://schemas.openxmlformats.org/drawingml/2006/picture">
                 <pic:pic>
@@ -7460,7 +7463,7 @@
         <w:pStyle w:val="ImageCaption"/>
       </w:pPr>
       <w:r>
-        <w:t xml:space="preserve">Figure 2-17 Facetted version of the drought visualization</w:t>
+        <w:t xml:space="preserve">Facetted version of the drought visualization</w:t>
       </w:r>
     </w:p>
     <w:p>
@@ -8245,7 +8248,7 @@
           <wp:inline>
             <wp:extent cx="4602684" cy="7364295"/>
             <wp:effectExtent b="0" l="0" r="0" t="0"/>
-            <wp:docPr descr="Figure 2-18 Drought visualization with theme_light() added" title="" id="99" name="Picture"/>
+            <wp:docPr descr="Drought visualization with theme_light() added" title="" id="99" name="Picture"/>
             <a:graphic>
               <a:graphicData uri="http://schemas.openxmlformats.org/drawingml/2006/picture">
                 <pic:pic>
@@ -8288,7 +8291,7 @@
         <w:pStyle w:val="ImageCaption"/>
       </w:pPr>
       <w:r>
-        <w:t xml:space="preserve">Figure 2-18 Drought visualization with theme_light() added</w:t>
+        <w:t xml:space="preserve">Drought visualization with theme_light() added</w:t>
       </w:r>
     </w:p>
     <w:p>
@@ -10778,7 +10781,7 @@
           <wp:inline>
             <wp:extent cx="4602684" cy="7364295"/>
             <wp:effectExtent b="0" l="0" r="0" t="0"/>
-            <wp:docPr descr="Figure 2-19 Drought visualization with tweaks to the theme" title="" id="102" name="Picture"/>
+            <wp:docPr descr="Drought visualization with tweaks to the theme" title="" id="102" name="Picture"/>
             <a:graphic>
               <a:graphicData uri="http://schemas.openxmlformats.org/drawingml/2006/picture">
                 <pic:pic>
@@ -10821,7 +10824,7 @@
         <w:pStyle w:val="ImageCaption"/>
       </w:pPr>
       <w:r>
-        <w:t xml:space="preserve">Figure 2-19 Drought visualization with tweaks to the theme</w:t>
+        <w:t xml:space="preserve">Drought visualization with tweaks to the theme</w:t>
       </w:r>
     </w:p>
     <w:p>
@@ -10910,7 +10913,7 @@
           <wp:inline>
             <wp:extent cx="4602684" cy="7364295"/>
             <wp:effectExtent b="0" l="0" r="0" t="0"/>
-            <wp:docPr descr="Figure 2-20 Drought visualization with additional tweaks to the theme" title="" id="105" name="Picture"/>
+            <wp:docPr descr="Drought visualization with additional tweaks to the theme" title="" id="105" name="Picture"/>
             <a:graphic>
               <a:graphicData uri="http://schemas.openxmlformats.org/drawingml/2006/picture">
                 <pic:pic>
@@ -10953,7 +10956,7 @@
         <w:pStyle w:val="ImageCaption"/>
       </w:pPr>
       <w:r>
-        <w:t xml:space="preserve">Figure 2-20 Drought visualization with additional tweaks to the theme</w:t>
+        <w:t xml:space="preserve">Drought visualization with additional tweaks to the theme</w:t>
       </w:r>
     </w:p>
     <w:p>
@@ -11944,7 +11947,7 @@
           <wp:inline>
             <wp:extent cx="4602684" cy="9205369"/>
             <wp:effectExtent b="0" l="0" r="0" t="0"/>
-            <wp:docPr descr="Figure 2-21 Facetted version of the drought visualization with gray backgrounds behind each small multiple" title="" id="108" name="Picture"/>
+            <wp:docPr descr="Facetted version of the drought visualization with gray backgrounds behind each small multiple" title="" id="108" name="Picture"/>
             <a:graphic>
               <a:graphicData uri="http://schemas.openxmlformats.org/drawingml/2006/picture">
                 <pic:pic>
@@ -11987,7 +11990,7 @@
         <w:pStyle w:val="ImageCaption"/>
       </w:pPr>
       <w:r>
-        <w:t xml:space="preserve">Figure 2-21 Facetted version of the drought visualization with gray backgrounds behind each small multiple</w:t>
+        <w:t xml:space="preserve">Facetted version of the drought visualization with gray backgrounds behind each small multiple</w:t>
       </w:r>
     </w:p>
     <w:p>
@@ -12344,7 +12347,7 @@
           <wp:inline>
             <wp:extent cx="4602684" cy="7364295"/>
             <wp:effectExtent b="0" l="0" r="0" t="0"/>
-            <wp:docPr descr="Figure 2-22 Drought visualization with changes made to the legend text" title="" id="111" name="Picture"/>
+            <wp:docPr descr="Drought visualization with changes made to the legend text" title="" id="111" name="Picture"/>
             <a:graphic>
               <a:graphicData uri="http://schemas.openxmlformats.org/drawingml/2006/picture">
                 <pic:pic>
@@ -12387,7 +12390,7 @@
         <w:pStyle w:val="ImageCaption"/>
       </w:pPr>
       <w:r>
-        <w:t xml:space="preserve">Figure 2-22 Drought visualization with changes made to the legend text</w:t>
+        <w:t xml:space="preserve">Drought visualization with changes made to the legend text</w:t>
       </w:r>
     </w:p>
     <w:p>

</xml_diff>

<commit_message>
Add code to create figures for No Starch for BBC chapter
</commit_message>
<xml_diff>
--- a/nostarch/word/r-without-statistics.docx
+++ b/nostarch/word/r-without-statistics.docx
@@ -17249,7 +17249,7 @@
         <w:rPr>
           <w:rStyle w:val="StringTok"/>
         </w:rPr>
-        <w:t xml:space="preserve">"Number of Penguins by Island"</w:t>
+        <w:t xml:space="preserve">"Number of Penguins"</w:t>
       </w:r>
       <w:r>
         <w:rPr>
@@ -17638,7 +17638,7 @@
         <w:rPr>
           <w:rStyle w:val="StringTok"/>
         </w:rPr>
-        <w:t xml:space="preserve">"Number of Penguins by Island"</w:t>
+        <w:t xml:space="preserve">"Number of Penguins"</w:t>
       </w:r>
       <w:r>
         <w:rPr>
@@ -23638,7 +23638,22 @@
         <w:pStyle w:val="BodyText"/>
       </w:pPr>
       <w:r>
-        <w:t xml:space="preserve">Let’s make an example small multiples chart to show what this looks like. See Figure</w:t>
+        <w:t xml:space="preserve">Let’s make an example small multiples chart to show what this looks like. I’ve used the code from the</w:t>
+      </w:r>
+      <w:r>
+        <w:t xml:space="preserve"> </w:t>
+      </w:r>
+      <w:r>
+        <w:rPr>
+          <w:rStyle w:val="VerbatimChar"/>
+        </w:rPr>
+        <w:t xml:space="preserve">bbc_style()</w:t>
+      </w:r>
+      <w:r>
+        <w:t xml:space="preserve"> </w:t>
+      </w:r>
+      <w:r>
+        <w:t xml:space="preserve">function (though I’ve removed the legend as it’s not necessary in this chart). See Figure</w:t>
       </w:r>
       <w:r>
         <w:t xml:space="preserve"> </w:t>
@@ -23780,7 +23795,7 @@
         <w:t xml:space="preserve">”</w:t>
       </w:r>
       <w:r>
-        <w:t xml:space="preserve">). We remove the background (or, more accurately, make it white) and make the text larger (to match the rest of the plot) and left aligned (using</w:t>
+        <w:t xml:space="preserve">). We remove the background (or, more accurately, make it white) and make the text larger, bold, and left aligned (using</w:t>
       </w:r>
       <w:r>
         <w:t xml:space="preserve"> </w:t>
@@ -23792,7 +23807,22 @@
         <w:t xml:space="preserve">hjust = 0</w:t>
       </w:r>
       <w:r>
-        <w:t xml:space="preserve">). The result shows up in Figure</w:t>
+        <w:t xml:space="preserve">). (I did have to make the text size slightly smaller to fit in the book and added code to make it bold, something done in the chart on carbon impact of food chart, though not seen in the</w:t>
+      </w:r>
+      <w:r>
+        <w:t xml:space="preserve"> </w:t>
+      </w:r>
+      <w:r>
+        <w:rPr>
+          <w:rStyle w:val="VerbatimChar"/>
+        </w:rPr>
+        <w:t xml:space="preserve">bbc_style()</w:t>
+      </w:r>
+      <w:r>
+        <w:t xml:space="preserve"> </w:t>
+      </w:r>
+      <w:r>
+        <w:t xml:space="preserve">code.) The result shows up in Figure</w:t>
       </w:r>
       <w:r>
         <w:t xml:space="preserve"> </w:t>
@@ -23955,7 +23985,7 @@
         <w:rPr>
           <w:rStyle w:val="DecValTok"/>
         </w:rPr>
-        <w:t xml:space="preserve">22</w:t>
+        <w:t xml:space="preserve">17</w:t>
       </w:r>
       <w:r>
         <w:rPr>
@@ -23980,6 +24010,30 @@
           <w:rStyle w:val="DecValTok"/>
         </w:rPr>
         <w:t xml:space="preserve">0</w:t>
+      </w:r>
+      <w:r>
+        <w:rPr>
+          <w:rStyle w:val="NormalTok"/>
+        </w:rPr>
+        <w:t xml:space="preserve">, </w:t>
+      </w:r>
+      <w:r>
+        <w:rPr>
+          <w:rStyle w:val="AttributeTok"/>
+        </w:rPr>
+        <w:t xml:space="preserve">face =</w:t>
+      </w:r>
+      <w:r>
+        <w:rPr>
+          <w:rStyle w:val="NormalTok"/>
+        </w:rPr>
+        <w:t xml:space="preserve"> </w:t>
+      </w:r>
+      <w:r>
+        <w:rPr>
+          <w:rStyle w:val="StringTok"/>
+        </w:rPr>
+        <w:t xml:space="preserve">"bold"</w:t>
       </w:r>
       <w:r>
         <w:rPr>

</xml_diff>

<commit_message>
In tables chapter, save code chunks as objects and add figure captions
</commit_message>
<xml_diff>
--- a/nostarch/word/r-without-statistics.docx
+++ b/nostarch/word/r-without-statistics.docx
@@ -1454,7 +1454,7 @@
           <wp:inline>
             <wp:extent cx="5334000" cy="3439395"/>
             <wp:effectExtent b="0" l="0" r="0" t="0"/>
-            <wp:docPr descr="Sample pages from a report on housing in demographics in Hartford, Connecticut" title="" id="34" name="Picture"/>
+            <wp:docPr descr="Figure 1.1: Sample pages from a report on housing in demographics in Hartford, Connecticut" title="" id="34" name="Picture"/>
             <a:graphic>
               <a:graphicData uri="http://schemas.openxmlformats.org/drawingml/2006/picture">
                 <pic:pic>
@@ -1497,7 +1497,7 @@
         <w:pStyle w:val="ImageCaption"/>
       </w:pPr>
       <w:r>
-        <w:t xml:space="preserve">Sample pages from a report on housing in demographics in Hartford, Connecticut</w:t>
+        <w:t xml:space="preserve">Figure 1.1: Sample pages from a report on housing in demographics in Hartford, Connecticut</w:t>
       </w:r>
     </w:p>
     <w:p>
@@ -1585,7 +1585,7 @@
           <wp:inline>
             <wp:extent cx="5334000" cy="6717747"/>
             <wp:effectExtent b="0" l="0" r="0" t="0"/>
-            <wp:docPr descr="A typical non-R workflow" title="" id="38" name="Picture"/>
+            <wp:docPr descr="Figure 1.2: A typical non-R workflow" title="" id="38" name="Picture"/>
             <a:graphic>
               <a:graphicData uri="http://schemas.openxmlformats.org/drawingml/2006/picture">
                 <pic:pic>
@@ -1628,7 +1628,7 @@
         <w:pStyle w:val="ImageCaption"/>
       </w:pPr>
       <w:r>
-        <w:t xml:space="preserve">A typical non-R workflow</w:t>
+        <w:t xml:space="preserve">Figure 1.2: A typical non-R workflow</w:t>
       </w:r>
     </w:p>
     <w:p>
@@ -1656,7 +1656,7 @@
           <wp:inline>
             <wp:extent cx="5334000" cy="1932608"/>
             <wp:effectExtent b="0" l="0" r="0" t="0"/>
-            <wp:docPr descr="An R-based workflow" title="" id="41" name="Picture"/>
+            <wp:docPr descr="Figure 1.3: An R-based workflow" title="" id="41" name="Picture"/>
             <a:graphic>
               <a:graphicData uri="http://schemas.openxmlformats.org/drawingml/2006/picture">
                 <pic:pic>
@@ -1699,7 +1699,7 @@
         <w:pStyle w:val="ImageCaption"/>
       </w:pPr>
       <w:r>
-        <w:t xml:space="preserve">An R-based workflow</w:t>
+        <w:t xml:space="preserve">Figure 1.3: An R-based workflow</w:t>
       </w:r>
     </w:p>
     <w:p>
@@ -1737,7 +1737,7 @@
           <wp:inline>
             <wp:extent cx="5334000" cy="2937565"/>
             <wp:effectExtent b="0" l="0" r="0" t="0"/>
-            <wp:docPr descr="An workflow that brings data from Google Sheets directly into R" title="" id="44" name="Picture"/>
+            <wp:docPr descr="Figure 1.4: An workflow that brings data from Google Sheets directly into R" title="" id="44" name="Picture"/>
             <a:graphic>
               <a:graphicData uri="http://schemas.openxmlformats.org/drawingml/2006/picture">
                 <pic:pic>
@@ -1780,7 +1780,7 @@
         <w:pStyle w:val="ImageCaption"/>
       </w:pPr>
       <w:r>
-        <w:t xml:space="preserve">An workflow that brings data from Google Sheets directly into R</w:t>
+        <w:t xml:space="preserve">Figure 1.4: An workflow that brings data from Google Sheets directly into R</w:t>
       </w:r>
     </w:p>
     <w:p>
@@ -2323,7 +2323,7 @@
           <wp:inline>
             <wp:extent cx="4602684" cy="7364295"/>
             <wp:effectExtent b="0" l="0" r="0" t="0"/>
-            <wp:docPr descr="A section of the final drought visualization. If you’re incredibly eagle-eyed, you’ll see a few minor elements that differ from the version published in Scientific American. These are things I had to change to make the plots fit in this book (for example, altering the text size and putting legend text on two rows) or things that Scientific American added in post-production (such as annotations)." title="" id="59" name="Picture"/>
+            <wp:docPr descr="Figure 2.1: A section of the final drought visualization. If you’re incredibly eagle-eyed, you’ll see a few minor elements that differ from the version published in Scientific American. These are things I had to change to make the plots fit in this book (for example, altering the text size and putting legend text on two rows) or things that Scientific American added in post-production (such as annotations)." title="" id="59" name="Picture"/>
             <a:graphic>
               <a:graphicData uri="http://schemas.openxmlformats.org/drawingml/2006/picture">
                 <pic:pic>
@@ -2366,7 +2366,7 @@
         <w:pStyle w:val="ImageCaption"/>
       </w:pPr>
       <w:r>
-        <w:t xml:space="preserve">A section of the final drought visualization. If you’re incredibly eagle-eyed, you’ll see a few minor elements that differ from the version published in</w:t>
+        <w:t xml:space="preserve">Figure 2.1: A section of the final drought visualization. If you’re incredibly eagle-eyed, you’ll see a few minor elements that differ from the version published in</w:t>
       </w:r>
       <w:r>
         <w:t xml:space="preserve"> </w:t>
@@ -2469,7 +2469,7 @@
           <wp:inline>
             <wp:extent cx="4602684" cy="7364295"/>
             <wp:effectExtent b="0" l="0" r="0" t="0"/>
-            <wp:docPr descr="The cluttered version of the drought visualization" title="" id="62" name="Picture"/>
+            <wp:docPr descr="Figure 2.2: The cluttered version of the drought visualization" title="" id="62" name="Picture"/>
             <a:graphic>
               <a:graphicData uri="http://schemas.openxmlformats.org/drawingml/2006/picture">
                 <pic:pic>
@@ -2512,7 +2512,7 @@
         <w:pStyle w:val="ImageCaption"/>
       </w:pPr>
       <w:r>
-        <w:t xml:space="preserve">The cluttered version of the drought visualization</w:t>
+        <w:t xml:space="preserve">Figure 2.2: The cluttered version of the drought visualization</w:t>
       </w:r>
     </w:p>
     <w:p>
@@ -2573,7 +2573,7 @@
           <wp:inline>
             <wp:extent cx="4602684" cy="3682147"/>
             <wp:effectExtent b="0" l="0" r="0" t="0"/>
-            <wp:docPr descr="A drought visualization for the Southwest in 2003" title="" id="65" name="Picture"/>
+            <wp:docPr descr="Figure 2.3: A drought visualization for the Southwest in 2003" title="" id="65" name="Picture"/>
             <a:graphic>
               <a:graphicData uri="http://schemas.openxmlformats.org/drawingml/2006/picture">
                 <pic:pic>
@@ -2616,7 +2616,7 @@
         <w:pStyle w:val="ImageCaption"/>
       </w:pPr>
       <w:r>
-        <w:t xml:space="preserve">A drought visualization for the Southwest in 2003</w:t>
+        <w:t xml:space="preserve">Figure 2.3: A drought visualization for the Southwest in 2003</w:t>
       </w:r>
     </w:p>
     <w:p>
@@ -2693,7 +2693,7 @@
           <wp:inline>
             <wp:extent cx="4076700" cy="1041400"/>
             <wp:effectExtent b="0" l="0" r="0" t="0"/>
-            <wp:docPr descr="The Excel chart chooser menu" title="" id="69" name="Picture"/>
+            <wp:docPr descr="Figure 2.4: The Excel chart chooser menu" title="" id="69" name="Picture"/>
             <a:graphic>
               <a:graphicData uri="http://schemas.openxmlformats.org/drawingml/2006/picture">
                 <pic:pic>
@@ -2736,7 +2736,7 @@
         <w:pStyle w:val="ImageCaption"/>
       </w:pPr>
       <w:r>
-        <w:t xml:space="preserve">The Excel chart chooser menu</w:t>
+        <w:t xml:space="preserve">Figure 2.4: The Excel chart chooser menu</w:t>
       </w:r>
     </w:p>
     <w:p>
@@ -2869,7 +2869,7 @@
           <wp:inline>
             <wp:extent cx="4602684" cy="3682147"/>
             <wp:effectExtent b="0" l="0" r="0" t="0"/>
-            <wp:docPr descr="A bar chart and a line chart showing identical data on Afghanistan life expectancy" title="" id="72" name="Picture"/>
+            <wp:docPr descr="Figure 2.5: A bar chart and a line chart showing identical data on Afghanistan life expectancy" title="" id="72" name="Picture"/>
             <a:graphic>
               <a:graphicData uri="http://schemas.openxmlformats.org/drawingml/2006/picture">
                 <pic:pic>
@@ -2912,7 +2912,7 @@
         <w:pStyle w:val="ImageCaption"/>
       </w:pPr>
       <w:r>
-        <w:t xml:space="preserve">A bar chart and a line chart showing identical data on Afghanistan life expectancy</w:t>
+        <w:t xml:space="preserve">Figure 2.5: A bar chart and a line chart showing identical data on Afghanistan life expectancy</w:t>
       </w:r>
     </w:p>
     <w:p>
@@ -3426,7 +3426,7 @@
           <wp:inline>
             <wp:extent cx="4602684" cy="3682147"/>
             <wp:effectExtent b="0" l="0" r="0" t="0"/>
-            <wp:docPr descr="A blank chart" title="" id="76" name="Picture"/>
+            <wp:docPr descr="Figure 2.6: A blank chart" title="" id="76" name="Picture"/>
             <a:graphic>
               <a:graphicData uri="http://schemas.openxmlformats.org/drawingml/2006/picture">
                 <pic:pic>
@@ -3469,7 +3469,7 @@
         <w:pStyle w:val="ImageCaption"/>
       </w:pPr>
       <w:r>
-        <w:t xml:space="preserve">A blank chart</w:t>
+        <w:t xml:space="preserve">Figure 2.6: A blank chart</w:t>
       </w:r>
     </w:p>
     <w:p>
@@ -3756,7 +3756,7 @@
           <wp:inline>
             <wp:extent cx="4602684" cy="3682147"/>
             <wp:effectExtent b="0" l="0" r="0" t="0"/>
-            <wp:docPr descr="The same chart but with points added" title="" id="80" name="Picture"/>
+            <wp:docPr descr="Figure 2.7: The same chart but with points added" title="" id="80" name="Picture"/>
             <a:graphic>
               <a:graphicData uri="http://schemas.openxmlformats.org/drawingml/2006/picture">
                 <pic:pic>
@@ -3799,7 +3799,7 @@
         <w:pStyle w:val="ImageCaption"/>
       </w:pPr>
       <w:r>
-        <w:t xml:space="preserve">The same chart but with points added</w:t>
+        <w:t xml:space="preserve">Figure 2.7: The same chart but with points added</w:t>
       </w:r>
     </w:p>
     <w:p>
@@ -4032,7 +4032,7 @@
           <wp:inline>
             <wp:extent cx="4602684" cy="3682147"/>
             <wp:effectExtent b="0" l="0" r="0" t="0"/>
-            <wp:docPr descr="The data as a line chart" title="" id="83" name="Picture"/>
+            <wp:docPr descr="Figure 2.8: The data as a line chart" title="" id="83" name="Picture"/>
             <a:graphic>
               <a:graphicData uri="http://schemas.openxmlformats.org/drawingml/2006/picture">
                 <pic:pic>
@@ -4075,7 +4075,7 @@
         <w:pStyle w:val="ImageCaption"/>
       </w:pPr>
       <w:r>
-        <w:t xml:space="preserve">The data as a line chart</w:t>
+        <w:t xml:space="preserve">Figure 2.8: The data as a line chart</w:t>
       </w:r>
     </w:p>
     <w:p>
@@ -4332,7 +4332,7 @@
           <wp:inline>
             <wp:extent cx="4602684" cy="3682147"/>
             <wp:effectExtent b="0" l="0" r="0" t="0"/>
-            <wp:docPr descr="The data with points and a line" title="" id="86" name="Picture"/>
+            <wp:docPr descr="Figure 2.9: The data with points and a line" title="" id="86" name="Picture"/>
             <a:graphic>
               <a:graphicData uri="http://schemas.openxmlformats.org/drawingml/2006/picture">
                 <pic:pic>
@@ -4375,7 +4375,7 @@
         <w:pStyle w:val="ImageCaption"/>
       </w:pPr>
       <w:r>
-        <w:t xml:space="preserve">The data with points and a line</w:t>
+        <w:t xml:space="preserve">Figure 2.9: The data with points and a line</w:t>
       </w:r>
     </w:p>
     <w:p>
@@ -4593,7 +4593,7 @@
           <wp:inline>
             <wp:extent cx="4602684" cy="3682147"/>
             <wp:effectExtent b="0" l="0" r="0" t="0"/>
-            <wp:docPr descr="The data as a bar chart" title="" id="89" name="Picture"/>
+            <wp:docPr descr="Figure 2.10: The data as a bar chart" title="" id="89" name="Picture"/>
             <a:graphic>
               <a:graphicData uri="http://schemas.openxmlformats.org/drawingml/2006/picture">
                 <pic:pic>
@@ -4636,7 +4636,7 @@
         <w:pStyle w:val="ImageCaption"/>
       </w:pPr>
       <w:r>
-        <w:t xml:space="preserve">The data as a bar chart</w:t>
+        <w:t xml:space="preserve">Figure 2.10: The data as a bar chart</w:t>
       </w:r>
     </w:p>
     <w:p>
@@ -4932,7 +4932,7 @@
           <wp:inline>
             <wp:extent cx="4602684" cy="3682147"/>
             <wp:effectExtent b="0" l="0" r="0" t="0"/>
-            <wp:docPr descr="The same chart, now with added colors" title="" id="93" name="Picture"/>
+            <wp:docPr descr="Figure 2.11: The same chart, now with added colors" title="" id="93" name="Picture"/>
             <a:graphic>
               <a:graphicData uri="http://schemas.openxmlformats.org/drawingml/2006/picture">
                 <pic:pic>
@@ -4975,7 +4975,7 @@
         <w:pStyle w:val="ImageCaption"/>
       </w:pPr>
       <w:r>
-        <w:t xml:space="preserve">The same chart, now with added colors</w:t>
+        <w:t xml:space="preserve">Figure 2.11: The same chart, now with added colors</w:t>
       </w:r>
     </w:p>
     <w:p>
@@ -5275,7 +5275,7 @@
           <wp:inline>
             <wp:extent cx="4602684" cy="3682147"/>
             <wp:effectExtent b="0" l="0" r="0" t="0"/>
-            <wp:docPr descr="The same chart with a colorblind-friendly palette" title="" id="96" name="Picture"/>
+            <wp:docPr descr="Figure 2.12: The same chart with a colorblind-friendly palette" title="" id="96" name="Picture"/>
             <a:graphic>
               <a:graphicData uri="http://schemas.openxmlformats.org/drawingml/2006/picture">
                 <pic:pic>
@@ -5318,7 +5318,7 @@
         <w:pStyle w:val="ImageCaption"/>
       </w:pPr>
       <w:r>
-        <w:t xml:space="preserve">The same chart with a colorblind-friendly palette</w:t>
+        <w:t xml:space="preserve">Figure 2.12: The same chart with a colorblind-friendly palette</w:t>
       </w:r>
     </w:p>
     <w:bookmarkEnd w:id="98"/>
@@ -5651,7 +5651,7 @@
           <wp:inline>
             <wp:extent cx="4602684" cy="3682147"/>
             <wp:effectExtent b="0" l="0" r="0" t="0"/>
-            <wp:docPr descr="The same chart with theme_minimal() added" title="" id="100" name="Picture"/>
+            <wp:docPr descr="Figure 2.13: The same chart with theme_minimal() added" title="" id="100" name="Picture"/>
             <a:graphic>
               <a:graphicData uri="http://schemas.openxmlformats.org/drawingml/2006/picture">
                 <pic:pic>
@@ -5694,7 +5694,7 @@
         <w:pStyle w:val="ImageCaption"/>
       </w:pPr>
       <w:r>
-        <w:t xml:space="preserve">The same chart with</w:t>
+        <w:t xml:space="preserve">Figure 2.13: The same chart with</w:t>
       </w:r>
       <w:r>
         <w:t xml:space="preserve"> </w:t>
@@ -6611,7 +6611,7 @@
           <wp:inline>
             <wp:extent cx="4602684" cy="3682147"/>
             <wp:effectExtent b="0" l="0" r="0" t="0"/>
-            <wp:docPr descr="One year and region of the drought visualization" title="" id="105" name="Picture"/>
+            <wp:docPr descr="Figure 2.14: One year and region of the drought visualization" title="" id="105" name="Picture"/>
             <a:graphic>
               <a:graphicData uri="http://schemas.openxmlformats.org/drawingml/2006/picture">
                 <pic:pic>
@@ -6654,7 +6654,7 @@
         <w:pStyle w:val="ImageCaption"/>
       </w:pPr>
       <w:r>
-        <w:t xml:space="preserve">One year and region of the drought visualization</w:t>
+        <w:t xml:space="preserve">Figure 2.14: One year and region of the drought visualization</w:t>
       </w:r>
     </w:p>
     <w:p>
@@ -7624,7 +7624,7 @@
           <wp:inline>
             <wp:extent cx="4602684" cy="3682147"/>
             <wp:effectExtent b="0" l="0" r="0" t="0"/>
-            <wp:docPr descr="One year and region of the drought visualization with adjustments to the x and y axes" title="" id="109" name="Picture"/>
+            <wp:docPr descr="Figure 2.15: One year and region of the drought visualization with adjustments to the x and y axes" title="" id="109" name="Picture"/>
             <a:graphic>
               <a:graphicData uri="http://schemas.openxmlformats.org/drawingml/2006/picture">
                 <pic:pic>
@@ -7667,7 +7667,7 @@
         <w:pStyle w:val="ImageCaption"/>
       </w:pPr>
       <w:r>
-        <w:t xml:space="preserve">One year and region of the drought visualization with adjustments to the x and y axes</w:t>
+        <w:t xml:space="preserve">Figure 2.15: One year and region of the drought visualization with adjustments to the x and y axes</w:t>
       </w:r>
     </w:p>
     <w:p>
@@ -8496,7 +8496,7 @@
           <wp:inline>
             <wp:extent cx="4602684" cy="7364295"/>
             <wp:effectExtent b="0" l="0" r="0" t="0"/>
-            <wp:docPr descr="The faceted version of the drought visualization. Space considerations require me to include only four regions, but you get the idea." title="" id="113" name="Picture"/>
+            <wp:docPr descr="Figure 2.16: The faceted version of the drought visualization. Space considerations require me to include only four regions, but you get the idea." title="" id="113" name="Picture"/>
             <a:graphic>
               <a:graphicData uri="http://schemas.openxmlformats.org/drawingml/2006/picture">
                 <pic:pic>
@@ -8539,7 +8539,7 @@
         <w:pStyle w:val="ImageCaption"/>
       </w:pPr>
       <w:r>
-        <w:t xml:space="preserve">The faceted version of the drought visualization. Space considerations require me to include only four regions, but you get the idea.</w:t>
+        <w:t xml:space="preserve">Figure 2.16: The faceted version of the drought visualization. Space considerations require me to include only four regions, but you get the idea.</w:t>
       </w:r>
     </w:p>
     <w:p>
@@ -11512,7 +11512,7 @@
           <wp:inline>
             <wp:extent cx="4602684" cy="7364295"/>
             <wp:effectExtent b="0" l="0" r="0" t="0"/>
-            <wp:docPr descr="Figure 1-16 Faceted version of the drought visualization with gray backgrounds behind each small multiple" title="" id="117" name="Picture"/>
+            <wp:docPr descr="Figure 2.17: Figure 1-16 Faceted version of the drought visualization with gray backgrounds behind each small multiple" title="" id="117" name="Picture"/>
             <a:graphic>
               <a:graphicData uri="http://schemas.openxmlformats.org/drawingml/2006/picture">
                 <pic:pic>
@@ -11555,7 +11555,7 @@
         <w:pStyle w:val="ImageCaption"/>
       </w:pPr>
       <w:r>
-        <w:t xml:space="preserve">Figure 1-16 Faceted version of the drought visualization with gray backgrounds behind each small multiple</w:t>
+        <w:t xml:space="preserve">Figure 2.17: Figure 1-16 Faceted version of the drought visualization with gray backgrounds behind each small multiple</w:t>
       </w:r>
     </w:p>
     <w:p>
@@ -11920,7 +11920,7 @@
           <wp:inline>
             <wp:extent cx="4602684" cy="920536"/>
             <wp:effectExtent b="0" l="0" r="0" t="0"/>
-            <wp:docPr descr="Drought visualization with changes made to the legend text" title="" id="120" name="Picture"/>
+            <wp:docPr descr="Figure 2.18: Drought visualization with changes made to the legend text" title="" id="120" name="Picture"/>
             <a:graphic>
               <a:graphicData uri="http://schemas.openxmlformats.org/drawingml/2006/picture">
                 <pic:pic>
@@ -11963,7 +11963,7 @@
         <w:pStyle w:val="ImageCaption"/>
       </w:pPr>
       <w:r>
-        <w:t xml:space="preserve">Drought visualization with changes made to the legend text</w:t>
+        <w:t xml:space="preserve">Figure 2.18: Drought visualization with changes made to the legend text</w:t>
       </w:r>
     </w:p>
     <w:p>
@@ -16433,7 +16433,7 @@
           <wp:inline>
             <wp:extent cx="4602684" cy="3682147"/>
             <wp:effectExtent b="0" l="0" r="0" t="0"/>
-            <wp:docPr descr="A chart with the default theme" title="" id="128" name="Picture"/>
+            <wp:docPr descr="Figure 3.1: A chart with the default theme" title="" id="128" name="Picture"/>
             <a:graphic>
               <a:graphicData uri="http://schemas.openxmlformats.org/drawingml/2006/picture">
                 <pic:pic>
@@ -16476,7 +16476,7 @@
         <w:pStyle w:val="ImageCaption"/>
       </w:pPr>
       <w:r>
-        <w:t xml:space="preserve">A chart with the default theme</w:t>
+        <w:t xml:space="preserve">Figure 3.1: A chart with the default theme</w:t>
       </w:r>
     </w:p>
     <w:p>
@@ -17002,7 +17002,7 @@
           <wp:inline>
             <wp:extent cx="4602684" cy="3682147"/>
             <wp:effectExtent b="0" l="0" r="0" t="0"/>
-            <wp:docPr descr="The same chart with BBC style" title="" id="131" name="Picture"/>
+            <wp:docPr descr="Figure 3.2: The same chart with BBC style" title="" id="131" name="Picture"/>
             <a:graphic>
               <a:graphicData uri="http://schemas.openxmlformats.org/drawingml/2006/picture">
                 <pic:pic>
@@ -17045,7 +17045,7 @@
         <w:pStyle w:val="ImageCaption"/>
       </w:pPr>
       <w:r>
-        <w:t xml:space="preserve">The same chart with BBC style</w:t>
+        <w:t xml:space="preserve">Figure 3.2: The same chart with BBC style</w:t>
       </w:r>
     </w:p>
     <w:p>
@@ -20317,7 +20317,7 @@
           <wp:inline>
             <wp:extent cx="4602684" cy="3682147"/>
             <wp:effectExtent b="0" l="0" r="0" t="0"/>
-            <wp:docPr descr="Our chart with only text formatting changed" title="" id="136" name="Picture"/>
+            <wp:docPr descr="Figure 3.3: Our chart with only text formatting changed" title="" id="136" name="Picture"/>
             <a:graphic>
               <a:graphicData uri="http://schemas.openxmlformats.org/drawingml/2006/picture">
                 <pic:pic>
@@ -20360,7 +20360,7 @@
         <w:pStyle w:val="ImageCaption"/>
       </w:pPr>
       <w:r>
-        <w:t xml:space="preserve">Our chart with only text formatting changed</w:t>
+        <w:t xml:space="preserve">Figure 3.3: Our chart with only text formatting changed</w:t>
       </w:r>
     </w:p>
     <w:p>
@@ -21183,7 +21183,7 @@
           <wp:inline>
             <wp:extent cx="4602684" cy="3682147"/>
             <wp:effectExtent b="0" l="0" r="0" t="0"/>
-            <wp:docPr descr="Our chart with changes to the legend" title="" id="140" name="Picture"/>
+            <wp:docPr descr="Figure 3.4: Our chart with changes to the legend" title="" id="140" name="Picture"/>
             <a:graphic>
               <a:graphicData uri="http://schemas.openxmlformats.org/drawingml/2006/picture">
                 <pic:pic>
@@ -21226,7 +21226,7 @@
         <w:pStyle w:val="ImageCaption"/>
       </w:pPr>
       <w:r>
-        <w:t xml:space="preserve">Our chart with changes to the legend</w:t>
+        <w:t xml:space="preserve">Figure 3.4: Our chart with changes to the legend</w:t>
       </w:r>
     </w:p>
     <w:p>
@@ -21998,7 +21998,7 @@
           <wp:inline>
             <wp:extent cx="4602684" cy="3682147"/>
             <wp:effectExtent b="0" l="0" r="0" t="0"/>
-            <wp:docPr descr="Our chart with changes to axis formatting" title="" id="144" name="Picture"/>
+            <wp:docPr descr="Figure 3.5: Our chart with changes to axis formatting" title="" id="144" name="Picture"/>
             <a:graphic>
               <a:graphicData uri="http://schemas.openxmlformats.org/drawingml/2006/picture">
                 <pic:pic>
@@ -22041,7 +22041,7 @@
         <w:pStyle w:val="ImageCaption"/>
       </w:pPr>
       <w:r>
-        <w:t xml:space="preserve">Our chart with changes to axis formatting</w:t>
+        <w:t xml:space="preserve">Figure 3.5: Our chart with changes to axis formatting</w:t>
       </w:r>
     </w:p>
     <w:p>
@@ -22648,7 +22648,7 @@
           <wp:inline>
             <wp:extent cx="4602684" cy="3682147"/>
             <wp:effectExtent b="0" l="0" r="0" t="0"/>
-            <wp:docPr descr="Our chart with tweaks to the grid lines" title="" id="148" name="Picture"/>
+            <wp:docPr descr="Figure 3.6: Our chart with tweaks to the grid lines" title="" id="148" name="Picture"/>
             <a:graphic>
               <a:graphicData uri="http://schemas.openxmlformats.org/drawingml/2006/picture">
                 <pic:pic>
@@ -22691,7 +22691,7 @@
         <w:pStyle w:val="ImageCaption"/>
       </w:pPr>
       <w:r>
-        <w:t xml:space="preserve">Our chart with tweaks to the grid lines</w:t>
+        <w:t xml:space="preserve">Figure 3.6: Our chart with tweaks to the grid lines</w:t>
       </w:r>
     </w:p>
     <w:p>
@@ -22769,7 +22769,7 @@
           <wp:inline>
             <wp:extent cx="4602684" cy="3682147"/>
             <wp:effectExtent b="0" l="0" r="0" t="0"/>
-            <wp:docPr descr="Our chart with the gray background removed" title="" id="152" name="Picture"/>
+            <wp:docPr descr="Figure 3.7: Our chart with the gray background removed" title="" id="152" name="Picture"/>
             <a:graphic>
               <a:graphicData uri="http://schemas.openxmlformats.org/drawingml/2006/picture">
                 <pic:pic>
@@ -22812,7 +22812,7 @@
         <w:pStyle w:val="ImageCaption"/>
       </w:pPr>
       <w:r>
-        <w:t xml:space="preserve">Our chart with the gray background removed</w:t>
+        <w:t xml:space="preserve">Figure 3.7: Our chart with the gray background removed</w:t>
       </w:r>
     </w:p>
     <w:bookmarkEnd w:id="154"/>
@@ -22942,7 +22942,7 @@
           <wp:inline>
             <wp:extent cx="4602684" cy="3682147"/>
             <wp:effectExtent b="0" l="0" r="0" t="0"/>
-            <wp:docPr descr="Small multiples chart with no changes to the strip text formatting" title="" id="156" name="Picture"/>
+            <wp:docPr descr="Figure 3.8: Small multiples chart with no changes to the strip text formatting" title="" id="156" name="Picture"/>
             <a:graphic>
               <a:graphicData uri="http://schemas.openxmlformats.org/drawingml/2006/picture">
                 <pic:pic>
@@ -22985,7 +22985,7 @@
         <w:pStyle w:val="ImageCaption"/>
       </w:pPr>
       <w:r>
-        <w:t xml:space="preserve">Small multiples chart with no changes to the strip text formatting</w:t>
+        <w:t xml:space="preserve">Figure 3.8: Small multiples chart with no changes to the strip text formatting</w:t>
       </w:r>
     </w:p>
     <w:p>
@@ -23325,7 +23325,7 @@
           <wp:inline>
             <wp:extent cx="4602684" cy="3682147"/>
             <wp:effectExtent b="0" l="0" r="0" t="0"/>
-            <wp:docPr descr="Small multiples chart in the BBC style" title="" id="159" name="Picture"/>
+            <wp:docPr descr="Figure 3.9: Small multiples chart in the BBC style" title="" id="159" name="Picture"/>
             <a:graphic>
               <a:graphicData uri="http://schemas.openxmlformats.org/drawingml/2006/picture">
                 <pic:pic>
@@ -23368,7 +23368,7 @@
         <w:pStyle w:val="ImageCaption"/>
       </w:pPr>
       <w:r>
-        <w:t xml:space="preserve">Small multiples chart in the BBC style</w:t>
+        <w:t xml:space="preserve">Figure 3.9: Small multiples chart in the BBC style</w:t>
       </w:r>
     </w:p>
     <w:p>
@@ -25451,6 +25451,29 @@
         </w:drawing>
       </w:r>
     </w:p>
+    <w:p>
+      <w:pPr>
+        <w:pStyle w:val="BodyText"/>
+      </w:pPr>
+      <w:r>
+        <w:t xml:space="preserve">I’ll then save this table as an object called</w:t>
+      </w:r>
+      <w:r>
+        <w:t xml:space="preserve"> </w:t>
+      </w:r>
+      <w:r>
+        <w:rPr>
+          <w:rStyle w:val="VerbatimChar"/>
+        </w:rPr>
+        <w:t xml:space="preserve">table_no_gridlines</w:t>
+      </w:r>
+      <w:r>
+        <w:t xml:space="preserve"> </w:t>
+      </w:r>
+      <w:r>
+        <w:t xml:space="preserve">so that we can add onto it below.</w:t>
+      </w:r>
+    </w:p>
     <w:bookmarkEnd w:id="177"/>
     <w:bookmarkStart w:id="184" w:name="X4f947472bb1122f77258a7d009519b4dfdab8a1"/>
     <w:p>
@@ -25524,7 +25547,7 @@
         <w:pStyle w:val="BodyText"/>
       </w:pPr>
       <w:r>
-        <w:t xml:space="preserve">We saw how to use appropriate gridlines above. We can make our header row bold to make it stand out even more. Again, we do this with the</w:t>
+        <w:t xml:space="preserve">We saw how to use appropriate gridlines above. We can make our header row bold to make it stand out even more. We start with the</w:t>
       </w:r>
       <w:r>
         <w:t xml:space="preserve"> </w:t>
@@ -25533,6 +25556,21 @@
         <w:rPr>
           <w:rStyle w:val="VerbatimChar"/>
         </w:rPr>
+        <w:t xml:space="preserve">table_no_gridlines</w:t>
+      </w:r>
+      <w:r>
+        <w:t xml:space="preserve"> </w:t>
+      </w:r>
+      <w:r>
+        <w:t xml:space="preserve">object (our saved table from above). Then, we apply our formatting with the</w:t>
+      </w:r>
+      <w:r>
+        <w:t xml:space="preserve"> </w:t>
+      </w:r>
+      <w:r>
+        <w:rPr>
+          <w:rStyle w:val="VerbatimChar"/>
+        </w:rPr>
         <w:t xml:space="preserve">tab_style()</w:t>
       </w:r>
       <w:r>
@@ -25580,172 +25618,7 @@
         <w:rPr>
           <w:rStyle w:val="NormalTok"/>
         </w:rPr>
-        <w:t xml:space="preserve">gdp </w:t>
-      </w:r>
-      <w:r>
-        <w:rPr>
-          <w:rStyle w:val="SpecialCharTok"/>
-        </w:rPr>
-        <w:t xml:space="preserve">%&gt;%</w:t>
-      </w:r>
-      <w:r>
-        <w:rPr>
-          <w:rStyle w:val="NormalTok"/>
-        </w:rPr>
-        <w:t xml:space="preserve"> </w:t>
-      </w:r>
-      <w:r>
-        <w:br/>
-      </w:r>
-      <w:r>
-        <w:rPr>
-          <w:rStyle w:val="NormalTok"/>
-        </w:rPr>
-        <w:t xml:space="preserve">  </w:t>
-      </w:r>
-      <w:r>
-        <w:rPr>
-          <w:rStyle w:val="FunctionTok"/>
-        </w:rPr>
-        <w:t xml:space="preserve">gt</w:t>
-      </w:r>
-      <w:r>
-        <w:rPr>
-          <w:rStyle w:val="NormalTok"/>
-        </w:rPr>
-        <w:t xml:space="preserve">() </w:t>
-      </w:r>
-      <w:r>
-        <w:rPr>
-          <w:rStyle w:val="SpecialCharTok"/>
-        </w:rPr>
-        <w:t xml:space="preserve">%&gt;%</w:t>
-      </w:r>
-      <w:r>
-        <w:rPr>
-          <w:rStyle w:val="NormalTok"/>
-        </w:rPr>
-        <w:t xml:space="preserve"> </w:t>
-      </w:r>
-      <w:r>
-        <w:br/>
-      </w:r>
-      <w:r>
-        <w:rPr>
-          <w:rStyle w:val="NormalTok"/>
-        </w:rPr>
-        <w:t xml:space="preserve">  </w:t>
-      </w:r>
-      <w:r>
-        <w:rPr>
-          <w:rStyle w:val="FunctionTok"/>
-        </w:rPr>
-        <w:t xml:space="preserve">tab_style</w:t>
-      </w:r>
-      <w:r>
-        <w:rPr>
-          <w:rStyle w:val="NormalTok"/>
-        </w:rPr>
-        <w:t xml:space="preserve">(</w:t>
-      </w:r>
-      <w:r>
-        <w:br/>
-      </w:r>
-      <w:r>
-        <w:rPr>
-          <w:rStyle w:val="NormalTok"/>
-        </w:rPr>
-        <w:t xml:space="preserve">    </w:t>
-      </w:r>
-      <w:r>
-        <w:rPr>
-          <w:rStyle w:val="AttributeTok"/>
-        </w:rPr>
-        <w:t xml:space="preserve">style =</w:t>
-      </w:r>
-      <w:r>
-        <w:rPr>
-          <w:rStyle w:val="NormalTok"/>
-        </w:rPr>
-        <w:t xml:space="preserve"> </w:t>
-      </w:r>
-      <w:r>
-        <w:rPr>
-          <w:rStyle w:val="FunctionTok"/>
-        </w:rPr>
-        <w:t xml:space="preserve">cell_borders</w:t>
-      </w:r>
-      <w:r>
-        <w:rPr>
-          <w:rStyle w:val="NormalTok"/>
-        </w:rPr>
-        <w:t xml:space="preserve">(</w:t>
-      </w:r>
-      <w:r>
-        <w:rPr>
-          <w:rStyle w:val="AttributeTok"/>
-        </w:rPr>
-        <w:t xml:space="preserve">color =</w:t>
-      </w:r>
-      <w:r>
-        <w:rPr>
-          <w:rStyle w:val="NormalTok"/>
-        </w:rPr>
-        <w:t xml:space="preserve"> </w:t>
-      </w:r>
-      <w:r>
-        <w:rPr>
-          <w:rStyle w:val="StringTok"/>
-        </w:rPr>
-        <w:t xml:space="preserve">"transparent"</w:t>
-      </w:r>
-      <w:r>
-        <w:rPr>
-          <w:rStyle w:val="NormalTok"/>
-        </w:rPr>
-        <w:t xml:space="preserve">),</w:t>
-      </w:r>
-      <w:r>
-        <w:br/>
-      </w:r>
-      <w:r>
-        <w:rPr>
-          <w:rStyle w:val="NormalTok"/>
-        </w:rPr>
-        <w:t xml:space="preserve">    </w:t>
-      </w:r>
-      <w:r>
-        <w:rPr>
-          <w:rStyle w:val="AttributeTok"/>
-        </w:rPr>
-        <w:t xml:space="preserve">locations =</w:t>
-      </w:r>
-      <w:r>
-        <w:rPr>
-          <w:rStyle w:val="NormalTok"/>
-        </w:rPr>
-        <w:t xml:space="preserve"> </w:t>
-      </w:r>
-      <w:r>
-        <w:rPr>
-          <w:rStyle w:val="FunctionTok"/>
-        </w:rPr>
-        <w:t xml:space="preserve">cells_body</w:t>
-      </w:r>
-      <w:r>
-        <w:rPr>
-          <w:rStyle w:val="NormalTok"/>
-        </w:rPr>
-        <w:t xml:space="preserve">()</w:t>
-      </w:r>
-      <w:r>
-        <w:br/>
-      </w:r>
-      <w:r>
-        <w:rPr>
-          <w:rStyle w:val="NormalTok"/>
-        </w:rPr>
-        <w:t xml:space="preserve">  ) </w:t>
+        <w:t xml:space="preserve">table_no_gridlines </w:t>
       </w:r>
       <w:r>
         <w:rPr>
@@ -25938,6 +25811,29 @@
         </w:drawing>
       </w:r>
     </w:p>
+    <w:p>
+      <w:pPr>
+        <w:pStyle w:val="BodyText"/>
+      </w:pPr>
+      <w:r>
+        <w:t xml:space="preserve">Let’s save this table as</w:t>
+      </w:r>
+      <w:r>
+        <w:t xml:space="preserve"> </w:t>
+      </w:r>
+      <w:r>
+        <w:rPr>
+          <w:rStyle w:val="VerbatimChar"/>
+        </w:rPr>
+        <w:t xml:space="preserve">table_bold_header</w:t>
+      </w:r>
+      <w:r>
+        <w:t xml:space="preserve"> </w:t>
+      </w:r>
+      <w:r>
+        <w:t xml:space="preserve">in order to reuse it below and add additional formatting on top of what’s already there.</w:t>
+      </w:r>
+    </w:p>
     <w:bookmarkEnd w:id="184"/>
     <w:bookmarkStart w:id="194" w:name="principle-three-align-appropriately"/>
     <w:p>
@@ -26068,7 +25964,7 @@
         <w:rPr>
           <w:rStyle w:val="NormalTok"/>
         </w:rPr>
-        <w:t xml:space="preserve">gdp </w:t>
+        <w:t xml:space="preserve">table_bold_header </w:t>
       </w:r>
       <w:r>
         <w:rPr>
@@ -26080,9 +25976,99 @@
         <w:rPr>
           <w:rStyle w:val="NormalTok"/>
         </w:rPr>
+        <w:t xml:space="preserve"> </w:t>
+      </w:r>
+      <w:r>
+        <w:br/>
+      </w:r>
+      <w:r>
+        <w:rPr>
+          <w:rStyle w:val="NormalTok"/>
+        </w:rPr>
         <w:t xml:space="preserve">  </w:t>
       </w:r>
       <w:r>
+        <w:rPr>
+          <w:rStyle w:val="FunctionTok"/>
+        </w:rPr>
+        <w:t xml:space="preserve">cols_align</w:t>
+      </w:r>
+      <w:r>
+        <w:rPr>
+          <w:rStyle w:val="NormalTok"/>
+        </w:rPr>
+        <w:t xml:space="preserve">(</w:t>
+      </w:r>
+      <w:r>
+        <w:rPr>
+          <w:rStyle w:val="AttributeTok"/>
+        </w:rPr>
+        <w:t xml:space="preserve">align =</w:t>
+      </w:r>
+      <w:r>
+        <w:rPr>
+          <w:rStyle w:val="NormalTok"/>
+        </w:rPr>
+        <w:t xml:space="preserve"> </w:t>
+      </w:r>
+      <w:r>
+        <w:rPr>
+          <w:rStyle w:val="StringTok"/>
+        </w:rPr>
+        <w:t xml:space="preserve">"left"</w:t>
+      </w:r>
+      <w:r>
+        <w:rPr>
+          <w:rStyle w:val="NormalTok"/>
+        </w:rPr>
+        <w:t xml:space="preserve">,</w:t>
+      </w:r>
+      <w:r>
+        <w:br/>
+      </w:r>
+      <w:r>
+        <w:rPr>
+          <w:rStyle w:val="NormalTok"/>
+        </w:rPr>
+        <w:t xml:space="preserve">             </w:t>
+      </w:r>
+      <w:r>
+        <w:rPr>
+          <w:rStyle w:val="AttributeTok"/>
+        </w:rPr>
+        <w:t xml:space="preserve">columns =</w:t>
+      </w:r>
+      <w:r>
+        <w:rPr>
+          <w:rStyle w:val="NormalTok"/>
+        </w:rPr>
+        <w:t xml:space="preserve"> </w:t>
+      </w:r>
+      <w:r>
+        <w:rPr>
+          <w:rStyle w:val="DecValTok"/>
+        </w:rPr>
+        <w:t xml:space="preserve">2</w:t>
+      </w:r>
+      <w:r>
+        <w:rPr>
+          <w:rStyle w:val="NormalTok"/>
+        </w:rPr>
+        <w:t xml:space="preserve">) </w:t>
+      </w:r>
+      <w:r>
+        <w:rPr>
+          <w:rStyle w:val="SpecialCharTok"/>
+        </w:rPr>
+        <w:t xml:space="preserve">%&gt;%</w:t>
+      </w:r>
+      <w:r>
+        <w:rPr>
+          <w:rStyle w:val="NormalTok"/>
+        </w:rPr>
+        <w:t xml:space="preserve"> </w:t>
+      </w:r>
+      <w:r>
         <w:br/>
       </w:r>
       <w:r>
@@ -26095,13 +26081,70 @@
         <w:rPr>
           <w:rStyle w:val="FunctionTok"/>
         </w:rPr>
-        <w:t xml:space="preserve">gt</w:t>
-      </w:r>
-      <w:r>
-        <w:rPr>
-          <w:rStyle w:val="NormalTok"/>
-        </w:rPr>
-        <w:t xml:space="preserve">() </w:t>
+        <w:t xml:space="preserve">cols_align</w:t>
+      </w:r>
+      <w:r>
+        <w:rPr>
+          <w:rStyle w:val="NormalTok"/>
+        </w:rPr>
+        <w:t xml:space="preserve">(</w:t>
+      </w:r>
+      <w:r>
+        <w:rPr>
+          <w:rStyle w:val="AttributeTok"/>
+        </w:rPr>
+        <w:t xml:space="preserve">align =</w:t>
+      </w:r>
+      <w:r>
+        <w:rPr>
+          <w:rStyle w:val="NormalTok"/>
+        </w:rPr>
+        <w:t xml:space="preserve"> </w:t>
+      </w:r>
+      <w:r>
+        <w:rPr>
+          <w:rStyle w:val="StringTok"/>
+        </w:rPr>
+        <w:t xml:space="preserve">"center"</w:t>
+      </w:r>
+      <w:r>
+        <w:rPr>
+          <w:rStyle w:val="NormalTok"/>
+        </w:rPr>
+        <w:t xml:space="preserve">,</w:t>
+      </w:r>
+      <w:r>
+        <w:br/>
+      </w:r>
+      <w:r>
+        <w:rPr>
+          <w:rStyle w:val="NormalTok"/>
+        </w:rPr>
+        <w:t xml:space="preserve">             </w:t>
+      </w:r>
+      <w:r>
+        <w:rPr>
+          <w:rStyle w:val="AttributeTok"/>
+        </w:rPr>
+        <w:t xml:space="preserve">columns =</w:t>
+      </w:r>
+      <w:r>
+        <w:rPr>
+          <w:rStyle w:val="NormalTok"/>
+        </w:rPr>
+        <w:t xml:space="preserve"> </w:t>
+      </w:r>
+      <w:r>
+        <w:rPr>
+          <w:rStyle w:val="DecValTok"/>
+        </w:rPr>
+        <w:t xml:space="preserve">3</w:t>
+      </w:r>
+      <w:r>
+        <w:rPr>
+          <w:rStyle w:val="NormalTok"/>
+        </w:rPr>
+        <w:t xml:space="preserve">) </w:t>
       </w:r>
       <w:r>
         <w:rPr>
@@ -26128,7 +26171,7 @@
         <w:rPr>
           <w:rStyle w:val="FunctionTok"/>
         </w:rPr>
-        <w:t xml:space="preserve">tab_style</w:t>
+        <w:t xml:space="preserve">cols_align</w:t>
       </w:r>
       <w:r>
         <w:rPr>
@@ -26137,43 +26180,10 @@
         <w:t xml:space="preserve">(</w:t>
       </w:r>
       <w:r>
-        <w:br/>
-      </w:r>
-      <w:r>
-        <w:rPr>
-          <w:rStyle w:val="NormalTok"/>
-        </w:rPr>
-        <w:t xml:space="preserve">    </w:t>
-      </w:r>
-      <w:r>
-        <w:rPr>
-          <w:rStyle w:val="AttributeTok"/>
-        </w:rPr>
-        <w:t xml:space="preserve">style =</w:t>
-      </w:r>
-      <w:r>
-        <w:rPr>
-          <w:rStyle w:val="NormalTok"/>
-        </w:rPr>
-        <w:t xml:space="preserve"> </w:t>
-      </w:r>
-      <w:r>
-        <w:rPr>
-          <w:rStyle w:val="FunctionTok"/>
-        </w:rPr>
-        <w:t xml:space="preserve">cell_borders</w:t>
-      </w:r>
-      <w:r>
-        <w:rPr>
-          <w:rStyle w:val="NormalTok"/>
-        </w:rPr>
-        <w:t xml:space="preserve">(</w:t>
-      </w:r>
-      <w:r>
-        <w:rPr>
-          <w:rStyle w:val="AttributeTok"/>
-        </w:rPr>
-        <w:t xml:space="preserve">color =</w:t>
+        <w:rPr>
+          <w:rStyle w:val="AttributeTok"/>
+        </w:rPr>
+        <w:t xml:space="preserve">align =</w:t>
       </w:r>
       <w:r>
         <w:rPr>
@@ -26185,187 +26195,46 @@
         <w:rPr>
           <w:rStyle w:val="StringTok"/>
         </w:rPr>
-        <w:t xml:space="preserve">"transparent"</w:t>
-      </w:r>
-      <w:r>
-        <w:rPr>
-          <w:rStyle w:val="NormalTok"/>
-        </w:rPr>
-        <w:t xml:space="preserve">),</w:t>
-      </w:r>
-      <w:r>
-        <w:br/>
-      </w:r>
-      <w:r>
-        <w:rPr>
-          <w:rStyle w:val="NormalTok"/>
-        </w:rPr>
-        <w:t xml:space="preserve">    </w:t>
-      </w:r>
-      <w:r>
-        <w:rPr>
-          <w:rStyle w:val="AttributeTok"/>
-        </w:rPr>
-        <w:t xml:space="preserve">locations =</w:t>
-      </w:r>
-      <w:r>
-        <w:rPr>
-          <w:rStyle w:val="NormalTok"/>
-        </w:rPr>
-        <w:t xml:space="preserve"> </w:t>
-      </w:r>
-      <w:r>
-        <w:rPr>
-          <w:rStyle w:val="FunctionTok"/>
-        </w:rPr>
-        <w:t xml:space="preserve">cells_body</w:t>
-      </w:r>
-      <w:r>
-        <w:rPr>
-          <w:rStyle w:val="NormalTok"/>
-        </w:rPr>
-        <w:t xml:space="preserve">()</w:t>
-      </w:r>
-      <w:r>
-        <w:br/>
-      </w:r>
-      <w:r>
-        <w:rPr>
-          <w:rStyle w:val="NormalTok"/>
-        </w:rPr>
-        <w:t xml:space="preserve">  ) </w:t>
-      </w:r>
-      <w:r>
-        <w:rPr>
-          <w:rStyle w:val="SpecialCharTok"/>
-        </w:rPr>
-        <w:t xml:space="preserve">%&gt;%</w:t>
-      </w:r>
-      <w:r>
-        <w:rPr>
-          <w:rStyle w:val="NormalTok"/>
-        </w:rPr>
-        <w:t xml:space="preserve"> </w:t>
-      </w:r>
-      <w:r>
-        <w:br/>
-      </w:r>
-      <w:r>
-        <w:rPr>
-          <w:rStyle w:val="NormalTok"/>
-        </w:rPr>
-        <w:t xml:space="preserve">  </w:t>
-      </w:r>
-      <w:r>
-        <w:rPr>
-          <w:rStyle w:val="FunctionTok"/>
-        </w:rPr>
-        <w:t xml:space="preserve">tab_style</w:t>
-      </w:r>
-      <w:r>
-        <w:rPr>
-          <w:rStyle w:val="NormalTok"/>
-        </w:rPr>
-        <w:t xml:space="preserve">(</w:t>
-      </w:r>
-      <w:r>
-        <w:br/>
-      </w:r>
-      <w:r>
-        <w:rPr>
-          <w:rStyle w:val="NormalTok"/>
-        </w:rPr>
-        <w:t xml:space="preserve">    </w:t>
-      </w:r>
-      <w:r>
-        <w:rPr>
-          <w:rStyle w:val="AttributeTok"/>
-        </w:rPr>
-        <w:t xml:space="preserve">style =</w:t>
-      </w:r>
-      <w:r>
-        <w:rPr>
-          <w:rStyle w:val="NormalTok"/>
-        </w:rPr>
-        <w:t xml:space="preserve"> </w:t>
-      </w:r>
-      <w:r>
-        <w:rPr>
-          <w:rStyle w:val="FunctionTok"/>
-        </w:rPr>
-        <w:t xml:space="preserve">cell_text</w:t>
-      </w:r>
-      <w:r>
-        <w:rPr>
-          <w:rStyle w:val="NormalTok"/>
-        </w:rPr>
-        <w:t xml:space="preserve">(</w:t>
-      </w:r>
-      <w:r>
-        <w:rPr>
-          <w:rStyle w:val="AttributeTok"/>
-        </w:rPr>
-        <w:t xml:space="preserve">weight =</w:t>
-      </w:r>
-      <w:r>
-        <w:rPr>
-          <w:rStyle w:val="NormalTok"/>
-        </w:rPr>
-        <w:t xml:space="preserve"> </w:t>
-      </w:r>
-      <w:r>
-        <w:rPr>
-          <w:rStyle w:val="StringTok"/>
-        </w:rPr>
-        <w:t xml:space="preserve">"bold"</w:t>
-      </w:r>
-      <w:r>
-        <w:rPr>
-          <w:rStyle w:val="NormalTok"/>
-        </w:rPr>
-        <w:t xml:space="preserve">),</w:t>
-      </w:r>
-      <w:r>
-        <w:br/>
-      </w:r>
-      <w:r>
-        <w:rPr>
-          <w:rStyle w:val="NormalTok"/>
-        </w:rPr>
-        <w:t xml:space="preserve">    </w:t>
-      </w:r>
-      <w:r>
-        <w:rPr>
-          <w:rStyle w:val="AttributeTok"/>
-        </w:rPr>
-        <w:t xml:space="preserve">locations =</w:t>
-      </w:r>
-      <w:r>
-        <w:rPr>
-          <w:rStyle w:val="NormalTok"/>
-        </w:rPr>
-        <w:t xml:space="preserve"> </w:t>
-      </w:r>
-      <w:r>
-        <w:rPr>
-          <w:rStyle w:val="FunctionTok"/>
-        </w:rPr>
-        <w:t xml:space="preserve">cells_column_labels</w:t>
-      </w:r>
-      <w:r>
-        <w:rPr>
-          <w:rStyle w:val="NormalTok"/>
-        </w:rPr>
-        <w:t xml:space="preserve">()</w:t>
-      </w:r>
-      <w:r>
-        <w:br/>
-      </w:r>
-      <w:r>
-        <w:rPr>
-          <w:rStyle w:val="NormalTok"/>
-        </w:rPr>
-        <w:t xml:space="preserve">  )</w:t>
+        <w:t xml:space="preserve">"right"</w:t>
+      </w:r>
+      <w:r>
+        <w:rPr>
+          <w:rStyle w:val="NormalTok"/>
+        </w:rPr>
+        <w:t xml:space="preserve">,</w:t>
+      </w:r>
+      <w:r>
+        <w:br/>
+      </w:r>
+      <w:r>
+        <w:rPr>
+          <w:rStyle w:val="NormalTok"/>
+        </w:rPr>
+        <w:t xml:space="preserve">             </w:t>
+      </w:r>
+      <w:r>
+        <w:rPr>
+          <w:rStyle w:val="AttributeTok"/>
+        </w:rPr>
+        <w:t xml:space="preserve">columns =</w:t>
+      </w:r>
+      <w:r>
+        <w:rPr>
+          <w:rStyle w:val="NormalTok"/>
+        </w:rPr>
+        <w:t xml:space="preserve"> </w:t>
+      </w:r>
+      <w:r>
+        <w:rPr>
+          <w:rStyle w:val="DecValTok"/>
+        </w:rPr>
+        <w:t xml:space="preserve">4</w:t>
+      </w:r>
+      <w:r>
+        <w:rPr>
+          <w:rStyle w:val="NormalTok"/>
+        </w:rPr>
+        <w:t xml:space="preserve">)</w:t>
       </w:r>
     </w:p>
     <w:p>
@@ -26394,7 +26263,16 @@
       </w:pPr>
       <w:r>
         <w:rPr>
-          <w:rStyle w:val="VerbatimChar"/>
+          <w:rStyle w:val="NormalTok"/>
+        </w:rPr>
+        <w:t xml:space="preserve">gdp_with_bosnia</w:t>
+      </w:r>
+      <w:r>
+        <w:br/>
+      </w:r>
+      <w:r>
+        <w:rPr>
+          <w:rStyle w:val="CommentTok"/>
         </w:rPr>
         <w:t xml:space="preserve">#&gt; # A tibble: 5 × 4</w:t>
       </w:r>
@@ -26403,7 +26281,7 @@
       </w:r>
       <w:r>
         <w:rPr>
-          <w:rStyle w:val="VerbatimChar"/>
+          <w:rStyle w:val="CommentTok"/>
         </w:rPr>
         <w:t xml:space="preserve">#&gt;   Country                `1952` `1972` `1992`</w:t>
       </w:r>
@@ -26412,7 +26290,7 @@
       </w:r>
       <w:r>
         <w:rPr>
-          <w:rStyle w:val="VerbatimChar"/>
+          <w:rStyle w:val="CommentTok"/>
         </w:rPr>
         <w:t xml:space="preserve">#&gt;   &lt;chr&gt;                   &lt;dbl&gt;  &lt;dbl&gt;  &lt;dbl&gt;</w:t>
       </w:r>
@@ -26421,7 +26299,7 @@
       </w:r>
       <w:r>
         <w:rPr>
-          <w:rStyle w:val="VerbatimChar"/>
+          <w:rStyle w:val="CommentTok"/>
         </w:rPr>
         <w:t xml:space="preserve">#&gt; 1 Afghanistan              779.   740.   649.</w:t>
       </w:r>
@@ -26430,7 +26308,7 @@
       </w:r>
       <w:r>
         <w:rPr>
-          <w:rStyle w:val="VerbatimChar"/>
+          <w:rStyle w:val="CommentTok"/>
         </w:rPr>
         <w:t xml:space="preserve">#&gt; 2 Albania                 1601.  3313.  2497.</w:t>
       </w:r>
@@ -26439,7 +26317,7 @@
       </w:r>
       <w:r>
         <w:rPr>
-          <w:rStyle w:val="VerbatimChar"/>
+          <w:rStyle w:val="CommentTok"/>
         </w:rPr>
         <w:t xml:space="preserve">#&gt; 3 Algeria                 2449.  4183.  5023.</w:t>
       </w:r>
@@ -26448,7 +26326,7 @@
       </w:r>
       <w:r>
         <w:rPr>
-          <w:rStyle w:val="VerbatimChar"/>
+          <w:rStyle w:val="CommentTok"/>
         </w:rPr>
         <w:t xml:space="preserve">#&gt; 4 Angola                  3521.  5473.  2628.</w:t>
       </w:r>
@@ -26457,7 +26335,7 @@
       </w:r>
       <w:r>
         <w:rPr>
-          <w:rStyle w:val="VerbatimChar"/>
+          <w:rStyle w:val="CommentTok"/>
         </w:rPr>
         <w:t xml:space="preserve">#&gt; 5 Bosnia and Herzegovina   974.  2860.  2547.</w:t>
       </w:r>
@@ -27243,298 +27121,7 @@
         <w:rPr>
           <w:rStyle w:val="NormalTok"/>
         </w:rPr>
-        <w:t xml:space="preserve">gdp </w:t>
-      </w:r>
-      <w:r>
-        <w:rPr>
-          <w:rStyle w:val="SpecialCharTok"/>
-        </w:rPr>
-        <w:t xml:space="preserve">%&gt;%</w:t>
-      </w:r>
-      <w:r>
-        <w:rPr>
-          <w:rStyle w:val="NormalTok"/>
-        </w:rPr>
-        <w:t xml:space="preserve"> </w:t>
-      </w:r>
-      <w:r>
-        <w:br/>
-      </w:r>
-      <w:r>
-        <w:rPr>
-          <w:rStyle w:val="NormalTok"/>
-        </w:rPr>
-        <w:t xml:space="preserve">  </w:t>
-      </w:r>
-      <w:r>
-        <w:rPr>
-          <w:rStyle w:val="FunctionTok"/>
-        </w:rPr>
-        <w:t xml:space="preserve">gt</w:t>
-      </w:r>
-      <w:r>
-        <w:rPr>
-          <w:rStyle w:val="NormalTok"/>
-        </w:rPr>
-        <w:t xml:space="preserve">() </w:t>
-      </w:r>
-      <w:r>
-        <w:rPr>
-          <w:rStyle w:val="SpecialCharTok"/>
-        </w:rPr>
-        <w:t xml:space="preserve">%&gt;%</w:t>
-      </w:r>
-      <w:r>
-        <w:rPr>
-          <w:rStyle w:val="NormalTok"/>
-        </w:rPr>
-        <w:t xml:space="preserve"> </w:t>
-      </w:r>
-      <w:r>
-        <w:br/>
-      </w:r>
-      <w:r>
-        <w:rPr>
-          <w:rStyle w:val="NormalTok"/>
-        </w:rPr>
-        <w:t xml:space="preserve">  </w:t>
-      </w:r>
-      <w:r>
-        <w:rPr>
-          <w:rStyle w:val="FunctionTok"/>
-        </w:rPr>
-        <w:t xml:space="preserve">tab_style</w:t>
-      </w:r>
-      <w:r>
-        <w:rPr>
-          <w:rStyle w:val="NormalTok"/>
-        </w:rPr>
-        <w:t xml:space="preserve">(</w:t>
-      </w:r>
-      <w:r>
-        <w:br/>
-      </w:r>
-      <w:r>
-        <w:rPr>
-          <w:rStyle w:val="NormalTok"/>
-        </w:rPr>
-        <w:t xml:space="preserve">    </w:t>
-      </w:r>
-      <w:r>
-        <w:rPr>
-          <w:rStyle w:val="AttributeTok"/>
-        </w:rPr>
-        <w:t xml:space="preserve">style =</w:t>
-      </w:r>
-      <w:r>
-        <w:rPr>
-          <w:rStyle w:val="NormalTok"/>
-        </w:rPr>
-        <w:t xml:space="preserve"> </w:t>
-      </w:r>
-      <w:r>
-        <w:rPr>
-          <w:rStyle w:val="FunctionTok"/>
-        </w:rPr>
-        <w:t xml:space="preserve">cell_borders</w:t>
-      </w:r>
-      <w:r>
-        <w:rPr>
-          <w:rStyle w:val="NormalTok"/>
-        </w:rPr>
-        <w:t xml:space="preserve">(</w:t>
-      </w:r>
-      <w:r>
-        <w:rPr>
-          <w:rStyle w:val="AttributeTok"/>
-        </w:rPr>
-        <w:t xml:space="preserve">color =</w:t>
-      </w:r>
-      <w:r>
-        <w:rPr>
-          <w:rStyle w:val="NormalTok"/>
-        </w:rPr>
-        <w:t xml:space="preserve"> </w:t>
-      </w:r>
-      <w:r>
-        <w:rPr>
-          <w:rStyle w:val="StringTok"/>
-        </w:rPr>
-        <w:t xml:space="preserve">"transparent"</w:t>
-      </w:r>
-      <w:r>
-        <w:rPr>
-          <w:rStyle w:val="NormalTok"/>
-        </w:rPr>
-        <w:t xml:space="preserve">),</w:t>
-      </w:r>
-      <w:r>
-        <w:br/>
-      </w:r>
-      <w:r>
-        <w:rPr>
-          <w:rStyle w:val="NormalTok"/>
-        </w:rPr>
-        <w:t xml:space="preserve">    </w:t>
-      </w:r>
-      <w:r>
-        <w:rPr>
-          <w:rStyle w:val="AttributeTok"/>
-        </w:rPr>
-        <w:t xml:space="preserve">locations =</w:t>
-      </w:r>
-      <w:r>
-        <w:rPr>
-          <w:rStyle w:val="NormalTok"/>
-        </w:rPr>
-        <w:t xml:space="preserve"> </w:t>
-      </w:r>
-      <w:r>
-        <w:rPr>
-          <w:rStyle w:val="FunctionTok"/>
-        </w:rPr>
-        <w:t xml:space="preserve">cells_body</w:t>
-      </w:r>
-      <w:r>
-        <w:rPr>
-          <w:rStyle w:val="NormalTok"/>
-        </w:rPr>
-        <w:t xml:space="preserve">()</w:t>
-      </w:r>
-      <w:r>
-        <w:br/>
-      </w:r>
-      <w:r>
-        <w:rPr>
-          <w:rStyle w:val="NormalTok"/>
-        </w:rPr>
-        <w:t xml:space="preserve">  ) </w:t>
-      </w:r>
-      <w:r>
-        <w:rPr>
-          <w:rStyle w:val="SpecialCharTok"/>
-        </w:rPr>
-        <w:t xml:space="preserve">%&gt;%</w:t>
-      </w:r>
-      <w:r>
-        <w:br/>
-      </w:r>
-      <w:r>
-        <w:rPr>
-          <w:rStyle w:val="NormalTok"/>
-        </w:rPr>
-        <w:t xml:space="preserve">  </w:t>
-      </w:r>
-      <w:r>
-        <w:rPr>
-          <w:rStyle w:val="FunctionTok"/>
-        </w:rPr>
-        <w:t xml:space="preserve">tab_style</w:t>
-      </w:r>
-      <w:r>
-        <w:rPr>
-          <w:rStyle w:val="NormalTok"/>
-        </w:rPr>
-        <w:t xml:space="preserve">(</w:t>
-      </w:r>
-      <w:r>
-        <w:br/>
-      </w:r>
-      <w:r>
-        <w:rPr>
-          <w:rStyle w:val="NormalTok"/>
-        </w:rPr>
-        <w:t xml:space="preserve">    </w:t>
-      </w:r>
-      <w:r>
-        <w:rPr>
-          <w:rStyle w:val="AttributeTok"/>
-        </w:rPr>
-        <w:t xml:space="preserve">style =</w:t>
-      </w:r>
-      <w:r>
-        <w:rPr>
-          <w:rStyle w:val="NormalTok"/>
-        </w:rPr>
-        <w:t xml:space="preserve"> </w:t>
-      </w:r>
-      <w:r>
-        <w:rPr>
-          <w:rStyle w:val="FunctionTok"/>
-        </w:rPr>
-        <w:t xml:space="preserve">cell_text</w:t>
-      </w:r>
-      <w:r>
-        <w:rPr>
-          <w:rStyle w:val="NormalTok"/>
-        </w:rPr>
-        <w:t xml:space="preserve">(</w:t>
-      </w:r>
-      <w:r>
-        <w:rPr>
-          <w:rStyle w:val="AttributeTok"/>
-        </w:rPr>
-        <w:t xml:space="preserve">weight =</w:t>
-      </w:r>
-      <w:r>
-        <w:rPr>
-          <w:rStyle w:val="NormalTok"/>
-        </w:rPr>
-        <w:t xml:space="preserve"> </w:t>
-      </w:r>
-      <w:r>
-        <w:rPr>
-          <w:rStyle w:val="StringTok"/>
-        </w:rPr>
-        <w:t xml:space="preserve">"bold"</w:t>
-      </w:r>
-      <w:r>
-        <w:rPr>
-          <w:rStyle w:val="NormalTok"/>
-        </w:rPr>
-        <w:t xml:space="preserve">),</w:t>
-      </w:r>
-      <w:r>
-        <w:br/>
-      </w:r>
-      <w:r>
-        <w:rPr>
-          <w:rStyle w:val="NormalTok"/>
-        </w:rPr>
-        <w:t xml:space="preserve">    </w:t>
-      </w:r>
-      <w:r>
-        <w:rPr>
-          <w:rStyle w:val="AttributeTok"/>
-        </w:rPr>
-        <w:t xml:space="preserve">locations =</w:t>
-      </w:r>
-      <w:r>
-        <w:rPr>
-          <w:rStyle w:val="NormalTok"/>
-        </w:rPr>
-        <w:t xml:space="preserve"> </w:t>
-      </w:r>
-      <w:r>
-        <w:rPr>
-          <w:rStyle w:val="FunctionTok"/>
-        </w:rPr>
-        <w:t xml:space="preserve">cells_column_labels</w:t>
-      </w:r>
-      <w:r>
-        <w:rPr>
-          <w:rStyle w:val="NormalTok"/>
-        </w:rPr>
-        <w:t xml:space="preserve">()</w:t>
-      </w:r>
-      <w:r>
-        <w:br/>
-      </w:r>
-      <w:r>
-        <w:rPr>
-          <w:rStyle w:val="NormalTok"/>
-        </w:rPr>
-        <w:t xml:space="preserve">  ) </w:t>
+        <w:t xml:space="preserve">table_bold_header </w:t>
       </w:r>
       <w:r>
         <w:rPr>
@@ -27778,6 +27365,14 @@
         </w:drawing>
       </w:r>
     </w:p>
+    <w:p>
+      <w:pPr>
+        <w:pStyle w:val="BodyText"/>
+      </w:pPr>
+      <w:r>
+        <w:t xml:space="preserve">Let’s now save our table for reuse below.</w:t>
+      </w:r>
+    </w:p>
     <w:bookmarkEnd w:id="198"/>
     <w:bookmarkStart w:id="202" w:name="principle-five-use-color-intentionally"/>
     <w:p>
@@ -27888,7 +27483,7 @@
         <w:rPr>
           <w:rStyle w:val="NormalTok"/>
         </w:rPr>
-        <w:t xml:space="preserve">gdp </w:t>
+        <w:t xml:space="preserve">table_whole_numbers </w:t>
       </w:r>
       <w:r>
         <w:rPr>
@@ -27915,40 +27510,235 @@
         <w:rPr>
           <w:rStyle w:val="FunctionTok"/>
         </w:rPr>
-        <w:t xml:space="preserve">gt</w:t>
-      </w:r>
-      <w:r>
-        <w:rPr>
-          <w:rStyle w:val="NormalTok"/>
-        </w:rPr>
-        <w:t xml:space="preserve">() </w:t>
+        <w:t xml:space="preserve">tab_style</w:t>
+      </w:r>
+      <w:r>
+        <w:rPr>
+          <w:rStyle w:val="NormalTok"/>
+        </w:rPr>
+        <w:t xml:space="preserve">(</w:t>
+      </w:r>
+      <w:r>
+        <w:rPr>
+          <w:rStyle w:val="AttributeTok"/>
+        </w:rPr>
+        <w:t xml:space="preserve">style =</w:t>
+      </w:r>
+      <w:r>
+        <w:rPr>
+          <w:rStyle w:val="NormalTok"/>
+        </w:rPr>
+        <w:t xml:space="preserve"> </w:t>
+      </w:r>
+      <w:r>
+        <w:rPr>
+          <w:rStyle w:val="FunctionTok"/>
+        </w:rPr>
+        <w:t xml:space="preserve">cell_text</w:t>
+      </w:r>
+      <w:r>
+        <w:rPr>
+          <w:rStyle w:val="NormalTok"/>
+        </w:rPr>
+        <w:t xml:space="preserve">(</w:t>
+      </w:r>
+      <w:r>
+        <w:rPr>
+          <w:rStyle w:val="AttributeTok"/>
+        </w:rPr>
+        <w:t xml:space="preserve">color =</w:t>
+      </w:r>
+      <w:r>
+        <w:rPr>
+          <w:rStyle w:val="NormalTok"/>
+        </w:rPr>
+        <w:t xml:space="preserve"> </w:t>
+      </w:r>
+      <w:r>
+        <w:rPr>
+          <w:rStyle w:val="StringTok"/>
+        </w:rPr>
+        <w:t xml:space="preserve">"orange"</w:t>
+      </w:r>
+      <w:r>
+        <w:rPr>
+          <w:rStyle w:val="NormalTok"/>
+        </w:rPr>
+        <w:t xml:space="preserve">,</w:t>
+      </w:r>
+      <w:r>
+        <w:br/>
+      </w:r>
+      <w:r>
+        <w:rPr>
+          <w:rStyle w:val="NormalTok"/>
+        </w:rPr>
+        <w:t xml:space="preserve">                              </w:t>
+      </w:r>
+      <w:r>
+        <w:rPr>
+          <w:rStyle w:val="AttributeTok"/>
+        </w:rPr>
+        <w:t xml:space="preserve">weight =</w:t>
+      </w:r>
+      <w:r>
+        <w:rPr>
+          <w:rStyle w:val="NormalTok"/>
+        </w:rPr>
+        <w:t xml:space="preserve"> </w:t>
+      </w:r>
+      <w:r>
+        <w:rPr>
+          <w:rStyle w:val="StringTok"/>
+        </w:rPr>
+        <w:t xml:space="preserve">"bold"</w:t>
+      </w:r>
+      <w:r>
+        <w:rPr>
+          <w:rStyle w:val="NormalTok"/>
+        </w:rPr>
+        <w:t xml:space="preserve">),</w:t>
+      </w:r>
+      <w:r>
+        <w:br/>
+      </w:r>
+      <w:r>
+        <w:rPr>
+          <w:rStyle w:val="NormalTok"/>
+        </w:rPr>
+        <w:t xml:space="preserve">            </w:t>
+      </w:r>
+      <w:r>
+        <w:rPr>
+          <w:rStyle w:val="AttributeTok"/>
+        </w:rPr>
+        <w:t xml:space="preserve">locations =</w:t>
+      </w:r>
+      <w:r>
+        <w:rPr>
+          <w:rStyle w:val="NormalTok"/>
+        </w:rPr>
+        <w:t xml:space="preserve"> </w:t>
+      </w:r>
+      <w:r>
+        <w:rPr>
+          <w:rStyle w:val="FunctionTok"/>
+        </w:rPr>
+        <w:t xml:space="preserve">cells_body</w:t>
+      </w:r>
+      <w:r>
+        <w:rPr>
+          <w:rStyle w:val="NormalTok"/>
+        </w:rPr>
+        <w:t xml:space="preserve">(</w:t>
+      </w:r>
+      <w:r>
+        <w:br/>
+      </w:r>
+      <w:r>
+        <w:rPr>
+          <w:rStyle w:val="NormalTok"/>
+        </w:rPr>
+        <w:t xml:space="preserve">              </w:t>
+      </w:r>
+      <w:r>
+        <w:rPr>
+          <w:rStyle w:val="AttributeTok"/>
+        </w:rPr>
+        <w:t xml:space="preserve">columns =</w:t>
+      </w:r>
+      <w:r>
+        <w:rPr>
+          <w:rStyle w:val="NormalTok"/>
+        </w:rPr>
+        <w:t xml:space="preserve"> </w:t>
+      </w:r>
+      <w:r>
+        <w:rPr>
+          <w:rStyle w:val="StringTok"/>
+        </w:rPr>
+        <w:t xml:space="preserve">`</w:t>
+      </w:r>
+      <w:r>
+        <w:rPr>
+          <w:rStyle w:val="AttributeTok"/>
+        </w:rPr>
+        <w:t xml:space="preserve">1952</w:t>
+      </w:r>
+      <w:r>
+        <w:rPr>
+          <w:rStyle w:val="StringTok"/>
+        </w:rPr>
+        <w:t xml:space="preserve">`</w:t>
+      </w:r>
+      <w:r>
+        <w:rPr>
+          <w:rStyle w:val="NormalTok"/>
+        </w:rPr>
+        <w:t xml:space="preserve">,</w:t>
+      </w:r>
+      <w:r>
+        <w:br/>
+      </w:r>
+      <w:r>
+        <w:rPr>
+          <w:rStyle w:val="NormalTok"/>
+        </w:rPr>
+        <w:t xml:space="preserve">              </w:t>
+      </w:r>
+      <w:r>
+        <w:rPr>
+          <w:rStyle w:val="AttributeTok"/>
+        </w:rPr>
+        <w:t xml:space="preserve">rows =</w:t>
+      </w:r>
+      <w:r>
+        <w:rPr>
+          <w:rStyle w:val="NormalTok"/>
+        </w:rPr>
+        <w:t xml:space="preserve"> </w:t>
+      </w:r>
+      <w:r>
+        <w:rPr>
+          <w:rStyle w:val="StringTok"/>
+        </w:rPr>
+        <w:t xml:space="preserve">`</w:t>
+      </w:r>
+      <w:r>
+        <w:rPr>
+          <w:rStyle w:val="AttributeTok"/>
+        </w:rPr>
+        <w:t xml:space="preserve">1952</w:t>
+      </w:r>
+      <w:r>
+        <w:rPr>
+          <w:rStyle w:val="StringTok"/>
+        </w:rPr>
+        <w:t xml:space="preserve">`</w:t>
+      </w:r>
+      <w:r>
+        <w:rPr>
+          <w:rStyle w:val="NormalTok"/>
+        </w:rPr>
+        <w:t xml:space="preserve"> </w:t>
       </w:r>
       <w:r>
         <w:rPr>
           <w:rStyle w:val="SpecialCharTok"/>
         </w:rPr>
-        <w:t xml:space="preserve">%&gt;%</w:t>
-      </w:r>
-      <w:r>
-        <w:rPr>
-          <w:rStyle w:val="NormalTok"/>
-        </w:rPr>
-        <w:t xml:space="preserve"> </w:t>
-      </w:r>
-      <w:r>
-        <w:br/>
-      </w:r>
-      <w:r>
-        <w:rPr>
-          <w:rStyle w:val="NormalTok"/>
-        </w:rPr>
-        <w:t xml:space="preserve">  </w:t>
+        <w:t xml:space="preserve">==</w:t>
+      </w:r>
+      <w:r>
+        <w:rPr>
+          <w:rStyle w:val="NormalTok"/>
+        </w:rPr>
+        <w:t xml:space="preserve"> </w:t>
       </w:r>
       <w:r>
         <w:rPr>
           <w:rStyle w:val="FunctionTok"/>
         </w:rPr>
-        <w:t xml:space="preserve">tab_style</w:t>
+        <w:t xml:space="preserve">max</w:t>
       </w:r>
       <w:r>
         <w:rPr>
@@ -27957,679 +27747,25 @@
         <w:t xml:space="preserve">(</w:t>
       </w:r>
       <w:r>
-        <w:br/>
-      </w:r>
-      <w:r>
-        <w:rPr>
-          <w:rStyle w:val="NormalTok"/>
-        </w:rPr>
-        <w:t xml:space="preserve">    </w:t>
-      </w:r>
-      <w:r>
-        <w:rPr>
-          <w:rStyle w:val="AttributeTok"/>
-        </w:rPr>
-        <w:t xml:space="preserve">style =</w:t>
-      </w:r>
-      <w:r>
-        <w:rPr>
-          <w:rStyle w:val="NormalTok"/>
-        </w:rPr>
-        <w:t xml:space="preserve"> </w:t>
-      </w:r>
-      <w:r>
-        <w:rPr>
-          <w:rStyle w:val="FunctionTok"/>
-        </w:rPr>
-        <w:t xml:space="preserve">cell_borders</w:t>
-      </w:r>
-      <w:r>
-        <w:rPr>
-          <w:rStyle w:val="NormalTok"/>
-        </w:rPr>
-        <w:t xml:space="preserve">(</w:t>
-      </w:r>
-      <w:r>
-        <w:rPr>
-          <w:rStyle w:val="AttributeTok"/>
-        </w:rPr>
-        <w:t xml:space="preserve">color =</w:t>
-      </w:r>
-      <w:r>
-        <w:rPr>
-          <w:rStyle w:val="NormalTok"/>
-        </w:rPr>
-        <w:t xml:space="preserve"> </w:t>
-      </w:r>
-      <w:r>
         <w:rPr>
           <w:rStyle w:val="StringTok"/>
         </w:rPr>
-        <w:t xml:space="preserve">"transparent"</w:t>
-      </w:r>
-      <w:r>
-        <w:rPr>
-          <w:rStyle w:val="NormalTok"/>
-        </w:rPr>
-        <w:t xml:space="preserve">),</w:t>
-      </w:r>
-      <w:r>
-        <w:br/>
-      </w:r>
-      <w:r>
-        <w:rPr>
-          <w:rStyle w:val="NormalTok"/>
-        </w:rPr>
-        <w:t xml:space="preserve">    </w:t>
-      </w:r>
-      <w:r>
-        <w:rPr>
-          <w:rStyle w:val="AttributeTok"/>
-        </w:rPr>
-        <w:t xml:space="preserve">locations =</w:t>
-      </w:r>
-      <w:r>
-        <w:rPr>
-          <w:rStyle w:val="NormalTok"/>
-        </w:rPr>
-        <w:t xml:space="preserve"> </w:t>
-      </w:r>
-      <w:r>
-        <w:rPr>
-          <w:rStyle w:val="FunctionTok"/>
-        </w:rPr>
-        <w:t xml:space="preserve">cells_body</w:t>
-      </w:r>
-      <w:r>
-        <w:rPr>
-          <w:rStyle w:val="NormalTok"/>
-        </w:rPr>
-        <w:t xml:space="preserve">()</w:t>
-      </w:r>
-      <w:r>
-        <w:br/>
-      </w:r>
-      <w:r>
-        <w:rPr>
-          <w:rStyle w:val="NormalTok"/>
-        </w:rPr>
-        <w:t xml:space="preserve">  ) </w:t>
-      </w:r>
-      <w:r>
-        <w:rPr>
-          <w:rStyle w:val="SpecialCharTok"/>
-        </w:rPr>
-        <w:t xml:space="preserve">%&gt;%</w:t>
-      </w:r>
-      <w:r>
-        <w:br/>
-      </w:r>
-      <w:r>
-        <w:rPr>
-          <w:rStyle w:val="NormalTok"/>
-        </w:rPr>
-        <w:t xml:space="preserve">  </w:t>
-      </w:r>
-      <w:r>
-        <w:rPr>
-          <w:rStyle w:val="FunctionTok"/>
-        </w:rPr>
-        <w:t xml:space="preserve">tab_style</w:t>
-      </w:r>
-      <w:r>
-        <w:rPr>
-          <w:rStyle w:val="NormalTok"/>
-        </w:rPr>
-        <w:t xml:space="preserve">(</w:t>
-      </w:r>
-      <w:r>
-        <w:br/>
-      </w:r>
-      <w:r>
-        <w:rPr>
-          <w:rStyle w:val="NormalTok"/>
-        </w:rPr>
-        <w:t xml:space="preserve">    </w:t>
-      </w:r>
-      <w:r>
-        <w:rPr>
-          <w:rStyle w:val="AttributeTok"/>
-        </w:rPr>
-        <w:t xml:space="preserve">style =</w:t>
-      </w:r>
-      <w:r>
-        <w:rPr>
-          <w:rStyle w:val="NormalTok"/>
-        </w:rPr>
-        <w:t xml:space="preserve"> </w:t>
-      </w:r>
-      <w:r>
-        <w:rPr>
-          <w:rStyle w:val="FunctionTok"/>
-        </w:rPr>
-        <w:t xml:space="preserve">cell_text</w:t>
-      </w:r>
-      <w:r>
-        <w:rPr>
-          <w:rStyle w:val="NormalTok"/>
-        </w:rPr>
-        <w:t xml:space="preserve">(</w:t>
-      </w:r>
-      <w:r>
-        <w:rPr>
-          <w:rStyle w:val="AttributeTok"/>
-        </w:rPr>
-        <w:t xml:space="preserve">weight =</w:t>
-      </w:r>
-      <w:r>
-        <w:rPr>
-          <w:rStyle w:val="NormalTok"/>
-        </w:rPr>
-        <w:t xml:space="preserve"> </w:t>
+        <w:t xml:space="preserve">`</w:t>
+      </w:r>
+      <w:r>
+        <w:rPr>
+          <w:rStyle w:val="AttributeTok"/>
+        </w:rPr>
+        <w:t xml:space="preserve">1952</w:t>
       </w:r>
       <w:r>
         <w:rPr>
           <w:rStyle w:val="StringTok"/>
         </w:rPr>
-        <w:t xml:space="preserve">"bold"</w:t>
-      </w:r>
-      <w:r>
-        <w:rPr>
-          <w:rStyle w:val="NormalTok"/>
-        </w:rPr>
-        <w:t xml:space="preserve">),</w:t>
-      </w:r>
-      <w:r>
-        <w:br/>
-      </w:r>
-      <w:r>
-        <w:rPr>
-          <w:rStyle w:val="NormalTok"/>
-        </w:rPr>
-        <w:t xml:space="preserve">    </w:t>
-      </w:r>
-      <w:r>
-        <w:rPr>
-          <w:rStyle w:val="AttributeTok"/>
-        </w:rPr>
-        <w:t xml:space="preserve">locations =</w:t>
-      </w:r>
-      <w:r>
-        <w:rPr>
-          <w:rStyle w:val="NormalTok"/>
-        </w:rPr>
-        <w:t xml:space="preserve"> </w:t>
-      </w:r>
-      <w:r>
-        <w:rPr>
-          <w:rStyle w:val="FunctionTok"/>
-        </w:rPr>
-        <w:t xml:space="preserve">cells_column_labels</w:t>
-      </w:r>
-      <w:r>
-        <w:rPr>
-          <w:rStyle w:val="NormalTok"/>
-        </w:rPr>
-        <w:t xml:space="preserve">()</w:t>
-      </w:r>
-      <w:r>
-        <w:br/>
-      </w:r>
-      <w:r>
-        <w:rPr>
-          <w:rStyle w:val="NormalTok"/>
-        </w:rPr>
-        <w:t xml:space="preserve">  ) </w:t>
-      </w:r>
-      <w:r>
-        <w:rPr>
-          <w:rStyle w:val="SpecialCharTok"/>
-        </w:rPr>
-        <w:t xml:space="preserve">%&gt;%</w:t>
-      </w:r>
-      <w:r>
-        <w:br/>
-      </w:r>
-      <w:r>
-        <w:rPr>
-          <w:rStyle w:val="NormalTok"/>
-        </w:rPr>
-        <w:t xml:space="preserve">  </w:t>
-      </w:r>
-      <w:r>
-        <w:rPr>
-          <w:rStyle w:val="FunctionTok"/>
-        </w:rPr>
-        <w:t xml:space="preserve">fmt_currency</w:t>
-      </w:r>
-      <w:r>
-        <w:rPr>
-          <w:rStyle w:val="NormalTok"/>
-        </w:rPr>
-        <w:t xml:space="preserve">(</w:t>
-      </w:r>
-      <w:r>
-        <w:br/>
-      </w:r>
-      <w:r>
-        <w:rPr>
-          <w:rStyle w:val="NormalTok"/>
-        </w:rPr>
-        <w:t xml:space="preserve">    </w:t>
-      </w:r>
-      <w:r>
-        <w:rPr>
-          <w:rStyle w:val="AttributeTok"/>
-        </w:rPr>
-        <w:t xml:space="preserve">columns =</w:t>
-      </w:r>
-      <w:r>
-        <w:rPr>
-          <w:rStyle w:val="NormalTok"/>
-        </w:rPr>
-        <w:t xml:space="preserve"> </w:t>
-      </w:r>
-      <w:r>
-        <w:rPr>
-          <w:rStyle w:val="FunctionTok"/>
-        </w:rPr>
-        <w:t xml:space="preserve">c</w:t>
-      </w:r>
-      <w:r>
-        <w:rPr>
-          <w:rStyle w:val="NormalTok"/>
-        </w:rPr>
-        <w:t xml:space="preserve">(</w:t>
-      </w:r>
-      <w:r>
-        <w:rPr>
-          <w:rStyle w:val="StringTok"/>
-        </w:rPr>
         <w:t xml:space="preserve">`</w:t>
       </w:r>
       <w:r>
         <w:rPr>
-          <w:rStyle w:val="AttributeTok"/>
-        </w:rPr>
-        <w:t xml:space="preserve">1952</w:t>
-      </w:r>
-      <w:r>
-        <w:rPr>
-          <w:rStyle w:val="StringTok"/>
-        </w:rPr>
-        <w:t xml:space="preserve">`</w:t>
-      </w:r>
-      <w:r>
-        <w:rPr>
-          <w:rStyle w:val="NormalTok"/>
-        </w:rPr>
-        <w:t xml:space="preserve">, </w:t>
-      </w:r>
-      <w:r>
-        <w:rPr>
-          <w:rStyle w:val="StringTok"/>
-        </w:rPr>
-        <w:t xml:space="preserve">`</w:t>
-      </w:r>
-      <w:r>
-        <w:rPr>
-          <w:rStyle w:val="AttributeTok"/>
-        </w:rPr>
-        <w:t xml:space="preserve">1972</w:t>
-      </w:r>
-      <w:r>
-        <w:rPr>
-          <w:rStyle w:val="StringTok"/>
-        </w:rPr>
-        <w:t xml:space="preserve">`</w:t>
-      </w:r>
-      <w:r>
-        <w:rPr>
-          <w:rStyle w:val="NormalTok"/>
-        </w:rPr>
-        <w:t xml:space="preserve">, </w:t>
-      </w:r>
-      <w:r>
-        <w:rPr>
-          <w:rStyle w:val="StringTok"/>
-        </w:rPr>
-        <w:t xml:space="preserve">`</w:t>
-      </w:r>
-      <w:r>
-        <w:rPr>
-          <w:rStyle w:val="AttributeTok"/>
-        </w:rPr>
-        <w:t xml:space="preserve">1992</w:t>
-      </w:r>
-      <w:r>
-        <w:rPr>
-          <w:rStyle w:val="StringTok"/>
-        </w:rPr>
-        <w:t xml:space="preserve">`</w:t>
-      </w:r>
-      <w:r>
-        <w:rPr>
-          <w:rStyle w:val="NormalTok"/>
-        </w:rPr>
-        <w:t xml:space="preserve">),</w:t>
-      </w:r>
-      <w:r>
-        <w:br/>
-      </w:r>
-      <w:r>
-        <w:rPr>
-          <w:rStyle w:val="NormalTok"/>
-        </w:rPr>
-        <w:t xml:space="preserve">    </w:t>
-      </w:r>
-      <w:r>
-        <w:rPr>
-          <w:rStyle w:val="AttributeTok"/>
-        </w:rPr>
-        <w:t xml:space="preserve">decimals =</w:t>
-      </w:r>
-      <w:r>
-        <w:rPr>
-          <w:rStyle w:val="NormalTok"/>
-        </w:rPr>
-        <w:t xml:space="preserve"> </w:t>
-      </w:r>
-      <w:r>
-        <w:rPr>
-          <w:rStyle w:val="DecValTok"/>
-        </w:rPr>
-        <w:t xml:space="preserve">0</w:t>
-      </w:r>
-      <w:r>
-        <w:br/>
-      </w:r>
-      <w:r>
-        <w:rPr>
-          <w:rStyle w:val="NormalTok"/>
-        </w:rPr>
-        <w:t xml:space="preserve">  ) </w:t>
-      </w:r>
-      <w:r>
-        <w:rPr>
-          <w:rStyle w:val="SpecialCharTok"/>
-        </w:rPr>
-        <w:t xml:space="preserve">%&gt;%</w:t>
-      </w:r>
-      <w:r>
-        <w:rPr>
-          <w:rStyle w:val="NormalTok"/>
-        </w:rPr>
-        <w:t xml:space="preserve"> </w:t>
-      </w:r>
-      <w:r>
-        <w:br/>
-      </w:r>
-      <w:r>
-        <w:rPr>
-          <w:rStyle w:val="NormalTok"/>
-        </w:rPr>
-        <w:t xml:space="preserve">  </w:t>
-      </w:r>
-      <w:r>
-        <w:rPr>
-          <w:rStyle w:val="FunctionTok"/>
-        </w:rPr>
-        <w:t xml:space="preserve">tab_style</w:t>
-      </w:r>
-      <w:r>
-        <w:rPr>
-          <w:rStyle w:val="NormalTok"/>
-        </w:rPr>
-        <w:t xml:space="preserve">(</w:t>
-      </w:r>
-      <w:r>
-        <w:rPr>
-          <w:rStyle w:val="AttributeTok"/>
-        </w:rPr>
-        <w:t xml:space="preserve">style =</w:t>
-      </w:r>
-      <w:r>
-        <w:rPr>
-          <w:rStyle w:val="NormalTok"/>
-        </w:rPr>
-        <w:t xml:space="preserve"> </w:t>
-      </w:r>
-      <w:r>
-        <w:rPr>
-          <w:rStyle w:val="FunctionTok"/>
-        </w:rPr>
-        <w:t xml:space="preserve">cell_text</w:t>
-      </w:r>
-      <w:r>
-        <w:rPr>
-          <w:rStyle w:val="NormalTok"/>
-        </w:rPr>
-        <w:t xml:space="preserve">(</w:t>
-      </w:r>
-      <w:r>
-        <w:rPr>
-          <w:rStyle w:val="AttributeTok"/>
-        </w:rPr>
-        <w:t xml:space="preserve">color =</w:t>
-      </w:r>
-      <w:r>
-        <w:rPr>
-          <w:rStyle w:val="NormalTok"/>
-        </w:rPr>
-        <w:t xml:space="preserve"> </w:t>
-      </w:r>
-      <w:r>
-        <w:rPr>
-          <w:rStyle w:val="StringTok"/>
-        </w:rPr>
-        <w:t xml:space="preserve">"orange"</w:t>
-      </w:r>
-      <w:r>
-        <w:rPr>
-          <w:rStyle w:val="NormalTok"/>
-        </w:rPr>
-        <w:t xml:space="preserve">,</w:t>
-      </w:r>
-      <w:r>
-        <w:br/>
-      </w:r>
-      <w:r>
-        <w:rPr>
-          <w:rStyle w:val="NormalTok"/>
-        </w:rPr>
-        <w:t xml:space="preserve">                              </w:t>
-      </w:r>
-      <w:r>
-        <w:rPr>
-          <w:rStyle w:val="AttributeTok"/>
-        </w:rPr>
-        <w:t xml:space="preserve">weight =</w:t>
-      </w:r>
-      <w:r>
-        <w:rPr>
-          <w:rStyle w:val="NormalTok"/>
-        </w:rPr>
-        <w:t xml:space="preserve"> </w:t>
-      </w:r>
-      <w:r>
-        <w:rPr>
-          <w:rStyle w:val="StringTok"/>
-        </w:rPr>
-        <w:t xml:space="preserve">"bold"</w:t>
-      </w:r>
-      <w:r>
-        <w:rPr>
-          <w:rStyle w:val="NormalTok"/>
-        </w:rPr>
-        <w:t xml:space="preserve">),</w:t>
-      </w:r>
-      <w:r>
-        <w:br/>
-      </w:r>
-      <w:r>
-        <w:rPr>
-          <w:rStyle w:val="NormalTok"/>
-        </w:rPr>
-        <w:t xml:space="preserve">            </w:t>
-      </w:r>
-      <w:r>
-        <w:rPr>
-          <w:rStyle w:val="AttributeTok"/>
-        </w:rPr>
-        <w:t xml:space="preserve">locations =</w:t>
-      </w:r>
-      <w:r>
-        <w:rPr>
-          <w:rStyle w:val="NormalTok"/>
-        </w:rPr>
-        <w:t xml:space="preserve"> </w:t>
-      </w:r>
-      <w:r>
-        <w:rPr>
-          <w:rStyle w:val="FunctionTok"/>
-        </w:rPr>
-        <w:t xml:space="preserve">cells_body</w:t>
-      </w:r>
-      <w:r>
-        <w:rPr>
-          <w:rStyle w:val="NormalTok"/>
-        </w:rPr>
-        <w:t xml:space="preserve">(</w:t>
-      </w:r>
-      <w:r>
-        <w:br/>
-      </w:r>
-      <w:r>
-        <w:rPr>
-          <w:rStyle w:val="NormalTok"/>
-        </w:rPr>
-        <w:t xml:space="preserve">              </w:t>
-      </w:r>
-      <w:r>
-        <w:rPr>
-          <w:rStyle w:val="AttributeTok"/>
-        </w:rPr>
-        <w:t xml:space="preserve">columns =</w:t>
-      </w:r>
-      <w:r>
-        <w:rPr>
-          <w:rStyle w:val="NormalTok"/>
-        </w:rPr>
-        <w:t xml:space="preserve"> </w:t>
-      </w:r>
-      <w:r>
-        <w:rPr>
-          <w:rStyle w:val="StringTok"/>
-        </w:rPr>
-        <w:t xml:space="preserve">`</w:t>
-      </w:r>
-      <w:r>
-        <w:rPr>
-          <w:rStyle w:val="AttributeTok"/>
-        </w:rPr>
-        <w:t xml:space="preserve">1952</w:t>
-      </w:r>
-      <w:r>
-        <w:rPr>
-          <w:rStyle w:val="StringTok"/>
-        </w:rPr>
-        <w:t xml:space="preserve">`</w:t>
-      </w:r>
-      <w:r>
-        <w:rPr>
-          <w:rStyle w:val="NormalTok"/>
-        </w:rPr>
-        <w:t xml:space="preserve">,</w:t>
-      </w:r>
-      <w:r>
-        <w:br/>
-      </w:r>
-      <w:r>
-        <w:rPr>
-          <w:rStyle w:val="NormalTok"/>
-        </w:rPr>
-        <w:t xml:space="preserve">              </w:t>
-      </w:r>
-      <w:r>
-        <w:rPr>
-          <w:rStyle w:val="AttributeTok"/>
-        </w:rPr>
-        <w:t xml:space="preserve">rows =</w:t>
-      </w:r>
-      <w:r>
-        <w:rPr>
-          <w:rStyle w:val="NormalTok"/>
-        </w:rPr>
-        <w:t xml:space="preserve"> </w:t>
-      </w:r>
-      <w:r>
-        <w:rPr>
-          <w:rStyle w:val="StringTok"/>
-        </w:rPr>
-        <w:t xml:space="preserve">`</w:t>
-      </w:r>
-      <w:r>
-        <w:rPr>
-          <w:rStyle w:val="AttributeTok"/>
-        </w:rPr>
-        <w:t xml:space="preserve">1952</w:t>
-      </w:r>
-      <w:r>
-        <w:rPr>
-          <w:rStyle w:val="StringTok"/>
-        </w:rPr>
-        <w:t xml:space="preserve">`</w:t>
-      </w:r>
-      <w:r>
-        <w:rPr>
-          <w:rStyle w:val="NormalTok"/>
-        </w:rPr>
-        <w:t xml:space="preserve"> </w:t>
-      </w:r>
-      <w:r>
-        <w:rPr>
-          <w:rStyle w:val="SpecialCharTok"/>
-        </w:rPr>
-        <w:t xml:space="preserve">==</w:t>
-      </w:r>
-      <w:r>
-        <w:rPr>
-          <w:rStyle w:val="NormalTok"/>
-        </w:rPr>
-        <w:t xml:space="preserve"> </w:t>
-      </w:r>
-      <w:r>
-        <w:rPr>
-          <w:rStyle w:val="FunctionTok"/>
-        </w:rPr>
-        <w:t xml:space="preserve">max</w:t>
-      </w:r>
-      <w:r>
-        <w:rPr>
-          <w:rStyle w:val="NormalTok"/>
-        </w:rPr>
-        <w:t xml:space="preserve">(</w:t>
-      </w:r>
-      <w:r>
-        <w:rPr>
-          <w:rStyle w:val="StringTok"/>
-        </w:rPr>
-        <w:t xml:space="preserve">`</w:t>
-      </w:r>
-      <w:r>
-        <w:rPr>
-          <w:rStyle w:val="AttributeTok"/>
-        </w:rPr>
-        <w:t xml:space="preserve">1952</w:t>
-      </w:r>
-      <w:r>
-        <w:rPr>
-          <w:rStyle w:val="StringTok"/>
-        </w:rPr>
-        <w:t xml:space="preserve">`</w:t>
-      </w:r>
-      <w:r>
-        <w:rPr>
           <w:rStyle w:val="NormalTok"/>
         </w:rPr>
         <w:t xml:space="preserve">)</w:t>
@@ -28642,594 +27778,6 @@
           <w:rStyle w:val="NormalTok"/>
         </w:rPr>
         <w:t xml:space="preserve">            )) </w:t>
-      </w:r>
-      <w:r>
-        <w:rPr>
-          <w:rStyle w:val="SpecialCharTok"/>
-        </w:rPr>
-        <w:t xml:space="preserve">%&gt;%</w:t>
-      </w:r>
-      <w:r>
-        <w:rPr>
-          <w:rStyle w:val="NormalTok"/>
-        </w:rPr>
-        <w:t xml:space="preserve"> </w:t>
-      </w:r>
-      <w:r>
-        <w:br/>
-      </w:r>
-      <w:r>
-        <w:rPr>
-          <w:rStyle w:val="NormalTok"/>
-        </w:rPr>
-        <w:t xml:space="preserve">  </w:t>
-      </w:r>
-      <w:r>
-        <w:rPr>
-          <w:rStyle w:val="FunctionTok"/>
-        </w:rPr>
-        <w:t xml:space="preserve">tab_style</w:t>
-      </w:r>
-      <w:r>
-        <w:rPr>
-          <w:rStyle w:val="NormalTok"/>
-        </w:rPr>
-        <w:t xml:space="preserve">(</w:t>
-      </w:r>
-      <w:r>
-        <w:rPr>
-          <w:rStyle w:val="AttributeTok"/>
-        </w:rPr>
-        <w:t xml:space="preserve">style =</w:t>
-      </w:r>
-      <w:r>
-        <w:rPr>
-          <w:rStyle w:val="NormalTok"/>
-        </w:rPr>
-        <w:t xml:space="preserve"> </w:t>
-      </w:r>
-      <w:r>
-        <w:rPr>
-          <w:rStyle w:val="FunctionTok"/>
-        </w:rPr>
-        <w:t xml:space="preserve">cell_text</w:t>
-      </w:r>
-      <w:r>
-        <w:rPr>
-          <w:rStyle w:val="NormalTok"/>
-        </w:rPr>
-        <w:t xml:space="preserve">(</w:t>
-      </w:r>
-      <w:r>
-        <w:rPr>
-          <w:rStyle w:val="AttributeTok"/>
-        </w:rPr>
-        <w:t xml:space="preserve">color =</w:t>
-      </w:r>
-      <w:r>
-        <w:rPr>
-          <w:rStyle w:val="NormalTok"/>
-        </w:rPr>
-        <w:t xml:space="preserve"> </w:t>
-      </w:r>
-      <w:r>
-        <w:rPr>
-          <w:rStyle w:val="StringTok"/>
-        </w:rPr>
-        <w:t xml:space="preserve">"orange"</w:t>
-      </w:r>
-      <w:r>
-        <w:rPr>
-          <w:rStyle w:val="NormalTok"/>
-        </w:rPr>
-        <w:t xml:space="preserve">,</w:t>
-      </w:r>
-      <w:r>
-        <w:br/>
-      </w:r>
-      <w:r>
-        <w:rPr>
-          <w:rStyle w:val="NormalTok"/>
-        </w:rPr>
-        <w:t xml:space="preserve">                              </w:t>
-      </w:r>
-      <w:r>
-        <w:rPr>
-          <w:rStyle w:val="AttributeTok"/>
-        </w:rPr>
-        <w:t xml:space="preserve">weight =</w:t>
-      </w:r>
-      <w:r>
-        <w:rPr>
-          <w:rStyle w:val="NormalTok"/>
-        </w:rPr>
-        <w:t xml:space="preserve"> </w:t>
-      </w:r>
-      <w:r>
-        <w:rPr>
-          <w:rStyle w:val="StringTok"/>
-        </w:rPr>
-        <w:t xml:space="preserve">"bold"</w:t>
-      </w:r>
-      <w:r>
-        <w:rPr>
-          <w:rStyle w:val="NormalTok"/>
-        </w:rPr>
-        <w:t xml:space="preserve">),</w:t>
-      </w:r>
-      <w:r>
-        <w:br/>
-      </w:r>
-      <w:r>
-        <w:rPr>
-          <w:rStyle w:val="NormalTok"/>
-        </w:rPr>
-        <w:t xml:space="preserve">            </w:t>
-      </w:r>
-      <w:r>
-        <w:rPr>
-          <w:rStyle w:val="AttributeTok"/>
-        </w:rPr>
-        <w:t xml:space="preserve">locations =</w:t>
-      </w:r>
-      <w:r>
-        <w:rPr>
-          <w:rStyle w:val="NormalTok"/>
-        </w:rPr>
-        <w:t xml:space="preserve"> </w:t>
-      </w:r>
-      <w:r>
-        <w:rPr>
-          <w:rStyle w:val="FunctionTok"/>
-        </w:rPr>
-        <w:t xml:space="preserve">cells_body</w:t>
-      </w:r>
-      <w:r>
-        <w:rPr>
-          <w:rStyle w:val="NormalTok"/>
-        </w:rPr>
-        <w:t xml:space="preserve">(</w:t>
-      </w:r>
-      <w:r>
-        <w:br/>
-      </w:r>
-      <w:r>
-        <w:rPr>
-          <w:rStyle w:val="NormalTok"/>
-        </w:rPr>
-        <w:t xml:space="preserve">              </w:t>
-      </w:r>
-      <w:r>
-        <w:rPr>
-          <w:rStyle w:val="AttributeTok"/>
-        </w:rPr>
-        <w:t xml:space="preserve">columns =</w:t>
-      </w:r>
-      <w:r>
-        <w:rPr>
-          <w:rStyle w:val="NormalTok"/>
-        </w:rPr>
-        <w:t xml:space="preserve"> </w:t>
-      </w:r>
-      <w:r>
-        <w:rPr>
-          <w:rStyle w:val="StringTok"/>
-        </w:rPr>
-        <w:t xml:space="preserve">`</w:t>
-      </w:r>
-      <w:r>
-        <w:rPr>
-          <w:rStyle w:val="AttributeTok"/>
-        </w:rPr>
-        <w:t xml:space="preserve">1972</w:t>
-      </w:r>
-      <w:r>
-        <w:rPr>
-          <w:rStyle w:val="StringTok"/>
-        </w:rPr>
-        <w:t xml:space="preserve">`</w:t>
-      </w:r>
-      <w:r>
-        <w:rPr>
-          <w:rStyle w:val="NormalTok"/>
-        </w:rPr>
-        <w:t xml:space="preserve">,</w:t>
-      </w:r>
-      <w:r>
-        <w:br/>
-      </w:r>
-      <w:r>
-        <w:rPr>
-          <w:rStyle w:val="NormalTok"/>
-        </w:rPr>
-        <w:t xml:space="preserve">              </w:t>
-      </w:r>
-      <w:r>
-        <w:rPr>
-          <w:rStyle w:val="AttributeTok"/>
-        </w:rPr>
-        <w:t xml:space="preserve">rows =</w:t>
-      </w:r>
-      <w:r>
-        <w:rPr>
-          <w:rStyle w:val="NormalTok"/>
-        </w:rPr>
-        <w:t xml:space="preserve"> </w:t>
-      </w:r>
-      <w:r>
-        <w:rPr>
-          <w:rStyle w:val="StringTok"/>
-        </w:rPr>
-        <w:t xml:space="preserve">`</w:t>
-      </w:r>
-      <w:r>
-        <w:rPr>
-          <w:rStyle w:val="AttributeTok"/>
-        </w:rPr>
-        <w:t xml:space="preserve">1972</w:t>
-      </w:r>
-      <w:r>
-        <w:rPr>
-          <w:rStyle w:val="StringTok"/>
-        </w:rPr>
-        <w:t xml:space="preserve">`</w:t>
-      </w:r>
-      <w:r>
-        <w:rPr>
-          <w:rStyle w:val="NormalTok"/>
-        </w:rPr>
-        <w:t xml:space="preserve"> </w:t>
-      </w:r>
-      <w:r>
-        <w:rPr>
-          <w:rStyle w:val="SpecialCharTok"/>
-        </w:rPr>
-        <w:t xml:space="preserve">==</w:t>
-      </w:r>
-      <w:r>
-        <w:rPr>
-          <w:rStyle w:val="NormalTok"/>
-        </w:rPr>
-        <w:t xml:space="preserve"> </w:t>
-      </w:r>
-      <w:r>
-        <w:rPr>
-          <w:rStyle w:val="FunctionTok"/>
-        </w:rPr>
-        <w:t xml:space="preserve">max</w:t>
-      </w:r>
-      <w:r>
-        <w:rPr>
-          <w:rStyle w:val="NormalTok"/>
-        </w:rPr>
-        <w:t xml:space="preserve">(</w:t>
-      </w:r>
-      <w:r>
-        <w:rPr>
-          <w:rStyle w:val="StringTok"/>
-        </w:rPr>
-        <w:t xml:space="preserve">`</w:t>
-      </w:r>
-      <w:r>
-        <w:rPr>
-          <w:rStyle w:val="AttributeTok"/>
-        </w:rPr>
-        <w:t xml:space="preserve">1972</w:t>
-      </w:r>
-      <w:r>
-        <w:rPr>
-          <w:rStyle w:val="StringTok"/>
-        </w:rPr>
-        <w:t xml:space="preserve">`</w:t>
-      </w:r>
-      <w:r>
-        <w:rPr>
-          <w:rStyle w:val="NormalTok"/>
-        </w:rPr>
-        <w:t xml:space="preserve">)</w:t>
-      </w:r>
-      <w:r>
-        <w:br/>
-      </w:r>
-      <w:r>
-        <w:rPr>
-          <w:rStyle w:val="NormalTok"/>
-        </w:rPr>
-        <w:t xml:space="preserve">            )) </w:t>
-      </w:r>
-      <w:r>
-        <w:rPr>
-          <w:rStyle w:val="SpecialCharTok"/>
-        </w:rPr>
-        <w:t xml:space="preserve">%&gt;%</w:t>
-      </w:r>
-      <w:r>
-        <w:rPr>
-          <w:rStyle w:val="NormalTok"/>
-        </w:rPr>
-        <w:t xml:space="preserve"> </w:t>
-      </w:r>
-      <w:r>
-        <w:br/>
-      </w:r>
-      <w:r>
-        <w:rPr>
-          <w:rStyle w:val="NormalTok"/>
-        </w:rPr>
-        <w:t xml:space="preserve">  </w:t>
-      </w:r>
-      <w:r>
-        <w:rPr>
-          <w:rStyle w:val="FunctionTok"/>
-        </w:rPr>
-        <w:t xml:space="preserve">tab_style</w:t>
-      </w:r>
-      <w:r>
-        <w:rPr>
-          <w:rStyle w:val="NormalTok"/>
-        </w:rPr>
-        <w:t xml:space="preserve">(</w:t>
-      </w:r>
-      <w:r>
-        <w:rPr>
-          <w:rStyle w:val="AttributeTok"/>
-        </w:rPr>
-        <w:t xml:space="preserve">style =</w:t>
-      </w:r>
-      <w:r>
-        <w:rPr>
-          <w:rStyle w:val="NormalTok"/>
-        </w:rPr>
-        <w:t xml:space="preserve"> </w:t>
-      </w:r>
-      <w:r>
-        <w:rPr>
-          <w:rStyle w:val="FunctionTok"/>
-        </w:rPr>
-        <w:t xml:space="preserve">cell_text</w:t>
-      </w:r>
-      <w:r>
-        <w:rPr>
-          <w:rStyle w:val="NormalTok"/>
-        </w:rPr>
-        <w:t xml:space="preserve">(</w:t>
-      </w:r>
-      <w:r>
-        <w:rPr>
-          <w:rStyle w:val="AttributeTok"/>
-        </w:rPr>
-        <w:t xml:space="preserve">color =</w:t>
-      </w:r>
-      <w:r>
-        <w:rPr>
-          <w:rStyle w:val="NormalTok"/>
-        </w:rPr>
-        <w:t xml:space="preserve"> </w:t>
-      </w:r>
-      <w:r>
-        <w:rPr>
-          <w:rStyle w:val="StringTok"/>
-        </w:rPr>
-        <w:t xml:space="preserve">"orange"</w:t>
-      </w:r>
-      <w:r>
-        <w:rPr>
-          <w:rStyle w:val="NormalTok"/>
-        </w:rPr>
-        <w:t xml:space="preserve">,</w:t>
-      </w:r>
-      <w:r>
-        <w:br/>
-      </w:r>
-      <w:r>
-        <w:rPr>
-          <w:rStyle w:val="NormalTok"/>
-        </w:rPr>
-        <w:t xml:space="preserve">                              </w:t>
-      </w:r>
-      <w:r>
-        <w:rPr>
-          <w:rStyle w:val="AttributeTok"/>
-        </w:rPr>
-        <w:t xml:space="preserve">weight =</w:t>
-      </w:r>
-      <w:r>
-        <w:rPr>
-          <w:rStyle w:val="NormalTok"/>
-        </w:rPr>
-        <w:t xml:space="preserve"> </w:t>
-      </w:r>
-      <w:r>
-        <w:rPr>
-          <w:rStyle w:val="StringTok"/>
-        </w:rPr>
-        <w:t xml:space="preserve">"bold"</w:t>
-      </w:r>
-      <w:r>
-        <w:rPr>
-          <w:rStyle w:val="NormalTok"/>
-        </w:rPr>
-        <w:t xml:space="preserve">),</w:t>
-      </w:r>
-      <w:r>
-        <w:br/>
-      </w:r>
-      <w:r>
-        <w:rPr>
-          <w:rStyle w:val="NormalTok"/>
-        </w:rPr>
-        <w:t xml:space="preserve">            </w:t>
-      </w:r>
-      <w:r>
-        <w:rPr>
-          <w:rStyle w:val="AttributeTok"/>
-        </w:rPr>
-        <w:t xml:space="preserve">locations =</w:t>
-      </w:r>
-      <w:r>
-        <w:rPr>
-          <w:rStyle w:val="NormalTok"/>
-        </w:rPr>
-        <w:t xml:space="preserve"> </w:t>
-      </w:r>
-      <w:r>
-        <w:rPr>
-          <w:rStyle w:val="FunctionTok"/>
-        </w:rPr>
-        <w:t xml:space="preserve">cells_body</w:t>
-      </w:r>
-      <w:r>
-        <w:rPr>
-          <w:rStyle w:val="NormalTok"/>
-        </w:rPr>
-        <w:t xml:space="preserve">(</w:t>
-      </w:r>
-      <w:r>
-        <w:br/>
-      </w:r>
-      <w:r>
-        <w:rPr>
-          <w:rStyle w:val="NormalTok"/>
-        </w:rPr>
-        <w:t xml:space="preserve">              </w:t>
-      </w:r>
-      <w:r>
-        <w:rPr>
-          <w:rStyle w:val="AttributeTok"/>
-        </w:rPr>
-        <w:t xml:space="preserve">columns =</w:t>
-      </w:r>
-      <w:r>
-        <w:rPr>
-          <w:rStyle w:val="NormalTok"/>
-        </w:rPr>
-        <w:t xml:space="preserve"> </w:t>
-      </w:r>
-      <w:r>
-        <w:rPr>
-          <w:rStyle w:val="StringTok"/>
-        </w:rPr>
-        <w:t xml:space="preserve">`</w:t>
-      </w:r>
-      <w:r>
-        <w:rPr>
-          <w:rStyle w:val="AttributeTok"/>
-        </w:rPr>
-        <w:t xml:space="preserve">1992</w:t>
-      </w:r>
-      <w:r>
-        <w:rPr>
-          <w:rStyle w:val="StringTok"/>
-        </w:rPr>
-        <w:t xml:space="preserve">`</w:t>
-      </w:r>
-      <w:r>
-        <w:rPr>
-          <w:rStyle w:val="NormalTok"/>
-        </w:rPr>
-        <w:t xml:space="preserve">,</w:t>
-      </w:r>
-      <w:r>
-        <w:br/>
-      </w:r>
-      <w:r>
-        <w:rPr>
-          <w:rStyle w:val="NormalTok"/>
-        </w:rPr>
-        <w:t xml:space="preserve">              </w:t>
-      </w:r>
-      <w:r>
-        <w:rPr>
-          <w:rStyle w:val="AttributeTok"/>
-        </w:rPr>
-        <w:t xml:space="preserve">rows =</w:t>
-      </w:r>
-      <w:r>
-        <w:rPr>
-          <w:rStyle w:val="NormalTok"/>
-        </w:rPr>
-        <w:t xml:space="preserve"> </w:t>
-      </w:r>
-      <w:r>
-        <w:rPr>
-          <w:rStyle w:val="StringTok"/>
-        </w:rPr>
-        <w:t xml:space="preserve">`</w:t>
-      </w:r>
-      <w:r>
-        <w:rPr>
-          <w:rStyle w:val="AttributeTok"/>
-        </w:rPr>
-        <w:t xml:space="preserve">1992</w:t>
-      </w:r>
-      <w:r>
-        <w:rPr>
-          <w:rStyle w:val="StringTok"/>
-        </w:rPr>
-        <w:t xml:space="preserve">`</w:t>
-      </w:r>
-      <w:r>
-        <w:rPr>
-          <w:rStyle w:val="NormalTok"/>
-        </w:rPr>
-        <w:t xml:space="preserve"> </w:t>
-      </w:r>
-      <w:r>
-        <w:rPr>
-          <w:rStyle w:val="SpecialCharTok"/>
-        </w:rPr>
-        <w:t xml:space="preserve">==</w:t>
-      </w:r>
-      <w:r>
-        <w:rPr>
-          <w:rStyle w:val="NormalTok"/>
-        </w:rPr>
-        <w:t xml:space="preserve"> </w:t>
-      </w:r>
-      <w:r>
-        <w:rPr>
-          <w:rStyle w:val="FunctionTok"/>
-        </w:rPr>
-        <w:t xml:space="preserve">max</w:t>
-      </w:r>
-      <w:r>
-        <w:rPr>
-          <w:rStyle w:val="NormalTok"/>
-        </w:rPr>
-        <w:t xml:space="preserve">(</w:t>
-      </w:r>
-      <w:r>
-        <w:rPr>
-          <w:rStyle w:val="StringTok"/>
-        </w:rPr>
-        <w:t xml:space="preserve">`</w:t>
-      </w:r>
-      <w:r>
-        <w:rPr>
-          <w:rStyle w:val="AttributeTok"/>
-        </w:rPr>
-        <w:t xml:space="preserve">1992</w:t>
-      </w:r>
-      <w:r>
-        <w:rPr>
-          <w:rStyle w:val="StringTok"/>
-        </w:rPr>
-        <w:t xml:space="preserve">`</w:t>
-      </w:r>
-      <w:r>
-        <w:rPr>
-          <w:rStyle w:val="NormalTok"/>
-        </w:rPr>
-        <w:t xml:space="preserve">)</w:t>
-      </w:r>
-      <w:r>
-        <w:br/>
-      </w:r>
-      <w:r>
-        <w:rPr>
-          <w:rStyle w:val="NormalTok"/>
-        </w:rPr>
-        <w:t xml:space="preserve">            ))</w:t>
       </w:r>
     </w:p>
     <w:p>
@@ -29288,6 +27836,14 @@
             </a:graphic>
           </wp:inline>
         </w:drawing>
+      </w:r>
+    </w:p>
+    <w:p>
+      <w:pPr>
+        <w:pStyle w:val="BodyText"/>
+      </w:pPr>
+      <w:r>
+        <w:t xml:space="preserve">As always, we save this table to avoid having to repeat all of the formatting code we’ve created up to this point.</w:t>
       </w:r>
     </w:p>
     <w:bookmarkEnd w:id="202"/>

</xml_diff>

<commit_message>
Updates on tables chapter
</commit_message>
<xml_diff>
--- a/nostarch/word/r-without-statistics.docx
+++ b/nostarch/word/r-without-statistics.docx
@@ -24399,7 +24399,7 @@
           <wp:inline>
             <wp:extent cx="5334000" cy="2480930"/>
             <wp:effectExtent b="0" l="0" r="0" t="0"/>
-            <wp:docPr descr="" title="" id="169" name="Picture"/>
+            <wp:docPr descr="Figure 5.1: Table with gridlines everywhere" title="" id="169" name="Picture"/>
             <a:graphic>
               <a:graphicData uri="http://schemas.openxmlformats.org/drawingml/2006/picture">
                 <pic:pic>
@@ -24457,7 +24457,7 @@
           <wp:inline>
             <wp:extent cx="5334000" cy="2534694"/>
             <wp:effectExtent b="0" l="0" r="0" t="0"/>
-            <wp:docPr descr="" title="" id="172" name="Picture"/>
+            <wp:docPr descr="Figure 1.1: Table with only horizontal gridlines" title="" id="172" name="Picture"/>
             <a:graphic>
               <a:graphicData uri="http://schemas.openxmlformats.org/drawingml/2006/picture">
                 <pic:pic>
@@ -25413,7 +25413,7 @@
           <wp:inline>
             <wp:extent cx="5334000" cy="2508496"/>
             <wp:effectExtent b="0" l="0" r="0" t="0"/>
-            <wp:docPr descr="" title="" id="175" name="Picture"/>
+            <wp:docPr descr="Figure 5.2: Table with gridlines only on the header row and bottom" title="" id="175" name="Picture"/>
             <a:graphic>
               <a:graphicData uri="http://schemas.openxmlformats.org/drawingml/2006/picture">
                 <pic:pic>
@@ -25504,7 +25504,7 @@
           <wp:inline>
             <wp:extent cx="5334000" cy="2437206"/>
             <wp:effectExtent b="0" l="0" r="0" t="0"/>
-            <wp:docPr descr="" title="" id="179" name="Picture"/>
+            <wp:docPr descr="Figure 5.3: Table with all gridlines removed" title="" id="179" name="Picture"/>
             <a:graphic>
               <a:graphicData uri="http://schemas.openxmlformats.org/drawingml/2006/picture">
                 <pic:pic>
@@ -25773,7 +25773,7 @@
           <wp:inline>
             <wp:extent cx="5334000" cy="2508496"/>
             <wp:effectExtent b="0" l="0" r="0" t="0"/>
-            <wp:docPr descr="" title="" id="182" name="Picture"/>
+            <wp:docPr descr="Figure 5.4: Table with header row bolded" title="" id="182" name="Picture"/>
             <a:graphic>
               <a:graphicData uri="http://schemas.openxmlformats.org/drawingml/2006/picture">
                 <pic:pic>
@@ -25880,7 +25880,7 @@
           <wp:inline>
             <wp:extent cx="5334000" cy="2534694"/>
             <wp:effectExtent b="0" l="0" r="0" t="0"/>
-            <wp:docPr descr="" title="" id="186" name="Picture"/>
+            <wp:docPr descr="Figure 5.5: Table with year columns aligned left, center, and right" title="" id="186" name="Picture"/>
             <a:graphic>
               <a:graphicData uri="http://schemas.openxmlformats.org/drawingml/2006/picture">
                 <pic:pic>
@@ -26375,7 +26375,7 @@
           <wp:inline>
             <wp:extent cx="5334000" cy="2431676"/>
             <wp:effectExtent b="0" l="0" r="0" t="0"/>
-            <wp:docPr descr="" title="" id="189" name="Picture"/>
+            <wp:docPr descr="Figure 5.6: Table with Country column center aligned" title="" id="189" name="Picture"/>
             <a:graphic>
               <a:graphicData uri="http://schemas.openxmlformats.org/drawingml/2006/picture">
                 <pic:pic>
@@ -26478,7 +26478,7 @@
           <wp:inline>
             <wp:extent cx="5334000" cy="2431676"/>
             <wp:effectExtent b="0" l="0" r="0" t="0"/>
-            <wp:docPr descr="" title="" id="192" name="Picture"/>
+            <wp:docPr descr="Figure 5.7: Table with Country column left aligned" title="" id="192" name="Picture"/>
             <a:graphic>
               <a:graphicData uri="http://schemas.openxmlformats.org/drawingml/2006/picture">
                 <pic:pic>
@@ -27327,7 +27327,7 @@
           <wp:inline>
             <wp:extent cx="5334000" cy="3246782"/>
             <wp:effectExtent b="0" l="0" r="0" t="0"/>
-            <wp:docPr descr="" title="" id="196" name="Picture"/>
+            <wp:docPr descr="Figure 5.8: Table with numbers rounded to whole numbers and dollar sign added" title="" id="196" name="Picture"/>
             <a:graphic>
               <a:graphicData uri="http://schemas.openxmlformats.org/drawingml/2006/picture">
                 <pic:pic>
@@ -27800,7 +27800,7 @@
           <wp:inline>
             <wp:extent cx="5334000" cy="3111500"/>
             <wp:effectExtent b="0" l="0" r="0" t="0"/>
-            <wp:docPr descr="" title="" id="200" name="Picture"/>
+            <wp:docPr descr="Figure 5.9: Table with color added to show the highest value in each year" title="" id="200" name="Picture"/>
             <a:graphic>
               <a:graphicData uri="http://schemas.openxmlformats.org/drawingml/2006/picture">
                 <pic:pic>
@@ -29813,7 +29813,7 @@
           <wp:inline>
             <wp:extent cx="5334000" cy="2410087"/>
             <wp:effectExtent b="0" l="0" r="0" t="0"/>
-            <wp:docPr descr="" title="" id="204" name="Picture"/>
+            <wp:docPr descr="Figure 5.10: Table with sparkline added to show trend over time" title="" id="204" name="Picture"/>
             <a:graphic>
               <a:graphicData uri="http://schemas.openxmlformats.org/drawingml/2006/picture">
                 <pic:pic>
@@ -31328,7 +31328,7 @@
           <wp:inline>
             <wp:extent cx="5334000" cy="1638821"/>
             <wp:effectExtent b="0" l="0" r="0" t="0"/>
-            <wp:docPr descr="" title="" id="209" name="Picture"/>
+            <wp:docPr descr="Figure 5.11: Table redone in FiveThirtyEight style" title="" id="209" name="Picture"/>
             <a:graphic>
               <a:graphicData uri="http://schemas.openxmlformats.org/drawingml/2006/picture">
                 <pic:pic>

</xml_diff>

<commit_message>
Update tables chapter to make fig captions work
</commit_message>
<xml_diff>
--- a/nostarch/word/r-without-statistics.docx
+++ b/nostarch/word/r-without-statistics.docx
@@ -24394,6 +24394,11 @@
       <w:r>
         <w:t xml:space="preserve">[F05001.png]</w:t>
       </w:r>
+    </w:p>
+    <w:p>
+      <w:pPr>
+        <w:pStyle w:val="CaptionedFigure"/>
+      </w:pPr>
       <w:r>
         <w:drawing>
           <wp:inline>
@@ -24439,6 +24444,14 @@
     </w:p>
     <w:p>
       <w:pPr>
+        <w:pStyle w:val="ImageCaption"/>
+      </w:pPr>
+      <w:r>
+        <w:t xml:space="preserve">Figure 5.1: Table with gridlines everywhere</w:t>
+      </w:r>
+    </w:p>
+    <w:p>
+      <w:pPr>
         <w:pStyle w:val="BodyText"/>
       </w:pPr>
       <w:r>
@@ -24457,7 +24470,7 @@
           <wp:inline>
             <wp:extent cx="5334000" cy="2534694"/>
             <wp:effectExtent b="0" l="0" r="0" t="0"/>
-            <wp:docPr descr="Figure 1.1: Table with only horizontal gridlines" title="" id="172" name="Picture"/>
+            <wp:docPr descr="Figure 1.2: Table with only horizontal gridlines" title="" id="172" name="Picture"/>
             <a:graphic>
               <a:graphicData uri="http://schemas.openxmlformats.org/drawingml/2006/picture">
                 <pic:pic>

</xml_diff>

<commit_message>
Make tables show up as images in HTML as well as Word
</commit_message>
<xml_diff>
--- a/nostarch/word/r-without-statistics.docx
+++ b/nostarch/word/r-without-statistics.docx
@@ -24465,6 +24465,11 @@
       <w:r>
         <w:t xml:space="preserve">[F05002.png]</w:t>
       </w:r>
+    </w:p>
+    <w:p>
+      <w:pPr>
+        <w:pStyle w:val="CaptionedFigure"/>
+      </w:pPr>
       <w:r>
         <w:drawing>
           <wp:inline>
@@ -24510,6 +24515,14 @@
     </w:p>
     <w:p>
       <w:pPr>
+        <w:pStyle w:val="ImageCaption"/>
+      </w:pPr>
+      <w:r>
+        <w:t xml:space="preserve">Figure 1.2: Table with only horizontal gridlines</w:t>
+      </w:r>
+    </w:p>
+    <w:p>
+      <w:pPr>
         <w:pStyle w:val="BodyText"/>
       </w:pPr>
       <w:r>
@@ -25421,6 +25434,11 @@
       <w:r>
         <w:t xml:space="preserve">[F05003.png]</w:t>
       </w:r>
+    </w:p>
+    <w:p>
+      <w:pPr>
+        <w:pStyle w:val="CaptionedFigure"/>
+      </w:pPr>
       <w:r>
         <w:drawing>
           <wp:inline>
@@ -25466,6 +25484,14 @@
     </w:p>
     <w:p>
       <w:pPr>
+        <w:pStyle w:val="ImageCaption"/>
+      </w:pPr>
+      <w:r>
+        <w:t xml:space="preserve">Figure 5.2: Table with gridlines only on the header row and bottom</w:t>
+      </w:r>
+    </w:p>
+    <w:p>
+      <w:pPr>
         <w:pStyle w:val="BodyText"/>
       </w:pPr>
       <w:r>
@@ -25512,6 +25538,11 @@
       <w:r>
         <w:t xml:space="preserve">[F05004.png]</w:t>
       </w:r>
+    </w:p>
+    <w:p>
+      <w:pPr>
+        <w:pStyle w:val="CaptionedFigure"/>
+      </w:pPr>
       <w:r>
         <w:drawing>
           <wp:inline>
@@ -25557,6 +25588,14 @@
     </w:p>
     <w:p>
       <w:pPr>
+        <w:pStyle w:val="ImageCaption"/>
+      </w:pPr>
+      <w:r>
+        <w:t xml:space="preserve">Figure 5.3: Table with all gridlines removed</w:t>
+      </w:r>
+    </w:p>
+    <w:p>
+      <w:pPr>
         <w:pStyle w:val="BodyText"/>
       </w:pPr>
       <w:r>
@@ -25781,6 +25820,11 @@
       <w:r>
         <w:t xml:space="preserve">[F05005.png]</w:t>
       </w:r>
+    </w:p>
+    <w:p>
+      <w:pPr>
+        <w:pStyle w:val="CaptionedFigure"/>
+      </w:pPr>
       <w:r>
         <w:drawing>
           <wp:inline>
@@ -25826,6 +25870,14 @@
     </w:p>
     <w:p>
       <w:pPr>
+        <w:pStyle w:val="ImageCaption"/>
+      </w:pPr>
+      <w:r>
+        <w:t xml:space="preserve">Figure 5.4: Table with header row bolded</w:t>
+      </w:r>
+    </w:p>
+    <w:p>
+      <w:pPr>
         <w:pStyle w:val="BodyText"/>
       </w:pPr>
       <w:r>
@@ -25888,6 +25940,11 @@
       <w:r>
         <w:t xml:space="preserve">[F05006.png]</w:t>
       </w:r>
+    </w:p>
+    <w:p>
+      <w:pPr>
+        <w:pStyle w:val="CaptionedFigure"/>
+      </w:pPr>
       <w:r>
         <w:drawing>
           <wp:inline>
@@ -25933,6 +25990,14 @@
     </w:p>
     <w:p>
       <w:pPr>
+        <w:pStyle w:val="ImageCaption"/>
+      </w:pPr>
+      <w:r>
+        <w:t xml:space="preserve">Figure 5.5: Table with year columns aligned left, center, and right</w:t>
+      </w:r>
+    </w:p>
+    <w:p>
+      <w:pPr>
         <w:pStyle w:val="BodyText"/>
       </w:pPr>
       <w:r>
@@ -26383,6 +26448,11 @@
       <w:r>
         <w:t xml:space="preserve">[F05007.png]</w:t>
       </w:r>
+    </w:p>
+    <w:p>
+      <w:pPr>
+        <w:pStyle w:val="CaptionedFigure"/>
+      </w:pPr>
       <w:r>
         <w:drawing>
           <wp:inline>
@@ -26428,6 +26498,14 @@
     </w:p>
     <w:p>
       <w:pPr>
+        <w:pStyle w:val="ImageCaption"/>
+      </w:pPr>
+      <w:r>
+        <w:t xml:space="preserve">Figure 5.6: Table with Country column center aligned</w:t>
+      </w:r>
+    </w:p>
+    <w:p>
+      <w:pPr>
         <w:pStyle w:val="BodyText"/>
       </w:pPr>
       <w:r>
@@ -26486,6 +26564,11 @@
       <w:r>
         <w:t xml:space="preserve">[F05008.png]</w:t>
       </w:r>
+    </w:p>
+    <w:p>
+      <w:pPr>
+        <w:pStyle w:val="CaptionedFigure"/>
+      </w:pPr>
       <w:r>
         <w:drawing>
           <wp:inline>
@@ -26531,6 +26614,14 @@
     </w:p>
     <w:p>
       <w:pPr>
+        <w:pStyle w:val="ImageCaption"/>
+      </w:pPr>
+      <w:r>
+        <w:t xml:space="preserve">Figure 5.7: Table with Country column left aligned</w:t>
+      </w:r>
+    </w:p>
+    <w:p>
+      <w:pPr>
         <w:pStyle w:val="BodyText"/>
       </w:pPr>
       <w:r>
@@ -27335,6 +27426,11 @@
       <w:r>
         <w:t xml:space="preserve">[F05009.png]</w:t>
       </w:r>
+    </w:p>
+    <w:p>
+      <w:pPr>
+        <w:pStyle w:val="CaptionedFigure"/>
+      </w:pPr>
       <w:r>
         <w:drawing>
           <wp:inline>
@@ -27380,6 +27476,14 @@
     </w:p>
     <w:p>
       <w:pPr>
+        <w:pStyle w:val="ImageCaption"/>
+      </w:pPr>
+      <w:r>
+        <w:t xml:space="preserve">Figure 5.8: Table with numbers rounded to whole numbers and dollar sign added</w:t>
+      </w:r>
+    </w:p>
+    <w:p>
+      <w:pPr>
         <w:pStyle w:val="BodyText"/>
       </w:pPr>
       <w:r>
@@ -27808,6 +27912,11 @@
       <w:r>
         <w:t xml:space="preserve">[F05010.png]</w:t>
       </w:r>
+    </w:p>
+    <w:p>
+      <w:pPr>
+        <w:pStyle w:val="CaptionedFigure"/>
+      </w:pPr>
       <w:r>
         <w:drawing>
           <wp:inline>
@@ -27853,6 +27962,14 @@
     </w:p>
     <w:p>
       <w:pPr>
+        <w:pStyle w:val="ImageCaption"/>
+      </w:pPr>
+      <w:r>
+        <w:t xml:space="preserve">Figure 5.9: Table with color added to show the highest value in each year</w:t>
+      </w:r>
+    </w:p>
+    <w:p>
+      <w:pPr>
         <w:pStyle w:val="BodyText"/>
       </w:pPr>
       <w:r>
@@ -29821,6 +29938,11 @@
       <w:r>
         <w:t xml:space="preserve">[F05011.png]</w:t>
       </w:r>
+    </w:p>
+    <w:p>
+      <w:pPr>
+        <w:pStyle w:val="CaptionedFigure"/>
+      </w:pPr>
       <w:r>
         <w:drawing>
           <wp:inline>
@@ -29864,6 +29986,14 @@
         </w:drawing>
       </w:r>
     </w:p>
+    <w:p>
+      <w:pPr>
+        <w:pStyle w:val="ImageCaption"/>
+      </w:pPr>
+      <w:r>
+        <w:t xml:space="preserve">Figure 5.10: Table with sparkline added to show trend over time</w:t>
+      </w:r>
+    </w:p>
     <w:bookmarkEnd w:id="206"/>
     <w:bookmarkEnd w:id="207"/>
     <w:bookmarkStart w:id="211" w:name="conclusion"/>
@@ -31336,6 +31466,11 @@
       <w:r>
         <w:t xml:space="preserve">[F05012.png]</w:t>
       </w:r>
+    </w:p>
+    <w:p>
+      <w:pPr>
+        <w:pStyle w:val="CaptionedFigure"/>
+      </w:pPr>
       <w:r>
         <w:drawing>
           <wp:inline>
@@ -31377,6 +31512,14 @@
             </a:graphic>
           </wp:inline>
         </w:drawing>
+      </w:r>
+    </w:p>
+    <w:p>
+      <w:pPr>
+        <w:pStyle w:val="ImageCaption"/>
+      </w:pPr>
+      <w:r>
+        <w:t xml:space="preserve">Figure 5.11: Table redone in FiveThirtyEight style</w:t>
       </w:r>
     </w:p>
     <w:p>

</xml_diff>

<commit_message>
Updates on custom theme chapter
</commit_message>
<xml_diff>
--- a/nostarch/word/r-without-statistics.docx
+++ b/nostarch/word/r-without-statistics.docx
@@ -16179,7 +16179,153 @@
     </w:p>
     <w:p>
       <w:pPr>
-        <w:pStyle w:val="BodyText"/>
+        <w:pStyle w:val="SourceCode"/>
+      </w:pPr>
+      <w:r>
+        <w:rPr>
+          <w:rStyle w:val="VerbatimChar"/>
+        </w:rPr>
+        <w:t xml:space="preserve">#&gt; # A tibble: 344 × 8</w:t>
+      </w:r>
+      <w:r>
+        <w:br/>
+      </w:r>
+      <w:r>
+        <w:rPr>
+          <w:rStyle w:val="VerbatimChar"/>
+        </w:rPr>
+        <w:t xml:space="preserve">#&gt;    species island    bill_le…¹ bill_…² flipp…³ body_…⁴ sex  </w:t>
+      </w:r>
+      <w:r>
+        <w:br/>
+      </w:r>
+      <w:r>
+        <w:rPr>
+          <w:rStyle w:val="VerbatimChar"/>
+        </w:rPr>
+        <w:t xml:space="preserve">#&gt;    &lt;fct&gt;   &lt;fct&gt;         &lt;dbl&gt;   &lt;dbl&gt;   &lt;int&gt;   &lt;int&gt; &lt;fct&gt;</w:t>
+      </w:r>
+      <w:r>
+        <w:br/>
+      </w:r>
+      <w:r>
+        <w:rPr>
+          <w:rStyle w:val="VerbatimChar"/>
+        </w:rPr>
+        <w:t xml:space="preserve">#&gt;  1 Adelie  Torgersen      39.1    18.7     181    3750 male </w:t>
+      </w:r>
+      <w:r>
+        <w:br/>
+      </w:r>
+      <w:r>
+        <w:rPr>
+          <w:rStyle w:val="VerbatimChar"/>
+        </w:rPr>
+        <w:t xml:space="preserve">#&gt;  2 Adelie  Torgersen      39.5    17.4     186    3800 fema…</w:t>
+      </w:r>
+      <w:r>
+        <w:br/>
+      </w:r>
+      <w:r>
+        <w:rPr>
+          <w:rStyle w:val="VerbatimChar"/>
+        </w:rPr>
+        <w:t xml:space="preserve">#&gt;  3 Adelie  Torgersen      40.3    18       195    3250 fema…</w:t>
+      </w:r>
+      <w:r>
+        <w:br/>
+      </w:r>
+      <w:r>
+        <w:rPr>
+          <w:rStyle w:val="VerbatimChar"/>
+        </w:rPr>
+        <w:t xml:space="preserve">#&gt;  4 Adelie  Torgersen      NA      NA        NA      NA &lt;NA&gt; </w:t>
+      </w:r>
+      <w:r>
+        <w:br/>
+      </w:r>
+      <w:r>
+        <w:rPr>
+          <w:rStyle w:val="VerbatimChar"/>
+        </w:rPr>
+        <w:t xml:space="preserve">#&gt;  5 Adelie  Torgersen      36.7    19.3     193    3450 fema…</w:t>
+      </w:r>
+      <w:r>
+        <w:br/>
+      </w:r>
+      <w:r>
+        <w:rPr>
+          <w:rStyle w:val="VerbatimChar"/>
+        </w:rPr>
+        <w:t xml:space="preserve">#&gt;  6 Adelie  Torgersen      39.3    20.6     190    3650 male </w:t>
+      </w:r>
+      <w:r>
+        <w:br/>
+      </w:r>
+      <w:r>
+        <w:rPr>
+          <w:rStyle w:val="VerbatimChar"/>
+        </w:rPr>
+        <w:t xml:space="preserve">#&gt;  7 Adelie  Torgersen      38.9    17.8     181    3625 fema…</w:t>
+      </w:r>
+      <w:r>
+        <w:br/>
+      </w:r>
+      <w:r>
+        <w:rPr>
+          <w:rStyle w:val="VerbatimChar"/>
+        </w:rPr>
+        <w:t xml:space="preserve">#&gt;  8 Adelie  Torgersen      39.2    19.6     195    4675 male </w:t>
+      </w:r>
+      <w:r>
+        <w:br/>
+      </w:r>
+      <w:r>
+        <w:rPr>
+          <w:rStyle w:val="VerbatimChar"/>
+        </w:rPr>
+        <w:t xml:space="preserve">#&gt;  9 Adelie  Torgersen      34.1    18.1     193    3475 &lt;NA&gt; </w:t>
+      </w:r>
+      <w:r>
+        <w:br/>
+      </w:r>
+      <w:r>
+        <w:rPr>
+          <w:rStyle w:val="VerbatimChar"/>
+        </w:rPr>
+        <w:t xml:space="preserve">#&gt; 10 Adelie  Torgersen      42      20.2     190    4250 &lt;NA&gt; </w:t>
+      </w:r>
+      <w:r>
+        <w:br/>
+      </w:r>
+      <w:r>
+        <w:rPr>
+          <w:rStyle w:val="VerbatimChar"/>
+        </w:rPr>
+        <w:t xml:space="preserve">#&gt; # … with 334 more rows, 1 more variable: year &lt;int&gt;, and</w:t>
+      </w:r>
+      <w:r>
+        <w:br/>
+      </w:r>
+      <w:r>
+        <w:rPr>
+          <w:rStyle w:val="VerbatimChar"/>
+        </w:rPr>
+        <w:t xml:space="preserve">#&gt; #   abbreviated variable names ¹​bill_length_mm,</w:t>
+      </w:r>
+      <w:r>
+        <w:br/>
+      </w:r>
+      <w:r>
+        <w:rPr>
+          <w:rStyle w:val="VerbatimChar"/>
+        </w:rPr>
+        <w:t xml:space="preserve">#&gt; #   ²​bill_depth_mm, ³​flipper_length_mm, ⁴​body_mass_g</w:t>
+      </w:r>
+    </w:p>
+    <w:p>
+      <w:pPr>
+        <w:pStyle w:val="FirstParagraph"/>
       </w:pPr>
       <w:r>
         <w:t xml:space="preserve">To get our data in a more usable format, let’s count how many penguins live on each island. We do this with the</w:t>
@@ -22737,7 +22883,87 @@
     </w:p>
     <w:p>
       <w:pPr>
-        <w:pStyle w:val="BodyText"/>
+        <w:pStyle w:val="SourceCode"/>
+      </w:pPr>
+      <w:r>
+        <w:rPr>
+          <w:rStyle w:val="NormalTok"/>
+        </w:rPr>
+        <w:t xml:space="preserve">penguins_plot_grid_lines </w:t>
+      </w:r>
+      <w:r>
+        <w:rPr>
+          <w:rStyle w:val="SpecialCharTok"/>
+        </w:rPr>
+        <w:t xml:space="preserve">+</w:t>
+      </w:r>
+      <w:r>
+        <w:br/>
+      </w:r>
+      <w:r>
+        <w:rPr>
+          <w:rStyle w:val="NormalTok"/>
+        </w:rPr>
+        <w:t xml:space="preserve">  </w:t>
+      </w:r>
+      <w:r>
+        <w:rPr>
+          <w:rStyle w:val="FunctionTok"/>
+        </w:rPr>
+        <w:t xml:space="preserve">theme</w:t>
+      </w:r>
+      <w:r>
+        <w:rPr>
+          <w:rStyle w:val="NormalTok"/>
+        </w:rPr>
+        <w:t xml:space="preserve">(</w:t>
+      </w:r>
+      <w:r>
+        <w:br/>
+      </w:r>
+      <w:r>
+        <w:rPr>
+          <w:rStyle w:val="NormalTok"/>
+        </w:rPr>
+        <w:t xml:space="preserve">    </w:t>
+      </w:r>
+      <w:r>
+        <w:rPr>
+          <w:rStyle w:val="AttributeTok"/>
+        </w:rPr>
+        <w:t xml:space="preserve">panel.background =</w:t>
+      </w:r>
+      <w:r>
+        <w:rPr>
+          <w:rStyle w:val="NormalTok"/>
+        </w:rPr>
+        <w:t xml:space="preserve"> </w:t>
+      </w:r>
+      <w:r>
+        <w:rPr>
+          <w:rStyle w:val="FunctionTok"/>
+        </w:rPr>
+        <w:t xml:space="preserve">element_blank</w:t>
+      </w:r>
+      <w:r>
+        <w:rPr>
+          <w:rStyle w:val="NormalTok"/>
+        </w:rPr>
+        <w:t xml:space="preserve">()</w:t>
+      </w:r>
+      <w:r>
+        <w:br/>
+      </w:r>
+      <w:r>
+        <w:rPr>
+          <w:rStyle w:val="NormalTok"/>
+        </w:rPr>
+        <w:t xml:space="preserve">  )</w:t>
+      </w:r>
+    </w:p>
+    <w:p>
+      <w:pPr>
+        <w:pStyle w:val="FirstParagraph"/>
       </w:pPr>
       <w:r>
         <w:t xml:space="preserve">The plot without the gray background is seen in Figure</w:t>
@@ -31271,6 +31497,180 @@
         <w:rPr>
           <w:rStyle w:val="FunctionTok"/>
         </w:rPr>
+        <w:t xml:space="preserve">fmt_currency</w:t>
+      </w:r>
+      <w:r>
+        <w:rPr>
+          <w:rStyle w:val="NormalTok"/>
+        </w:rPr>
+        <w:t xml:space="preserve">(</w:t>
+      </w:r>
+      <w:r>
+        <w:br/>
+      </w:r>
+      <w:r>
+        <w:rPr>
+          <w:rStyle w:val="NormalTok"/>
+        </w:rPr>
+        <w:t xml:space="preserve">    </w:t>
+      </w:r>
+      <w:r>
+        <w:rPr>
+          <w:rStyle w:val="AttributeTok"/>
+        </w:rPr>
+        <w:t xml:space="preserve">columns =</w:t>
+      </w:r>
+      <w:r>
+        <w:rPr>
+          <w:rStyle w:val="NormalTok"/>
+        </w:rPr>
+        <w:t xml:space="preserve"> </w:t>
+      </w:r>
+      <w:r>
+        <w:rPr>
+          <w:rStyle w:val="FunctionTok"/>
+        </w:rPr>
+        <w:t xml:space="preserve">c</w:t>
+      </w:r>
+      <w:r>
+        <w:rPr>
+          <w:rStyle w:val="NormalTok"/>
+        </w:rPr>
+        <w:t xml:space="preserve">(</w:t>
+      </w:r>
+      <w:r>
+        <w:rPr>
+          <w:rStyle w:val="StringTok"/>
+        </w:rPr>
+        <w:t xml:space="preserve">`</w:t>
+      </w:r>
+      <w:r>
+        <w:rPr>
+          <w:rStyle w:val="AttributeTok"/>
+        </w:rPr>
+        <w:t xml:space="preserve">1952</w:t>
+      </w:r>
+      <w:r>
+        <w:rPr>
+          <w:rStyle w:val="StringTok"/>
+        </w:rPr>
+        <w:t xml:space="preserve">`</w:t>
+      </w:r>
+      <w:r>
+        <w:rPr>
+          <w:rStyle w:val="NormalTok"/>
+        </w:rPr>
+        <w:t xml:space="preserve">, </w:t>
+      </w:r>
+      <w:r>
+        <w:rPr>
+          <w:rStyle w:val="StringTok"/>
+        </w:rPr>
+        <w:t xml:space="preserve">`</w:t>
+      </w:r>
+      <w:r>
+        <w:rPr>
+          <w:rStyle w:val="AttributeTok"/>
+        </w:rPr>
+        <w:t xml:space="preserve">1972</w:t>
+      </w:r>
+      <w:r>
+        <w:rPr>
+          <w:rStyle w:val="StringTok"/>
+        </w:rPr>
+        <w:t xml:space="preserve">`</w:t>
+      </w:r>
+      <w:r>
+        <w:rPr>
+          <w:rStyle w:val="NormalTok"/>
+        </w:rPr>
+        <w:t xml:space="preserve">, </w:t>
+      </w:r>
+      <w:r>
+        <w:rPr>
+          <w:rStyle w:val="StringTok"/>
+        </w:rPr>
+        <w:t xml:space="preserve">`</w:t>
+      </w:r>
+      <w:r>
+        <w:rPr>
+          <w:rStyle w:val="AttributeTok"/>
+        </w:rPr>
+        <w:t xml:space="preserve">1992</w:t>
+      </w:r>
+      <w:r>
+        <w:rPr>
+          <w:rStyle w:val="StringTok"/>
+        </w:rPr>
+        <w:t xml:space="preserve">`</w:t>
+      </w:r>
+      <w:r>
+        <w:rPr>
+          <w:rStyle w:val="NormalTok"/>
+        </w:rPr>
+        <w:t xml:space="preserve">),</w:t>
+      </w:r>
+      <w:r>
+        <w:br/>
+      </w:r>
+      <w:r>
+        <w:rPr>
+          <w:rStyle w:val="NormalTok"/>
+        </w:rPr>
+        <w:t xml:space="preserve">    </w:t>
+      </w:r>
+      <w:r>
+        <w:rPr>
+          <w:rStyle w:val="AttributeTok"/>
+        </w:rPr>
+        <w:t xml:space="preserve">decimals =</w:t>
+      </w:r>
+      <w:r>
+        <w:rPr>
+          <w:rStyle w:val="NormalTok"/>
+        </w:rPr>
+        <w:t xml:space="preserve"> </w:t>
+      </w:r>
+      <w:r>
+        <w:rPr>
+          <w:rStyle w:val="DecValTok"/>
+        </w:rPr>
+        <w:t xml:space="preserve">0</w:t>
+      </w:r>
+      <w:r>
+        <w:br/>
+      </w:r>
+      <w:r>
+        <w:rPr>
+          <w:rStyle w:val="NormalTok"/>
+        </w:rPr>
+        <w:t xml:space="preserve">  ) </w:t>
+      </w:r>
+      <w:r>
+        <w:rPr>
+          <w:rStyle w:val="SpecialCharTok"/>
+        </w:rPr>
+        <w:t xml:space="preserve">%&gt;%</w:t>
+      </w:r>
+      <w:r>
+        <w:rPr>
+          <w:rStyle w:val="NormalTok"/>
+        </w:rPr>
+        <w:t xml:space="preserve"> </w:t>
+      </w:r>
+      <w:r>
+        <w:br/>
+      </w:r>
+      <w:r>
+        <w:rPr>
+          <w:rStyle w:val="NormalTok"/>
+        </w:rPr>
+        <w:t xml:space="preserve">  </w:t>
+      </w:r>
+      <w:r>
+        <w:rPr>
+          <w:rStyle w:val="FunctionTok"/>
+        </w:rPr>
         <w:t xml:space="preserve">gt_plt_sparkline</w:t>
       </w:r>
       <w:r>
@@ -31474,7 +31874,7 @@
       <w:r>
         <w:drawing>
           <wp:inline>
-            <wp:extent cx="5334000" cy="1638821"/>
+            <wp:extent cx="5334000" cy="1984450"/>
             <wp:effectExtent b="0" l="0" r="0" t="0"/>
             <wp:docPr descr="Figure 5.11: Table redone in FiveThirtyEight style" title="" id="209" name="Picture"/>
             <a:graphic>
@@ -31495,7 +31895,7 @@
                   <pic:spPr bwMode="auto">
                     <a:xfrm>
                       <a:off x="0" y="0"/>
-                      <a:ext cx="5334000" cy="1638821"/>
+                      <a:ext cx="5334000" cy="1984450"/>
                     </a:xfrm>
                     <a:prstGeom prst="rect">
                       <a:avLst/>

</xml_diff>

<commit_message>
Work on maps chapter
</commit_message>
<xml_diff>
--- a/nostarch/word/r-without-statistics.docx
+++ b/nostarch/word/r-without-statistics.docx
@@ -24056,7 +24056,7 @@
     </w:p>
     <w:bookmarkEnd w:id="165"/>
     <w:bookmarkEnd w:id="166"/>
-    <w:bookmarkStart w:id="167" w:name="r-is-a-full-fledged-map-making-tool"/>
+    <w:bookmarkStart w:id="170" w:name="r-is-a-full-fledged-map-making-tool"/>
     <w:p>
       <w:pPr>
         <w:pStyle w:val="Heading1"/>
@@ -24074,8 +24074,366 @@
         <w:t xml:space="preserve">R is a Full-Fledged Map-Making Tool</w:t>
       </w:r>
     </w:p>
+    <w:p>
+      <w:pPr>
+        <w:pStyle w:val="FirstParagraph"/>
+      </w:pPr>
+      <w:r>
+        <w:t xml:space="preserve">When I first started learning R, I had no idea it could make maps. I thought of R as being designed to work with numbers, not the shapes that make up maps. So I was surprised when I first saw people making maps with R. This is possible, I wondered?</w:t>
+      </w:r>
+    </w:p>
+    <w:p>
+      <w:pPr>
+        <w:pStyle w:val="BodyText"/>
+      </w:pPr>
+      <w:r>
+        <w:t xml:space="preserve">The answer is yes: you absolutely can make maps in R. And not just prosaic maps. Beautiful maps that use high-quality design principles. Maps that are good enough to be featured in top media outlets.</w:t>
+      </w:r>
+    </w:p>
+    <w:p>
+      <w:pPr>
+        <w:pStyle w:val="BodyText"/>
+      </w:pPr>
+      <w:r>
+        <w:t xml:space="preserve">When many people hear</w:t>
+      </w:r>
+      <w:r>
+        <w:t xml:space="preserve"> </w:t>
+      </w:r>
+      <w:r>
+        <w:t xml:space="preserve">“</w:t>
+      </w:r>
+      <w:r>
+        <w:t xml:space="preserve">maps</w:t>
+      </w:r>
+      <w:r>
+        <w:t xml:space="preserve">”</w:t>
+      </w:r>
+      <w:r>
+        <w:t xml:space="preserve"> </w:t>
+      </w:r>
+      <w:r>
+        <w:t xml:space="preserve">they immediately think of ArcGIS. But this tool is expensive, with business licenses for ArcGIS starting at $500 per year. Excel has added support for map-making in recent years, but features are limited (making maps based on street addresses, for example, is not possible). There is QGIS, an open-source tool similar to ArcGIS. But the mental tax that comes from context switching between tools is significant. Learning to make maps in R means you can do everything, for free, in one tool.</w:t>
+      </w:r>
+    </w:p>
+    <w:p>
+      <w:pPr>
+        <w:pStyle w:val="BodyText"/>
+      </w:pPr>
+      <w:r>
+        <w:t xml:space="preserve">And the best part of making maps in R is that we can use what we learned about high-quality data visualization in</w:t>
+      </w:r>
+      <w:r>
+        <w:t xml:space="preserve"> </w:t>
+      </w:r>
+      <w:r>
+        <w:t xml:space="preserve">2</w:t>
+      </w:r>
+      <w:r>
+        <w:t xml:space="preserve">. Maps are a form of data visualization and the principles discussed in that chapter apply here as well.</w:t>
+      </w:r>
+    </w:p>
+    <w:p>
+      <w:pPr>
+        <w:pStyle w:val="BodyText"/>
+      </w:pPr>
+      <w:r>
+        <w:t xml:space="preserve">Many people assume that making maps requires a ton of specialized knowledge (this is what I used to think). It doesn’t. There are a few things you need to know in order to work with geospatial data used to make maps. But once you understand the basics, you too can make high-quality maps in R.</w:t>
+      </w:r>
+    </w:p>
+    <w:p>
+      <w:pPr>
+        <w:pStyle w:val="BodyText"/>
+      </w:pPr>
+      <w:r>
+        <w:t xml:space="preserve">To show how anyone can make high-quality maps in R, I spoke with Abdoul Madjid. A polyglot developer originally from Benin, Madjid has been making maps with R for several years. In January 2022, he made a beautiful map that shows rates of COVID-19 in the US throughout 2021.</w:t>
+      </w:r>
+    </w:p>
+    <w:p>
+      <w:pPr>
+        <w:pStyle w:val="BodyText"/>
+      </w:pPr>
+      <w:r>
+        <w:t xml:space="preserve">[TODO: ADD MAP]</w:t>
+      </w:r>
+    </w:p>
+    <w:p>
+      <w:pPr>
+        <w:pStyle w:val="BodyText"/>
+      </w:pPr>
+      <w:r>
+        <w:t xml:space="preserve">Madjid is not a geospatial information systems (GIS) specialist, but he has learned how to work with geospatial data in R in a way that enables him to make beautiful maps like this one. I spoke with Madjid and he explained how he obtained the data, analyzed it, and made his COVID-19 map.</w:t>
+      </w:r>
+    </w:p>
+    <w:p>
+      <w:pPr>
+        <w:pStyle w:val="BodyText"/>
+      </w:pPr>
+      <w:r>
+        <w:t xml:space="preserve">In this chapter, we will begin by diving into geospatial data, giving you the minimum you need to know in order to make maps in R. We’ll then walk through Abdoul Madjid’s code, looking at the choices he made that resulted in this high-quality map. The chapter concludes with some thoughts on why R is the perfect tool for making maps.</w:t>
+      </w:r>
+    </w:p>
+    <w:bookmarkStart w:id="167" w:name="Xf03367721f2bea8766a2f709176c9042cf5b416"/>
+    <w:p>
+      <w:pPr>
+        <w:pStyle w:val="Heading2"/>
+      </w:pPr>
+      <w:r>
+        <w:rPr>
+          <w:rStyle w:val="SectionNumber"/>
+        </w:rPr>
+        <w:t xml:space="preserve">4.1</w:t>
+      </w:r>
+      <w:r>
+        <w:tab/>
+      </w:r>
+      <w:r>
+        <w:t xml:space="preserve">The Briefest of Primers on Geospatial Data</w:t>
+      </w:r>
+    </w:p>
+    <w:p>
+      <w:pPr>
+        <w:pStyle w:val="FirstParagraph"/>
+      </w:pPr>
+      <w:r>
+        <w:t xml:space="preserve">If you are making maps today in R, consider yourself lucky. Changes in recent years have made it much simpler to work with geospatial data, and to build maps with R. Before then, there were competing standards for geospatial data, and each standard required learning a different approach. Today, though, the simple features (often abbreviated as sf) model for geospatial data has become dominant. I’m grateful for this, as simple features data is way easier to work with than were previous geospatial data models.</w:t>
+      </w:r>
+    </w:p>
+    <w:p>
+      <w:pPr>
+        <w:pStyle w:val="BodyText"/>
+      </w:pPr>
+      <w:r>
+        <w:t xml:space="preserve">Geospatial data is both very similar to data you’re already used to working with in R and, in some ways, very different. Let’s take a look</w:t>
+      </w:r>
+    </w:p>
+    <w:p>
+      <w:pPr>
+        <w:pStyle w:val="SourceCode"/>
+      </w:pPr>
+      <w:r>
+        <w:rPr>
+          <w:rStyle w:val="VerbatimChar"/>
+        </w:rPr>
+        <w:t xml:space="preserve">#&gt; Simple feature collection with 51 features and 1 field</w:t>
+      </w:r>
+      <w:r>
+        <w:br/>
+      </w:r>
+      <w:r>
+        <w:rPr>
+          <w:rStyle w:val="VerbatimChar"/>
+        </w:rPr>
+        <w:t xml:space="preserve">#&gt; Geometry type: MULTIPOLYGON</w:t>
+      </w:r>
+      <w:r>
+        <w:br/>
+      </w:r>
+      <w:r>
+        <w:rPr>
+          <w:rStyle w:val="VerbatimChar"/>
+        </w:rPr>
+        <w:t xml:space="preserve">#&gt; Dimension:     XY</w:t>
+      </w:r>
+      <w:r>
+        <w:br/>
+      </w:r>
+      <w:r>
+        <w:rPr>
+          <w:rStyle w:val="VerbatimChar"/>
+        </w:rPr>
+        <w:t xml:space="preserve">#&gt; Bounding box:  xmin: -2100000 ymin: -2500000 xmax: 2516374 ymax: 732103.3</w:t>
+      </w:r>
+      <w:r>
+        <w:br/>
+      </w:r>
+      <w:r>
+        <w:rPr>
+          <w:rStyle w:val="VerbatimChar"/>
+        </w:rPr>
+        <w:t xml:space="preserve">#&gt; CRS:           +proj=laea +lat_0=45 +lon_0=-100 +x_0=0 +y_0=0 +a=6370997 +b=6370997 +units=m +no_defs</w:t>
+      </w:r>
+      <w:r>
+        <w:br/>
+      </w:r>
+      <w:r>
+        <w:rPr>
+          <w:rStyle w:val="VerbatimChar"/>
+        </w:rPr>
+        <w:t xml:space="preserve">#&gt; First 10 features:</w:t>
+      </w:r>
+      <w:r>
+        <w:br/>
+      </w:r>
+      <w:r>
+        <w:rPr>
+          <w:rStyle w:val="VerbatimChar"/>
+        </w:rPr>
+        <w:t xml:space="preserve">#&gt;                    name                       geometry</w:t>
+      </w:r>
+      <w:r>
+        <w:br/>
+      </w:r>
+      <w:r>
+        <w:rPr>
+          <w:rStyle w:val="VerbatimChar"/>
+        </w:rPr>
+        <w:t xml:space="preserve">#&gt; 1               Arizona MULTIPOLYGON (((-1111066 -8...</w:t>
+      </w:r>
+      <w:r>
+        <w:br/>
+      </w:r>
+      <w:r>
+        <w:rPr>
+          <w:rStyle w:val="VerbatimChar"/>
+        </w:rPr>
+        <w:t xml:space="preserve">#&gt; 2              Arkansas MULTIPOLYGON (((557903.1 -1...</w:t>
+      </w:r>
+      <w:r>
+        <w:br/>
+      </w:r>
+      <w:r>
+        <w:rPr>
+          <w:rStyle w:val="VerbatimChar"/>
+        </w:rPr>
+        <w:t xml:space="preserve">#&gt; 3            California MULTIPOLYGON (((-1853480 -9...</w:t>
+      </w:r>
+      <w:r>
+        <w:br/>
+      </w:r>
+      <w:r>
+        <w:rPr>
+          <w:rStyle w:val="VerbatimChar"/>
+        </w:rPr>
+        <w:t xml:space="preserve">#&gt; 4              Colorado MULTIPOLYGON (((-613452.9 -...</w:t>
+      </w:r>
+      <w:r>
+        <w:br/>
+      </w:r>
+      <w:r>
+        <w:rPr>
+          <w:rStyle w:val="VerbatimChar"/>
+        </w:rPr>
+        <w:t xml:space="preserve">#&gt; 5           Connecticut MULTIPOLYGON (((2226838 519...</w:t>
+      </w:r>
+      <w:r>
+        <w:br/>
+      </w:r>
+      <w:r>
+        <w:rPr>
+          <w:rStyle w:val="VerbatimChar"/>
+        </w:rPr>
+        <w:t xml:space="preserve">#&gt; 6  District of Columbia MULTIPOLYGON (((1960720 -41...</w:t>
+      </w:r>
+      <w:r>
+        <w:br/>
+      </w:r>
+      <w:r>
+        <w:rPr>
+          <w:rStyle w:val="VerbatimChar"/>
+        </w:rPr>
+        <w:t xml:space="preserve">#&gt; 7               Georgia MULTIPOLYGON (((1379893 -98...</w:t>
+      </w:r>
+      <w:r>
+        <w:br/>
+      </w:r>
+      <w:r>
+        <w:rPr>
+          <w:rStyle w:val="VerbatimChar"/>
+        </w:rPr>
+        <w:t xml:space="preserve">#&gt; 8              Illinois MULTIPOLYGON (((868942.5 -2...</w:t>
+      </w:r>
+      <w:r>
+        <w:br/>
+      </w:r>
+      <w:r>
+        <w:rPr>
+          <w:rStyle w:val="VerbatimChar"/>
+        </w:rPr>
+        <w:t xml:space="preserve">#&gt; 9               Indiana MULTIPOLYGON (((1279733 -39...</w:t>
+      </w:r>
+      <w:r>
+        <w:br/>
+      </w:r>
+      <w:r>
+        <w:rPr>
+          <w:rStyle w:val="VerbatimChar"/>
+        </w:rPr>
+        <w:t xml:space="preserve">#&gt; 10            Louisiana MULTIPOLYGON (((1080885 -16...</w:t>
+      </w:r>
+    </w:p>
+    <w:p>
+      <w:pPr>
+        <w:pStyle w:val="FirstParagraph"/>
+      </w:pPr>
+      <w:r>
+        <w:t xml:space="preserve">Simple features make it possible to work with geospatial data in a way that resembles how you work with data using the</w:t>
+      </w:r>
+      <w:r>
+        <w:t xml:space="preserve"> </w:t>
+      </w:r>
+      <w:r>
+        <w:rPr>
+          <w:rStyle w:val="VerbatimChar"/>
+        </w:rPr>
+        <w:t xml:space="preserve">tidyverse</w:t>
+      </w:r>
+      <w:r>
+        <w:t xml:space="preserve"> </w:t>
+      </w:r>
+      <w:r>
+        <w:t xml:space="preserve">(TODO: explain tidyverse?).</w:t>
+      </w:r>
+    </w:p>
     <w:bookmarkEnd w:id="167"/>
-    <w:bookmarkStart w:id="212" w:name="making-high-quality-tables"/>
+    <w:bookmarkStart w:id="168" w:name="how-to-make-high-quality-maps"/>
+    <w:p>
+      <w:pPr>
+        <w:pStyle w:val="Heading2"/>
+      </w:pPr>
+      <w:r>
+        <w:rPr>
+          <w:rStyle w:val="SectionNumber"/>
+        </w:rPr>
+        <w:t xml:space="preserve">4.2</w:t>
+      </w:r>
+      <w:r>
+        <w:tab/>
+      </w:r>
+      <w:r>
+        <w:t xml:space="preserve">How to Make High-Quality Maps</w:t>
+      </w:r>
+    </w:p>
+    <w:bookmarkEnd w:id="168"/>
+    <w:bookmarkStart w:id="169" w:name="X6b3b66efd8793f57e3fa6a7dff0b1d7b4577f90"/>
+    <w:p>
+      <w:pPr>
+        <w:pStyle w:val="Heading2"/>
+      </w:pPr>
+      <w:r>
+        <w:rPr>
+          <w:rStyle w:val="SectionNumber"/>
+        </w:rPr>
+        <w:t xml:space="preserve">4.3</w:t>
+      </w:r>
+      <w:r>
+        <w:tab/>
+      </w:r>
+      <w:r>
+        <w:t xml:space="preserve">In Conclusion: R is a Swiss Army Knife That Can Help You Make Any Map You Want</w:t>
+      </w:r>
+    </w:p>
+    <w:p>
+      <w:pPr>
+        <w:pStyle w:val="FirstParagraph"/>
+      </w:pPr>
+      <w:r>
+        <w:t xml:space="preserve">TODO: Improve section title</w:t>
+      </w:r>
+    </w:p>
+    <w:bookmarkEnd w:id="169"/>
+    <w:bookmarkEnd w:id="170"/>
+    <w:bookmarkStart w:id="215" w:name="making-high-quality-tables"/>
     <w:p>
       <w:pPr>
         <w:pStyle w:val="Heading1"/>
@@ -24275,7 +24633,7 @@
         <w:t xml:space="preserve">package. We’ll walk through examples of Tom’s code to show how small tweaks can make a big difference in improving your tables.</w:t>
       </w:r>
     </w:p>
-    <w:bookmarkStart w:id="207" w:name="table-design-principles"/>
+    <w:bookmarkStart w:id="210" w:name="table-design-principles"/>
     <w:p>
       <w:pPr>
         <w:pStyle w:val="Heading2"/>
@@ -24341,7 +24699,7 @@
         <w:t xml:space="preserve">package. This is one of the most popular table-making packages and, as we’ll see below, it uses good design principles by default. The code below is a lightly adapted version of the code in Mock’s blog post.</w:t>
       </w:r>
     </w:p>
-    <w:bookmarkStart w:id="177" w:name="principle-one-minimize-clutter"/>
+    <w:bookmarkStart w:id="180" w:name="principle-one-minimize-clutter"/>
     <w:p>
       <w:pPr>
         <w:pStyle w:val="Heading3"/>
@@ -24622,18 +24980,18 @@
           <wp:inline>
             <wp:extent cx="5334000" cy="2480930"/>
             <wp:effectExtent b="0" l="0" r="0" t="0"/>
-            <wp:docPr descr="Figure 5.1: Table with gridlines everywhere" title="" id="169" name="Picture"/>
+            <wp:docPr descr="Figure 5.1: Table with gridlines everywhere" title="" id="172" name="Picture"/>
             <a:graphic>
               <a:graphicData uri="http://schemas.openxmlformats.org/drawingml/2006/picture">
                 <pic:pic>
                   <pic:nvPicPr>
-                    <pic:cNvPr descr="../temp/F05001.png" id="170" name="Picture"/>
+                    <pic:cNvPr descr="../temp/F05001.png" id="173" name="Picture"/>
                     <pic:cNvPicPr>
                       <a:picLocks noChangeArrowheads="1" noChangeAspect="1"/>
                     </pic:cNvPicPr>
                   </pic:nvPicPr>
                   <pic:blipFill>
-                    <a:blip r:embed="rId168"/>
+                    <a:blip r:embed="rId171"/>
                     <a:stretch>
                       <a:fillRect/>
                     </a:stretch>
@@ -24693,18 +25051,18 @@
           <wp:inline>
             <wp:extent cx="5334000" cy="2534694"/>
             <wp:effectExtent b="0" l="0" r="0" t="0"/>
-            <wp:docPr descr="Figure 5.2: Table with only horizontal gridlines" title="" id="172" name="Picture"/>
+            <wp:docPr descr="Figure 5.2: Table with only horizontal gridlines" title="" id="175" name="Picture"/>
             <a:graphic>
               <a:graphicData uri="http://schemas.openxmlformats.org/drawingml/2006/picture">
                 <pic:pic>
                   <pic:nvPicPr>
-                    <pic:cNvPr descr="../temp/F05002.png" id="173" name="Picture"/>
+                    <pic:cNvPr descr="../temp/F05002.png" id="176" name="Picture"/>
                     <pic:cNvPicPr>
                       <a:picLocks noChangeArrowheads="1" noChangeAspect="1"/>
                     </pic:cNvPicPr>
                   </pic:nvPicPr>
                   <pic:blipFill>
-                    <a:blip r:embed="rId171"/>
+                    <a:blip r:embed="rId174"/>
                     <a:stretch>
                       <a:fillRect/>
                     </a:stretch>
@@ -25662,18 +26020,18 @@
           <wp:inline>
             <wp:extent cx="5334000" cy="2508496"/>
             <wp:effectExtent b="0" l="0" r="0" t="0"/>
-            <wp:docPr descr="Figure 5.3: Table with gridlines only on the header row and bottom" title="" id="175" name="Picture"/>
+            <wp:docPr descr="Figure 5.3: Table with gridlines only on the header row and bottom" title="" id="178" name="Picture"/>
             <a:graphic>
               <a:graphicData uri="http://schemas.openxmlformats.org/drawingml/2006/picture">
                 <pic:pic>
                   <pic:nvPicPr>
-                    <pic:cNvPr descr="../temp/F05003.png" id="176" name="Picture"/>
+                    <pic:cNvPr descr="../temp/F05003.png" id="179" name="Picture"/>
                     <pic:cNvPicPr>
                       <a:picLocks noChangeArrowheads="1" noChangeAspect="1"/>
                     </pic:cNvPicPr>
                   </pic:nvPicPr>
                   <pic:blipFill>
-                    <a:blip r:embed="rId174"/>
+                    <a:blip r:embed="rId177"/>
                     <a:stretch>
                       <a:fillRect/>
                     </a:stretch>
@@ -25731,8 +26089,8 @@
         <w:t xml:space="preserve">so that we can add onto it below.</w:t>
       </w:r>
     </w:p>
-    <w:bookmarkEnd w:id="177"/>
-    <w:bookmarkStart w:id="184" w:name="X4f947472bb1122f77258a7d009519b4dfdab8a1"/>
+    <w:bookmarkEnd w:id="180"/>
+    <w:bookmarkStart w:id="187" w:name="X4f947472bb1122f77258a7d009519b4dfdab8a1"/>
     <w:p>
       <w:pPr>
         <w:pStyle w:val="Heading3"/>
@@ -25766,18 +26124,18 @@
           <wp:inline>
             <wp:extent cx="5334000" cy="2437206"/>
             <wp:effectExtent b="0" l="0" r="0" t="0"/>
-            <wp:docPr descr="Figure 5.4: Table with all gridlines removed" title="" id="179" name="Picture"/>
+            <wp:docPr descr="Figure 5.4: Table with all gridlines removed" title="" id="182" name="Picture"/>
             <a:graphic>
               <a:graphicData uri="http://schemas.openxmlformats.org/drawingml/2006/picture">
                 <pic:pic>
                   <pic:nvPicPr>
-                    <pic:cNvPr descr="../temp/F05004.png" id="180" name="Picture"/>
+                    <pic:cNvPr descr="../temp/F05004.png" id="183" name="Picture"/>
                     <pic:cNvPicPr>
                       <a:picLocks noChangeArrowheads="1" noChangeAspect="1"/>
                     </pic:cNvPicPr>
                   </pic:nvPicPr>
                   <pic:blipFill>
-                    <a:blip r:embed="rId178"/>
+                    <a:blip r:embed="rId181"/>
                     <a:stretch>
                       <a:fillRect/>
                     </a:stretch>
@@ -26048,18 +26406,18 @@
           <wp:inline>
             <wp:extent cx="5334000" cy="2508496"/>
             <wp:effectExtent b="0" l="0" r="0" t="0"/>
-            <wp:docPr descr="Figure 5.5: Table with header row bolded" title="" id="182" name="Picture"/>
+            <wp:docPr descr="Figure 5.5: Table with header row bolded" title="" id="185" name="Picture"/>
             <a:graphic>
               <a:graphicData uri="http://schemas.openxmlformats.org/drawingml/2006/picture">
                 <pic:pic>
                   <pic:nvPicPr>
-                    <pic:cNvPr descr="../temp/F05005.png" id="183" name="Picture"/>
+                    <pic:cNvPr descr="../temp/F05005.png" id="186" name="Picture"/>
                     <pic:cNvPicPr>
                       <a:picLocks noChangeArrowheads="1" noChangeAspect="1"/>
                     </pic:cNvPicPr>
                   </pic:nvPicPr>
                   <pic:blipFill>
-                    <a:blip r:embed="rId181"/>
+                    <a:blip r:embed="rId184"/>
                     <a:stretch>
                       <a:fillRect/>
                     </a:stretch>
@@ -26117,8 +26475,8 @@
         <w:t xml:space="preserve">in order to reuse it below and add additional formatting on top of what’s already there.</w:t>
       </w:r>
     </w:p>
-    <w:bookmarkEnd w:id="184"/>
-    <w:bookmarkStart w:id="194" w:name="principle-three-align-appropriately"/>
+    <w:bookmarkEnd w:id="187"/>
+    <w:bookmarkStart w:id="197" w:name="principle-three-align-appropriately"/>
     <w:p>
       <w:pPr>
         <w:pStyle w:val="Heading3"/>
@@ -26168,18 +26526,18 @@
           <wp:inline>
             <wp:extent cx="5334000" cy="2534694"/>
             <wp:effectExtent b="0" l="0" r="0" t="0"/>
-            <wp:docPr descr="Figure 5.6: Table with year columns aligned left, center, and right" title="" id="186" name="Picture"/>
+            <wp:docPr descr="Figure 5.6: Table with year columns aligned left, center, and right" title="" id="189" name="Picture"/>
             <a:graphic>
               <a:graphicData uri="http://schemas.openxmlformats.org/drawingml/2006/picture">
                 <pic:pic>
                   <pic:nvPicPr>
-                    <pic:cNvPr descr="../temp/F05006.png" id="187" name="Picture"/>
+                    <pic:cNvPr descr="../temp/F05006.png" id="190" name="Picture"/>
                     <pic:cNvPicPr>
                       <a:picLocks noChangeArrowheads="1" noChangeAspect="1"/>
                     </pic:cNvPicPr>
                   </pic:nvPicPr>
                   <pic:blipFill>
-                    <a:blip r:embed="rId185"/>
+                    <a:blip r:embed="rId188"/>
                     <a:stretch>
                       <a:fillRect/>
                     </a:stretch>
@@ -26676,128 +27034,12 @@
           <wp:inline>
             <wp:extent cx="5334000" cy="2431676"/>
             <wp:effectExtent b="0" l="0" r="0" t="0"/>
-            <wp:docPr descr="Figure 5.7: Table with country column center aligned" title="" id="189" name="Picture"/>
+            <wp:docPr descr="Figure 5.7: Table with country column center aligned" title="" id="192" name="Picture"/>
             <a:graphic>
               <a:graphicData uri="http://schemas.openxmlformats.org/drawingml/2006/picture">
                 <pic:pic>
                   <pic:nvPicPr>
-                    <pic:cNvPr descr="../temp/F05007.png" id="190" name="Picture"/>
-                    <pic:cNvPicPr>
-                      <a:picLocks noChangeArrowheads="1" noChangeAspect="1"/>
-                    </pic:cNvPicPr>
-                  </pic:nvPicPr>
-                  <pic:blipFill>
-                    <a:blip r:embed="rId188"/>
-                    <a:stretch>
-                      <a:fillRect/>
-                    </a:stretch>
-                  </pic:blipFill>
-                  <pic:spPr bwMode="auto">
-                    <a:xfrm>
-                      <a:off x="0" y="0"/>
-                      <a:ext cx="5334000" cy="2431676"/>
-                    </a:xfrm>
-                    <a:prstGeom prst="rect">
-                      <a:avLst/>
-                    </a:prstGeom>
-                    <a:noFill/>
-                    <a:ln w="9525">
-                      <a:noFill/>
-                      <a:headEnd/>
-                      <a:tailEnd/>
-                    </a:ln>
-                  </pic:spPr>
-                </pic:pic>
-              </a:graphicData>
-            </a:graphic>
-          </wp:inline>
-        </w:drawing>
-      </w:r>
-    </w:p>
-    <w:p>
-      <w:pPr>
-        <w:pStyle w:val="ImageCaption"/>
-      </w:pPr>
-      <w:r>
-        <w:t xml:space="preserve">Figure 5.7: Table with country column center aligned</w:t>
-      </w:r>
-    </w:p>
-    <w:p>
-      <w:pPr>
-        <w:pStyle w:val="BodyText"/>
-      </w:pPr>
-      <w:r>
-        <w:t xml:space="preserve">This is another example where we’ve had to change the</w:t>
-      </w:r>
-      <w:r>
-        <w:t xml:space="preserve"> </w:t>
-      </w:r>
-      <w:r>
-        <w:rPr>
-          <w:rStyle w:val="VerbatimChar"/>
-        </w:rPr>
-        <w:t xml:space="preserve">gt</w:t>
-      </w:r>
-      <w:r>
-        <w:t xml:space="preserve"> </w:t>
-      </w:r>
-      <w:r>
-        <w:t xml:space="preserve">defaults to mess things up. The</w:t>
-      </w:r>
-      <w:r>
-        <w:t xml:space="preserve"> </w:t>
-      </w:r>
-      <w:r>
-        <w:rPr>
-          <w:rStyle w:val="VerbatimChar"/>
-        </w:rPr>
-        <w:t xml:space="preserve">gt</w:t>
-      </w:r>
-      <w:r>
-        <w:t xml:space="preserve"> </w:t>
-      </w:r>
-      <w:r>
-        <w:t xml:space="preserve">package has good default alignment practices for other column types as well. In addition to right aligning numeric columns by default, it will also left align character columns. So, if we don’t touch anything,</w:t>
-      </w:r>
-      <w:r>
-        <w:t xml:space="preserve"> </w:t>
-      </w:r>
-      <w:r>
-        <w:rPr>
-          <w:rStyle w:val="VerbatimChar"/>
-        </w:rPr>
-        <w:t xml:space="preserve">gt</w:t>
-      </w:r>
-      <w:r>
-        <w:t xml:space="preserve"> </w:t>
-      </w:r>
-      <w:r>
-        <w:t xml:space="preserve">will give us the alignment we’re looking for.</w:t>
-      </w:r>
-    </w:p>
-    <w:p>
-      <w:pPr>
-        <w:pStyle w:val="BodyText"/>
-      </w:pPr>
-      <w:r>
-        <w:t xml:space="preserve">[F05008.png]</w:t>
-      </w:r>
-    </w:p>
-    <w:p>
-      <w:pPr>
-        <w:pStyle w:val="CaptionedFigure"/>
-      </w:pPr>
-      <w:r>
-        <w:drawing>
-          <wp:inline>
-            <wp:extent cx="5334000" cy="2431676"/>
-            <wp:effectExtent b="0" l="0" r="0" t="0"/>
-            <wp:docPr descr="Figure 5.8: Table with country column left aligned" title="" id="192" name="Picture"/>
-            <a:graphic>
-              <a:graphicData uri="http://schemas.openxmlformats.org/drawingml/2006/picture">
-                <pic:pic>
-                  <pic:nvPicPr>
-                    <pic:cNvPr descr="../temp/F05008.png" id="193" name="Picture"/>
+                    <pic:cNvPr descr="../temp/F05007.png" id="193" name="Picture"/>
                     <pic:cNvPicPr>
                       <a:picLocks noChangeArrowheads="1" noChangeAspect="1"/>
                     </pic:cNvPicPr>
@@ -26835,7 +27077,7 @@
         <w:pStyle w:val="ImageCaption"/>
       </w:pPr>
       <w:r>
-        <w:t xml:space="preserve">Figure 5.8: Table with country column left aligned</w:t>
+        <w:t xml:space="preserve">Figure 5.7: Table with country column center aligned</w:t>
       </w:r>
     </w:p>
     <w:p>
@@ -26843,7 +27085,7 @@
         <w:pStyle w:val="BodyText"/>
       </w:pPr>
       <w:r>
-        <w:t xml:space="preserve">If you ever do want to override the default alignments, you can use the</w:t>
+        <w:t xml:space="preserve">This is another example where we’ve had to change the</w:t>
       </w:r>
       <w:r>
         <w:t xml:space="preserve"> </w:t>
@@ -26852,13 +27094,13 @@
         <w:rPr>
           <w:rStyle w:val="VerbatimChar"/>
         </w:rPr>
-        <w:t xml:space="preserve">cols_align()</w:t>
-      </w:r>
-      <w:r>
-        <w:t xml:space="preserve"> </w:t>
-      </w:r>
-      <w:r>
-        <w:t xml:space="preserve">function. Within this function, we use the</w:t>
+        <w:t xml:space="preserve">gt</w:t>
+      </w:r>
+      <w:r>
+        <w:t xml:space="preserve"> </w:t>
+      </w:r>
+      <w:r>
+        <w:t xml:space="preserve">defaults to mess things up. The</w:t>
       </w:r>
       <w:r>
         <w:t xml:space="preserve"> </w:t>
@@ -26867,13 +27109,13 @@
         <w:rPr>
           <w:rStyle w:val="VerbatimChar"/>
         </w:rPr>
-        <w:t xml:space="preserve">columns</w:t>
-      </w:r>
-      <w:r>
-        <w:t xml:space="preserve"> </w:t>
-      </w:r>
-      <w:r>
-        <w:t xml:space="preserve">argument to tell</w:t>
+        <w:t xml:space="preserve">gt</w:t>
+      </w:r>
+      <w:r>
+        <w:t xml:space="preserve"> </w:t>
+      </w:r>
+      <w:r>
+        <w:t xml:space="preserve">package has good default alignment practices for other column types as well. In addition to right aligning numeric columns by default, it will also left align character columns. So, if we don’t touch anything,</w:t>
       </w:r>
       <w:r>
         <w:t xml:space="preserve"> </w:t>
@@ -26888,456 +27130,7 @@
         <w:t xml:space="preserve"> </w:t>
       </w:r>
       <w:r>
-        <w:t xml:space="preserve">which columns to align and the</w:t>
-      </w:r>
-      <w:r>
-        <w:t xml:space="preserve"> </w:t>
-      </w:r>
-      <w:r>
-        <w:rPr>
-          <w:rStyle w:val="VerbatimChar"/>
-        </w:rPr>
-        <w:t xml:space="preserve">align</w:t>
-      </w:r>
-      <w:r>
-        <w:t xml:space="preserve"> </w:t>
-      </w:r>
-      <w:r>
-        <w:t xml:space="preserve">argument to select our alignment. That table above with the country names center aligned? Here’s how I made it.</w:t>
-      </w:r>
-    </w:p>
-    <w:p>
-      <w:pPr>
-        <w:pStyle w:val="SourceCode"/>
-      </w:pPr>
-      <w:r>
-        <w:rPr>
-          <w:rStyle w:val="NormalTok"/>
-        </w:rPr>
-        <w:t xml:space="preserve">gdp_with_bosnia </w:t>
-      </w:r>
-      <w:r>
-        <w:rPr>
-          <w:rStyle w:val="SpecialCharTok"/>
-        </w:rPr>
-        <w:t xml:space="preserve">%&gt;%</w:t>
-      </w:r>
-      <w:r>
-        <w:rPr>
-          <w:rStyle w:val="NormalTok"/>
-        </w:rPr>
-        <w:t xml:space="preserve"> </w:t>
-      </w:r>
-      <w:r>
-        <w:br/>
-      </w:r>
-      <w:r>
-        <w:rPr>
-          <w:rStyle w:val="NormalTok"/>
-        </w:rPr>
-        <w:t xml:space="preserve">  </w:t>
-      </w:r>
-      <w:r>
-        <w:rPr>
-          <w:rStyle w:val="FunctionTok"/>
-        </w:rPr>
-        <w:t xml:space="preserve">gt</w:t>
-      </w:r>
-      <w:r>
-        <w:rPr>
-          <w:rStyle w:val="NormalTok"/>
-        </w:rPr>
-        <w:t xml:space="preserve">() </w:t>
-      </w:r>
-      <w:r>
-        <w:rPr>
-          <w:rStyle w:val="SpecialCharTok"/>
-        </w:rPr>
-        <w:t xml:space="preserve">%&gt;%</w:t>
-      </w:r>
-      <w:r>
-        <w:rPr>
-          <w:rStyle w:val="NormalTok"/>
-        </w:rPr>
-        <w:t xml:space="preserve"> </w:t>
-      </w:r>
-      <w:r>
-        <w:br/>
-      </w:r>
-      <w:r>
-        <w:rPr>
-          <w:rStyle w:val="NormalTok"/>
-        </w:rPr>
-        <w:t xml:space="preserve">  </w:t>
-      </w:r>
-      <w:r>
-        <w:rPr>
-          <w:rStyle w:val="FunctionTok"/>
-        </w:rPr>
-        <w:t xml:space="preserve">tab_style</w:t>
-      </w:r>
-      <w:r>
-        <w:rPr>
-          <w:rStyle w:val="NormalTok"/>
-        </w:rPr>
-        <w:t xml:space="preserve">(</w:t>
-      </w:r>
-      <w:r>
-        <w:br/>
-      </w:r>
-      <w:r>
-        <w:rPr>
-          <w:rStyle w:val="NormalTok"/>
-        </w:rPr>
-        <w:t xml:space="preserve">    </w:t>
-      </w:r>
-      <w:r>
-        <w:rPr>
-          <w:rStyle w:val="AttributeTok"/>
-        </w:rPr>
-        <w:t xml:space="preserve">style =</w:t>
-      </w:r>
-      <w:r>
-        <w:rPr>
-          <w:rStyle w:val="NormalTok"/>
-        </w:rPr>
-        <w:t xml:space="preserve"> </w:t>
-      </w:r>
-      <w:r>
-        <w:rPr>
-          <w:rStyle w:val="FunctionTok"/>
-        </w:rPr>
-        <w:t xml:space="preserve">cell_borders</w:t>
-      </w:r>
-      <w:r>
-        <w:rPr>
-          <w:rStyle w:val="NormalTok"/>
-        </w:rPr>
-        <w:t xml:space="preserve">(</w:t>
-      </w:r>
-      <w:r>
-        <w:rPr>
-          <w:rStyle w:val="AttributeTok"/>
-        </w:rPr>
-        <w:t xml:space="preserve">color =</w:t>
-      </w:r>
-      <w:r>
-        <w:rPr>
-          <w:rStyle w:val="NormalTok"/>
-        </w:rPr>
-        <w:t xml:space="preserve"> </w:t>
-      </w:r>
-      <w:r>
-        <w:rPr>
-          <w:rStyle w:val="StringTok"/>
-        </w:rPr>
-        <w:t xml:space="preserve">"transparent"</w:t>
-      </w:r>
-      <w:r>
-        <w:rPr>
-          <w:rStyle w:val="NormalTok"/>
-        </w:rPr>
-        <w:t xml:space="preserve">),</w:t>
-      </w:r>
-      <w:r>
-        <w:br/>
-      </w:r>
-      <w:r>
-        <w:rPr>
-          <w:rStyle w:val="NormalTok"/>
-        </w:rPr>
-        <w:t xml:space="preserve">    </w:t>
-      </w:r>
-      <w:r>
-        <w:rPr>
-          <w:rStyle w:val="AttributeTok"/>
-        </w:rPr>
-        <w:t xml:space="preserve">locations =</w:t>
-      </w:r>
-      <w:r>
-        <w:rPr>
-          <w:rStyle w:val="NormalTok"/>
-        </w:rPr>
-        <w:t xml:space="preserve"> </w:t>
-      </w:r>
-      <w:r>
-        <w:rPr>
-          <w:rStyle w:val="FunctionTok"/>
-        </w:rPr>
-        <w:t xml:space="preserve">cells_body</w:t>
-      </w:r>
-      <w:r>
-        <w:rPr>
-          <w:rStyle w:val="NormalTok"/>
-        </w:rPr>
-        <w:t xml:space="preserve">()</w:t>
-      </w:r>
-      <w:r>
-        <w:br/>
-      </w:r>
-      <w:r>
-        <w:rPr>
-          <w:rStyle w:val="NormalTok"/>
-        </w:rPr>
-        <w:t xml:space="preserve">  ) </w:t>
-      </w:r>
-      <w:r>
-        <w:rPr>
-          <w:rStyle w:val="SpecialCharTok"/>
-        </w:rPr>
-        <w:t xml:space="preserve">%&gt;%</w:t>
-      </w:r>
-      <w:r>
-        <w:rPr>
-          <w:rStyle w:val="NormalTok"/>
-        </w:rPr>
-        <w:t xml:space="preserve"> </w:t>
-      </w:r>
-      <w:r>
-        <w:br/>
-      </w:r>
-      <w:r>
-        <w:rPr>
-          <w:rStyle w:val="NormalTok"/>
-        </w:rPr>
-        <w:t xml:space="preserve">  </w:t>
-      </w:r>
-      <w:r>
-        <w:rPr>
-          <w:rStyle w:val="FunctionTok"/>
-        </w:rPr>
-        <w:t xml:space="preserve">tab_style</w:t>
-      </w:r>
-      <w:r>
-        <w:rPr>
-          <w:rStyle w:val="NormalTok"/>
-        </w:rPr>
-        <w:t xml:space="preserve">(</w:t>
-      </w:r>
-      <w:r>
-        <w:br/>
-      </w:r>
-      <w:r>
-        <w:rPr>
-          <w:rStyle w:val="NormalTok"/>
-        </w:rPr>
-        <w:t xml:space="preserve">    </w:t>
-      </w:r>
-      <w:r>
-        <w:rPr>
-          <w:rStyle w:val="AttributeTok"/>
-        </w:rPr>
-        <w:t xml:space="preserve">style =</w:t>
-      </w:r>
-      <w:r>
-        <w:rPr>
-          <w:rStyle w:val="NormalTok"/>
-        </w:rPr>
-        <w:t xml:space="preserve"> </w:t>
-      </w:r>
-      <w:r>
-        <w:rPr>
-          <w:rStyle w:val="FunctionTok"/>
-        </w:rPr>
-        <w:t xml:space="preserve">cell_text</w:t>
-      </w:r>
-      <w:r>
-        <w:rPr>
-          <w:rStyle w:val="NormalTok"/>
-        </w:rPr>
-        <w:t xml:space="preserve">(</w:t>
-      </w:r>
-      <w:r>
-        <w:rPr>
-          <w:rStyle w:val="AttributeTok"/>
-        </w:rPr>
-        <w:t xml:space="preserve">weight =</w:t>
-      </w:r>
-      <w:r>
-        <w:rPr>
-          <w:rStyle w:val="NormalTok"/>
-        </w:rPr>
-        <w:t xml:space="preserve"> </w:t>
-      </w:r>
-      <w:r>
-        <w:rPr>
-          <w:rStyle w:val="StringTok"/>
-        </w:rPr>
-        <w:t xml:space="preserve">"bold"</w:t>
-      </w:r>
-      <w:r>
-        <w:rPr>
-          <w:rStyle w:val="NormalTok"/>
-        </w:rPr>
-        <w:t xml:space="preserve">),</w:t>
-      </w:r>
-      <w:r>
-        <w:br/>
-      </w:r>
-      <w:r>
-        <w:rPr>
-          <w:rStyle w:val="NormalTok"/>
-        </w:rPr>
-        <w:t xml:space="preserve">    </w:t>
-      </w:r>
-      <w:r>
-        <w:rPr>
-          <w:rStyle w:val="AttributeTok"/>
-        </w:rPr>
-        <w:t xml:space="preserve">locations =</w:t>
-      </w:r>
-      <w:r>
-        <w:rPr>
-          <w:rStyle w:val="NormalTok"/>
-        </w:rPr>
-        <w:t xml:space="preserve"> </w:t>
-      </w:r>
-      <w:r>
-        <w:rPr>
-          <w:rStyle w:val="FunctionTok"/>
-        </w:rPr>
-        <w:t xml:space="preserve">cells_column_labels</w:t>
-      </w:r>
-      <w:r>
-        <w:rPr>
-          <w:rStyle w:val="NormalTok"/>
-        </w:rPr>
-        <w:t xml:space="preserve">()</w:t>
-      </w:r>
-      <w:r>
-        <w:br/>
-      </w:r>
-      <w:r>
-        <w:rPr>
-          <w:rStyle w:val="NormalTok"/>
-        </w:rPr>
-        <w:t xml:space="preserve">  ) </w:t>
-      </w:r>
-      <w:r>
-        <w:rPr>
-          <w:rStyle w:val="SpecialCharTok"/>
-        </w:rPr>
-        <w:t xml:space="preserve">%&gt;%</w:t>
-      </w:r>
-      <w:r>
-        <w:rPr>
-          <w:rStyle w:val="NormalTok"/>
-        </w:rPr>
-        <w:t xml:space="preserve"> </w:t>
-      </w:r>
-      <w:r>
-        <w:br/>
-      </w:r>
-      <w:r>
-        <w:rPr>
-          <w:rStyle w:val="NormalTok"/>
-        </w:rPr>
-        <w:t xml:space="preserve">  </w:t>
-      </w:r>
-      <w:r>
-        <w:rPr>
-          <w:rStyle w:val="FunctionTok"/>
-        </w:rPr>
-        <w:t xml:space="preserve">cols_align</w:t>
-      </w:r>
-      <w:r>
-        <w:rPr>
-          <w:rStyle w:val="NormalTok"/>
-        </w:rPr>
-        <w:t xml:space="preserve">(</w:t>
-      </w:r>
-      <w:r>
-        <w:rPr>
-          <w:rStyle w:val="AttributeTok"/>
-        </w:rPr>
-        <w:t xml:space="preserve">columns =</w:t>
-      </w:r>
-      <w:r>
-        <w:rPr>
-          <w:rStyle w:val="NormalTok"/>
-        </w:rPr>
-        <w:t xml:space="preserve"> </w:t>
-      </w:r>
-      <w:r>
-        <w:rPr>
-          <w:rStyle w:val="StringTok"/>
-        </w:rPr>
-        <w:t xml:space="preserve">"Country"</w:t>
-      </w:r>
-      <w:r>
-        <w:rPr>
-          <w:rStyle w:val="NormalTok"/>
-        </w:rPr>
-        <w:t xml:space="preserve">,</w:t>
-      </w:r>
-      <w:r>
-        <w:br/>
-      </w:r>
-      <w:r>
-        <w:rPr>
-          <w:rStyle w:val="NormalTok"/>
-        </w:rPr>
-        <w:t xml:space="preserve">             </w:t>
-      </w:r>
-      <w:r>
-        <w:rPr>
-          <w:rStyle w:val="AttributeTok"/>
-        </w:rPr>
-        <w:t xml:space="preserve">align =</w:t>
-      </w:r>
-      <w:r>
-        <w:rPr>
-          <w:rStyle w:val="NormalTok"/>
-        </w:rPr>
-        <w:t xml:space="preserve"> </w:t>
-      </w:r>
-      <w:r>
-        <w:rPr>
-          <w:rStyle w:val="StringTok"/>
-        </w:rPr>
-        <w:t xml:space="preserve">"center"</w:t>
-      </w:r>
-      <w:r>
-        <w:rPr>
-          <w:rStyle w:val="NormalTok"/>
-        </w:rPr>
-        <w:t xml:space="preserve">)</w:t>
-      </w:r>
-    </w:p>
-    <w:bookmarkEnd w:id="194"/>
-    <w:bookmarkStart w:id="198" w:name="X38962a77f1dd5680be258b992cf0bc60f7eab72"/>
-    <w:p>
-      <w:pPr>
-        <w:pStyle w:val="Heading3"/>
-      </w:pPr>
-      <w:r>
-        <w:t xml:space="preserve">Principle Four: Use the Right Level of Precision</w:t>
-      </w:r>
-    </w:p>
-    <w:p>
-      <w:pPr>
-        <w:pStyle w:val="FirstParagraph"/>
-      </w:pPr>
-      <w:r>
-        <w:t xml:space="preserve">In all of the tables we’ve made so far, we’ve used the data exactly as it came to us. In all of the numeric columns, we have data to four decimal places. This is almost certainly too many. Having more decimal places than necessary makes our table harder to read. There is always a balance between what Jon Schwabish describes as</w:t>
-      </w:r>
-      <w:r>
-        <w:t xml:space="preserve"> </w:t>
-      </w:r>
-      <w:r>
-        <w:t xml:space="preserve">“</w:t>
-      </w:r>
-      <w:r>
-        <w:t xml:space="preserve">necessary precision and a clean, spare table.</w:t>
-      </w:r>
-      <w:r>
-        <w:t xml:space="preserve">”</w:t>
-      </w:r>
-      <w:r>
-        <w:t xml:space="preserve"> </w:t>
-      </w:r>
-      <w:r>
-        <w:t xml:space="preserve">I’ve also heard it described that, if adding additional decimal places would change some action, keep them; otherwise, take them. out My general experience is that people tend to leave too many decimal places in, assuming that accuracy to a very high degree is more important than it is (and, in the process, they reduce the legibility of their tables).</w:t>
+        <w:t xml:space="preserve">will give us the alignment we’re looking for.</w:t>
       </w:r>
     </w:p>
     <w:p>
@@ -27345,304 +27138,7 @@
         <w:pStyle w:val="BodyText"/>
       </w:pPr>
       <w:r>
-        <w:t xml:space="preserve">Looking at our GDP table, we can use the</w:t>
-      </w:r>
-      <w:r>
-        <w:t xml:space="preserve"> </w:t>
-      </w:r>
-      <w:r>
-        <w:rPr>
-          <w:rStyle w:val="VerbatimChar"/>
-        </w:rPr>
-        <w:t xml:space="preserve">fmt_currency()</w:t>
-      </w:r>
-      <w:r>
-        <w:t xml:space="preserve"> </w:t>
-      </w:r>
-      <w:r>
-        <w:t xml:space="preserve">function to format our numeric values. The</w:t>
-      </w:r>
-      <w:r>
-        <w:t xml:space="preserve"> </w:t>
-      </w:r>
-      <w:r>
-        <w:rPr>
-          <w:rStyle w:val="VerbatimChar"/>
-        </w:rPr>
-        <w:t xml:space="preserve">gt</w:t>
-      </w:r>
-      <w:r>
-        <w:t xml:space="preserve"> </w:t>
-      </w:r>
-      <w:r>
-        <w:t xml:space="preserve">package has a whole series of functions for formatting values in tables. All of these functions start with</w:t>
-      </w:r>
-      <w:r>
-        <w:t xml:space="preserve"> </w:t>
-      </w:r>
-      <w:r>
-        <w:rPr>
-          <w:rStyle w:val="VerbatimChar"/>
-        </w:rPr>
-        <w:t xml:space="preserve">fmt_</w:t>
-      </w:r>
-      <w:r>
-        <w:t xml:space="preserve">. In the code below, we set</w:t>
-      </w:r>
-      <w:r>
-        <w:t xml:space="preserve"> </w:t>
-      </w:r>
-      <w:r>
-        <w:rPr>
-          <w:rStyle w:val="VerbatimChar"/>
-        </w:rPr>
-        <w:t xml:space="preserve">fmt_currency()</w:t>
-      </w:r>
-      <w:r>
-        <w:t xml:space="preserve"> </w:t>
-      </w:r>
-      <w:r>
-        <w:t xml:space="preserve">to be applied to the 1952, 1972, and 1992 columns. I then use</w:t>
-      </w:r>
-      <w:r>
-        <w:t xml:space="preserve"> </w:t>
-      </w:r>
-      <w:r>
-        <w:rPr>
-          <w:rStyle w:val="VerbatimChar"/>
-        </w:rPr>
-        <w:t xml:space="preserve">decimals</w:t>
-      </w:r>
-      <w:r>
-        <w:t xml:space="preserve"> </w:t>
-      </w:r>
-      <w:r>
-        <w:t xml:space="preserve">argument to tell</w:t>
-      </w:r>
-      <w:r>
-        <w:t xml:space="preserve"> </w:t>
-      </w:r>
-      <w:r>
-        <w:rPr>
-          <w:rStyle w:val="VerbatimChar"/>
-        </w:rPr>
-        <w:t xml:space="preserve">fmt_currency()</w:t>
-      </w:r>
-      <w:r>
-        <w:t xml:space="preserve"> </w:t>
-      </w:r>
-      <w:r>
-        <w:t xml:space="preserve">to format the values with zero decimal places (the difference between a GDP of $799.4453 and $779 is unlikely to lead to different decisions so I’m comfortable with sacrificing precision for legibility).</w:t>
-      </w:r>
-    </w:p>
-    <w:p>
-      <w:pPr>
-        <w:pStyle w:val="SourceCode"/>
-      </w:pPr>
-      <w:r>
-        <w:rPr>
-          <w:rStyle w:val="NormalTok"/>
-        </w:rPr>
-        <w:t xml:space="preserve">table_bold_header </w:t>
-      </w:r>
-      <w:r>
-        <w:rPr>
-          <w:rStyle w:val="SpecialCharTok"/>
-        </w:rPr>
-        <w:t xml:space="preserve">%&gt;%</w:t>
-      </w:r>
-      <w:r>
-        <w:br/>
-      </w:r>
-      <w:r>
-        <w:rPr>
-          <w:rStyle w:val="NormalTok"/>
-        </w:rPr>
-        <w:t xml:space="preserve">  </w:t>
-      </w:r>
-      <w:r>
-        <w:rPr>
-          <w:rStyle w:val="FunctionTok"/>
-        </w:rPr>
-        <w:t xml:space="preserve">fmt_currency</w:t>
-      </w:r>
-      <w:r>
-        <w:rPr>
-          <w:rStyle w:val="NormalTok"/>
-        </w:rPr>
-        <w:t xml:space="preserve">(</w:t>
-      </w:r>
-      <w:r>
-        <w:br/>
-      </w:r>
-      <w:r>
-        <w:rPr>
-          <w:rStyle w:val="NormalTok"/>
-        </w:rPr>
-        <w:t xml:space="preserve">    </w:t>
-      </w:r>
-      <w:r>
-        <w:rPr>
-          <w:rStyle w:val="AttributeTok"/>
-        </w:rPr>
-        <w:t xml:space="preserve">columns =</w:t>
-      </w:r>
-      <w:r>
-        <w:rPr>
-          <w:rStyle w:val="NormalTok"/>
-        </w:rPr>
-        <w:t xml:space="preserve"> </w:t>
-      </w:r>
-      <w:r>
-        <w:rPr>
-          <w:rStyle w:val="FunctionTok"/>
-        </w:rPr>
-        <w:t xml:space="preserve">c</w:t>
-      </w:r>
-      <w:r>
-        <w:rPr>
-          <w:rStyle w:val="NormalTok"/>
-        </w:rPr>
-        <w:t xml:space="preserve">(</w:t>
-      </w:r>
-      <w:r>
-        <w:rPr>
-          <w:rStyle w:val="StringTok"/>
-        </w:rPr>
-        <w:t xml:space="preserve">`</w:t>
-      </w:r>
-      <w:r>
-        <w:rPr>
-          <w:rStyle w:val="AttributeTok"/>
-        </w:rPr>
-        <w:t xml:space="preserve">1952</w:t>
-      </w:r>
-      <w:r>
-        <w:rPr>
-          <w:rStyle w:val="StringTok"/>
-        </w:rPr>
-        <w:t xml:space="preserve">`</w:t>
-      </w:r>
-      <w:r>
-        <w:rPr>
-          <w:rStyle w:val="NormalTok"/>
-        </w:rPr>
-        <w:t xml:space="preserve">, </w:t>
-      </w:r>
-      <w:r>
-        <w:rPr>
-          <w:rStyle w:val="StringTok"/>
-        </w:rPr>
-        <w:t xml:space="preserve">`</w:t>
-      </w:r>
-      <w:r>
-        <w:rPr>
-          <w:rStyle w:val="AttributeTok"/>
-        </w:rPr>
-        <w:t xml:space="preserve">1972</w:t>
-      </w:r>
-      <w:r>
-        <w:rPr>
-          <w:rStyle w:val="StringTok"/>
-        </w:rPr>
-        <w:t xml:space="preserve">`</w:t>
-      </w:r>
-      <w:r>
-        <w:rPr>
-          <w:rStyle w:val="NormalTok"/>
-        </w:rPr>
-        <w:t xml:space="preserve">, </w:t>
-      </w:r>
-      <w:r>
-        <w:rPr>
-          <w:rStyle w:val="StringTok"/>
-        </w:rPr>
-        <w:t xml:space="preserve">`</w:t>
-      </w:r>
-      <w:r>
-        <w:rPr>
-          <w:rStyle w:val="AttributeTok"/>
-        </w:rPr>
-        <w:t xml:space="preserve">1992</w:t>
-      </w:r>
-      <w:r>
-        <w:rPr>
-          <w:rStyle w:val="StringTok"/>
-        </w:rPr>
-        <w:t xml:space="preserve">`</w:t>
-      </w:r>
-      <w:r>
-        <w:rPr>
-          <w:rStyle w:val="NormalTok"/>
-        </w:rPr>
-        <w:t xml:space="preserve">),</w:t>
-      </w:r>
-      <w:r>
-        <w:br/>
-      </w:r>
-      <w:r>
-        <w:rPr>
-          <w:rStyle w:val="NormalTok"/>
-        </w:rPr>
-        <w:t xml:space="preserve">    </w:t>
-      </w:r>
-      <w:r>
-        <w:rPr>
-          <w:rStyle w:val="AttributeTok"/>
-        </w:rPr>
-        <w:t xml:space="preserve">decimals =</w:t>
-      </w:r>
-      <w:r>
-        <w:rPr>
-          <w:rStyle w:val="NormalTok"/>
-        </w:rPr>
-        <w:t xml:space="preserve"> </w:t>
-      </w:r>
-      <w:r>
-        <w:rPr>
-          <w:rStyle w:val="DecValTok"/>
-        </w:rPr>
-        <w:t xml:space="preserve">0</w:t>
-      </w:r>
-      <w:r>
-        <w:br/>
-      </w:r>
-      <w:r>
-        <w:rPr>
-          <w:rStyle w:val="NormalTok"/>
-        </w:rPr>
-        <w:t xml:space="preserve">  ) </w:t>
-      </w:r>
-    </w:p>
-    <w:p>
-      <w:pPr>
-        <w:pStyle w:val="FirstParagraph"/>
-      </w:pPr>
-      <w:r>
-        <w:t xml:space="preserve">What we end up with is values formatted as dollars, with a thousands-place comma automatically added by</w:t>
-      </w:r>
-      <w:r>
-        <w:t xml:space="preserve"> </w:t>
-      </w:r>
-      <w:r>
-        <w:rPr>
-          <w:rStyle w:val="VerbatimChar"/>
-        </w:rPr>
-        <w:t xml:space="preserve">fmt_currency()</w:t>
-      </w:r>
-      <w:r>
-        <w:t xml:space="preserve"> </w:t>
-      </w:r>
-      <w:r>
-        <w:t xml:space="preserve">to make the values even easier to read.</w:t>
-      </w:r>
-    </w:p>
-    <w:p>
-      <w:pPr>
-        <w:pStyle w:val="BodyText"/>
-      </w:pPr>
-      <w:r>
-        <w:t xml:space="preserve">[F05009.png]</w:t>
+        <w:t xml:space="preserve">[F05008.png]</w:t>
       </w:r>
     </w:p>
     <w:p>
@@ -27652,20 +27148,882 @@
       <w:r>
         <w:drawing>
           <wp:inline>
-            <wp:extent cx="5334000" cy="3246782"/>
+            <wp:extent cx="5334000" cy="2431676"/>
             <wp:effectExtent b="0" l="0" r="0" t="0"/>
-            <wp:docPr descr="Figure 5.9: Table with numbers rounded to whole numbers and dollar sign added" title="" id="196" name="Picture"/>
+            <wp:docPr descr="Figure 5.8: Table with country column left aligned" title="" id="195" name="Picture"/>
             <a:graphic>
               <a:graphicData uri="http://schemas.openxmlformats.org/drawingml/2006/picture">
                 <pic:pic>
                   <pic:nvPicPr>
-                    <pic:cNvPr descr="../temp/F05009.png" id="197" name="Picture"/>
+                    <pic:cNvPr descr="../temp/F05008.png" id="196" name="Picture"/>
                     <pic:cNvPicPr>
                       <a:picLocks noChangeArrowheads="1" noChangeAspect="1"/>
                     </pic:cNvPicPr>
                   </pic:nvPicPr>
                   <pic:blipFill>
-                    <a:blip r:embed="rId195"/>
+                    <a:blip r:embed="rId194"/>
+                    <a:stretch>
+                      <a:fillRect/>
+                    </a:stretch>
+                  </pic:blipFill>
+                  <pic:spPr bwMode="auto">
+                    <a:xfrm>
+                      <a:off x="0" y="0"/>
+                      <a:ext cx="5334000" cy="2431676"/>
+                    </a:xfrm>
+                    <a:prstGeom prst="rect">
+                      <a:avLst/>
+                    </a:prstGeom>
+                    <a:noFill/>
+                    <a:ln w="9525">
+                      <a:noFill/>
+                      <a:headEnd/>
+                      <a:tailEnd/>
+                    </a:ln>
+                  </pic:spPr>
+                </pic:pic>
+              </a:graphicData>
+            </a:graphic>
+          </wp:inline>
+        </w:drawing>
+      </w:r>
+    </w:p>
+    <w:p>
+      <w:pPr>
+        <w:pStyle w:val="ImageCaption"/>
+      </w:pPr>
+      <w:r>
+        <w:t xml:space="preserve">Figure 5.8: Table with country column left aligned</w:t>
+      </w:r>
+    </w:p>
+    <w:p>
+      <w:pPr>
+        <w:pStyle w:val="BodyText"/>
+      </w:pPr>
+      <w:r>
+        <w:t xml:space="preserve">If you ever do want to override the default alignments, you can use the</w:t>
+      </w:r>
+      <w:r>
+        <w:t xml:space="preserve"> </w:t>
+      </w:r>
+      <w:r>
+        <w:rPr>
+          <w:rStyle w:val="VerbatimChar"/>
+        </w:rPr>
+        <w:t xml:space="preserve">cols_align()</w:t>
+      </w:r>
+      <w:r>
+        <w:t xml:space="preserve"> </w:t>
+      </w:r>
+      <w:r>
+        <w:t xml:space="preserve">function. Within this function, we use the</w:t>
+      </w:r>
+      <w:r>
+        <w:t xml:space="preserve"> </w:t>
+      </w:r>
+      <w:r>
+        <w:rPr>
+          <w:rStyle w:val="VerbatimChar"/>
+        </w:rPr>
+        <w:t xml:space="preserve">columns</w:t>
+      </w:r>
+      <w:r>
+        <w:t xml:space="preserve"> </w:t>
+      </w:r>
+      <w:r>
+        <w:t xml:space="preserve">argument to tell</w:t>
+      </w:r>
+      <w:r>
+        <w:t xml:space="preserve"> </w:t>
+      </w:r>
+      <w:r>
+        <w:rPr>
+          <w:rStyle w:val="VerbatimChar"/>
+        </w:rPr>
+        <w:t xml:space="preserve">gt</w:t>
+      </w:r>
+      <w:r>
+        <w:t xml:space="preserve"> </w:t>
+      </w:r>
+      <w:r>
+        <w:t xml:space="preserve">which columns to align and the</w:t>
+      </w:r>
+      <w:r>
+        <w:t xml:space="preserve"> </w:t>
+      </w:r>
+      <w:r>
+        <w:rPr>
+          <w:rStyle w:val="VerbatimChar"/>
+        </w:rPr>
+        <w:t xml:space="preserve">align</w:t>
+      </w:r>
+      <w:r>
+        <w:t xml:space="preserve"> </w:t>
+      </w:r>
+      <w:r>
+        <w:t xml:space="preserve">argument to select our alignment. That table above with the country names center aligned? Here’s how I made it.</w:t>
+      </w:r>
+    </w:p>
+    <w:p>
+      <w:pPr>
+        <w:pStyle w:val="SourceCode"/>
+      </w:pPr>
+      <w:r>
+        <w:rPr>
+          <w:rStyle w:val="NormalTok"/>
+        </w:rPr>
+        <w:t xml:space="preserve">gdp_with_bosnia </w:t>
+      </w:r>
+      <w:r>
+        <w:rPr>
+          <w:rStyle w:val="SpecialCharTok"/>
+        </w:rPr>
+        <w:t xml:space="preserve">%&gt;%</w:t>
+      </w:r>
+      <w:r>
+        <w:rPr>
+          <w:rStyle w:val="NormalTok"/>
+        </w:rPr>
+        <w:t xml:space="preserve"> </w:t>
+      </w:r>
+      <w:r>
+        <w:br/>
+      </w:r>
+      <w:r>
+        <w:rPr>
+          <w:rStyle w:val="NormalTok"/>
+        </w:rPr>
+        <w:t xml:space="preserve">  </w:t>
+      </w:r>
+      <w:r>
+        <w:rPr>
+          <w:rStyle w:val="FunctionTok"/>
+        </w:rPr>
+        <w:t xml:space="preserve">gt</w:t>
+      </w:r>
+      <w:r>
+        <w:rPr>
+          <w:rStyle w:val="NormalTok"/>
+        </w:rPr>
+        <w:t xml:space="preserve">() </w:t>
+      </w:r>
+      <w:r>
+        <w:rPr>
+          <w:rStyle w:val="SpecialCharTok"/>
+        </w:rPr>
+        <w:t xml:space="preserve">%&gt;%</w:t>
+      </w:r>
+      <w:r>
+        <w:rPr>
+          <w:rStyle w:val="NormalTok"/>
+        </w:rPr>
+        <w:t xml:space="preserve"> </w:t>
+      </w:r>
+      <w:r>
+        <w:br/>
+      </w:r>
+      <w:r>
+        <w:rPr>
+          <w:rStyle w:val="NormalTok"/>
+        </w:rPr>
+        <w:t xml:space="preserve">  </w:t>
+      </w:r>
+      <w:r>
+        <w:rPr>
+          <w:rStyle w:val="FunctionTok"/>
+        </w:rPr>
+        <w:t xml:space="preserve">tab_style</w:t>
+      </w:r>
+      <w:r>
+        <w:rPr>
+          <w:rStyle w:val="NormalTok"/>
+        </w:rPr>
+        <w:t xml:space="preserve">(</w:t>
+      </w:r>
+      <w:r>
+        <w:br/>
+      </w:r>
+      <w:r>
+        <w:rPr>
+          <w:rStyle w:val="NormalTok"/>
+        </w:rPr>
+        <w:t xml:space="preserve">    </w:t>
+      </w:r>
+      <w:r>
+        <w:rPr>
+          <w:rStyle w:val="AttributeTok"/>
+        </w:rPr>
+        <w:t xml:space="preserve">style =</w:t>
+      </w:r>
+      <w:r>
+        <w:rPr>
+          <w:rStyle w:val="NormalTok"/>
+        </w:rPr>
+        <w:t xml:space="preserve"> </w:t>
+      </w:r>
+      <w:r>
+        <w:rPr>
+          <w:rStyle w:val="FunctionTok"/>
+        </w:rPr>
+        <w:t xml:space="preserve">cell_borders</w:t>
+      </w:r>
+      <w:r>
+        <w:rPr>
+          <w:rStyle w:val="NormalTok"/>
+        </w:rPr>
+        <w:t xml:space="preserve">(</w:t>
+      </w:r>
+      <w:r>
+        <w:rPr>
+          <w:rStyle w:val="AttributeTok"/>
+        </w:rPr>
+        <w:t xml:space="preserve">color =</w:t>
+      </w:r>
+      <w:r>
+        <w:rPr>
+          <w:rStyle w:val="NormalTok"/>
+        </w:rPr>
+        <w:t xml:space="preserve"> </w:t>
+      </w:r>
+      <w:r>
+        <w:rPr>
+          <w:rStyle w:val="StringTok"/>
+        </w:rPr>
+        <w:t xml:space="preserve">"transparent"</w:t>
+      </w:r>
+      <w:r>
+        <w:rPr>
+          <w:rStyle w:val="NormalTok"/>
+        </w:rPr>
+        <w:t xml:space="preserve">),</w:t>
+      </w:r>
+      <w:r>
+        <w:br/>
+      </w:r>
+      <w:r>
+        <w:rPr>
+          <w:rStyle w:val="NormalTok"/>
+        </w:rPr>
+        <w:t xml:space="preserve">    </w:t>
+      </w:r>
+      <w:r>
+        <w:rPr>
+          <w:rStyle w:val="AttributeTok"/>
+        </w:rPr>
+        <w:t xml:space="preserve">locations =</w:t>
+      </w:r>
+      <w:r>
+        <w:rPr>
+          <w:rStyle w:val="NormalTok"/>
+        </w:rPr>
+        <w:t xml:space="preserve"> </w:t>
+      </w:r>
+      <w:r>
+        <w:rPr>
+          <w:rStyle w:val="FunctionTok"/>
+        </w:rPr>
+        <w:t xml:space="preserve">cells_body</w:t>
+      </w:r>
+      <w:r>
+        <w:rPr>
+          <w:rStyle w:val="NormalTok"/>
+        </w:rPr>
+        <w:t xml:space="preserve">()</w:t>
+      </w:r>
+      <w:r>
+        <w:br/>
+      </w:r>
+      <w:r>
+        <w:rPr>
+          <w:rStyle w:val="NormalTok"/>
+        </w:rPr>
+        <w:t xml:space="preserve">  ) </w:t>
+      </w:r>
+      <w:r>
+        <w:rPr>
+          <w:rStyle w:val="SpecialCharTok"/>
+        </w:rPr>
+        <w:t xml:space="preserve">%&gt;%</w:t>
+      </w:r>
+      <w:r>
+        <w:rPr>
+          <w:rStyle w:val="NormalTok"/>
+        </w:rPr>
+        <w:t xml:space="preserve"> </w:t>
+      </w:r>
+      <w:r>
+        <w:br/>
+      </w:r>
+      <w:r>
+        <w:rPr>
+          <w:rStyle w:val="NormalTok"/>
+        </w:rPr>
+        <w:t xml:space="preserve">  </w:t>
+      </w:r>
+      <w:r>
+        <w:rPr>
+          <w:rStyle w:val="FunctionTok"/>
+        </w:rPr>
+        <w:t xml:space="preserve">tab_style</w:t>
+      </w:r>
+      <w:r>
+        <w:rPr>
+          <w:rStyle w:val="NormalTok"/>
+        </w:rPr>
+        <w:t xml:space="preserve">(</w:t>
+      </w:r>
+      <w:r>
+        <w:br/>
+      </w:r>
+      <w:r>
+        <w:rPr>
+          <w:rStyle w:val="NormalTok"/>
+        </w:rPr>
+        <w:t xml:space="preserve">    </w:t>
+      </w:r>
+      <w:r>
+        <w:rPr>
+          <w:rStyle w:val="AttributeTok"/>
+        </w:rPr>
+        <w:t xml:space="preserve">style =</w:t>
+      </w:r>
+      <w:r>
+        <w:rPr>
+          <w:rStyle w:val="NormalTok"/>
+        </w:rPr>
+        <w:t xml:space="preserve"> </w:t>
+      </w:r>
+      <w:r>
+        <w:rPr>
+          <w:rStyle w:val="FunctionTok"/>
+        </w:rPr>
+        <w:t xml:space="preserve">cell_text</w:t>
+      </w:r>
+      <w:r>
+        <w:rPr>
+          <w:rStyle w:val="NormalTok"/>
+        </w:rPr>
+        <w:t xml:space="preserve">(</w:t>
+      </w:r>
+      <w:r>
+        <w:rPr>
+          <w:rStyle w:val="AttributeTok"/>
+        </w:rPr>
+        <w:t xml:space="preserve">weight =</w:t>
+      </w:r>
+      <w:r>
+        <w:rPr>
+          <w:rStyle w:val="NormalTok"/>
+        </w:rPr>
+        <w:t xml:space="preserve"> </w:t>
+      </w:r>
+      <w:r>
+        <w:rPr>
+          <w:rStyle w:val="StringTok"/>
+        </w:rPr>
+        <w:t xml:space="preserve">"bold"</w:t>
+      </w:r>
+      <w:r>
+        <w:rPr>
+          <w:rStyle w:val="NormalTok"/>
+        </w:rPr>
+        <w:t xml:space="preserve">),</w:t>
+      </w:r>
+      <w:r>
+        <w:br/>
+      </w:r>
+      <w:r>
+        <w:rPr>
+          <w:rStyle w:val="NormalTok"/>
+        </w:rPr>
+        <w:t xml:space="preserve">    </w:t>
+      </w:r>
+      <w:r>
+        <w:rPr>
+          <w:rStyle w:val="AttributeTok"/>
+        </w:rPr>
+        <w:t xml:space="preserve">locations =</w:t>
+      </w:r>
+      <w:r>
+        <w:rPr>
+          <w:rStyle w:val="NormalTok"/>
+        </w:rPr>
+        <w:t xml:space="preserve"> </w:t>
+      </w:r>
+      <w:r>
+        <w:rPr>
+          <w:rStyle w:val="FunctionTok"/>
+        </w:rPr>
+        <w:t xml:space="preserve">cells_column_labels</w:t>
+      </w:r>
+      <w:r>
+        <w:rPr>
+          <w:rStyle w:val="NormalTok"/>
+        </w:rPr>
+        <w:t xml:space="preserve">()</w:t>
+      </w:r>
+      <w:r>
+        <w:br/>
+      </w:r>
+      <w:r>
+        <w:rPr>
+          <w:rStyle w:val="NormalTok"/>
+        </w:rPr>
+        <w:t xml:space="preserve">  ) </w:t>
+      </w:r>
+      <w:r>
+        <w:rPr>
+          <w:rStyle w:val="SpecialCharTok"/>
+        </w:rPr>
+        <w:t xml:space="preserve">%&gt;%</w:t>
+      </w:r>
+      <w:r>
+        <w:rPr>
+          <w:rStyle w:val="NormalTok"/>
+        </w:rPr>
+        <w:t xml:space="preserve"> </w:t>
+      </w:r>
+      <w:r>
+        <w:br/>
+      </w:r>
+      <w:r>
+        <w:rPr>
+          <w:rStyle w:val="NormalTok"/>
+        </w:rPr>
+        <w:t xml:space="preserve">  </w:t>
+      </w:r>
+      <w:r>
+        <w:rPr>
+          <w:rStyle w:val="FunctionTok"/>
+        </w:rPr>
+        <w:t xml:space="preserve">cols_align</w:t>
+      </w:r>
+      <w:r>
+        <w:rPr>
+          <w:rStyle w:val="NormalTok"/>
+        </w:rPr>
+        <w:t xml:space="preserve">(</w:t>
+      </w:r>
+      <w:r>
+        <w:rPr>
+          <w:rStyle w:val="AttributeTok"/>
+        </w:rPr>
+        <w:t xml:space="preserve">columns =</w:t>
+      </w:r>
+      <w:r>
+        <w:rPr>
+          <w:rStyle w:val="NormalTok"/>
+        </w:rPr>
+        <w:t xml:space="preserve"> </w:t>
+      </w:r>
+      <w:r>
+        <w:rPr>
+          <w:rStyle w:val="StringTok"/>
+        </w:rPr>
+        <w:t xml:space="preserve">"Country"</w:t>
+      </w:r>
+      <w:r>
+        <w:rPr>
+          <w:rStyle w:val="NormalTok"/>
+        </w:rPr>
+        <w:t xml:space="preserve">,</w:t>
+      </w:r>
+      <w:r>
+        <w:br/>
+      </w:r>
+      <w:r>
+        <w:rPr>
+          <w:rStyle w:val="NormalTok"/>
+        </w:rPr>
+        <w:t xml:space="preserve">             </w:t>
+      </w:r>
+      <w:r>
+        <w:rPr>
+          <w:rStyle w:val="AttributeTok"/>
+        </w:rPr>
+        <w:t xml:space="preserve">align =</w:t>
+      </w:r>
+      <w:r>
+        <w:rPr>
+          <w:rStyle w:val="NormalTok"/>
+        </w:rPr>
+        <w:t xml:space="preserve"> </w:t>
+      </w:r>
+      <w:r>
+        <w:rPr>
+          <w:rStyle w:val="StringTok"/>
+        </w:rPr>
+        <w:t xml:space="preserve">"center"</w:t>
+      </w:r>
+      <w:r>
+        <w:rPr>
+          <w:rStyle w:val="NormalTok"/>
+        </w:rPr>
+        <w:t xml:space="preserve">)</w:t>
+      </w:r>
+    </w:p>
+    <w:bookmarkEnd w:id="197"/>
+    <w:bookmarkStart w:id="201" w:name="X38962a77f1dd5680be258b992cf0bc60f7eab72"/>
+    <w:p>
+      <w:pPr>
+        <w:pStyle w:val="Heading3"/>
+      </w:pPr>
+      <w:r>
+        <w:t xml:space="preserve">Principle Four: Use the Right Level of Precision</w:t>
+      </w:r>
+    </w:p>
+    <w:p>
+      <w:pPr>
+        <w:pStyle w:val="FirstParagraph"/>
+      </w:pPr>
+      <w:r>
+        <w:t xml:space="preserve">In all of the tables we’ve made so far, we’ve used the data exactly as it came to us. In all of the numeric columns, we have data to four decimal places. This is almost certainly too many. Having more decimal places than necessary makes our table harder to read. There is always a balance between what Jon Schwabish describes as</w:t>
+      </w:r>
+      <w:r>
+        <w:t xml:space="preserve"> </w:t>
+      </w:r>
+      <w:r>
+        <w:t xml:space="preserve">“</w:t>
+      </w:r>
+      <w:r>
+        <w:t xml:space="preserve">necessary precision and a clean, spare table.</w:t>
+      </w:r>
+      <w:r>
+        <w:t xml:space="preserve">”</w:t>
+      </w:r>
+      <w:r>
+        <w:t xml:space="preserve"> </w:t>
+      </w:r>
+      <w:r>
+        <w:t xml:space="preserve">I’ve also heard it described that, if adding additional decimal places would change some action, keep them; otherwise, take them. out My general experience is that people tend to leave too many decimal places in, assuming that accuracy to a very high degree is more important than it is (and, in the process, they reduce the legibility of their tables).</w:t>
+      </w:r>
+    </w:p>
+    <w:p>
+      <w:pPr>
+        <w:pStyle w:val="BodyText"/>
+      </w:pPr>
+      <w:r>
+        <w:t xml:space="preserve">Looking at our GDP table, we can use the</w:t>
+      </w:r>
+      <w:r>
+        <w:t xml:space="preserve"> </w:t>
+      </w:r>
+      <w:r>
+        <w:rPr>
+          <w:rStyle w:val="VerbatimChar"/>
+        </w:rPr>
+        <w:t xml:space="preserve">fmt_currency()</w:t>
+      </w:r>
+      <w:r>
+        <w:t xml:space="preserve"> </w:t>
+      </w:r>
+      <w:r>
+        <w:t xml:space="preserve">function to format our numeric values. The</w:t>
+      </w:r>
+      <w:r>
+        <w:t xml:space="preserve"> </w:t>
+      </w:r>
+      <w:r>
+        <w:rPr>
+          <w:rStyle w:val="VerbatimChar"/>
+        </w:rPr>
+        <w:t xml:space="preserve">gt</w:t>
+      </w:r>
+      <w:r>
+        <w:t xml:space="preserve"> </w:t>
+      </w:r>
+      <w:r>
+        <w:t xml:space="preserve">package has a whole series of functions for formatting values in tables. All of these functions start with</w:t>
+      </w:r>
+      <w:r>
+        <w:t xml:space="preserve"> </w:t>
+      </w:r>
+      <w:r>
+        <w:rPr>
+          <w:rStyle w:val="VerbatimChar"/>
+        </w:rPr>
+        <w:t xml:space="preserve">fmt_</w:t>
+      </w:r>
+      <w:r>
+        <w:t xml:space="preserve">. In the code below, we set</w:t>
+      </w:r>
+      <w:r>
+        <w:t xml:space="preserve"> </w:t>
+      </w:r>
+      <w:r>
+        <w:rPr>
+          <w:rStyle w:val="VerbatimChar"/>
+        </w:rPr>
+        <w:t xml:space="preserve">fmt_currency()</w:t>
+      </w:r>
+      <w:r>
+        <w:t xml:space="preserve"> </w:t>
+      </w:r>
+      <w:r>
+        <w:t xml:space="preserve">to be applied to the 1952, 1972, and 1992 columns. I then use</w:t>
+      </w:r>
+      <w:r>
+        <w:t xml:space="preserve"> </w:t>
+      </w:r>
+      <w:r>
+        <w:rPr>
+          <w:rStyle w:val="VerbatimChar"/>
+        </w:rPr>
+        <w:t xml:space="preserve">decimals</w:t>
+      </w:r>
+      <w:r>
+        <w:t xml:space="preserve"> </w:t>
+      </w:r>
+      <w:r>
+        <w:t xml:space="preserve">argument to tell</w:t>
+      </w:r>
+      <w:r>
+        <w:t xml:space="preserve"> </w:t>
+      </w:r>
+      <w:r>
+        <w:rPr>
+          <w:rStyle w:val="VerbatimChar"/>
+        </w:rPr>
+        <w:t xml:space="preserve">fmt_currency()</w:t>
+      </w:r>
+      <w:r>
+        <w:t xml:space="preserve"> </w:t>
+      </w:r>
+      <w:r>
+        <w:t xml:space="preserve">to format the values with zero decimal places (the difference between a GDP of $799.4453 and $779 is unlikely to lead to different decisions so I’m comfortable with sacrificing precision for legibility).</w:t>
+      </w:r>
+    </w:p>
+    <w:p>
+      <w:pPr>
+        <w:pStyle w:val="SourceCode"/>
+      </w:pPr>
+      <w:r>
+        <w:rPr>
+          <w:rStyle w:val="NormalTok"/>
+        </w:rPr>
+        <w:t xml:space="preserve">table_bold_header </w:t>
+      </w:r>
+      <w:r>
+        <w:rPr>
+          <w:rStyle w:val="SpecialCharTok"/>
+        </w:rPr>
+        <w:t xml:space="preserve">%&gt;%</w:t>
+      </w:r>
+      <w:r>
+        <w:br/>
+      </w:r>
+      <w:r>
+        <w:rPr>
+          <w:rStyle w:val="NormalTok"/>
+        </w:rPr>
+        <w:t xml:space="preserve">  </w:t>
+      </w:r>
+      <w:r>
+        <w:rPr>
+          <w:rStyle w:val="FunctionTok"/>
+        </w:rPr>
+        <w:t xml:space="preserve">fmt_currency</w:t>
+      </w:r>
+      <w:r>
+        <w:rPr>
+          <w:rStyle w:val="NormalTok"/>
+        </w:rPr>
+        <w:t xml:space="preserve">(</w:t>
+      </w:r>
+      <w:r>
+        <w:br/>
+      </w:r>
+      <w:r>
+        <w:rPr>
+          <w:rStyle w:val="NormalTok"/>
+        </w:rPr>
+        <w:t xml:space="preserve">    </w:t>
+      </w:r>
+      <w:r>
+        <w:rPr>
+          <w:rStyle w:val="AttributeTok"/>
+        </w:rPr>
+        <w:t xml:space="preserve">columns =</w:t>
+      </w:r>
+      <w:r>
+        <w:rPr>
+          <w:rStyle w:val="NormalTok"/>
+        </w:rPr>
+        <w:t xml:space="preserve"> </w:t>
+      </w:r>
+      <w:r>
+        <w:rPr>
+          <w:rStyle w:val="FunctionTok"/>
+        </w:rPr>
+        <w:t xml:space="preserve">c</w:t>
+      </w:r>
+      <w:r>
+        <w:rPr>
+          <w:rStyle w:val="NormalTok"/>
+        </w:rPr>
+        <w:t xml:space="preserve">(</w:t>
+      </w:r>
+      <w:r>
+        <w:rPr>
+          <w:rStyle w:val="StringTok"/>
+        </w:rPr>
+        <w:t xml:space="preserve">`</w:t>
+      </w:r>
+      <w:r>
+        <w:rPr>
+          <w:rStyle w:val="AttributeTok"/>
+        </w:rPr>
+        <w:t xml:space="preserve">1952</w:t>
+      </w:r>
+      <w:r>
+        <w:rPr>
+          <w:rStyle w:val="StringTok"/>
+        </w:rPr>
+        <w:t xml:space="preserve">`</w:t>
+      </w:r>
+      <w:r>
+        <w:rPr>
+          <w:rStyle w:val="NormalTok"/>
+        </w:rPr>
+        <w:t xml:space="preserve">, </w:t>
+      </w:r>
+      <w:r>
+        <w:rPr>
+          <w:rStyle w:val="StringTok"/>
+        </w:rPr>
+        <w:t xml:space="preserve">`</w:t>
+      </w:r>
+      <w:r>
+        <w:rPr>
+          <w:rStyle w:val="AttributeTok"/>
+        </w:rPr>
+        <w:t xml:space="preserve">1972</w:t>
+      </w:r>
+      <w:r>
+        <w:rPr>
+          <w:rStyle w:val="StringTok"/>
+        </w:rPr>
+        <w:t xml:space="preserve">`</w:t>
+      </w:r>
+      <w:r>
+        <w:rPr>
+          <w:rStyle w:val="NormalTok"/>
+        </w:rPr>
+        <w:t xml:space="preserve">, </w:t>
+      </w:r>
+      <w:r>
+        <w:rPr>
+          <w:rStyle w:val="StringTok"/>
+        </w:rPr>
+        <w:t xml:space="preserve">`</w:t>
+      </w:r>
+      <w:r>
+        <w:rPr>
+          <w:rStyle w:val="AttributeTok"/>
+        </w:rPr>
+        <w:t xml:space="preserve">1992</w:t>
+      </w:r>
+      <w:r>
+        <w:rPr>
+          <w:rStyle w:val="StringTok"/>
+        </w:rPr>
+        <w:t xml:space="preserve">`</w:t>
+      </w:r>
+      <w:r>
+        <w:rPr>
+          <w:rStyle w:val="NormalTok"/>
+        </w:rPr>
+        <w:t xml:space="preserve">),</w:t>
+      </w:r>
+      <w:r>
+        <w:br/>
+      </w:r>
+      <w:r>
+        <w:rPr>
+          <w:rStyle w:val="NormalTok"/>
+        </w:rPr>
+        <w:t xml:space="preserve">    </w:t>
+      </w:r>
+      <w:r>
+        <w:rPr>
+          <w:rStyle w:val="AttributeTok"/>
+        </w:rPr>
+        <w:t xml:space="preserve">decimals =</w:t>
+      </w:r>
+      <w:r>
+        <w:rPr>
+          <w:rStyle w:val="NormalTok"/>
+        </w:rPr>
+        <w:t xml:space="preserve"> </w:t>
+      </w:r>
+      <w:r>
+        <w:rPr>
+          <w:rStyle w:val="DecValTok"/>
+        </w:rPr>
+        <w:t xml:space="preserve">0</w:t>
+      </w:r>
+      <w:r>
+        <w:br/>
+      </w:r>
+      <w:r>
+        <w:rPr>
+          <w:rStyle w:val="NormalTok"/>
+        </w:rPr>
+        <w:t xml:space="preserve">  ) </w:t>
+      </w:r>
+    </w:p>
+    <w:p>
+      <w:pPr>
+        <w:pStyle w:val="FirstParagraph"/>
+      </w:pPr>
+      <w:r>
+        <w:t xml:space="preserve">What we end up with is values formatted as dollars, with a thousands-place comma automatically added by</w:t>
+      </w:r>
+      <w:r>
+        <w:t xml:space="preserve"> </w:t>
+      </w:r>
+      <w:r>
+        <w:rPr>
+          <w:rStyle w:val="VerbatimChar"/>
+        </w:rPr>
+        <w:t xml:space="preserve">fmt_currency()</w:t>
+      </w:r>
+      <w:r>
+        <w:t xml:space="preserve"> </w:t>
+      </w:r>
+      <w:r>
+        <w:t xml:space="preserve">to make the values even easier to read.</w:t>
+      </w:r>
+    </w:p>
+    <w:p>
+      <w:pPr>
+        <w:pStyle w:val="BodyText"/>
+      </w:pPr>
+      <w:r>
+        <w:t xml:space="preserve">[F05009.png]</w:t>
+      </w:r>
+    </w:p>
+    <w:p>
+      <w:pPr>
+        <w:pStyle w:val="CaptionedFigure"/>
+      </w:pPr>
+      <w:r>
+        <w:drawing>
+          <wp:inline>
+            <wp:extent cx="5334000" cy="3246782"/>
+            <wp:effectExtent b="0" l="0" r="0" t="0"/>
+            <wp:docPr descr="Figure 5.9: Table with numbers rounded to whole numbers and dollar sign added" title="" id="199" name="Picture"/>
+            <a:graphic>
+              <a:graphicData uri="http://schemas.openxmlformats.org/drawingml/2006/picture">
+                <pic:pic>
+                  <pic:nvPicPr>
+                    <pic:cNvPr descr="../temp/F05009.png" id="200" name="Picture"/>
+                    <pic:cNvPicPr>
+                      <a:picLocks noChangeArrowheads="1" noChangeAspect="1"/>
+                    </pic:cNvPicPr>
+                  </pic:nvPicPr>
+                  <pic:blipFill>
+                    <a:blip r:embed="rId198"/>
                     <a:stretch>
                       <a:fillRect/>
                     </a:stretch>
@@ -27708,8 +28066,8 @@
         <w:t xml:space="preserve">Let’s now save our table for reuse below.</w:t>
       </w:r>
     </w:p>
-    <w:bookmarkEnd w:id="198"/>
-    <w:bookmarkStart w:id="202" w:name="principle-five-use-color-intentionally"/>
+    <w:bookmarkEnd w:id="201"/>
+    <w:bookmarkStart w:id="205" w:name="principle-five-use-color-intentionally"/>
     <w:p>
       <w:pPr>
         <w:pStyle w:val="Heading3"/>
@@ -28140,18 +28498,18 @@
           <wp:inline>
             <wp:extent cx="5334000" cy="3111500"/>
             <wp:effectExtent b="0" l="0" r="0" t="0"/>
-            <wp:docPr descr="Figure 5.10: Table with color added to show the highest value in each year" title="" id="200" name="Picture"/>
+            <wp:docPr descr="Figure 5.10: Table with color added to show the highest value in each year" title="" id="203" name="Picture"/>
             <a:graphic>
               <a:graphicData uri="http://schemas.openxmlformats.org/drawingml/2006/picture">
                 <pic:pic>
                   <pic:nvPicPr>
-                    <pic:cNvPr descr="../temp/F05010.png" id="201" name="Picture"/>
+                    <pic:cNvPr descr="../temp/F05010.png" id="204" name="Picture"/>
                     <pic:cNvPicPr>
                       <a:picLocks noChangeArrowheads="1" noChangeAspect="1"/>
                     </pic:cNvPicPr>
                   </pic:nvPicPr>
                   <pic:blipFill>
-                    <a:blip r:embed="rId199"/>
+                    <a:blip r:embed="rId202"/>
                     <a:stretch>
                       <a:fillRect/>
                     </a:stretch>
@@ -28194,8 +28552,8 @@
         <w:t xml:space="preserve">As always, we save this table to avoid having to repeat all of the formatting code we’ve created up to this point.</w:t>
       </w:r>
     </w:p>
-    <w:bookmarkEnd w:id="202"/>
-    <w:bookmarkStart w:id="206" w:name="X29cff23d8c32e665c8ffff9043450ea0f478a37"/>
+    <w:bookmarkEnd w:id="205"/>
+    <w:bookmarkStart w:id="209" w:name="X29cff23d8c32e665c8ffff9043450ea0f478a37"/>
     <w:p>
       <w:pPr>
         <w:pStyle w:val="Heading3"/>
@@ -30166,18 +30524,18 @@
           <wp:inline>
             <wp:extent cx="5334000" cy="2410087"/>
             <wp:effectExtent b="0" l="0" r="0" t="0"/>
-            <wp:docPr descr="Figure 5.11: Table with sparkline added to show trend over time" title="" id="204" name="Picture"/>
+            <wp:docPr descr="Figure 5.11: Table with sparkline added to show trend over time" title="" id="207" name="Picture"/>
             <a:graphic>
               <a:graphicData uri="http://schemas.openxmlformats.org/drawingml/2006/picture">
                 <pic:pic>
                   <pic:nvPicPr>
-                    <pic:cNvPr descr="../temp/F05011.png" id="205" name="Picture"/>
+                    <pic:cNvPr descr="../temp/F05011.png" id="208" name="Picture"/>
                     <pic:cNvPicPr>
                       <a:picLocks noChangeArrowheads="1" noChangeAspect="1"/>
                     </pic:cNvPicPr>
                   </pic:nvPicPr>
                   <pic:blipFill>
-                    <a:blip r:embed="rId203"/>
+                    <a:blip r:embed="rId206"/>
                     <a:stretch>
                       <a:fillRect/>
                     </a:stretch>
@@ -30212,9 +30570,9 @@
         <w:t xml:space="preserve">Figure 5.11: Table with sparkline added to show trend over time</w:t>
       </w:r>
     </w:p>
-    <w:bookmarkEnd w:id="206"/>
-    <w:bookmarkEnd w:id="207"/>
-    <w:bookmarkStart w:id="211" w:name="conclusion"/>
+    <w:bookmarkEnd w:id="209"/>
+    <w:bookmarkEnd w:id="210"/>
+    <w:bookmarkStart w:id="214" w:name="conclusion"/>
     <w:p>
       <w:pPr>
         <w:pStyle w:val="Heading2"/>
@@ -31894,18 +32252,18 @@
           <wp:inline>
             <wp:extent cx="5334000" cy="1984450"/>
             <wp:effectExtent b="0" l="0" r="0" t="0"/>
-            <wp:docPr descr="Figure 5.12: Table redone in FiveThirtyEight style" title="" id="209" name="Picture"/>
+            <wp:docPr descr="Figure 5.12: Table redone in FiveThirtyEight style" title="" id="212" name="Picture"/>
             <a:graphic>
               <a:graphicData uri="http://schemas.openxmlformats.org/drawingml/2006/picture">
                 <pic:pic>
                   <pic:nvPicPr>
-                    <pic:cNvPr descr="../temp/F05012.png" id="210" name="Picture"/>
+                    <pic:cNvPr descr="../temp/F05012.png" id="213" name="Picture"/>
                     <pic:cNvPicPr>
                       <a:picLocks noChangeArrowheads="1" noChangeAspect="1"/>
                     </pic:cNvPicPr>
                   </pic:nvPicPr>
                   <pic:blipFill>
-                    <a:blip r:embed="rId208"/>
+                    <a:blip r:embed="rId211"/>
                     <a:stretch>
                       <a:fillRect/>
                     </a:stretch>
@@ -32049,9 +32407,9 @@
         <w:t xml:space="preserve">). What better than using just a few lines of code to make publication-ready tables?</w:t>
       </w:r>
     </w:p>
-    <w:bookmarkEnd w:id="211"/>
-    <w:bookmarkEnd w:id="212"/>
-    <w:bookmarkStart w:id="213" w:name="rmarkdown-chapter"/>
+    <w:bookmarkEnd w:id="214"/>
+    <w:bookmarkEnd w:id="215"/>
+    <w:bookmarkStart w:id="216" w:name="rmarkdown-chapter"/>
     <w:p>
       <w:pPr>
         <w:pStyle w:val="Heading1"/>
@@ -32069,8 +32427,8 @@
         <w:t xml:space="preserve">Use RMarkdown to Communicate Accurately and Efficiently</w:t>
       </w:r>
     </w:p>
-    <w:bookmarkEnd w:id="213"/>
-    <w:bookmarkStart w:id="214" w:name="X83b70ffdd8c2aa038c21e3d61a3d92bf3ad3f25"/>
+    <w:bookmarkEnd w:id="216"/>
+    <w:bookmarkStart w:id="217" w:name="X83b70ffdd8c2aa038c21e3d61a3d92bf3ad3f25"/>
     <w:p>
       <w:pPr>
         <w:pStyle w:val="Heading1"/>
@@ -32088,8 +32446,8 @@
         <w:t xml:space="preserve">Use RMarkdown to Instantly Generate Hundreds of Reports</w:t>
       </w:r>
     </w:p>
-    <w:bookmarkEnd w:id="214"/>
-    <w:bookmarkStart w:id="215" w:name="X9c0defd160ee749d4ba2d9d3d54669fab71172b"/>
+    <w:bookmarkEnd w:id="217"/>
+    <w:bookmarkStart w:id="218" w:name="X9c0defd160ee749d4ba2d9d3d54669fab71172b"/>
     <w:p>
       <w:pPr>
         <w:pStyle w:val="Heading1"/>
@@ -32107,8 +32465,8 @@
         <w:t xml:space="preserve">Create Beautiful Presentations with RMarkdown</w:t>
       </w:r>
     </w:p>
-    <w:bookmarkEnd w:id="215"/>
-    <w:bookmarkStart w:id="216" w:name="make-websites-to-share-results-online"/>
+    <w:bookmarkEnd w:id="218"/>
+    <w:bookmarkStart w:id="219" w:name="make-websites-to-share-results-online"/>
     <w:p>
       <w:pPr>
         <w:pStyle w:val="Heading1"/>
@@ -32138,8 +32496,8 @@
         <w:t xml:space="preserve">When to do static vs when you need Shiny</w:t>
       </w:r>
     </w:p>
-    <w:bookmarkEnd w:id="216"/>
-    <w:bookmarkStart w:id="217" w:name="Xcde877492908e0e28225b078bc8a1420757e89e"/>
+    <w:bookmarkEnd w:id="219"/>
+    <w:bookmarkStart w:id="220" w:name="Xcde877492908e0e28225b078bc8a1420757e89e"/>
     <w:p>
       <w:pPr>
         <w:pStyle w:val="Heading1"/>
@@ -32172,8 +32530,8 @@
         <w:t xml:space="preserve">Package</w:t>
       </w:r>
     </w:p>
-    <w:bookmarkEnd w:id="217"/>
-    <w:bookmarkStart w:id="218" w:name="X2683fd316d2d69437b60520746450f48bed5ab3"/>
+    <w:bookmarkEnd w:id="220"/>
+    <w:bookmarkStart w:id="221" w:name="X2683fd316d2d69437b60520746450f48bed5ab3"/>
     <w:p>
       <w:pPr>
         <w:pStyle w:val="Heading1"/>
@@ -32191,8 +32549,8 @@
         <w:t xml:space="preserve">Pull in Survey Results as Soon as They Come In</w:t>
       </w:r>
     </w:p>
-    <w:bookmarkEnd w:id="218"/>
-    <w:bookmarkStart w:id="220" w:name="functions"/>
+    <w:bookmarkEnd w:id="221"/>
+    <w:bookmarkStart w:id="223" w:name="functions"/>
     <w:p>
       <w:pPr>
         <w:pStyle w:val="Heading1"/>
@@ -32214,7 +32572,7 @@
       <w:pPr>
         <w:pStyle w:val="FirstParagraph"/>
       </w:pPr>
-      <w:hyperlink r:id="rId219">
+      <w:hyperlink r:id="rId222">
         <w:r>
           <w:rPr>
             <w:rStyle w:val="Hyperlink"/>
@@ -32223,8 +32581,8 @@
         </w:r>
       </w:hyperlink>
     </w:p>
-    <w:bookmarkEnd w:id="220"/>
-    <w:bookmarkStart w:id="221" w:name="custom-packages"/>
+    <w:bookmarkEnd w:id="223"/>
+    <w:bookmarkStart w:id="224" w:name="custom-packages"/>
     <w:p>
       <w:pPr>
         <w:pStyle w:val="Heading1"/>
@@ -32242,8 +32600,8 @@
         <w:t xml:space="preserve">Bundle Your Functions Together in Your Own R Package</w:t>
       </w:r>
     </w:p>
-    <w:bookmarkEnd w:id="221"/>
-    <w:bookmarkStart w:id="222" w:name="come-for-the-data-stay-for-the-community"/>
+    <w:bookmarkEnd w:id="224"/>
+    <w:bookmarkStart w:id="225" w:name="come-for-the-data-stay-for-the-community"/>
     <w:p>
       <w:pPr>
         <w:pStyle w:val="Heading1"/>
@@ -32261,7 +32619,7 @@
         <w:t xml:space="preserve">Come for the Data, Stay for the Community</w:t>
       </w:r>
     </w:p>
-    <w:bookmarkEnd w:id="222"/>
+    <w:bookmarkEnd w:id="225"/>
     <w:sectPr/>
   </w:body>
 </w:document>

</xml_diff>